<commit_message>
* Formatierung des Verzeichnisses anpassen
</commit_message>
<xml_diff>
--- a/doc/01_Projektplan/glossar.docx
+++ b/doc/01_Projektplan/glossar.docx
@@ -91,7 +91,7 @@
                     <w:noProof/>
                     <w:color w:val="4F81BD" w:themeColor="accent1"/>
                   </w:rPr>
-                  <w:t>7. März 2011</w:t>
+                  <w:t>8. März 2011</w:t>
                 </w:r>
                 <w:r>
                   <w:rPr>
@@ -621,12 +621,18 @@
             </w:rPr>
           </w:pPr>
           <w:r>
+            <w:rPr>
+              <w:b w:val="0"/>
+            </w:rPr>
             <w:fldChar w:fldCharType="begin"/>
           </w:r>
           <w:r>
             <w:instrText xml:space="preserve"> TOC \o "1-3" \h \z \u </w:instrText>
           </w:r>
           <w:r>
+            <w:rPr>
+              <w:b w:val="0"/>
+            </w:rPr>
             <w:fldChar w:fldCharType="separate"/>
           </w:r>
           <w:hyperlink w:anchor="_Toc286932156" w:history="1">
@@ -651,7 +657,16 @@
                 <w:rStyle w:val="Hyperlink"/>
                 <w:noProof/>
               </w:rPr>
-              <w:t>Dokumentinformationen</w:t>
+              <w:t>Dokumentinfor</w:t>
+            </w:r>
+            <w:bookmarkStart w:id="3" w:name="_GoBack"/>
+            <w:bookmarkEnd w:id="3"/>
+            <w:r>
+              <w:rPr>
+                <w:rStyle w:val="Hyperlink"/>
+                <w:noProof/>
+              </w:rPr>
+              <w:t>mationen</w:t>
             </w:r>
             <w:r>
               <w:rPr>
@@ -1071,21 +1086,21 @@
       <w:pPr>
         <w:pStyle w:val="berschrift1"/>
       </w:pPr>
-      <w:bookmarkStart w:id="3" w:name="_Toc286932159"/>
+      <w:bookmarkStart w:id="4" w:name="_Toc286932159"/>
       <w:r>
         <w:t>Glossar</w:t>
       </w:r>
-      <w:bookmarkEnd w:id="3"/>
+      <w:bookmarkEnd w:id="4"/>
     </w:p>
     <w:p>
       <w:pPr>
         <w:pStyle w:val="berschrift2"/>
       </w:pPr>
-      <w:bookmarkStart w:id="4" w:name="_Toc286932160"/>
+      <w:bookmarkStart w:id="5" w:name="_Toc286932160"/>
       <w:r>
         <w:t>Begriffserklärung</w:t>
       </w:r>
-      <w:bookmarkEnd w:id="4"/>
+      <w:bookmarkEnd w:id="5"/>
     </w:p>
     <w:tbl>
       <w:tblPr>
@@ -1274,15 +1289,7 @@
               <w:rPr>
                 <w:rFonts w:ascii="Calibri" w:hAnsi="Calibri" w:cs="Calibri"/>
               </w:rPr>
-              <w:t>Ein Tool um eine Ruby on Rails Applikation auf den Server hoch</w:t>
-            </w:r>
-            <w:bookmarkStart w:id="5" w:name="_GoBack"/>
-            <w:bookmarkEnd w:id="5"/>
-            <w:r>
-              <w:rPr>
-                <w:rFonts w:ascii="Calibri" w:hAnsi="Calibri" w:cs="Calibri"/>
-              </w:rPr>
-              <w:t>zuladen.</w:t>
+              <w:t>Ein Tool um eine Ruby on Rails Applikation auf den Server hochzuladen.</w:t>
             </w:r>
           </w:p>
         </w:tc>
@@ -2111,7 +2118,7 @@
       <w:rPr>
         <w:noProof/>
       </w:rPr>
-      <w:t>7. März 2011</w:t>
+      <w:t>8. März 2011</w:t>
     </w:r>
     <w:r>
       <w:fldChar w:fldCharType="end"/>
@@ -2163,31 +2170,16 @@
       </w:rPr>
       <w:t xml:space="preserve"> von </w:t>
     </w:r>
-    <w:r>
-      <w:fldChar w:fldCharType="begin"/>
-    </w:r>
-    <w:r>
-      <w:instrText>NUMPAGES  \* Arabic  \* MERGEFORMAT</w:instrText>
-    </w:r>
-    <w:r>
-      <w:fldChar w:fldCharType="separate"/>
-    </w:r>
-    <w:r>
-      <w:rPr>
-        <w:b/>
-        <w:noProof/>
-        <w:lang w:val="de-DE"/>
-      </w:rPr>
-      <w:t>2</w:t>
-    </w:r>
-    <w:r>
-      <w:rPr>
-        <w:b/>
-        <w:noProof/>
-        <w:lang w:val="de-DE"/>
-      </w:rPr>
-      <w:fldChar w:fldCharType="end"/>
-    </w:r>
+    <w:fldSimple w:instr="NUMPAGES  \* Arabic  \* MERGEFORMAT">
+      <w:r>
+        <w:rPr>
+          <w:b/>
+          <w:noProof/>
+          <w:lang w:val="de-DE"/>
+        </w:rPr>
+        <w:t>2</w:t>
+      </w:r>
+    </w:fldSimple>
   </w:p>
 </w:ftr>
 </file>
@@ -4002,10 +3994,13 @@
     <w:uiPriority w:val="39"/>
     <w:unhideWhenUsed/>
     <w:qFormat/>
-    <w:rsid w:val="006F2255"/>
+    <w:rsid w:val="00BE31D0"/>
     <w:pPr>
       <w:spacing w:after="100"/>
     </w:pPr>
+    <w:rPr>
+      <w:b/>
+    </w:rPr>
   </w:style>
   <w:style w:type="paragraph" w:styleId="Verzeichnis2">
     <w:name w:val="toc 2"/>
@@ -4720,7 +4715,7 @@
 </file>
 
 <file path=customXml/itemProps1.xml><?xml version="1.0" encoding="utf-8"?>
-<ds:datastoreItem xmlns:ds="http://schemas.openxmlformats.org/officeDocument/2006/customXml" ds:itemID="{854C9096-E566-4CD4-BC88-AAE2A1490C16}">
+<ds:datastoreItem xmlns:ds="http://schemas.openxmlformats.org/officeDocument/2006/customXml" ds:itemID="{E1EF4A0A-A48A-43C7-B5FD-BCE7C82825C6}">
   <ds:schemaRefs>
     <ds:schemaRef ds:uri="http://schemas.openxmlformats.org/officeDocument/2006/bibliography"/>
   </ds:schemaRefs>

</xml_diff>

<commit_message>
refs #79 added some words
</commit_message>
<xml_diff>
--- a/doc/01_Projektplan/glossar.docx
+++ b/doc/01_Projektplan/glossar.docx
@@ -1,6 +1,6 @@
 
 <file path=word/document.xml><?xml version="1.0" encoding="utf-8"?>
-<w:document xmlns:wpc="http://schemas.microsoft.com/office/word/2010/wordprocessingCanvas" xmlns:mc="http://schemas.openxmlformats.org/markup-compatibility/2006" xmlns:o="urn:schemas-microsoft-com:office:office" xmlns:r="http://schemas.openxmlformats.org/officeDocument/2006/relationships" xmlns:m="http://schemas.openxmlformats.org/officeDocument/2006/math" xmlns:v="urn:schemas-microsoft-com:vml" xmlns:wp14="http://schemas.microsoft.com/office/word/2010/wordprocessingDrawing" xmlns:wp="http://schemas.openxmlformats.org/drawingml/2006/wordprocessingDrawing" xmlns:w10="urn:schemas-microsoft-com:office:word" xmlns:w="http://schemas.openxmlformats.org/wordprocessingml/2006/main" xmlns:w14="http://schemas.microsoft.com/office/word/2010/wordml" xmlns:wpg="http://schemas.microsoft.com/office/word/2010/wordprocessingGroup" xmlns:wpi="http://schemas.microsoft.com/office/word/2010/wordprocessingInk" xmlns:wne="http://schemas.microsoft.com/office/word/2006/wordml" xmlns:wps="http://schemas.microsoft.com/office/word/2010/wordprocessingShape" mc:Ignorable="w14 wp14">
+<w:document xmlns:ve="http://schemas.openxmlformats.org/markup-compatibility/2006" xmlns:o="urn:schemas-microsoft-com:office:office" xmlns:r="http://schemas.openxmlformats.org/officeDocument/2006/relationships" xmlns:m="http://schemas.openxmlformats.org/officeDocument/2006/math" xmlns:v="urn:schemas-microsoft-com:vml" xmlns:wp="http://schemas.openxmlformats.org/drawingml/2006/wordprocessingDrawing" xmlns:w10="urn:schemas-microsoft-com:office:word" xmlns:w="http://schemas.openxmlformats.org/wordprocessingml/2006/main" xmlns:wne="http://schemas.microsoft.com/office/word/2006/wordml">
   <w:body>
     <w:sdt>
       <w:sdtPr>
@@ -23,7 +23,7 @@
           <w:tblPr>
             <w:tblpPr w:leftFromText="187" w:rightFromText="187" w:horzAnchor="margin" w:tblpXSpec="center" w:tblpYSpec="bottom"/>
             <w:tblW w:w="4000" w:type="pct"/>
-            <w:tblLook w:val="04A0" w:firstRow="1" w:lastRow="0" w:firstColumn="1" w:lastColumn="0" w:noHBand="0" w:noVBand="1"/>
+            <w:tblLook w:val="04A0"/>
           </w:tblPr>
           <w:tblGrid>
             <w:gridCol w:w="7442"/>
@@ -41,7 +41,7 @@
               </w:tcPr>
               <w:p>
                 <w:pPr>
-                  <w:pStyle w:val="KeinLeerraum"/>
+                  <w:pStyle w:val="NoSpacing"/>
                   <w:rPr>
                     <w:color w:val="4F81BD" w:themeColor="accent1"/>
                   </w:rPr>
@@ -49,7 +49,7 @@
               </w:p>
               <w:p>
                 <w:pPr>
-                  <w:pStyle w:val="KeinLeerraum"/>
+                  <w:pStyle w:val="NoSpacing"/>
                   <w:rPr>
                     <w:color w:val="4F81BD" w:themeColor="accent1"/>
                   </w:rPr>
@@ -63,7 +63,7 @@
               </w:p>
               <w:p>
                 <w:pPr>
-                  <w:pStyle w:val="KeinLeerraum"/>
+                  <w:pStyle w:val="NoSpacing"/>
                   <w:rPr>
                     <w:color w:val="4F81BD" w:themeColor="accent1"/>
                   </w:rPr>
@@ -102,7 +102,7 @@
               </w:p>
               <w:p>
                 <w:pPr>
-                  <w:pStyle w:val="KeinLeerraum"/>
+                  <w:pStyle w:val="NoSpacing"/>
                   <w:rPr>
                     <w:color w:val="4F81BD" w:themeColor="accent1"/>
                   </w:rPr>
@@ -119,7 +119,7 @@
             <w:tblBorders>
               <w:left w:val="single" w:sz="18" w:space="0" w:color="4F81BD" w:themeColor="accent1"/>
             </w:tblBorders>
-            <w:tblLook w:val="04A0" w:firstRow="1" w:lastRow="0" w:firstColumn="1" w:lastColumn="0" w:noHBand="0" w:noVBand="1"/>
+            <w:tblLook w:val="04A0"/>
           </w:tblPr>
           <w:tblGrid>
             <w:gridCol w:w="7442"/>
@@ -137,7 +137,7 @@
               </w:tcPr>
               <w:p>
                 <w:pPr>
-                  <w:pStyle w:val="KeinLeerraum"/>
+                  <w:pStyle w:val="NoSpacing"/>
                   <w:rPr>
                     <w:rFonts w:asciiTheme="majorHAnsi" w:eastAsiaTheme="majorEastAsia" w:hAnsiTheme="majorHAnsi" w:cstheme="majorBidi"/>
                   </w:rPr>
@@ -154,7 +154,6 @@
                     <w:dataBinding w:prefixMappings="xmlns:ns0='http://schemas.openxmlformats.org/officeDocument/2006/extended-properties'" w:xpath="/ns0:Properties[1]/ns0:Company[1]" w:storeItemID="{6668398D-A668-4E3E-A5EB-62B293D839F1}"/>
                     <w:text/>
                   </w:sdtPr>
-                  <w:sdtEndPr/>
                   <w:sdtContent>
                     <w:r>
                       <w:rPr>
@@ -187,11 +186,10 @@
                   <w:dataBinding w:prefixMappings="xmlns:ns0='http://schemas.openxmlformats.org/package/2006/metadata/core-properties' xmlns:ns1='http://purl.org/dc/elements/1.1/'" w:xpath="/ns0:coreProperties[1]/ns1:title[1]" w:storeItemID="{6C3C8BC8-F283-45AE-878A-BAB7291924A1}"/>
                   <w:text/>
                 </w:sdtPr>
-                <w:sdtEndPr/>
                 <w:sdtContent>
                   <w:p>
                     <w:pPr>
-                      <w:pStyle w:val="KeinLeerraum"/>
+                      <w:pStyle w:val="NoSpacing"/>
                       <w:rPr>
                         <w:rFonts w:asciiTheme="majorHAnsi" w:eastAsiaTheme="majorEastAsia" w:hAnsiTheme="majorHAnsi" w:cstheme="majorBidi"/>
                         <w:color w:val="4F81BD" w:themeColor="accent1"/>
@@ -224,7 +222,6 @@
                 <w:dataBinding w:prefixMappings="xmlns:ns0='http://schemas.openxmlformats.org/package/2006/metadata/core-properties' xmlns:ns1='http://purl.org/dc/elements/1.1/'" w:xpath="/ns0:coreProperties[1]/ns1:subject[1]" w:storeItemID="{6C3C8BC8-F283-45AE-878A-BAB7291924A1}"/>
                 <w:text/>
               </w:sdtPr>
-              <w:sdtEndPr/>
               <w:sdtContent>
                 <w:tc>
                   <w:tcPr>
@@ -238,7 +235,7 @@
                   </w:tcPr>
                   <w:p>
                     <w:pPr>
-                      <w:pStyle w:val="KeinLeerraum"/>
+                      <w:pStyle w:val="NoSpacing"/>
                       <w:rPr>
                         <w:rFonts w:asciiTheme="majorHAnsi" w:eastAsiaTheme="majorEastAsia" w:hAnsiTheme="majorHAnsi" w:cstheme="majorBidi"/>
                       </w:rPr>
@@ -297,10 +294,10 @@
                         </pic:cNvPicPr>
                       </pic:nvPicPr>
                       <pic:blipFill>
-                        <a:blip r:embed="rId9" cstate="print">
+                        <a:blip r:embed="rId8" cstate="print">
                           <a:extLst>
                             <a:ext uri="{28A0092B-C50C-407E-A947-70E740481C1C}">
-                              <a14:useLocalDpi xmlns:a14="http://schemas.microsoft.com/office/drawing/2010/main" val="0"/>
+                              <a14:useLocalDpi xmlns:a14="http://schemas.microsoft.com/office/drawing/2010/main" xmlns:wps="http://schemas.microsoft.com/office/word/2010/wordprocessingShape" xmlns:wpi="http://schemas.microsoft.com/office/word/2010/wordprocessingInk" xmlns:wpg="http://schemas.microsoft.com/office/word/2010/wordprocessingGroup" xmlns:w14="http://schemas.microsoft.com/office/word/2010/wordml" xmlns:w="http://schemas.openxmlformats.org/wordprocessingml/2006/main" xmlns:w10="urn:schemas-microsoft-com:office:word" xmlns:wp14="http://schemas.microsoft.com/office/word/2010/wordprocessingDrawing" xmlns:v="urn:schemas-microsoft-com:vml" xmlns:o="urn:schemas-microsoft-com:office:office" xmlns:mc="http://schemas.openxmlformats.org/markup-compatibility/2006" xmlns:wpc="http://schemas.microsoft.com/office/word/2010/wordprocessingCanvas" xmlns="" val="0"/>
                             </a:ext>
                           </a:extLst>
                         </a:blip>
@@ -340,7 +337,7 @@
     </w:sdt>
     <w:p>
       <w:pPr>
-        <w:pStyle w:val="berschrift1"/>
+        <w:pStyle w:val="Heading1"/>
       </w:pPr>
       <w:bookmarkStart w:id="0" w:name="_Toc286932156"/>
       <w:r>
@@ -351,7 +348,7 @@
     </w:p>
     <w:p>
       <w:pPr>
-        <w:pStyle w:val="berschrift2"/>
+        <w:pStyle w:val="Heading2"/>
       </w:pPr>
       <w:bookmarkStart w:id="1" w:name="_Toc286932157"/>
       <w:r>
@@ -361,10 +358,10 @@
     </w:p>
     <w:tbl>
       <w:tblPr>
-        <w:tblStyle w:val="MittlereSchattierung1-Akzent1"/>
+        <w:tblStyle w:val="MediumShading1-Accent1"/>
         <w:tblW w:w="0" w:type="auto"/>
         <w:tblInd w:w="108" w:type="dxa"/>
-        <w:tblLook w:val="04A0" w:firstRow="1" w:lastRow="0" w:firstColumn="1" w:lastColumn="0" w:noHBand="0" w:noVBand="1"/>
+        <w:tblLook w:val="04A0"/>
       </w:tblPr>
       <w:tblGrid>
         <w:gridCol w:w="1138"/>
@@ -374,11 +371,11 @@
       </w:tblGrid>
       <w:tr>
         <w:trPr>
-          <w:cnfStyle w:val="100000000000" w:firstRow="1" w:lastRow="0" w:firstColumn="0" w:lastColumn="0" w:oddVBand="0" w:evenVBand="0" w:oddHBand="0" w:evenHBand="0" w:firstRowFirstColumn="0" w:firstRowLastColumn="0" w:lastRowFirstColumn="0" w:lastRowLastColumn="0"/>
+          <w:cnfStyle w:val="100000000000"/>
         </w:trPr>
         <w:tc>
           <w:tcPr>
-            <w:cnfStyle w:val="001000000000" w:firstRow="0" w:lastRow="0" w:firstColumn="1" w:lastColumn="0" w:oddVBand="0" w:evenVBand="0" w:oddHBand="0" w:evenHBand="0" w:firstRowFirstColumn="0" w:firstRowLastColumn="0" w:lastRowFirstColumn="0" w:lastRowLastColumn="0"/>
+            <w:cnfStyle w:val="001000000000"/>
             <w:tcW w:w="1138" w:type="dxa"/>
           </w:tcPr>
           <w:p>
@@ -393,7 +390,7 @@
           </w:tcPr>
           <w:p>
             <w:pPr>
-              <w:cnfStyle w:val="100000000000" w:firstRow="1" w:lastRow="0" w:firstColumn="0" w:lastColumn="0" w:oddVBand="0" w:evenVBand="0" w:oddHBand="0" w:evenHBand="0" w:firstRowFirstColumn="0" w:firstRowLastColumn="0" w:lastRowFirstColumn="0" w:lastRowLastColumn="0"/>
+              <w:cnfStyle w:val="100000000000"/>
             </w:pPr>
             <w:r>
               <w:t>Version</w:t>
@@ -406,7 +403,7 @@
           </w:tcPr>
           <w:p>
             <w:pPr>
-              <w:cnfStyle w:val="100000000000" w:firstRow="1" w:lastRow="0" w:firstColumn="0" w:lastColumn="0" w:oddVBand="0" w:evenVBand="0" w:oddHBand="0" w:evenHBand="0" w:firstRowFirstColumn="0" w:firstRowLastColumn="0" w:lastRowFirstColumn="0" w:lastRowLastColumn="0"/>
+              <w:cnfStyle w:val="100000000000"/>
             </w:pPr>
             <w:r>
               <w:t>Änderung</w:t>
@@ -419,7 +416,7 @@
           </w:tcPr>
           <w:p>
             <w:pPr>
-              <w:cnfStyle w:val="100000000000" w:firstRow="1" w:lastRow="0" w:firstColumn="0" w:lastColumn="0" w:oddVBand="0" w:evenVBand="0" w:oddHBand="0" w:evenHBand="0" w:firstRowFirstColumn="0" w:firstRowLastColumn="0" w:lastRowFirstColumn="0" w:lastRowLastColumn="0"/>
+              <w:cnfStyle w:val="100000000000"/>
             </w:pPr>
             <w:r>
               <w:t>Autor</w:t>
@@ -429,11 +426,11 @@
       </w:tr>
       <w:tr>
         <w:trPr>
-          <w:cnfStyle w:val="000000100000" w:firstRow="0" w:lastRow="0" w:firstColumn="0" w:lastColumn="0" w:oddVBand="0" w:evenVBand="0" w:oddHBand="1" w:evenHBand="0" w:firstRowFirstColumn="0" w:firstRowLastColumn="0" w:lastRowFirstColumn="0" w:lastRowLastColumn="0"/>
+          <w:cnfStyle w:val="000000100000"/>
         </w:trPr>
         <w:tc>
           <w:tcPr>
-            <w:cnfStyle w:val="001000000000" w:firstRow="0" w:lastRow="0" w:firstColumn="1" w:lastColumn="0" w:oddVBand="0" w:evenVBand="0" w:oddHBand="0" w:evenHBand="0" w:firstRowFirstColumn="0" w:firstRowLastColumn="0" w:lastRowFirstColumn="0" w:lastRowLastColumn="0"/>
+            <w:cnfStyle w:val="001000000000"/>
             <w:tcW w:w="1138" w:type="dxa"/>
           </w:tcPr>
           <w:p>
@@ -462,7 +459,7 @@
           </w:tcPr>
           <w:p>
             <w:pPr>
-              <w:cnfStyle w:val="000000100000" w:firstRow="0" w:lastRow="0" w:firstColumn="0" w:lastColumn="0" w:oddVBand="0" w:evenVBand="0" w:oddHBand="1" w:evenHBand="0" w:firstRowFirstColumn="0" w:firstRowLastColumn="0" w:lastRowFirstColumn="0" w:lastRowLastColumn="0"/>
+              <w:cnfStyle w:val="000000100000"/>
             </w:pPr>
             <w:r>
               <w:t>1.0</w:t>
@@ -475,7 +472,7 @@
           </w:tcPr>
           <w:p>
             <w:pPr>
-              <w:cnfStyle w:val="000000100000" w:firstRow="0" w:lastRow="0" w:firstColumn="0" w:lastColumn="0" w:oddVBand="0" w:evenVBand="0" w:oddHBand="1" w:evenHBand="0" w:firstRowFirstColumn="0" w:firstRowLastColumn="0" w:lastRowFirstColumn="0" w:lastRowLastColumn="0"/>
+              <w:cnfStyle w:val="000000100000"/>
             </w:pPr>
             <w:r>
               <w:t>Erste Version des Dokuments</w:t>
@@ -488,7 +485,7 @@
           </w:tcPr>
           <w:p>
             <w:pPr>
-              <w:cnfStyle w:val="000000100000" w:firstRow="0" w:lastRow="0" w:firstColumn="0" w:lastColumn="0" w:oddVBand="0" w:evenVBand="0" w:oddHBand="1" w:evenHBand="0" w:firstRowFirstColumn="0" w:firstRowLastColumn="0" w:lastRowFirstColumn="0" w:lastRowLastColumn="0"/>
+              <w:cnfStyle w:val="000000100000"/>
             </w:pPr>
             <w:r>
               <w:t>TD</w:t>
@@ -498,11 +495,11 @@
       </w:tr>
       <w:tr>
         <w:trPr>
-          <w:cnfStyle w:val="000000010000" w:firstRow="0" w:lastRow="0" w:firstColumn="0" w:lastColumn="0" w:oddVBand="0" w:evenVBand="0" w:oddHBand="0" w:evenHBand="1" w:firstRowFirstColumn="0" w:firstRowLastColumn="0" w:lastRowFirstColumn="0" w:lastRowLastColumn="0"/>
+          <w:cnfStyle w:val="000000010000"/>
         </w:trPr>
         <w:tc>
           <w:tcPr>
-            <w:cnfStyle w:val="001000000000" w:firstRow="0" w:lastRow="0" w:firstColumn="1" w:lastColumn="0" w:oddVBand="0" w:evenVBand="0" w:oddHBand="0" w:evenHBand="0" w:firstRowFirstColumn="0" w:firstRowLastColumn="0" w:lastRowFirstColumn="0" w:lastRowLastColumn="0"/>
+            <w:cnfStyle w:val="001000000000"/>
             <w:tcW w:w="1138" w:type="dxa"/>
           </w:tcPr>
           <w:p>
@@ -537,7 +534,7 @@
           </w:tcPr>
           <w:p>
             <w:pPr>
-              <w:cnfStyle w:val="000000010000" w:firstRow="0" w:lastRow="0" w:firstColumn="0" w:lastColumn="0" w:oddVBand="0" w:evenVBand="0" w:oddHBand="0" w:evenHBand="1" w:firstRowFirstColumn="0" w:firstRowLastColumn="0" w:lastRowFirstColumn="0" w:lastRowLastColumn="0"/>
+              <w:cnfStyle w:val="000000010000"/>
             </w:pPr>
             <w:r>
               <w:t>1.1</w:t>
@@ -550,7 +547,7 @@
           </w:tcPr>
           <w:p>
             <w:pPr>
-              <w:cnfStyle w:val="000000010000" w:firstRow="0" w:lastRow="0" w:firstColumn="0" w:lastColumn="0" w:oddVBand="0" w:evenVBand="0" w:oddHBand="0" w:evenHBand="1" w:firstRowFirstColumn="0" w:firstRowLastColumn="0" w:lastRowFirstColumn="0" w:lastRowLastColumn="0"/>
+              <w:cnfStyle w:val="000000010000"/>
             </w:pPr>
             <w:r>
               <w:t>Review</w:t>
@@ -563,7 +560,88 @@
           </w:tcPr>
           <w:p>
             <w:pPr>
-              <w:cnfStyle w:val="000000010000" w:firstRow="0" w:lastRow="0" w:firstColumn="0" w:lastColumn="0" w:oddVBand="0" w:evenVBand="0" w:oddHBand="0" w:evenHBand="1" w:firstRowFirstColumn="0" w:firstRowLastColumn="0" w:lastRowFirstColumn="0" w:lastRowLastColumn="0"/>
+              <w:cnfStyle w:val="000000010000"/>
+            </w:pPr>
+            <w:r>
+              <w:t>SD</w:t>
+            </w:r>
+          </w:p>
+        </w:tc>
+      </w:tr>
+      <w:tr>
+        <w:trPr>
+          <w:cnfStyle w:val="000000100000"/>
+        </w:trPr>
+        <w:tc>
+          <w:tcPr>
+            <w:cnfStyle w:val="001000000000"/>
+            <w:tcW w:w="1138" w:type="dxa"/>
+          </w:tcPr>
+          <w:p>
+            <w:pPr>
+              <w:rPr>
+                <w:b w:val="0"/>
+              </w:rPr>
+            </w:pPr>
+            <w:r>
+              <w:rPr>
+                <w:b w:val="0"/>
+              </w:rPr>
+              <w:t>08</w:t>
+            </w:r>
+            <w:r>
+              <w:rPr>
+                <w:b w:val="0"/>
+              </w:rPr>
+              <w:t>.03.</w:t>
+            </w:r>
+            <w:r>
+              <w:rPr>
+                <w:b w:val="0"/>
+              </w:rPr>
+              <w:t>20</w:t>
+            </w:r>
+            <w:r>
+              <w:rPr>
+                <w:b w:val="0"/>
+              </w:rPr>
+              <w:t>11</w:t>
+            </w:r>
+          </w:p>
+        </w:tc>
+        <w:tc>
+          <w:tcPr>
+            <w:tcW w:w="993" w:type="dxa"/>
+          </w:tcPr>
+          <w:p>
+            <w:pPr>
+              <w:cnfStyle w:val="000000100000"/>
+            </w:pPr>
+            <w:r>
+              <w:t>1.1</w:t>
+            </w:r>
+          </w:p>
+        </w:tc>
+        <w:tc>
+          <w:tcPr>
+            <w:tcW w:w="4674" w:type="dxa"/>
+          </w:tcPr>
+          <w:p>
+            <w:pPr>
+              <w:cnfStyle w:val="000000100000"/>
+            </w:pPr>
+            <w:r>
+              <w:t>Begriffe hinzugefügt</w:t>
+            </w:r>
+          </w:p>
+        </w:tc>
+        <w:tc>
+          <w:tcPr>
+            <w:tcW w:w="2303" w:type="dxa"/>
+          </w:tcPr>
+          <w:p>
+            <w:pPr>
+              <w:cnfStyle w:val="000000100000"/>
             </w:pPr>
             <w:r>
               <w:t>SD</w:t>
@@ -596,7 +674,7 @@
         <w:bookmarkStart w:id="2" w:name="_Toc286932158" w:displacedByCustomXml="prev"/>
         <w:p>
           <w:pPr>
-            <w:pStyle w:val="berschrift2"/>
+            <w:pStyle w:val="Heading2"/>
           </w:pPr>
           <w:r>
             <w:rPr>
@@ -608,7 +686,7 @@
         </w:p>
         <w:p>
           <w:pPr>
-            <w:pStyle w:val="Verzeichnis1"/>
+            <w:pStyle w:val="TOC1"/>
             <w:tabs>
               <w:tab w:val="left" w:pos="440"/>
               <w:tab w:val="right" w:leader="dot" w:pos="9062"/>
@@ -711,7 +789,7 @@
         </w:p>
         <w:p>
           <w:pPr>
-            <w:pStyle w:val="Verzeichnis2"/>
+            <w:pStyle w:val="TOC2"/>
             <w:tabs>
               <w:tab w:val="left" w:pos="880"/>
               <w:tab w:val="right" w:leader="dot" w:pos="9062"/>
@@ -799,7 +877,7 @@
         </w:p>
         <w:p>
           <w:pPr>
-            <w:pStyle w:val="Verzeichnis1"/>
+            <w:pStyle w:val="TOC1"/>
             <w:tabs>
               <w:tab w:val="left" w:pos="440"/>
               <w:tab w:val="right" w:leader="dot" w:pos="9062"/>
@@ -887,7 +965,7 @@
         </w:p>
         <w:p>
           <w:pPr>
-            <w:pStyle w:val="Verzeichnis2"/>
+            <w:pStyle w:val="TOC2"/>
             <w:tabs>
               <w:tab w:val="left" w:pos="880"/>
               <w:tab w:val="right" w:leader="dot" w:pos="9062"/>
@@ -975,7 +1053,7 @@
         </w:p>
         <w:p>
           <w:pPr>
-            <w:pStyle w:val="Verzeichnis2"/>
+            <w:pStyle w:val="TOC2"/>
             <w:tabs>
               <w:tab w:val="left" w:pos="880"/>
               <w:tab w:val="right" w:leader="dot" w:pos="9062"/>
@@ -1075,7 +1153,7 @@
     </w:sdt>
     <w:p>
       <w:pPr>
-        <w:pStyle w:val="berschrift1"/>
+        <w:pStyle w:val="Heading1"/>
       </w:pPr>
       <w:bookmarkStart w:id="3" w:name="_Toc286932159"/>
       <w:r>
@@ -1085,7 +1163,7 @@
     </w:p>
     <w:p>
       <w:pPr>
-        <w:pStyle w:val="berschrift2"/>
+        <w:pStyle w:val="Heading2"/>
       </w:pPr>
       <w:bookmarkStart w:id="4" w:name="_Toc286932160"/>
       <w:r>
@@ -1095,9 +1173,9 @@
     </w:p>
     <w:tbl>
       <w:tblPr>
-        <w:tblStyle w:val="MittlereSchattierung1-Akzent1"/>
+        <w:tblStyle w:val="MediumShading1-Accent1"/>
         <w:tblW w:w="0" w:type="auto"/>
-        <w:tblLook w:val="04A0" w:firstRow="1" w:lastRow="0" w:firstColumn="1" w:lastColumn="0" w:noHBand="0" w:noVBand="1"/>
+        <w:tblLook w:val="04A0"/>
       </w:tblPr>
       <w:tblGrid>
         <w:gridCol w:w="1951"/>
@@ -1105,11 +1183,11 @@
       </w:tblGrid>
       <w:tr>
         <w:trPr>
-          <w:cnfStyle w:val="100000000000" w:firstRow="1" w:lastRow="0" w:firstColumn="0" w:lastColumn="0" w:oddVBand="0" w:evenVBand="0" w:oddHBand="0" w:evenHBand="0" w:firstRowFirstColumn="0" w:firstRowLastColumn="0" w:lastRowFirstColumn="0" w:lastRowLastColumn="0"/>
+          <w:cnfStyle w:val="100000000000"/>
         </w:trPr>
         <w:tc>
           <w:tcPr>
-            <w:cnfStyle w:val="001000000000" w:firstRow="0" w:lastRow="0" w:firstColumn="1" w:lastColumn="0" w:oddVBand="0" w:evenVBand="0" w:oddHBand="0" w:evenHBand="0" w:firstRowFirstColumn="0" w:firstRowLastColumn="0" w:lastRowFirstColumn="0" w:lastRowLastColumn="0"/>
+            <w:cnfStyle w:val="001000000000"/>
             <w:tcW w:w="1951" w:type="dxa"/>
           </w:tcPr>
           <w:p>
@@ -1124,7 +1202,7 @@
           </w:tcPr>
           <w:p>
             <w:pPr>
-              <w:cnfStyle w:val="100000000000" w:firstRow="1" w:lastRow="0" w:firstColumn="0" w:lastColumn="0" w:oddVBand="0" w:evenVBand="0" w:oddHBand="0" w:evenHBand="0" w:firstRowFirstColumn="0" w:firstRowLastColumn="0" w:lastRowFirstColumn="0" w:lastRowLastColumn="0"/>
+              <w:cnfStyle w:val="100000000000"/>
             </w:pPr>
             <w:r>
               <w:t>Beschreibung</w:t>
@@ -1134,11 +1212,11 @@
       </w:tr>
       <w:tr>
         <w:trPr>
-          <w:cnfStyle w:val="000000100000" w:firstRow="0" w:lastRow="0" w:firstColumn="0" w:lastColumn="0" w:oddVBand="0" w:evenVBand="0" w:oddHBand="1" w:evenHBand="0" w:firstRowFirstColumn="0" w:firstRowLastColumn="0" w:lastRowFirstColumn="0" w:lastRowLastColumn="0"/>
+          <w:cnfStyle w:val="000000100000"/>
         </w:trPr>
         <w:tc>
           <w:tcPr>
-            <w:cnfStyle w:val="001000000000" w:firstRow="0" w:lastRow="0" w:firstColumn="1" w:lastColumn="0" w:oddVBand="0" w:evenVBand="0" w:oddHBand="0" w:evenHBand="0" w:firstRowFirstColumn="0" w:firstRowLastColumn="0" w:lastRowFirstColumn="0" w:lastRowLastColumn="0"/>
+            <w:cnfStyle w:val="001000000000"/>
             <w:tcW w:w="1951" w:type="dxa"/>
           </w:tcPr>
           <w:p>
@@ -1156,7 +1234,7 @@
           </w:tcPr>
           <w:p>
             <w:pPr>
-              <w:cnfStyle w:val="000000100000" w:firstRow="0" w:lastRow="0" w:firstColumn="0" w:lastColumn="0" w:oddVBand="0" w:evenVBand="0" w:oddHBand="1" w:evenHBand="0" w:firstRowFirstColumn="0" w:firstRowLastColumn="0" w:lastRowFirstColumn="0" w:lastRowLastColumn="0"/>
+              <w:cnfStyle w:val="000000100000"/>
             </w:pPr>
             <w:r>
               <w:rPr>
@@ -1169,11 +1247,11 @@
       </w:tr>
       <w:tr>
         <w:trPr>
-          <w:cnfStyle w:val="000000010000" w:firstRow="0" w:lastRow="0" w:firstColumn="0" w:lastColumn="0" w:oddVBand="0" w:evenVBand="0" w:oddHBand="0" w:evenHBand="1" w:firstRowFirstColumn="0" w:firstRowLastColumn="0" w:lastRowFirstColumn="0" w:lastRowLastColumn="0"/>
+          <w:cnfStyle w:val="000000010000"/>
         </w:trPr>
         <w:tc>
           <w:tcPr>
-            <w:cnfStyle w:val="001000000000" w:firstRow="0" w:lastRow="0" w:firstColumn="1" w:lastColumn="0" w:oddVBand="0" w:evenVBand="0" w:oddHBand="0" w:evenHBand="0" w:firstRowFirstColumn="0" w:firstRowLastColumn="0" w:lastRowFirstColumn="0" w:lastRowLastColumn="0"/>
+            <w:cnfStyle w:val="001000000000"/>
             <w:tcW w:w="1951" w:type="dxa"/>
           </w:tcPr>
           <w:p>
@@ -1196,7 +1274,7 @@
           </w:tcPr>
           <w:p>
             <w:pPr>
-              <w:cnfStyle w:val="000000010000" w:firstRow="0" w:lastRow="0" w:firstColumn="0" w:lastColumn="0" w:oddVBand="0" w:evenVBand="0" w:oddHBand="0" w:evenHBand="1" w:firstRowFirstColumn="0" w:firstRowLastColumn="0" w:lastRowFirstColumn="0" w:lastRowLastColumn="0"/>
+              <w:cnfStyle w:val="000000010000"/>
               <w:rPr>
                 <w:rFonts w:ascii="Calibri" w:hAnsi="Calibri" w:cs="Calibri"/>
               </w:rPr>
@@ -1212,11 +1290,11 @@
       </w:tr>
       <w:tr>
         <w:trPr>
-          <w:cnfStyle w:val="000000100000" w:firstRow="0" w:lastRow="0" w:firstColumn="0" w:lastColumn="0" w:oddVBand="0" w:evenVBand="0" w:oddHBand="1" w:evenHBand="0" w:firstRowFirstColumn="0" w:firstRowLastColumn="0" w:lastRowFirstColumn="0" w:lastRowLastColumn="0"/>
+          <w:cnfStyle w:val="000000100000"/>
         </w:trPr>
         <w:tc>
           <w:tcPr>
-            <w:cnfStyle w:val="001000000000" w:firstRow="0" w:lastRow="0" w:firstColumn="1" w:lastColumn="0" w:oddVBand="0" w:evenVBand="0" w:oddHBand="0" w:evenHBand="0" w:firstRowFirstColumn="0" w:firstRowLastColumn="0" w:lastRowFirstColumn="0" w:lastRowLastColumn="0"/>
+            <w:cnfStyle w:val="001000000000"/>
             <w:tcW w:w="1951" w:type="dxa"/>
           </w:tcPr>
           <w:p>
@@ -1234,38 +1312,24 @@
           </w:tcPr>
           <w:p>
             <w:pPr>
-              <w:cnfStyle w:val="000000100000" w:firstRow="0" w:lastRow="0" w:firstColumn="0" w:lastColumn="0" w:oddVBand="0" w:evenVBand="0" w:oddHBand="1" w:evenHBand="0" w:firstRowFirstColumn="0" w:firstRowLastColumn="0" w:lastRowFirstColumn="0" w:lastRowLastColumn="0"/>
-            </w:pPr>
-            <w:r>
-              <w:rPr>
-                <w:rFonts w:ascii="Calibri" w:hAnsi="Calibri" w:cs="Calibri"/>
-              </w:rPr>
-              <w:t xml:space="preserve">Eine Umgebung zum Entwickeln </w:t>
-            </w:r>
-            <w:proofErr w:type="spellStart"/>
-            <w:r>
-              <w:rPr>
-                <w:rFonts w:ascii="Calibri" w:hAnsi="Calibri" w:cs="Calibri"/>
-              </w:rPr>
-              <w:t>javabasierter</w:t>
-            </w:r>
-            <w:proofErr w:type="spellEnd"/>
-            <w:r>
-              <w:rPr>
-                <w:rFonts w:ascii="Calibri" w:hAnsi="Calibri" w:cs="Calibri"/>
-              </w:rPr>
-              <w:t xml:space="preserve"> Applikationen für die Mobilplattform Android.</w:t>
+              <w:cnfStyle w:val="000000100000"/>
+            </w:pPr>
+            <w:r>
+              <w:rPr>
+                <w:rFonts w:ascii="Calibri" w:hAnsi="Calibri" w:cs="Calibri"/>
+              </w:rPr>
+              <w:t>Eine Umgebung zum Entwickeln javabasierter Applikationen für die Mobilplattform Android.</w:t>
             </w:r>
           </w:p>
         </w:tc>
       </w:tr>
       <w:tr>
         <w:trPr>
-          <w:cnfStyle w:val="000000010000" w:firstRow="0" w:lastRow="0" w:firstColumn="0" w:lastColumn="0" w:oddVBand="0" w:evenVBand="0" w:oddHBand="0" w:evenHBand="1" w:firstRowFirstColumn="0" w:firstRowLastColumn="0" w:lastRowFirstColumn="0" w:lastRowLastColumn="0"/>
+          <w:cnfStyle w:val="000000010000"/>
         </w:trPr>
         <w:tc>
           <w:tcPr>
-            <w:cnfStyle w:val="001000000000" w:firstRow="0" w:lastRow="0" w:firstColumn="1" w:lastColumn="0" w:oddVBand="0" w:evenVBand="0" w:oddHBand="0" w:evenHBand="0" w:firstRowFirstColumn="0" w:firstRowLastColumn="0" w:lastRowFirstColumn="0" w:lastRowLastColumn="0"/>
+            <w:cnfStyle w:val="001000000000"/>
             <w:tcW w:w="1951" w:type="dxa"/>
           </w:tcPr>
           <w:p>
@@ -1274,11 +1338,9 @@
                 <w:rFonts w:ascii="Calibri" w:hAnsi="Calibri" w:cs="Calibri"/>
               </w:rPr>
             </w:pPr>
-            <w:proofErr w:type="spellStart"/>
             <w:r>
               <w:t>Capistrano</w:t>
             </w:r>
-            <w:proofErr w:type="spellEnd"/>
           </w:p>
         </w:tc>
         <w:tc>
@@ -1287,41 +1349,27 @@
           </w:tcPr>
           <w:p>
             <w:pPr>
-              <w:cnfStyle w:val="000000010000" w:firstRow="0" w:lastRow="0" w:firstColumn="0" w:lastColumn="0" w:oddVBand="0" w:evenVBand="0" w:oddHBand="0" w:evenHBand="1" w:firstRowFirstColumn="0" w:firstRowLastColumn="0" w:lastRowFirstColumn="0" w:lastRowLastColumn="0"/>
-              <w:rPr>
-                <w:rFonts w:ascii="Calibri" w:hAnsi="Calibri" w:cs="Calibri"/>
-              </w:rPr>
-            </w:pPr>
-            <w:r>
-              <w:rPr>
-                <w:rFonts w:ascii="Calibri" w:hAnsi="Calibri" w:cs="Calibri"/>
-              </w:rPr>
-              <w:t xml:space="preserve">Ein Tool um eine Ruby on </w:t>
-            </w:r>
-            <w:proofErr w:type="spellStart"/>
-            <w:r>
-              <w:rPr>
-                <w:rFonts w:ascii="Calibri" w:hAnsi="Calibri" w:cs="Calibri"/>
-              </w:rPr>
-              <w:t>Rails</w:t>
-            </w:r>
-            <w:proofErr w:type="spellEnd"/>
-            <w:r>
-              <w:rPr>
-                <w:rFonts w:ascii="Calibri" w:hAnsi="Calibri" w:cs="Calibri"/>
-              </w:rPr>
-              <w:t xml:space="preserve"> Applikation auf den Server hochzuladen.</w:t>
+              <w:cnfStyle w:val="000000010000"/>
+              <w:rPr>
+                <w:rFonts w:ascii="Calibri" w:hAnsi="Calibri" w:cs="Calibri"/>
+              </w:rPr>
+            </w:pPr>
+            <w:r>
+              <w:rPr>
+                <w:rFonts w:ascii="Calibri" w:hAnsi="Calibri" w:cs="Calibri"/>
+              </w:rPr>
+              <w:t>Ein Tool um eine Ruby on Rails Applikation auf den Server hochzuladen.</w:t>
             </w:r>
           </w:p>
         </w:tc>
       </w:tr>
       <w:tr>
         <w:trPr>
-          <w:cnfStyle w:val="000000100000" w:firstRow="0" w:lastRow="0" w:firstColumn="0" w:lastColumn="0" w:oddVBand="0" w:evenVBand="0" w:oddHBand="1" w:evenHBand="0" w:firstRowFirstColumn="0" w:firstRowLastColumn="0" w:lastRowFirstColumn="0" w:lastRowLastColumn="0"/>
+          <w:cnfStyle w:val="000000100000"/>
         </w:trPr>
         <w:tc>
           <w:tcPr>
-            <w:cnfStyle w:val="001000000000" w:firstRow="0" w:lastRow="0" w:firstColumn="1" w:lastColumn="0" w:oddVBand="0" w:evenVBand="0" w:oddHBand="0" w:evenHBand="0" w:firstRowFirstColumn="0" w:firstRowLastColumn="0" w:lastRowFirstColumn="0" w:lastRowLastColumn="0"/>
+            <w:cnfStyle w:val="001000000000"/>
             <w:tcW w:w="1951" w:type="dxa"/>
           </w:tcPr>
           <w:p>
@@ -1330,14 +1378,12 @@
                 <w:rFonts w:ascii="Calibri" w:hAnsi="Calibri" w:cs="Calibri"/>
               </w:rPr>
             </w:pPr>
-            <w:proofErr w:type="spellStart"/>
             <w:r>
               <w:rPr>
                 <w:rFonts w:ascii="Calibri" w:hAnsi="Calibri" w:cs="Calibri"/>
               </w:rPr>
               <w:t>Deployment</w:t>
             </w:r>
-            <w:proofErr w:type="spellEnd"/>
           </w:p>
         </w:tc>
         <w:tc>
@@ -1346,7 +1392,7 @@
           </w:tcPr>
           <w:p>
             <w:pPr>
-              <w:cnfStyle w:val="000000100000" w:firstRow="0" w:lastRow="0" w:firstColumn="0" w:lastColumn="0" w:oddVBand="0" w:evenVBand="0" w:oddHBand="1" w:evenHBand="0" w:firstRowFirstColumn="0" w:firstRowLastColumn="0" w:lastRowFirstColumn="0" w:lastRowLastColumn="0"/>
+              <w:cnfStyle w:val="000000100000"/>
               <w:rPr>
                 <w:rFonts w:ascii="Calibri" w:hAnsi="Calibri" w:cs="Calibri"/>
               </w:rPr>
@@ -1371,11 +1417,11 @@
       </w:tr>
       <w:tr>
         <w:trPr>
-          <w:cnfStyle w:val="000000010000" w:firstRow="0" w:lastRow="0" w:firstColumn="0" w:lastColumn="0" w:oddVBand="0" w:evenVBand="0" w:oddHBand="0" w:evenHBand="1" w:firstRowFirstColumn="0" w:firstRowLastColumn="0" w:lastRowFirstColumn="0" w:lastRowLastColumn="0"/>
+          <w:cnfStyle w:val="000000010000"/>
         </w:trPr>
         <w:tc>
           <w:tcPr>
-            <w:cnfStyle w:val="001000000000" w:firstRow="0" w:lastRow="0" w:firstColumn="1" w:lastColumn="0" w:oddVBand="0" w:evenVBand="0" w:oddHBand="0" w:evenHBand="0" w:firstRowFirstColumn="0" w:firstRowLastColumn="0" w:lastRowFirstColumn="0" w:lastRowLastColumn="0"/>
+            <w:cnfStyle w:val="001000000000"/>
             <w:tcW w:w="1951" w:type="dxa"/>
           </w:tcPr>
           <w:p>
@@ -1398,7 +1444,7 @@
           </w:tcPr>
           <w:p>
             <w:pPr>
-              <w:cnfStyle w:val="000000010000" w:firstRow="0" w:lastRow="0" w:firstColumn="0" w:lastColumn="0" w:oddVBand="0" w:evenVBand="0" w:oddHBand="0" w:evenHBand="1" w:firstRowFirstColumn="0" w:firstRowLastColumn="0" w:lastRowFirstColumn="0" w:lastRowLastColumn="0"/>
+              <w:cnfStyle w:val="000000010000"/>
               <w:rPr>
                 <w:rFonts w:ascii="Calibri" w:hAnsi="Calibri" w:cs="Calibri"/>
               </w:rPr>
@@ -1416,11 +1462,11 @@
       </w:tr>
       <w:tr>
         <w:trPr>
-          <w:cnfStyle w:val="000000100000" w:firstRow="0" w:lastRow="0" w:firstColumn="0" w:lastColumn="0" w:oddVBand="0" w:evenVBand="0" w:oddHBand="1" w:evenHBand="0" w:firstRowFirstColumn="0" w:firstRowLastColumn="0" w:lastRowFirstColumn="0" w:lastRowLastColumn="0"/>
+          <w:cnfStyle w:val="000000100000"/>
         </w:trPr>
         <w:tc>
           <w:tcPr>
-            <w:cnfStyle w:val="001000000000" w:firstRow="0" w:lastRow="0" w:firstColumn="1" w:lastColumn="0" w:oddVBand="0" w:evenVBand="0" w:oddHBand="0" w:evenHBand="0" w:firstRowFirstColumn="0" w:firstRowLastColumn="0" w:lastRowFirstColumn="0" w:lastRowLastColumn="0"/>
+            <w:cnfStyle w:val="001000000000"/>
             <w:tcW w:w="1951" w:type="dxa"/>
           </w:tcPr>
           <w:p>
@@ -1430,16 +1476,10 @@
               </w:rPr>
             </w:pPr>
             <w:r>
-              <w:t xml:space="preserve">Jenkins </w:t>
-            </w:r>
-            <w:r>
-              <w:t>(</w:t>
-            </w:r>
-            <w:r>
-              <w:t>Hudson</w:t>
-            </w:r>
-            <w:r>
-              <w:t>)</w:t>
+              <w:rPr>
+                <w:rFonts w:ascii="Calibri" w:hAnsi="Calibri" w:cs="Calibri"/>
+              </w:rPr>
+              <w:t>Glossar</w:t>
             </w:r>
           </w:p>
         </w:tc>
@@ -1449,36 +1489,27 @@
           </w:tcPr>
           <w:p>
             <w:pPr>
-              <w:cnfStyle w:val="000000100000" w:firstRow="0" w:lastRow="0" w:firstColumn="0" w:lastColumn="0" w:oddVBand="0" w:evenVBand="0" w:oddHBand="1" w:evenHBand="0" w:firstRowFirstColumn="0" w:firstRowLastColumn="0" w:lastRowFirstColumn="0" w:lastRowLastColumn="0"/>
-              <w:rPr>
-                <w:rFonts w:ascii="Calibri" w:hAnsi="Calibri" w:cs="Calibri"/>
-              </w:rPr>
-            </w:pPr>
-            <w:r>
-              <w:t>E</w:t>
-            </w:r>
-            <w:r>
-              <w:t xml:space="preserve">in erweiterbares, webbasiertes System zur </w:t>
-            </w:r>
-            <w:r>
-              <w:t>kontinuierlichen Integration</w:t>
-            </w:r>
-            <w:r>
-              <w:t xml:space="preserve"> in </w:t>
-            </w:r>
-            <w:r>
-              <w:t>agilen Softwareprojekten</w:t>
+              <w:cnfStyle w:val="000000100000"/>
+              <w:rPr>
+                <w:rFonts w:ascii="Calibri" w:hAnsi="Calibri" w:cs="Calibri"/>
+              </w:rPr>
+            </w:pPr>
+            <w:r>
+              <w:rPr>
+                <w:rFonts w:ascii="Calibri" w:hAnsi="Calibri" w:cs="Calibri"/>
+              </w:rPr>
+              <w:t>Siehe Dokument „Glossar“</w:t>
             </w:r>
           </w:p>
         </w:tc>
       </w:tr>
       <w:tr>
         <w:trPr>
-          <w:cnfStyle w:val="000000010000" w:firstRow="0" w:lastRow="0" w:firstColumn="0" w:lastColumn="0" w:oddVBand="0" w:evenVBand="0" w:oddHBand="0" w:evenHBand="1" w:firstRowFirstColumn="0" w:firstRowLastColumn="0" w:lastRowFirstColumn="0" w:lastRowLastColumn="0"/>
+          <w:cnfStyle w:val="000000010000"/>
         </w:trPr>
         <w:tc>
           <w:tcPr>
-            <w:cnfStyle w:val="001000000000" w:firstRow="0" w:lastRow="0" w:firstColumn="1" w:lastColumn="0" w:oddVBand="0" w:evenVBand="0" w:oddHBand="0" w:evenHBand="0" w:firstRowFirstColumn="0" w:firstRowLastColumn="0" w:lastRowFirstColumn="0" w:lastRowLastColumn="0"/>
+            <w:cnfStyle w:val="001000000000"/>
             <w:tcW w:w="1951" w:type="dxa"/>
           </w:tcPr>
           <w:p>
@@ -1488,10 +1519,7 @@
               </w:rPr>
             </w:pPr>
             <w:r>
-              <w:rPr>
-                <w:rFonts w:ascii="Calibri" w:hAnsi="Calibri" w:cs="Calibri"/>
-              </w:rPr>
-              <w:t>Milestone</w:t>
+              <w:t>Jenkins (Hudson)</w:t>
             </w:r>
           </w:p>
         </w:tc>
@@ -1501,27 +1529,33 @@
           </w:tcPr>
           <w:p>
             <w:pPr>
-              <w:cnfStyle w:val="000000010000" w:firstRow="0" w:lastRow="0" w:firstColumn="0" w:lastColumn="0" w:oddVBand="0" w:evenVBand="0" w:oddHBand="0" w:evenHBand="1" w:firstRowFirstColumn="0" w:firstRowLastColumn="0" w:lastRowFirstColumn="0" w:lastRowLastColumn="0"/>
-              <w:rPr>
-                <w:rFonts w:ascii="Calibri" w:hAnsi="Calibri" w:cs="Calibri"/>
-              </w:rPr>
-            </w:pPr>
-            <w:r>
-              <w:rPr>
-                <w:rFonts w:ascii="Calibri" w:hAnsi="Calibri" w:cs="Calibri"/>
-              </w:rPr>
-              <w:t>Auf Deutsch: Meilenstein. Zwischenziel eines Projekts.</w:t>
+              <w:cnfStyle w:val="000000010000"/>
+              <w:rPr>
+                <w:rFonts w:ascii="Calibri" w:hAnsi="Calibri" w:cs="Calibri"/>
+              </w:rPr>
+            </w:pPr>
+            <w:r>
+              <w:t xml:space="preserve">Ein erweiterbares, webbasiertes System zur </w:t>
+            </w:r>
+            <w:r>
+              <w:t>kontinuierlichen Integration</w:t>
+            </w:r>
+            <w:r>
+              <w:t xml:space="preserve"> in </w:t>
+            </w:r>
+            <w:r>
+              <w:t>agilen Softwareprojekten</w:t>
             </w:r>
           </w:p>
         </w:tc>
       </w:tr>
       <w:tr>
         <w:trPr>
-          <w:cnfStyle w:val="000000100000" w:firstRow="0" w:lastRow="0" w:firstColumn="0" w:lastColumn="0" w:oddVBand="0" w:evenVBand="0" w:oddHBand="1" w:evenHBand="0" w:firstRowFirstColumn="0" w:firstRowLastColumn="0" w:lastRowFirstColumn="0" w:lastRowLastColumn="0"/>
+          <w:cnfStyle w:val="000000100000"/>
         </w:trPr>
         <w:tc>
           <w:tcPr>
-            <w:cnfStyle w:val="001000000000" w:firstRow="0" w:lastRow="0" w:firstColumn="1" w:lastColumn="0" w:oddVBand="0" w:evenVBand="0" w:oddHBand="0" w:evenHBand="0" w:firstRowFirstColumn="0" w:firstRowLastColumn="0" w:lastRowFirstColumn="0" w:lastRowLastColumn="0"/>
+            <w:cnfStyle w:val="001000000000"/>
             <w:tcW w:w="1951" w:type="dxa"/>
           </w:tcPr>
           <w:p>
@@ -1534,7 +1568,7 @@
               <w:rPr>
                 <w:rFonts w:ascii="Calibri" w:hAnsi="Calibri" w:cs="Calibri"/>
               </w:rPr>
-              <w:t>NetBeans IDE</w:t>
+              <w:t>Milestone</w:t>
             </w:r>
           </w:p>
         </w:tc>
@@ -1544,35 +1578,40 @@
           </w:tcPr>
           <w:p>
             <w:pPr>
-              <w:cnfStyle w:val="000000100000" w:firstRow="0" w:lastRow="0" w:firstColumn="0" w:lastColumn="0" w:oddVBand="0" w:evenVBand="0" w:oddHBand="1" w:evenHBand="0" w:firstRowFirstColumn="0" w:firstRowLastColumn="0" w:lastRowFirstColumn="0" w:lastRowLastColumn="0"/>
-              <w:rPr>
-                <w:rFonts w:ascii="Calibri" w:hAnsi="Calibri" w:cs="Calibri"/>
-              </w:rPr>
-            </w:pPr>
-            <w:r>
-              <w:rPr>
-                <w:rFonts w:ascii="Calibri" w:hAnsi="Calibri" w:cs="Calibri"/>
-              </w:rPr>
-              <w:t>Kurz: NetBeans. Eine Entwicklungsumgebung, die jede Programmiersprache unterstützt.</w:t>
+              <w:cnfStyle w:val="000000100000"/>
+              <w:rPr>
+                <w:rFonts w:ascii="Calibri" w:hAnsi="Calibri" w:cs="Calibri"/>
+              </w:rPr>
+            </w:pPr>
+            <w:r>
+              <w:rPr>
+                <w:rFonts w:ascii="Calibri" w:hAnsi="Calibri" w:cs="Calibri"/>
+              </w:rPr>
+              <w:t>Auf Deutsch: Meilenstein. Zwischenziel eines Projekts.</w:t>
             </w:r>
           </w:p>
         </w:tc>
       </w:tr>
       <w:tr>
         <w:trPr>
-          <w:cnfStyle w:val="000000010000" w:firstRow="0" w:lastRow="0" w:firstColumn="0" w:lastColumn="0" w:oddVBand="0" w:evenVBand="0" w:oddHBand="0" w:evenHBand="1" w:firstRowFirstColumn="0" w:firstRowLastColumn="0" w:lastRowFirstColumn="0" w:lastRowLastColumn="0"/>
+          <w:cnfStyle w:val="000000010000"/>
         </w:trPr>
         <w:tc>
           <w:tcPr>
-            <w:cnfStyle w:val="001000000000" w:firstRow="0" w:lastRow="0" w:firstColumn="1" w:lastColumn="0" w:oddVBand="0" w:evenVBand="0" w:oddHBand="0" w:evenHBand="0" w:firstRowFirstColumn="0" w:firstRowLastColumn="0" w:lastRowFirstColumn="0" w:lastRowLastColumn="0"/>
+            <w:cnfStyle w:val="001000000000"/>
             <w:tcW w:w="1951" w:type="dxa"/>
           </w:tcPr>
           <w:p>
-            <w:r>
-              <w:rPr>
-                <w:rFonts w:ascii="Calibri" w:hAnsi="Calibri" w:cs="Calibri"/>
-              </w:rPr>
-              <w:t>Redmine</w:t>
+            <w:pPr>
+              <w:rPr>
+                <w:rFonts w:ascii="Calibri" w:hAnsi="Calibri" w:cs="Calibri"/>
+              </w:rPr>
+            </w:pPr>
+            <w:r>
+              <w:rPr>
+                <w:rFonts w:ascii="Calibri" w:hAnsi="Calibri" w:cs="Calibri"/>
+              </w:rPr>
+              <w:t>NetBeans IDE</w:t>
             </w:r>
           </w:p>
         </w:tc>
@@ -1582,46 +1621,36 @@
           </w:tcPr>
           <w:p>
             <w:pPr>
-              <w:cnfStyle w:val="000000010000" w:firstRow="0" w:lastRow="0" w:firstColumn="0" w:lastColumn="0" w:oddVBand="0" w:evenVBand="0" w:oddHBand="0" w:evenHBand="1" w:firstRowFirstColumn="0" w:firstRowLastColumn="0" w:lastRowFirstColumn="0" w:lastRowLastColumn="0"/>
-            </w:pPr>
-            <w:r>
-              <w:rPr>
-                <w:rFonts w:ascii="Calibri" w:hAnsi="Calibri" w:cs="Calibri"/>
-              </w:rPr>
-              <w:t>Ein webbasiertes Projektmanagement-Tool mit u.a. Benutzer- und Projektverwaltung, Ticketverwaltung und Wikis.</w:t>
+              <w:cnfStyle w:val="000000010000"/>
+              <w:rPr>
+                <w:rFonts w:ascii="Calibri" w:hAnsi="Calibri" w:cs="Calibri"/>
+              </w:rPr>
+            </w:pPr>
+            <w:r>
+              <w:rPr>
+                <w:rFonts w:ascii="Calibri" w:hAnsi="Calibri" w:cs="Calibri"/>
+              </w:rPr>
+              <w:t>Kurz: NetBeans. Eine Entwicklungsumgebung, die jede Programmiersprache unterstützt.</w:t>
             </w:r>
           </w:p>
         </w:tc>
       </w:tr>
       <w:tr>
         <w:trPr>
-          <w:cnfStyle w:val="000000100000" w:firstRow="0" w:lastRow="0" w:firstColumn="0" w:lastColumn="0" w:oddVBand="0" w:evenVBand="0" w:oddHBand="1" w:evenHBand="0" w:firstRowFirstColumn="0" w:firstRowLastColumn="0" w:lastRowFirstColumn="0" w:lastRowLastColumn="0"/>
+          <w:cnfStyle w:val="000000100000"/>
         </w:trPr>
         <w:tc>
           <w:tcPr>
-            <w:cnfStyle w:val="001000000000" w:firstRow="0" w:lastRow="0" w:firstColumn="1" w:lastColumn="0" w:oddVBand="0" w:evenVBand="0" w:oddHBand="0" w:evenHBand="0" w:firstRowFirstColumn="0" w:firstRowLastColumn="0" w:lastRowFirstColumn="0" w:lastRowLastColumn="0"/>
+            <w:cnfStyle w:val="001000000000"/>
             <w:tcW w:w="1951" w:type="dxa"/>
           </w:tcPr>
           <w:p>
-            <w:pPr>
-              <w:rPr>
-                <w:rFonts w:ascii="Calibri" w:hAnsi="Calibri" w:cs="Calibri"/>
-              </w:rPr>
-            </w:pPr>
-            <w:r>
-              <w:rPr>
-                <w:rFonts w:ascii="Calibri" w:hAnsi="Calibri" w:cs="Calibri"/>
-              </w:rPr>
-              <w:t xml:space="preserve">Ruby on </w:t>
-            </w:r>
-            <w:proofErr w:type="spellStart"/>
-            <w:r>
-              <w:rPr>
-                <w:rFonts w:ascii="Calibri" w:hAnsi="Calibri" w:cs="Calibri"/>
-              </w:rPr>
-              <w:t>Rails</w:t>
-            </w:r>
-            <w:proofErr w:type="spellEnd"/>
+            <w:r>
+              <w:rPr>
+                <w:rFonts w:ascii="Calibri" w:hAnsi="Calibri" w:cs="Calibri"/>
+              </w:rPr>
+              <w:t>Redmine</w:t>
+            </w:r>
           </w:p>
         </w:tc>
         <w:tc>
@@ -1630,41 +1659,24 @@
           </w:tcPr>
           <w:p>
             <w:pPr>
-              <w:cnfStyle w:val="000000100000" w:firstRow="0" w:lastRow="0" w:firstColumn="0" w:lastColumn="0" w:oddVBand="0" w:evenVBand="0" w:oddHBand="1" w:evenHBand="0" w:firstRowFirstColumn="0" w:firstRowLastColumn="0" w:lastRowFirstColumn="0" w:lastRowLastColumn="0"/>
-              <w:rPr>
-                <w:rFonts w:ascii="Calibri" w:hAnsi="Calibri" w:cs="Calibri"/>
-              </w:rPr>
-            </w:pPr>
-            <w:r>
-              <w:rPr>
-                <w:rFonts w:ascii="Calibri" w:hAnsi="Calibri" w:cs="Calibri"/>
-              </w:rPr>
-              <w:t xml:space="preserve">Ein Web </w:t>
-            </w:r>
-            <w:proofErr w:type="spellStart"/>
-            <w:r>
-              <w:rPr>
-                <w:rFonts w:ascii="Calibri" w:hAnsi="Calibri" w:cs="Calibri"/>
-              </w:rPr>
-              <w:t>Application</w:t>
-            </w:r>
-            <w:proofErr w:type="spellEnd"/>
-            <w:r>
-              <w:rPr>
-                <w:rFonts w:ascii="Calibri" w:hAnsi="Calibri" w:cs="Calibri"/>
-              </w:rPr>
-              <w:t xml:space="preserve"> Framework, welches in der Programmiersprache Ruby geschrieben ist.</w:t>
+              <w:cnfStyle w:val="000000100000"/>
+            </w:pPr>
+            <w:r>
+              <w:rPr>
+                <w:rFonts w:ascii="Calibri" w:hAnsi="Calibri" w:cs="Calibri"/>
+              </w:rPr>
+              <w:t>Ein webbasiertes Projektmanagement-Tool mit u.a. Benutzer- und Projektverwaltung, Ticketverwaltung und Wikis.</w:t>
             </w:r>
           </w:p>
         </w:tc>
       </w:tr>
       <w:tr>
         <w:trPr>
-          <w:cnfStyle w:val="000000010000" w:firstRow="0" w:lastRow="0" w:firstColumn="0" w:lastColumn="0" w:oddVBand="0" w:evenVBand="0" w:oddHBand="0" w:evenHBand="1" w:firstRowFirstColumn="0" w:firstRowLastColumn="0" w:lastRowFirstColumn="0" w:lastRowLastColumn="0"/>
+          <w:cnfStyle w:val="000000010000"/>
         </w:trPr>
         <w:tc>
           <w:tcPr>
-            <w:cnfStyle w:val="001000000000" w:firstRow="0" w:lastRow="0" w:firstColumn="1" w:lastColumn="0" w:oddVBand="0" w:evenVBand="0" w:oddHBand="0" w:evenHBand="0" w:firstRowFirstColumn="0" w:firstRowLastColumn="0" w:lastRowFirstColumn="0" w:lastRowLastColumn="0"/>
+            <w:cnfStyle w:val="001000000000"/>
             <w:tcW w:w="1951" w:type="dxa"/>
           </w:tcPr>
           <w:p>
@@ -1677,7 +1689,7 @@
               <w:rPr>
                 <w:rFonts w:ascii="Calibri" w:hAnsi="Calibri" w:cs="Calibri"/>
               </w:rPr>
-              <w:t>Skype</w:t>
+              <w:t>Ruby on Rails</w:t>
             </w:r>
           </w:p>
         </w:tc>
@@ -1687,27 +1699,27 @@
           </w:tcPr>
           <w:p>
             <w:pPr>
-              <w:cnfStyle w:val="000000010000" w:firstRow="0" w:lastRow="0" w:firstColumn="0" w:lastColumn="0" w:oddVBand="0" w:evenVBand="0" w:oddHBand="0" w:evenHBand="1" w:firstRowFirstColumn="0" w:firstRowLastColumn="0" w:lastRowFirstColumn="0" w:lastRowLastColumn="0"/>
-              <w:rPr>
-                <w:rFonts w:ascii="Calibri" w:hAnsi="Calibri" w:cs="Calibri"/>
-              </w:rPr>
-            </w:pPr>
-            <w:r>
-              <w:rPr>
-                <w:rFonts w:ascii="Calibri" w:hAnsi="Calibri" w:cs="Calibri"/>
-              </w:rPr>
-              <w:t>Eine kostenlose VoIP-Software, die das gebührenfreie Telefonieren zwischen Skype-Kunden via Internet ermöglicht. Die Instant-Messaging-Funktion erlaubt es auch zu chatten.</w:t>
+              <w:cnfStyle w:val="000000010000"/>
+              <w:rPr>
+                <w:rFonts w:ascii="Calibri" w:hAnsi="Calibri" w:cs="Calibri"/>
+              </w:rPr>
+            </w:pPr>
+            <w:r>
+              <w:rPr>
+                <w:rFonts w:ascii="Calibri" w:hAnsi="Calibri" w:cs="Calibri"/>
+              </w:rPr>
+              <w:t>Ein Web Application Framework, welches in der Programmiersprache Ruby geschrieben ist.</w:t>
             </w:r>
           </w:p>
         </w:tc>
       </w:tr>
       <w:tr>
         <w:trPr>
-          <w:cnfStyle w:val="000000100000" w:firstRow="0" w:lastRow="0" w:firstColumn="0" w:lastColumn="0" w:oddVBand="0" w:evenVBand="0" w:oddHBand="1" w:evenHBand="0" w:firstRowFirstColumn="0" w:firstRowLastColumn="0" w:lastRowFirstColumn="0" w:lastRowLastColumn="0"/>
+          <w:cnfStyle w:val="000000100000"/>
         </w:trPr>
         <w:tc>
           <w:tcPr>
-            <w:cnfStyle w:val="001000000000" w:firstRow="0" w:lastRow="0" w:firstColumn="1" w:lastColumn="0" w:oddVBand="0" w:evenVBand="0" w:oddHBand="0" w:evenHBand="0" w:firstRowFirstColumn="0" w:firstRowLastColumn="0" w:lastRowFirstColumn="0" w:lastRowLastColumn="0"/>
+            <w:cnfStyle w:val="001000000000"/>
             <w:tcW w:w="1951" w:type="dxa"/>
           </w:tcPr>
           <w:p>
@@ -1720,7 +1732,7 @@
               <w:rPr>
                 <w:rFonts w:ascii="Calibri" w:hAnsi="Calibri" w:cs="Calibri"/>
               </w:rPr>
-              <w:t>Subversion</w:t>
+              <w:t>Skype</w:t>
             </w:r>
           </w:p>
         </w:tc>
@@ -1730,27 +1742,27 @@
           </w:tcPr>
           <w:p>
             <w:pPr>
-              <w:cnfStyle w:val="000000100000" w:firstRow="0" w:lastRow="0" w:firstColumn="0" w:lastColumn="0" w:oddVBand="0" w:evenVBand="0" w:oddHBand="1" w:evenHBand="0" w:firstRowFirstColumn="0" w:firstRowLastColumn="0" w:lastRowFirstColumn="0" w:lastRowLastColumn="0"/>
-              <w:rPr>
-                <w:rFonts w:ascii="Calibri" w:hAnsi="Calibri" w:cs="Calibri"/>
-              </w:rPr>
-            </w:pPr>
-            <w:r>
-              <w:rPr>
-                <w:rFonts w:ascii="Calibri" w:hAnsi="Calibri" w:cs="Calibri"/>
-              </w:rPr>
-              <w:t>Eine frei erhältliche Software zur Versionsverwaltung von Dateien und Verzeichnissen.</w:t>
+              <w:cnfStyle w:val="000000100000"/>
+              <w:rPr>
+                <w:rFonts w:ascii="Calibri" w:hAnsi="Calibri" w:cs="Calibri"/>
+              </w:rPr>
+            </w:pPr>
+            <w:r>
+              <w:rPr>
+                <w:rFonts w:ascii="Calibri" w:hAnsi="Calibri" w:cs="Calibri"/>
+              </w:rPr>
+              <w:t>Eine kostenlose VoIP-Software, die das gebührenfreie Telefonieren zwischen Skype-Kunden via Internet ermöglicht. Die Instant-Messaging-Funktion erlaubt es auch zu chatten.</w:t>
             </w:r>
           </w:p>
         </w:tc>
       </w:tr>
       <w:tr>
         <w:trPr>
-          <w:cnfStyle w:val="000000010000" w:firstRow="0" w:lastRow="0" w:firstColumn="0" w:lastColumn="0" w:oddVBand="0" w:evenVBand="0" w:oddHBand="0" w:evenHBand="1" w:firstRowFirstColumn="0" w:firstRowLastColumn="0" w:lastRowFirstColumn="0" w:lastRowLastColumn="0"/>
+          <w:cnfStyle w:val="000000010000"/>
         </w:trPr>
         <w:tc>
           <w:tcPr>
-            <w:cnfStyle w:val="001000000000" w:firstRow="0" w:lastRow="0" w:firstColumn="1" w:lastColumn="0" w:oddVBand="0" w:evenVBand="0" w:oddHBand="0" w:evenHBand="0" w:firstRowFirstColumn="0" w:firstRowLastColumn="0" w:lastRowFirstColumn="0" w:lastRowLastColumn="0"/>
+            <w:cnfStyle w:val="001000000000"/>
             <w:tcW w:w="1951" w:type="dxa"/>
           </w:tcPr>
           <w:p>
@@ -1763,6 +1775,49 @@
               <w:rPr>
                 <w:rFonts w:ascii="Calibri" w:hAnsi="Calibri" w:cs="Calibri"/>
               </w:rPr>
+              <w:t>Subversion</w:t>
+            </w:r>
+          </w:p>
+        </w:tc>
+        <w:tc>
+          <w:tcPr>
+            <w:tcW w:w="7261" w:type="dxa"/>
+          </w:tcPr>
+          <w:p>
+            <w:pPr>
+              <w:cnfStyle w:val="000000010000"/>
+              <w:rPr>
+                <w:rFonts w:ascii="Calibri" w:hAnsi="Calibri" w:cs="Calibri"/>
+              </w:rPr>
+            </w:pPr>
+            <w:r>
+              <w:rPr>
+                <w:rFonts w:ascii="Calibri" w:hAnsi="Calibri" w:cs="Calibri"/>
+              </w:rPr>
+              <w:t>Eine frei erhältliche Software zur Versionsverwaltung von Dateien und Verzeichnissen.</w:t>
+            </w:r>
+          </w:p>
+        </w:tc>
+      </w:tr>
+      <w:tr>
+        <w:trPr>
+          <w:cnfStyle w:val="000000100000"/>
+        </w:trPr>
+        <w:tc>
+          <w:tcPr>
+            <w:cnfStyle w:val="001000000000"/>
+            <w:tcW w:w="1951" w:type="dxa"/>
+          </w:tcPr>
+          <w:p>
+            <w:pPr>
+              <w:rPr>
+                <w:rFonts w:ascii="Calibri" w:hAnsi="Calibri" w:cs="Calibri"/>
+              </w:rPr>
+            </w:pPr>
+            <w:r>
+              <w:rPr>
+                <w:rFonts w:ascii="Calibri" w:hAnsi="Calibri" w:cs="Calibri"/>
+              </w:rPr>
               <w:t>Webplattform</w:t>
             </w:r>
           </w:p>
@@ -1773,30 +1828,59 @@
           </w:tcPr>
           <w:p>
             <w:pPr>
-              <w:cnfStyle w:val="000000010000" w:firstRow="0" w:lastRow="0" w:firstColumn="0" w:lastColumn="0" w:oddVBand="0" w:evenVBand="0" w:oddHBand="0" w:evenHBand="1" w:firstRowFirstColumn="0" w:firstRowLastColumn="0" w:lastRowFirstColumn="0" w:lastRowLastColumn="0"/>
-              <w:rPr>
-                <w:rFonts w:ascii="Calibri" w:hAnsi="Calibri" w:cs="Calibri"/>
-              </w:rPr>
-            </w:pPr>
-            <w:r>
-              <w:rPr>
-                <w:rFonts w:ascii="Calibri" w:hAnsi="Calibri" w:cs="Calibri"/>
-              </w:rPr>
-              <w:t xml:space="preserve">Plattform, welche mit Ruby on </w:t>
-            </w:r>
-            <w:proofErr w:type="spellStart"/>
-            <w:r>
-              <w:rPr>
-                <w:rFonts w:ascii="Calibri" w:hAnsi="Calibri" w:cs="Calibri"/>
-              </w:rPr>
-              <w:t>Rails</w:t>
-            </w:r>
-            <w:proofErr w:type="spellEnd"/>
-            <w:r>
-              <w:rPr>
-                <w:rFonts w:ascii="Calibri" w:hAnsi="Calibri" w:cs="Calibri"/>
-              </w:rPr>
-              <w:t xml:space="preserve"> entwickelt wird und auf dem Server laufen wird.</w:t>
+              <w:cnfStyle w:val="000000100000"/>
+              <w:rPr>
+                <w:rFonts w:ascii="Calibri" w:hAnsi="Calibri" w:cs="Calibri"/>
+              </w:rPr>
+            </w:pPr>
+            <w:r>
+              <w:rPr>
+                <w:rFonts w:ascii="Calibri" w:hAnsi="Calibri" w:cs="Calibri"/>
+              </w:rPr>
+              <w:t>Plattform, welche mit Ruby on Rails entwickelt wird und auf dem Server laufen wird.</w:t>
+            </w:r>
+          </w:p>
+        </w:tc>
+      </w:tr>
+      <w:tr>
+        <w:trPr>
+          <w:cnfStyle w:val="000000010000"/>
+        </w:trPr>
+        <w:tc>
+          <w:tcPr>
+            <w:cnfStyle w:val="001000000000"/>
+            <w:tcW w:w="1951" w:type="dxa"/>
+          </w:tcPr>
+          <w:p>
+            <w:pPr>
+              <w:rPr>
+                <w:rFonts w:ascii="Calibri" w:hAnsi="Calibri" w:cs="Calibri"/>
+              </w:rPr>
+            </w:pPr>
+            <w:r>
+              <w:rPr>
+                <w:rFonts w:ascii="Calibri" w:hAnsi="Calibri" w:cs="Calibri"/>
+              </w:rPr>
+              <w:t>VoIP</w:t>
+            </w:r>
+          </w:p>
+        </w:tc>
+        <w:tc>
+          <w:tcPr>
+            <w:tcW w:w="7261" w:type="dxa"/>
+          </w:tcPr>
+          <w:p>
+            <w:pPr>
+              <w:cnfStyle w:val="000000010000"/>
+              <w:rPr>
+                <w:rFonts w:ascii="Calibri" w:hAnsi="Calibri" w:cs="Calibri"/>
+              </w:rPr>
+            </w:pPr>
+            <w:r>
+              <w:rPr>
+                <w:rFonts w:ascii="Calibri" w:hAnsi="Calibri" w:cs="Calibri"/>
+              </w:rPr>
+              <w:t>Voice over IP, Telefonie über ein IP basiertes Netzwerk</w:t>
             </w:r>
           </w:p>
         </w:tc>
@@ -1817,7 +1901,7 @@
     </w:p>
     <w:p>
       <w:pPr>
-        <w:pStyle w:val="berschrift2"/>
+        <w:pStyle w:val="Heading2"/>
         <w:ind w:left="578" w:hanging="578"/>
       </w:pPr>
       <w:r>
@@ -1828,9 +1912,9 @@
     </w:p>
     <w:tbl>
       <w:tblPr>
-        <w:tblStyle w:val="MittlereSchattierung1-Akzent1"/>
+        <w:tblStyle w:val="MediumShading1-Accent1"/>
         <w:tblW w:w="0" w:type="auto"/>
-        <w:tblLook w:val="04A0" w:firstRow="1" w:lastRow="0" w:firstColumn="1" w:lastColumn="0" w:noHBand="0" w:noVBand="1"/>
+        <w:tblLook w:val="04A0"/>
       </w:tblPr>
       <w:tblGrid>
         <w:gridCol w:w="1951"/>
@@ -1838,11 +1922,11 @@
       </w:tblGrid>
       <w:tr>
         <w:trPr>
-          <w:cnfStyle w:val="100000000000" w:firstRow="1" w:lastRow="0" w:firstColumn="0" w:lastColumn="0" w:oddVBand="0" w:evenVBand="0" w:oddHBand="0" w:evenHBand="0" w:firstRowFirstColumn="0" w:firstRowLastColumn="0" w:lastRowFirstColumn="0" w:lastRowLastColumn="0"/>
+          <w:cnfStyle w:val="100000000000"/>
         </w:trPr>
         <w:tc>
           <w:tcPr>
-            <w:cnfStyle w:val="001000000000" w:firstRow="0" w:lastRow="0" w:firstColumn="1" w:lastColumn="0" w:oddVBand="0" w:evenVBand="0" w:oddHBand="0" w:evenHBand="0" w:firstRowFirstColumn="0" w:firstRowLastColumn="0" w:lastRowFirstColumn="0" w:lastRowLastColumn="0"/>
+            <w:cnfStyle w:val="001000000000"/>
             <w:tcW w:w="1951" w:type="dxa"/>
           </w:tcPr>
           <w:p>
@@ -1857,7 +1941,7 @@
           </w:tcPr>
           <w:p>
             <w:pPr>
-              <w:cnfStyle w:val="100000000000" w:firstRow="1" w:lastRow="0" w:firstColumn="0" w:lastColumn="0" w:oddVBand="0" w:evenVBand="0" w:oddHBand="0" w:evenHBand="0" w:firstRowFirstColumn="0" w:firstRowLastColumn="0" w:lastRowFirstColumn="0" w:lastRowLastColumn="0"/>
+              <w:cnfStyle w:val="100000000000"/>
             </w:pPr>
             <w:r>
               <w:t>Beschreibung</w:t>
@@ -1867,11 +1951,11 @@
       </w:tr>
       <w:tr>
         <w:trPr>
-          <w:cnfStyle w:val="000000100000" w:firstRow="0" w:lastRow="0" w:firstColumn="0" w:lastColumn="0" w:oddVBand="0" w:evenVBand="0" w:oddHBand="1" w:evenHBand="0" w:firstRowFirstColumn="0" w:firstRowLastColumn="0" w:lastRowFirstColumn="0" w:lastRowLastColumn="0"/>
+          <w:cnfStyle w:val="000000100000"/>
         </w:trPr>
         <w:tc>
           <w:tcPr>
-            <w:cnfStyle w:val="001000000000" w:firstRow="0" w:lastRow="0" w:firstColumn="1" w:lastColumn="0" w:oddVBand="0" w:evenVBand="0" w:oddHBand="0" w:evenHBand="0" w:firstRowFirstColumn="0" w:firstRowLastColumn="0" w:lastRowFirstColumn="0" w:lastRowLastColumn="0"/>
+            <w:cnfStyle w:val="001000000000"/>
             <w:tcW w:w="1951" w:type="dxa"/>
           </w:tcPr>
           <w:p>
@@ -1896,7 +1980,7 @@
           </w:tcPr>
           <w:p>
             <w:pPr>
-              <w:cnfStyle w:val="000000100000" w:firstRow="0" w:lastRow="0" w:firstColumn="0" w:lastColumn="0" w:oddVBand="0" w:evenVBand="0" w:oddHBand="1" w:evenHBand="0" w:firstRowFirstColumn="0" w:firstRowLastColumn="0" w:lastRowFirstColumn="0" w:lastRowLastColumn="0"/>
+              <w:cnfStyle w:val="000000100000"/>
               <w:rPr>
                 <w:rFonts w:ascii="Calibri" w:hAnsi="Calibri" w:cs="Calibri"/>
                 <w:lang w:val="en-US"/>
@@ -1914,11 +1998,11 @@
       </w:tr>
       <w:tr>
         <w:trPr>
-          <w:cnfStyle w:val="000000010000" w:firstRow="0" w:lastRow="0" w:firstColumn="0" w:lastColumn="0" w:oddVBand="0" w:evenVBand="0" w:oddHBand="0" w:evenHBand="1" w:firstRowFirstColumn="0" w:firstRowLastColumn="0" w:lastRowFirstColumn="0" w:lastRowLastColumn="0"/>
+          <w:cnfStyle w:val="000000010000"/>
         </w:trPr>
         <w:tc>
           <w:tcPr>
-            <w:cnfStyle w:val="001000000000" w:firstRow="0" w:lastRow="0" w:firstColumn="1" w:lastColumn="0" w:oddVBand="0" w:evenVBand="0" w:oddHBand="0" w:evenHBand="0" w:firstRowFirstColumn="0" w:firstRowLastColumn="0" w:lastRowFirstColumn="0" w:lastRowLastColumn="0"/>
+            <w:cnfStyle w:val="001000000000"/>
             <w:tcW w:w="1951" w:type="dxa"/>
           </w:tcPr>
           <w:p>
@@ -1943,7 +2027,7 @@
           </w:tcPr>
           <w:p>
             <w:pPr>
-              <w:cnfStyle w:val="000000010000" w:firstRow="0" w:lastRow="0" w:firstColumn="0" w:lastColumn="0" w:oddVBand="0" w:evenVBand="0" w:oddHBand="0" w:evenHBand="1" w:firstRowFirstColumn="0" w:firstRowLastColumn="0" w:lastRowFirstColumn="0" w:lastRowLastColumn="0"/>
+              <w:cnfStyle w:val="000000010000"/>
               <w:rPr>
                 <w:rFonts w:ascii="Calibri" w:hAnsi="Calibri" w:cs="Calibri"/>
                 <w:lang w:val="en-US"/>
@@ -1958,57 +2042,23 @@
             <w:r>
               <w:t xml:space="preserve">von engl. </w:t>
             </w:r>
-            <w:proofErr w:type="spellStart"/>
             <w:r>
               <w:rPr>
                 <w:i/>
                 <w:iCs/>
               </w:rPr>
-              <w:t>integrated</w:t>
-            </w:r>
-            <w:proofErr w:type="spellEnd"/>
-            <w:r>
-              <w:rPr>
-                <w:i/>
-                <w:iCs/>
-              </w:rPr>
-              <w:t xml:space="preserve"> </w:t>
-            </w:r>
-            <w:proofErr w:type="spellStart"/>
-            <w:r>
-              <w:rPr>
-                <w:i/>
-                <w:iCs/>
-              </w:rPr>
-              <w:t>development</w:t>
-            </w:r>
-            <w:proofErr w:type="spellEnd"/>
-            <w:r>
-              <w:rPr>
-                <w:i/>
-                <w:iCs/>
-              </w:rPr>
-              <w:t xml:space="preserve"> </w:t>
-            </w:r>
-            <w:proofErr w:type="spellStart"/>
-            <w:r>
-              <w:rPr>
-                <w:i/>
-                <w:iCs/>
-              </w:rPr>
-              <w:t>environment</w:t>
-            </w:r>
-            <w:proofErr w:type="spellEnd"/>
+              <w:t>integrateddevelopmentenvironment</w:t>
+            </w:r>
           </w:p>
         </w:tc>
       </w:tr>
       <w:tr>
         <w:trPr>
-          <w:cnfStyle w:val="000000100000" w:firstRow="0" w:lastRow="0" w:firstColumn="0" w:lastColumn="0" w:oddVBand="0" w:evenVBand="0" w:oddHBand="1" w:evenHBand="0" w:firstRowFirstColumn="0" w:firstRowLastColumn="0" w:lastRowFirstColumn="0" w:lastRowLastColumn="0"/>
+          <w:cnfStyle w:val="000000100000"/>
         </w:trPr>
         <w:tc>
           <w:tcPr>
-            <w:cnfStyle w:val="001000000000" w:firstRow="0" w:lastRow="0" w:firstColumn="1" w:lastColumn="0" w:oddVBand="0" w:evenVBand="0" w:oddHBand="0" w:evenHBand="0" w:firstRowFirstColumn="0" w:firstRowLastColumn="0" w:lastRowFirstColumn="0" w:lastRowLastColumn="0"/>
+            <w:cnfStyle w:val="001000000000"/>
             <w:tcW w:w="1951" w:type="dxa"/>
           </w:tcPr>
           <w:p>
@@ -2026,7 +2076,7 @@
           </w:tcPr>
           <w:p>
             <w:pPr>
-              <w:cnfStyle w:val="000000100000" w:firstRow="0" w:lastRow="0" w:firstColumn="0" w:lastColumn="0" w:oddVBand="0" w:evenVBand="0" w:oddHBand="1" w:evenHBand="0" w:firstRowFirstColumn="0" w:firstRowLastColumn="0" w:lastRowFirstColumn="0" w:lastRowLastColumn="0"/>
+              <w:cnfStyle w:val="000000100000"/>
             </w:pPr>
             <w:r>
               <w:rPr>
@@ -2039,11 +2089,11 @@
       </w:tr>
       <w:tr>
         <w:trPr>
-          <w:cnfStyle w:val="000000010000" w:firstRow="0" w:lastRow="0" w:firstColumn="0" w:lastColumn="0" w:oddVBand="0" w:evenVBand="0" w:oddHBand="0" w:evenHBand="1" w:firstRowFirstColumn="0" w:firstRowLastColumn="0" w:lastRowFirstColumn="0" w:lastRowLastColumn="0"/>
+          <w:cnfStyle w:val="000000010000"/>
         </w:trPr>
         <w:tc>
           <w:tcPr>
-            <w:cnfStyle w:val="001000000000" w:firstRow="0" w:lastRow="0" w:firstColumn="1" w:lastColumn="0" w:oddVBand="0" w:evenVBand="0" w:oddHBand="0" w:evenHBand="0" w:firstRowFirstColumn="0" w:firstRowLastColumn="0" w:lastRowFirstColumn="0" w:lastRowLastColumn="0"/>
+            <w:cnfStyle w:val="001000000000"/>
             <w:tcW w:w="1951" w:type="dxa"/>
           </w:tcPr>
           <w:p>
@@ -2068,7 +2118,7 @@
           </w:tcPr>
           <w:p>
             <w:pPr>
-              <w:cnfStyle w:val="000000010000" w:firstRow="0" w:lastRow="0" w:firstColumn="0" w:lastColumn="0" w:oddVBand="0" w:evenVBand="0" w:oddHBand="0" w:evenHBand="1" w:firstRowFirstColumn="0" w:firstRowLastColumn="0" w:lastRowFirstColumn="0" w:lastRowLastColumn="0"/>
+              <w:cnfStyle w:val="000000010000"/>
               <w:rPr>
                 <w:bCs/>
               </w:rPr>
@@ -2084,15 +2134,14 @@
       </w:tr>
       <w:tr>
         <w:trPr>
-          <w:cnfStyle w:val="000000100000" w:firstRow="0" w:lastRow="0" w:firstColumn="0" w:lastColumn="0" w:oddVBand="0" w:evenVBand="0" w:oddHBand="1" w:evenHBand="0" w:firstRowFirstColumn="0" w:firstRowLastColumn="0" w:lastRowFirstColumn="0" w:lastRowLastColumn="0"/>
+          <w:cnfStyle w:val="000000100000"/>
         </w:trPr>
         <w:tc>
           <w:tcPr>
-            <w:cnfStyle w:val="001000000000" w:firstRow="0" w:lastRow="0" w:firstColumn="1" w:lastColumn="0" w:oddVBand="0" w:evenVBand="0" w:oddHBand="0" w:evenHBand="0" w:firstRowFirstColumn="0" w:firstRowLastColumn="0" w:lastRowFirstColumn="0" w:lastRowLastColumn="0"/>
+            <w:cnfStyle w:val="001000000000"/>
             <w:tcW w:w="1951" w:type="dxa"/>
           </w:tcPr>
           <w:p>
-            <w:proofErr w:type="spellStart"/>
             <w:r>
               <w:rPr>
                 <w:rFonts w:ascii="Calibri" w:hAnsi="Calibri" w:cs="Calibri"/>
@@ -2100,7 +2149,6 @@
               </w:rPr>
               <w:t>RoR</w:t>
             </w:r>
-            <w:proofErr w:type="spellEnd"/>
           </w:p>
         </w:tc>
         <w:tc>
@@ -2109,7 +2157,7 @@
           </w:tcPr>
           <w:p>
             <w:pPr>
-              <w:cnfStyle w:val="000000100000" w:firstRow="0" w:lastRow="0" w:firstColumn="0" w:lastColumn="0" w:oddVBand="0" w:evenVBand="0" w:oddHBand="1" w:evenHBand="0" w:firstRowFirstColumn="0" w:firstRowLastColumn="0" w:lastRowFirstColumn="0" w:lastRowLastColumn="0"/>
+              <w:cnfStyle w:val="000000100000"/>
             </w:pPr>
             <w:r>
               <w:rPr>
@@ -2123,11 +2171,11 @@
       </w:tr>
       <w:tr>
         <w:trPr>
-          <w:cnfStyle w:val="000000010000" w:firstRow="0" w:lastRow="0" w:firstColumn="0" w:lastColumn="0" w:oddVBand="0" w:evenVBand="0" w:oddHBand="0" w:evenHBand="1" w:firstRowFirstColumn="0" w:firstRowLastColumn="0" w:lastRowFirstColumn="0" w:lastRowLastColumn="0"/>
+          <w:cnfStyle w:val="000000010000"/>
         </w:trPr>
         <w:tc>
           <w:tcPr>
-            <w:cnfStyle w:val="001000000000" w:firstRow="0" w:lastRow="0" w:firstColumn="1" w:lastColumn="0" w:oddVBand="0" w:evenVBand="0" w:oddHBand="0" w:evenHBand="0" w:firstRowFirstColumn="0" w:firstRowLastColumn="0" w:lastRowFirstColumn="0" w:lastRowLastColumn="0"/>
+            <w:cnfStyle w:val="001000000000"/>
             <w:tcW w:w="1951" w:type="dxa"/>
           </w:tcPr>
           <w:p>
@@ -2152,7 +2200,7 @@
           </w:tcPr>
           <w:p>
             <w:pPr>
-              <w:cnfStyle w:val="000000010000" w:firstRow="0" w:lastRow="0" w:firstColumn="0" w:lastColumn="0" w:oddVBand="0" w:evenVBand="0" w:oddHBand="0" w:evenHBand="1" w:firstRowFirstColumn="0" w:firstRowLastColumn="0" w:lastRowFirstColumn="0" w:lastRowLastColumn="0"/>
+              <w:cnfStyle w:val="000000010000"/>
               <w:rPr>
                 <w:rFonts w:ascii="Calibri" w:hAnsi="Calibri" w:cs="Calibri"/>
                 <w:lang w:val="en-US"/>
@@ -2170,11 +2218,11 @@
       </w:tr>
       <w:tr>
         <w:trPr>
-          <w:cnfStyle w:val="000000100000" w:firstRow="0" w:lastRow="0" w:firstColumn="0" w:lastColumn="0" w:oddVBand="0" w:evenVBand="0" w:oddHBand="1" w:evenHBand="0" w:firstRowFirstColumn="0" w:firstRowLastColumn="0" w:lastRowFirstColumn="0" w:lastRowLastColumn="0"/>
+          <w:cnfStyle w:val="000000100000"/>
         </w:trPr>
         <w:tc>
           <w:tcPr>
-            <w:cnfStyle w:val="001000000000" w:firstRow="0" w:lastRow="0" w:firstColumn="1" w:lastColumn="0" w:oddVBand="0" w:evenVBand="0" w:oddHBand="0" w:evenHBand="0" w:firstRowFirstColumn="0" w:firstRowLastColumn="0" w:lastRowFirstColumn="0" w:lastRowLastColumn="0"/>
+            <w:cnfStyle w:val="001000000000"/>
             <w:tcW w:w="1951" w:type="dxa"/>
           </w:tcPr>
           <w:p>
@@ -2193,7 +2241,7 @@
           </w:tcPr>
           <w:p>
             <w:pPr>
-              <w:cnfStyle w:val="000000100000" w:firstRow="0" w:lastRow="0" w:firstColumn="0" w:lastColumn="0" w:oddVBand="0" w:evenVBand="0" w:oddHBand="1" w:evenHBand="0" w:firstRowFirstColumn="0" w:firstRowLastColumn="0" w:lastRowFirstColumn="0" w:lastRowLastColumn="0"/>
+              <w:cnfStyle w:val="000000100000"/>
             </w:pPr>
             <w:r>
               <w:rPr>
@@ -2208,8 +2256,8 @@
     </w:tbl>
     <w:p/>
     <w:sectPr>
-      <w:headerReference w:type="default" r:id="rId10"/>
-      <w:footerReference w:type="default" r:id="rId11"/>
+      <w:headerReference w:type="default" r:id="rId9"/>
+      <w:footerReference w:type="default" r:id="rId10"/>
       <w:pgSz w:w="11906" w:h="16838"/>
       <w:pgMar w:top="1417" w:right="1417" w:bottom="1134" w:left="1417" w:header="708" w:footer="708" w:gutter="0"/>
       <w:pgNumType w:start="0"/>
@@ -2222,8 +2270,8 @@
 </file>
 
 <file path=word/endnotes.xml><?xml version="1.0" encoding="utf-8"?>
-<w:endnotes xmlns:wpc="http://schemas.microsoft.com/office/word/2010/wordprocessingCanvas" xmlns:mc="http://schemas.openxmlformats.org/markup-compatibility/2006" xmlns:o="urn:schemas-microsoft-com:office:office" xmlns:r="http://schemas.openxmlformats.org/officeDocument/2006/relationships" xmlns:m="http://schemas.openxmlformats.org/officeDocument/2006/math" xmlns:v="urn:schemas-microsoft-com:vml" xmlns:wp14="http://schemas.microsoft.com/office/word/2010/wordprocessingDrawing" xmlns:wp="http://schemas.openxmlformats.org/drawingml/2006/wordprocessingDrawing" xmlns:w10="urn:schemas-microsoft-com:office:word" xmlns:w="http://schemas.openxmlformats.org/wordprocessingml/2006/main" xmlns:w14="http://schemas.microsoft.com/office/word/2010/wordml" xmlns:wpg="http://schemas.microsoft.com/office/word/2010/wordprocessingGroup" xmlns:wpi="http://schemas.microsoft.com/office/word/2010/wordprocessingInk" xmlns:wne="http://schemas.microsoft.com/office/word/2006/wordml" xmlns:wps="http://schemas.microsoft.com/office/word/2010/wordprocessingShape" mc:Ignorable="w14 wp14">
-  <w:endnote w:type="separator" w:id="-1">
+<w:endnotes xmlns:ve="http://schemas.openxmlformats.org/markup-compatibility/2006" xmlns:o="urn:schemas-microsoft-com:office:office" xmlns:r="http://schemas.openxmlformats.org/officeDocument/2006/relationships" xmlns:m="http://schemas.openxmlformats.org/officeDocument/2006/math" xmlns:v="urn:schemas-microsoft-com:vml" xmlns:wp="http://schemas.openxmlformats.org/drawingml/2006/wordprocessingDrawing" xmlns:w10="urn:schemas-microsoft-com:office:word" xmlns:w="http://schemas.openxmlformats.org/wordprocessingml/2006/main" xmlns:wne="http://schemas.microsoft.com/office/word/2006/wordml">
+  <w:endnote w:type="separator" w:id="0">
     <w:p>
       <w:pPr>
         <w:spacing w:after="0"/>
@@ -2233,7 +2281,7 @@
       </w:r>
     </w:p>
   </w:endnote>
-  <w:endnote w:type="continuationSeparator" w:id="0">
+  <w:endnote w:type="continuationSeparator" w:id="1">
     <w:p>
       <w:pPr>
         <w:spacing w:after="0"/>
@@ -2247,10 +2295,10 @@
 </file>
 
 <file path=word/footer1.xml><?xml version="1.0" encoding="utf-8"?>
-<w:ftr xmlns:wpc="http://schemas.microsoft.com/office/word/2010/wordprocessingCanvas" xmlns:mc="http://schemas.openxmlformats.org/markup-compatibility/2006" xmlns:o="urn:schemas-microsoft-com:office:office" xmlns:r="http://schemas.openxmlformats.org/officeDocument/2006/relationships" xmlns:m="http://schemas.openxmlformats.org/officeDocument/2006/math" xmlns:v="urn:schemas-microsoft-com:vml" xmlns:wp14="http://schemas.microsoft.com/office/word/2010/wordprocessingDrawing" xmlns:wp="http://schemas.openxmlformats.org/drawingml/2006/wordprocessingDrawing" xmlns:w10="urn:schemas-microsoft-com:office:word" xmlns:w="http://schemas.openxmlformats.org/wordprocessingml/2006/main" xmlns:w14="http://schemas.microsoft.com/office/word/2010/wordml" xmlns:wpg="http://schemas.microsoft.com/office/word/2010/wordprocessingGroup" xmlns:wpi="http://schemas.microsoft.com/office/word/2010/wordprocessingInk" xmlns:wne="http://schemas.microsoft.com/office/word/2006/wordml" xmlns:wps="http://schemas.microsoft.com/office/word/2010/wordprocessingShape" mc:Ignorable="w14 wp14">
+<w:ftr xmlns:ve="http://schemas.openxmlformats.org/markup-compatibility/2006" xmlns:o="urn:schemas-microsoft-com:office:office" xmlns:r="http://schemas.openxmlformats.org/officeDocument/2006/relationships" xmlns:m="http://schemas.openxmlformats.org/officeDocument/2006/math" xmlns:v="urn:schemas-microsoft-com:vml" xmlns:wp="http://schemas.openxmlformats.org/drawingml/2006/wordprocessingDrawing" xmlns:w10="urn:schemas-microsoft-com:office:word" xmlns:w="http://schemas.openxmlformats.org/wordprocessingml/2006/main" xmlns:wne="http://schemas.microsoft.com/office/word/2006/wordml">
   <w:p>
     <w:pPr>
-      <w:pStyle w:val="Fuzeile"/>
+      <w:pStyle w:val="Footer"/>
     </w:pPr>
     <w:r>
       <w:rPr>
@@ -2377,38 +2425,23 @@
       </w:rPr>
       <w:t xml:space="preserve"> von </w:t>
     </w:r>
-    <w:r>
-      <w:fldChar w:fldCharType="begin"/>
-    </w:r>
-    <w:r>
-      <w:instrText>NUMPAGES  \* Arabic  \* MERGEFORMAT</w:instrText>
-    </w:r>
-    <w:r>
-      <w:fldChar w:fldCharType="separate"/>
-    </w:r>
-    <w:r>
-      <w:rPr>
-        <w:b/>
-        <w:noProof/>
-        <w:lang w:val="de-DE"/>
-      </w:rPr>
-      <w:t>2</w:t>
-    </w:r>
-    <w:r>
-      <w:rPr>
-        <w:b/>
-        <w:noProof/>
-        <w:lang w:val="de-DE"/>
-      </w:rPr>
-      <w:fldChar w:fldCharType="end"/>
-    </w:r>
+    <w:fldSimple w:instr="NUMPAGES  \* Arabic  \* MERGEFORMAT">
+      <w:r>
+        <w:rPr>
+          <w:b/>
+          <w:noProof/>
+          <w:lang w:val="de-DE"/>
+        </w:rPr>
+        <w:t>3</w:t>
+      </w:r>
+    </w:fldSimple>
   </w:p>
 </w:ftr>
 </file>
 
 <file path=word/footnotes.xml><?xml version="1.0" encoding="utf-8"?>
-<w:footnotes xmlns:wpc="http://schemas.microsoft.com/office/word/2010/wordprocessingCanvas" xmlns:mc="http://schemas.openxmlformats.org/markup-compatibility/2006" xmlns:o="urn:schemas-microsoft-com:office:office" xmlns:r="http://schemas.openxmlformats.org/officeDocument/2006/relationships" xmlns:m="http://schemas.openxmlformats.org/officeDocument/2006/math" xmlns:v="urn:schemas-microsoft-com:vml" xmlns:wp14="http://schemas.microsoft.com/office/word/2010/wordprocessingDrawing" xmlns:wp="http://schemas.openxmlformats.org/drawingml/2006/wordprocessingDrawing" xmlns:w10="urn:schemas-microsoft-com:office:word" xmlns:w="http://schemas.openxmlformats.org/wordprocessingml/2006/main" xmlns:w14="http://schemas.microsoft.com/office/word/2010/wordml" xmlns:wpg="http://schemas.microsoft.com/office/word/2010/wordprocessingGroup" xmlns:wpi="http://schemas.microsoft.com/office/word/2010/wordprocessingInk" xmlns:wne="http://schemas.microsoft.com/office/word/2006/wordml" xmlns:wps="http://schemas.microsoft.com/office/word/2010/wordprocessingShape" mc:Ignorable="w14 wp14">
-  <w:footnote w:type="separator" w:id="-1">
+<w:footnotes xmlns:ve="http://schemas.openxmlformats.org/markup-compatibility/2006" xmlns:o="urn:schemas-microsoft-com:office:office" xmlns:r="http://schemas.openxmlformats.org/officeDocument/2006/relationships" xmlns:m="http://schemas.openxmlformats.org/officeDocument/2006/math" xmlns:v="urn:schemas-microsoft-com:vml" xmlns:wp="http://schemas.openxmlformats.org/drawingml/2006/wordprocessingDrawing" xmlns:w10="urn:schemas-microsoft-com:office:word" xmlns:w="http://schemas.openxmlformats.org/wordprocessingml/2006/main" xmlns:wne="http://schemas.microsoft.com/office/word/2006/wordml">
+  <w:footnote w:type="separator" w:id="0">
     <w:p>
       <w:pPr>
         <w:spacing w:after="0"/>
@@ -2418,7 +2451,7 @@
       </w:r>
     </w:p>
   </w:footnote>
-  <w:footnote w:type="continuationSeparator" w:id="0">
+  <w:footnote w:type="continuationSeparator" w:id="1">
     <w:p>
       <w:pPr>
         <w:spacing w:after="0"/>
@@ -2432,10 +2465,10 @@
 </file>
 
 <file path=word/header1.xml><?xml version="1.0" encoding="utf-8"?>
-<w:hdr xmlns:wpc="http://schemas.microsoft.com/office/word/2010/wordprocessingCanvas" xmlns:mc="http://schemas.openxmlformats.org/markup-compatibility/2006" xmlns:o="urn:schemas-microsoft-com:office:office" xmlns:r="http://schemas.openxmlformats.org/officeDocument/2006/relationships" xmlns:m="http://schemas.openxmlformats.org/officeDocument/2006/math" xmlns:v="urn:schemas-microsoft-com:vml" xmlns:wp14="http://schemas.microsoft.com/office/word/2010/wordprocessingDrawing" xmlns:wp="http://schemas.openxmlformats.org/drawingml/2006/wordprocessingDrawing" xmlns:w10="urn:schemas-microsoft-com:office:word" xmlns:w="http://schemas.openxmlformats.org/wordprocessingml/2006/main" xmlns:w14="http://schemas.microsoft.com/office/word/2010/wordml" xmlns:wpg="http://schemas.microsoft.com/office/word/2010/wordprocessingGroup" xmlns:wpi="http://schemas.microsoft.com/office/word/2010/wordprocessingInk" xmlns:wne="http://schemas.microsoft.com/office/word/2006/wordml" xmlns:wps="http://schemas.microsoft.com/office/word/2010/wordprocessingShape" mc:Ignorable="w14 wp14">
+<w:hdr xmlns:ve="http://schemas.openxmlformats.org/markup-compatibility/2006" xmlns:o="urn:schemas-microsoft-com:office:office" xmlns:r="http://schemas.openxmlformats.org/officeDocument/2006/relationships" xmlns:m="http://schemas.openxmlformats.org/officeDocument/2006/math" xmlns:v="urn:schemas-microsoft-com:vml" xmlns:wp="http://schemas.openxmlformats.org/drawingml/2006/wordprocessingDrawing" xmlns:w10="urn:schemas-microsoft-com:office:word" xmlns:w="http://schemas.openxmlformats.org/wordprocessingml/2006/main" xmlns:wne="http://schemas.microsoft.com/office/word/2006/wordml">
   <w:p>
     <w:pPr>
-      <w:pStyle w:val="Kopfzeile"/>
+      <w:pStyle w:val="Header"/>
     </w:pPr>
     <w:r>
       <w:rPr>
@@ -2479,7 +2512,7 @@
                   <a:blip r:embed="rId1" cstate="print">
                     <a:extLst>
                       <a:ext uri="{28A0092B-C50C-407E-A947-70E740481C1C}">
-                        <a14:useLocalDpi xmlns:a14="http://schemas.microsoft.com/office/drawing/2010/main" val="0"/>
+                        <a14:useLocalDpi xmlns:a14="http://schemas.microsoft.com/office/drawing/2010/main" xmlns:wps="http://schemas.microsoft.com/office/word/2010/wordprocessingShape" xmlns:wpi="http://schemas.microsoft.com/office/word/2010/wordprocessingInk" xmlns:wpg="http://schemas.microsoft.com/office/word/2010/wordprocessingGroup" xmlns:w14="http://schemas.microsoft.com/office/word/2010/wordml" xmlns:w="http://schemas.openxmlformats.org/wordprocessingml/2006/main" xmlns:w10="urn:schemas-microsoft-com:office:word" xmlns:wp14="http://schemas.microsoft.com/office/word/2010/wordprocessingDrawing" xmlns:v="urn:schemas-microsoft-com:vml" xmlns:o="urn:schemas-microsoft-com:office:office" xmlns:mc="http://schemas.openxmlformats.org/markup-compatibility/2006" xmlns:wpc="http://schemas.microsoft.com/office/word/2010/wordprocessingCanvas" xmlns="" val="0"/>
                       </a:ext>
                     </a:extLst>
                   </a:blip>
@@ -2523,7 +2556,7 @@
 </file>
 
 <file path=word/numbering.xml><?xml version="1.0" encoding="utf-8"?>
-<w:numbering xmlns:wpc="http://schemas.microsoft.com/office/word/2010/wordprocessingCanvas" xmlns:mc="http://schemas.openxmlformats.org/markup-compatibility/2006" xmlns:o="urn:schemas-microsoft-com:office:office" xmlns:r="http://schemas.openxmlformats.org/officeDocument/2006/relationships" xmlns:m="http://schemas.openxmlformats.org/officeDocument/2006/math" xmlns:v="urn:schemas-microsoft-com:vml" xmlns:wp14="http://schemas.microsoft.com/office/word/2010/wordprocessingDrawing" xmlns:wp="http://schemas.openxmlformats.org/drawingml/2006/wordprocessingDrawing" xmlns:w10="urn:schemas-microsoft-com:office:word" xmlns:w="http://schemas.openxmlformats.org/wordprocessingml/2006/main" xmlns:w14="http://schemas.microsoft.com/office/word/2010/wordml" xmlns:wpg="http://schemas.microsoft.com/office/word/2010/wordprocessingGroup" xmlns:wpi="http://schemas.microsoft.com/office/word/2010/wordprocessingInk" xmlns:wne="http://schemas.microsoft.com/office/word/2006/wordml" xmlns:wps="http://schemas.microsoft.com/office/word/2010/wordprocessingShape" mc:Ignorable="w14 wp14">
+<w:numbering xmlns:ve="http://schemas.openxmlformats.org/markup-compatibility/2006" xmlns:o="urn:schemas-microsoft-com:office:office" xmlns:r="http://schemas.openxmlformats.org/officeDocument/2006/relationships" xmlns:m="http://schemas.openxmlformats.org/officeDocument/2006/math" xmlns:v="urn:schemas-microsoft-com:vml" xmlns:wp="http://schemas.openxmlformats.org/drawingml/2006/wordprocessingDrawing" xmlns:w10="urn:schemas-microsoft-com:office:word" xmlns:w="http://schemas.openxmlformats.org/wordprocessingml/2006/main" xmlns:wne="http://schemas.microsoft.com/office/word/2006/wordml">
   <w:abstractNum w:abstractNumId="0">
     <w:nsid w:val="1F8E48AC"/>
     <w:multiLevelType w:val="multilevel"/>
@@ -2703,7 +2736,7 @@
     <w:lvl w:ilvl="0">
       <w:start w:val="1"/>
       <w:numFmt w:val="decimal"/>
-      <w:pStyle w:val="berschrift1"/>
+      <w:pStyle w:val="Heading1"/>
       <w:lvlText w:val="%1"/>
       <w:lvlJc w:val="left"/>
       <w:pPr>
@@ -2713,7 +2746,7 @@
     <w:lvl w:ilvl="1">
       <w:start w:val="1"/>
       <w:numFmt w:val="decimal"/>
-      <w:pStyle w:val="berschrift2"/>
+      <w:pStyle w:val="Heading2"/>
       <w:lvlText w:val="%1.%2"/>
       <w:lvlJc w:val="left"/>
       <w:pPr>
@@ -2723,7 +2756,7 @@
     <w:lvl w:ilvl="2">
       <w:start w:val="1"/>
       <w:numFmt w:val="decimal"/>
-      <w:pStyle w:val="berschrift3"/>
+      <w:pStyle w:val="Heading3"/>
       <w:lvlText w:val="%1.%2.%3"/>
       <w:lvlJc w:val="left"/>
       <w:pPr>
@@ -2733,7 +2766,7 @@
     <w:lvl w:ilvl="3">
       <w:start w:val="1"/>
       <w:numFmt w:val="decimal"/>
-      <w:pStyle w:val="berschrift4"/>
+      <w:pStyle w:val="Heading4"/>
       <w:lvlText w:val="%1.%2.%3.%4"/>
       <w:lvlJc w:val="left"/>
       <w:pPr>
@@ -2743,7 +2776,7 @@
     <w:lvl w:ilvl="4">
       <w:start w:val="1"/>
       <w:numFmt w:val="decimal"/>
-      <w:pStyle w:val="berschrift5"/>
+      <w:pStyle w:val="Heading5"/>
       <w:lvlText w:val="%1.%2.%3.%4.%5"/>
       <w:lvlJc w:val="left"/>
       <w:pPr>
@@ -2753,7 +2786,7 @@
     <w:lvl w:ilvl="5">
       <w:start w:val="1"/>
       <w:numFmt w:val="decimal"/>
-      <w:pStyle w:val="berschrift6"/>
+      <w:pStyle w:val="Heading6"/>
       <w:lvlText w:val="%1.%2.%3.%4.%5.%6"/>
       <w:lvlJc w:val="left"/>
       <w:pPr>
@@ -2763,7 +2796,7 @@
     <w:lvl w:ilvl="6">
       <w:start w:val="1"/>
       <w:numFmt w:val="decimal"/>
-      <w:pStyle w:val="berschrift7"/>
+      <w:pStyle w:val="Heading7"/>
       <w:lvlText w:val="%1.%2.%3.%4.%5.%6.%7"/>
       <w:lvlJc w:val="left"/>
       <w:pPr>
@@ -2773,7 +2806,7 @@
     <w:lvl w:ilvl="7">
       <w:start w:val="1"/>
       <w:numFmt w:val="decimal"/>
-      <w:pStyle w:val="berschrift8"/>
+      <w:pStyle w:val="Heading8"/>
       <w:lvlText w:val="%1.%2.%3.%4.%5.%6.%7.%8"/>
       <w:lvlJc w:val="left"/>
       <w:pPr>
@@ -2783,7 +2816,7 @@
     <w:lvl w:ilvl="8">
       <w:start w:val="1"/>
       <w:numFmt w:val="decimal"/>
-      <w:pStyle w:val="berschrift9"/>
+      <w:pStyle w:val="Heading9"/>
       <w:lvlText w:val="%1.%2.%3.%4.%5.%6.%7.%8.%9"/>
       <w:lvlJc w:val="left"/>
       <w:pPr>
@@ -2896,7 +2929,7 @@
 </file>
 
 <file path=word/styles.xml><?xml version="1.0" encoding="utf-8"?>
-<w:styles xmlns:mc="http://schemas.openxmlformats.org/markup-compatibility/2006" xmlns:r="http://schemas.openxmlformats.org/officeDocument/2006/relationships" xmlns:w="http://schemas.openxmlformats.org/wordprocessingml/2006/main" xmlns:w14="http://schemas.microsoft.com/office/word/2010/wordml" mc:Ignorable="w14">
+<w:styles xmlns:r="http://schemas.openxmlformats.org/officeDocument/2006/relationships" xmlns:w="http://schemas.openxmlformats.org/wordprocessingml/2006/main">
   <w:docDefaults>
     <w:rPrDefault>
       <w:rPr>
@@ -3051,7 +3084,7 @@
     <w:lsdException w:name="Bibliography" w:uiPriority="37"/>
     <w:lsdException w:name="TOC Heading" w:uiPriority="39" w:qFormat="1"/>
   </w:latentStyles>
-  <w:style w:type="paragraph" w:default="1" w:styleId="Standard">
+  <w:style w:type="paragraph" w:default="1" w:styleId="Normal">
     <w:name w:val="Normal"/>
     <w:qFormat/>
     <w:rsid w:val="003C3BB7"/>
@@ -3060,11 +3093,11 @@
       <w:szCs w:val="20"/>
     </w:rPr>
   </w:style>
-  <w:style w:type="paragraph" w:styleId="berschrift1">
+  <w:style w:type="paragraph" w:styleId="Heading1">
     <w:name w:val="heading 1"/>
-    <w:basedOn w:val="Standard"/>
-    <w:next w:val="Standard"/>
-    <w:link w:val="berschrift1Zchn"/>
+    <w:basedOn w:val="Normal"/>
+    <w:next w:val="Normal"/>
+    <w:link w:val="Heading1Char"/>
     <w:uiPriority w:val="9"/>
     <w:qFormat/>
     <w:rsid w:val="00E711E0"/>
@@ -3091,11 +3124,11 @@
       <w:szCs w:val="22"/>
     </w:rPr>
   </w:style>
-  <w:style w:type="paragraph" w:styleId="berschrift2">
+  <w:style w:type="paragraph" w:styleId="Heading2">
     <w:name w:val="heading 2"/>
-    <w:basedOn w:val="Standard"/>
-    <w:next w:val="Standard"/>
-    <w:link w:val="berschrift2Zchn"/>
+    <w:basedOn w:val="Normal"/>
+    <w:next w:val="Normal"/>
+    <w:link w:val="Heading2Char"/>
     <w:uiPriority w:val="9"/>
     <w:unhideWhenUsed/>
     <w:qFormat/>
@@ -3121,11 +3154,11 @@
       <w:szCs w:val="22"/>
     </w:rPr>
   </w:style>
-  <w:style w:type="paragraph" w:styleId="berschrift3">
+  <w:style w:type="paragraph" w:styleId="Heading3">
     <w:name w:val="heading 3"/>
-    <w:basedOn w:val="Standard"/>
-    <w:next w:val="Standard"/>
-    <w:link w:val="berschrift3Zchn"/>
+    <w:basedOn w:val="Normal"/>
+    <w:next w:val="Normal"/>
+    <w:link w:val="Heading3Char"/>
     <w:uiPriority w:val="9"/>
     <w:unhideWhenUsed/>
     <w:qFormat/>
@@ -3148,11 +3181,11 @@
       <w:szCs w:val="22"/>
     </w:rPr>
   </w:style>
-  <w:style w:type="paragraph" w:styleId="berschrift4">
+  <w:style w:type="paragraph" w:styleId="Heading4">
     <w:name w:val="heading 4"/>
-    <w:basedOn w:val="Standard"/>
-    <w:next w:val="Standard"/>
-    <w:link w:val="berschrift4Zchn"/>
+    <w:basedOn w:val="Normal"/>
+    <w:next w:val="Normal"/>
+    <w:link w:val="Heading4Char"/>
     <w:uiPriority w:val="9"/>
     <w:unhideWhenUsed/>
     <w:qFormat/>
@@ -3177,11 +3210,11 @@
       <w:szCs w:val="22"/>
     </w:rPr>
   </w:style>
-  <w:style w:type="paragraph" w:styleId="berschrift5">
+  <w:style w:type="paragraph" w:styleId="Heading5">
     <w:name w:val="heading 5"/>
-    <w:basedOn w:val="Standard"/>
-    <w:next w:val="Standard"/>
-    <w:link w:val="berschrift5Zchn"/>
+    <w:basedOn w:val="Normal"/>
+    <w:next w:val="Normal"/>
+    <w:link w:val="Heading5Char"/>
     <w:uiPriority w:val="9"/>
     <w:semiHidden/>
     <w:unhideWhenUsed/>
@@ -3206,11 +3239,11 @@
       <w:szCs w:val="22"/>
     </w:rPr>
   </w:style>
-  <w:style w:type="paragraph" w:styleId="berschrift6">
+  <w:style w:type="paragraph" w:styleId="Heading6">
     <w:name w:val="heading 6"/>
-    <w:basedOn w:val="Standard"/>
-    <w:next w:val="Standard"/>
-    <w:link w:val="berschrift6Zchn"/>
+    <w:basedOn w:val="Normal"/>
+    <w:next w:val="Normal"/>
+    <w:link w:val="Heading6Char"/>
     <w:uiPriority w:val="9"/>
     <w:semiHidden/>
     <w:unhideWhenUsed/>
@@ -3235,11 +3268,11 @@
       <w:szCs w:val="22"/>
     </w:rPr>
   </w:style>
-  <w:style w:type="paragraph" w:styleId="berschrift7">
+  <w:style w:type="paragraph" w:styleId="Heading7">
     <w:name w:val="heading 7"/>
-    <w:basedOn w:val="Standard"/>
-    <w:next w:val="Standard"/>
-    <w:link w:val="berschrift7Zchn"/>
+    <w:basedOn w:val="Normal"/>
+    <w:next w:val="Normal"/>
+    <w:link w:val="Heading7Char"/>
     <w:uiPriority w:val="9"/>
     <w:semiHidden/>
     <w:unhideWhenUsed/>
@@ -3261,11 +3294,11 @@
       <w:szCs w:val="22"/>
     </w:rPr>
   </w:style>
-  <w:style w:type="paragraph" w:styleId="berschrift8">
+  <w:style w:type="paragraph" w:styleId="Heading8">
     <w:name w:val="heading 8"/>
-    <w:basedOn w:val="Standard"/>
-    <w:next w:val="Standard"/>
-    <w:link w:val="berschrift8Zchn"/>
+    <w:basedOn w:val="Normal"/>
+    <w:next w:val="Normal"/>
+    <w:link w:val="Heading8Char"/>
     <w:uiPriority w:val="9"/>
     <w:semiHidden/>
     <w:unhideWhenUsed/>
@@ -3286,11 +3319,11 @@
       <w:szCs w:val="18"/>
     </w:rPr>
   </w:style>
-  <w:style w:type="paragraph" w:styleId="berschrift9">
+  <w:style w:type="paragraph" w:styleId="Heading9">
     <w:name w:val="heading 9"/>
-    <w:basedOn w:val="Standard"/>
-    <w:next w:val="Standard"/>
-    <w:link w:val="berschrift9Zchn"/>
+    <w:basedOn w:val="Normal"/>
+    <w:next w:val="Normal"/>
+    <w:link w:val="Heading9Char"/>
     <w:uiPriority w:val="9"/>
     <w:semiHidden/>
     <w:unhideWhenUsed/>
@@ -3312,17 +3345,18 @@
       <w:szCs w:val="18"/>
     </w:rPr>
   </w:style>
-  <w:style w:type="character" w:default="1" w:styleId="Absatz-Standardschriftart">
+  <w:style w:type="character" w:default="1" w:styleId="DefaultParagraphFont">
     <w:name w:val="Default Paragraph Font"/>
     <w:uiPriority w:val="1"/>
     <w:semiHidden/>
     <w:unhideWhenUsed/>
   </w:style>
-  <w:style w:type="table" w:default="1" w:styleId="NormaleTabelle">
+  <w:style w:type="table" w:default="1" w:styleId="TableNormal">
     <w:name w:val="Normal Table"/>
     <w:uiPriority w:val="99"/>
     <w:semiHidden/>
     <w:unhideWhenUsed/>
+    <w:qFormat/>
     <w:tblPr>
       <w:tblInd w:w="0" w:type="dxa"/>
       <w:tblCellMar>
@@ -3333,16 +3367,16 @@
       </w:tblCellMar>
     </w:tblPr>
   </w:style>
-  <w:style w:type="numbering" w:default="1" w:styleId="KeineListe">
+  <w:style w:type="numbering" w:default="1" w:styleId="NoList">
     <w:name w:val="No List"/>
     <w:uiPriority w:val="99"/>
     <w:semiHidden/>
     <w:unhideWhenUsed/>
   </w:style>
-  <w:style w:type="character" w:customStyle="1" w:styleId="berschrift1Zchn">
-    <w:name w:val="Überschrift 1 Zchn"/>
-    <w:basedOn w:val="Absatz-Standardschriftart"/>
-    <w:link w:val="berschrift1"/>
+  <w:style w:type="character" w:customStyle="1" w:styleId="Heading1Char">
+    <w:name w:val="Heading 1 Char"/>
+    <w:basedOn w:val="DefaultParagraphFont"/>
+    <w:link w:val="Heading1"/>
     <w:uiPriority w:val="9"/>
     <w:rsid w:val="00E711E0"/>
     <w:rPr>
@@ -3353,10 +3387,10 @@
       <w:shd w:val="clear" w:color="auto" w:fill="4F81BD" w:themeFill="accent1"/>
     </w:rPr>
   </w:style>
-  <w:style w:type="character" w:customStyle="1" w:styleId="berschrift2Zchn">
-    <w:name w:val="Überschrift 2 Zchn"/>
-    <w:basedOn w:val="Absatz-Standardschriftart"/>
-    <w:link w:val="berschrift2"/>
+  <w:style w:type="character" w:customStyle="1" w:styleId="Heading2Char">
+    <w:name w:val="Heading 2 Char"/>
+    <w:basedOn w:val="DefaultParagraphFont"/>
+    <w:link w:val="Heading2"/>
     <w:uiPriority w:val="9"/>
     <w:rsid w:val="006C6507"/>
     <w:rPr>
@@ -3364,9 +3398,9 @@
       <w:shd w:val="clear" w:color="auto" w:fill="DBE5F1" w:themeFill="accent1" w:themeFillTint="33"/>
     </w:rPr>
   </w:style>
-  <w:style w:type="table" w:styleId="Tabellenraster">
+  <w:style w:type="table" w:styleId="TableGrid">
     <w:name w:val="Table Grid"/>
-    <w:basedOn w:val="NormaleTabelle"/>
+    <w:basedOn w:val="TableNormal"/>
     <w:uiPriority w:val="59"/>
     <w:rsid w:val="00651384"/>
     <w:pPr>
@@ -3390,9 +3424,9 @@
       </w:tblCellMar>
     </w:tblPr>
   </w:style>
-  <w:style w:type="table" w:styleId="HellesRaster-Akzent1">
+  <w:style w:type="table" w:styleId="LightGrid-Accent1">
     <w:name w:val="Light Grid Accent 1"/>
-    <w:basedOn w:val="NormaleTabelle"/>
+    <w:basedOn w:val="TableNormal"/>
     <w:uiPriority w:val="62"/>
     <w:rsid w:val="00CB0412"/>
     <w:pPr>
@@ -3520,9 +3554,9 @@
       </w:tcPr>
     </w:tblStylePr>
   </w:style>
-  <w:style w:type="table" w:styleId="MittlereSchattierung1-Akzent1">
+  <w:style w:type="table" w:styleId="MediumShading1-Accent1">
     <w:name w:val="Medium Shading 1 Accent 1"/>
-    <w:basedOn w:val="NormaleTabelle"/>
+    <w:basedOn w:val="TableNormal"/>
     <w:uiPriority w:val="63"/>
     <w:rsid w:val="00CB0412"/>
     <w:pPr>
@@ -3626,9 +3660,9 @@
       </w:tcPr>
     </w:tblStylePr>
   </w:style>
-  <w:style w:type="table" w:styleId="MittlereListe2-Akzent1">
+  <w:style w:type="table" w:styleId="MediumList2-Accent1">
     <w:name w:val="Medium List 2 Accent 1"/>
-    <w:basedOn w:val="NormaleTabelle"/>
+    <w:basedOn w:val="TableNormal"/>
     <w:uiPriority w:val="66"/>
     <w:rsid w:val="00CB0412"/>
     <w:pPr>
@@ -3754,9 +3788,9 @@
       </w:tcPr>
     </w:tblStylePr>
   </w:style>
-  <w:style w:type="table" w:styleId="MittlereListe1-Akzent1">
+  <w:style w:type="table" w:styleId="MediumList1-Accent1">
     <w:name w:val="Medium List 1 Accent 1"/>
-    <w:basedOn w:val="NormaleTabelle"/>
+    <w:basedOn w:val="TableNormal"/>
     <w:uiPriority w:val="65"/>
     <w:rsid w:val="00CB0412"/>
     <w:pPr>
@@ -3838,10 +3872,10 @@
       </w:tcPr>
     </w:tblStylePr>
   </w:style>
-  <w:style w:type="character" w:customStyle="1" w:styleId="berschrift3Zchn">
-    <w:name w:val="Überschrift 3 Zchn"/>
-    <w:basedOn w:val="Absatz-Standardschriftart"/>
-    <w:link w:val="berschrift3"/>
+  <w:style w:type="character" w:customStyle="1" w:styleId="Heading3Char">
+    <w:name w:val="Heading 3 Char"/>
+    <w:basedOn w:val="DefaultParagraphFont"/>
+    <w:link w:val="Heading3"/>
     <w:uiPriority w:val="9"/>
     <w:rsid w:val="006C6507"/>
     <w:rPr>
@@ -3849,10 +3883,10 @@
       <w:spacing w:val="15"/>
     </w:rPr>
   </w:style>
-  <w:style w:type="character" w:customStyle="1" w:styleId="berschrift4Zchn">
-    <w:name w:val="Überschrift 4 Zchn"/>
-    <w:basedOn w:val="Absatz-Standardschriftart"/>
-    <w:link w:val="berschrift4"/>
+  <w:style w:type="character" w:customStyle="1" w:styleId="Heading4Char">
+    <w:name w:val="Heading 4 Char"/>
+    <w:basedOn w:val="DefaultParagraphFont"/>
+    <w:link w:val="Heading4"/>
     <w:uiPriority w:val="9"/>
     <w:rsid w:val="006C6507"/>
     <w:rPr>
@@ -3861,10 +3895,10 @@
       <w:spacing w:val="10"/>
     </w:rPr>
   </w:style>
-  <w:style w:type="character" w:customStyle="1" w:styleId="berschrift5Zchn">
-    <w:name w:val="Überschrift 5 Zchn"/>
-    <w:basedOn w:val="Absatz-Standardschriftart"/>
-    <w:link w:val="berschrift5"/>
+  <w:style w:type="character" w:customStyle="1" w:styleId="Heading5Char">
+    <w:name w:val="Heading 5 Char"/>
+    <w:basedOn w:val="DefaultParagraphFont"/>
+    <w:link w:val="Heading5"/>
     <w:uiPriority w:val="9"/>
     <w:semiHidden/>
     <w:rsid w:val="003C3BB7"/>
@@ -3874,10 +3908,10 @@
       <w:spacing w:val="10"/>
     </w:rPr>
   </w:style>
-  <w:style w:type="character" w:customStyle="1" w:styleId="berschrift6Zchn">
-    <w:name w:val="Überschrift 6 Zchn"/>
-    <w:basedOn w:val="Absatz-Standardschriftart"/>
-    <w:link w:val="berschrift6"/>
+  <w:style w:type="character" w:customStyle="1" w:styleId="Heading6Char">
+    <w:name w:val="Heading 6 Char"/>
+    <w:basedOn w:val="DefaultParagraphFont"/>
+    <w:link w:val="Heading6"/>
     <w:uiPriority w:val="9"/>
     <w:semiHidden/>
     <w:rsid w:val="003C3BB7"/>
@@ -3887,10 +3921,10 @@
       <w:spacing w:val="10"/>
     </w:rPr>
   </w:style>
-  <w:style w:type="character" w:customStyle="1" w:styleId="berschrift7Zchn">
-    <w:name w:val="Überschrift 7 Zchn"/>
-    <w:basedOn w:val="Absatz-Standardschriftart"/>
-    <w:link w:val="berschrift7"/>
+  <w:style w:type="character" w:customStyle="1" w:styleId="Heading7Char">
+    <w:name w:val="Heading 7 Char"/>
+    <w:basedOn w:val="DefaultParagraphFont"/>
+    <w:link w:val="Heading7"/>
     <w:uiPriority w:val="9"/>
     <w:semiHidden/>
     <w:rsid w:val="003C3BB7"/>
@@ -3900,10 +3934,10 @@
       <w:spacing w:val="10"/>
     </w:rPr>
   </w:style>
-  <w:style w:type="character" w:customStyle="1" w:styleId="berschrift8Zchn">
-    <w:name w:val="Überschrift 8 Zchn"/>
-    <w:basedOn w:val="Absatz-Standardschriftart"/>
-    <w:link w:val="berschrift8"/>
+  <w:style w:type="character" w:customStyle="1" w:styleId="Heading8Char">
+    <w:name w:val="Heading 8 Char"/>
+    <w:basedOn w:val="DefaultParagraphFont"/>
+    <w:link w:val="Heading8"/>
     <w:uiPriority w:val="9"/>
     <w:semiHidden/>
     <w:rsid w:val="003C3BB7"/>
@@ -3914,10 +3948,10 @@
       <w:szCs w:val="18"/>
     </w:rPr>
   </w:style>
-  <w:style w:type="character" w:customStyle="1" w:styleId="berschrift9Zchn">
-    <w:name w:val="Überschrift 9 Zchn"/>
-    <w:basedOn w:val="Absatz-Standardschriftart"/>
-    <w:link w:val="berschrift9"/>
+  <w:style w:type="character" w:customStyle="1" w:styleId="Heading9Char">
+    <w:name w:val="Heading 9 Char"/>
+    <w:basedOn w:val="DefaultParagraphFont"/>
+    <w:link w:val="Heading9"/>
     <w:uiPriority w:val="9"/>
     <w:semiHidden/>
     <w:rsid w:val="003C3BB7"/>
@@ -3929,10 +3963,10 @@
       <w:szCs w:val="18"/>
     </w:rPr>
   </w:style>
-  <w:style w:type="paragraph" w:styleId="Beschriftung">
+  <w:style w:type="paragraph" w:styleId="Caption">
     <w:name w:val="caption"/>
-    <w:basedOn w:val="Standard"/>
-    <w:next w:val="Standard"/>
+    <w:basedOn w:val="Normal"/>
+    <w:next w:val="Normal"/>
     <w:uiPriority w:val="35"/>
     <w:semiHidden/>
     <w:unhideWhenUsed/>
@@ -3946,11 +3980,11 @@
       <w:szCs w:val="16"/>
     </w:rPr>
   </w:style>
-  <w:style w:type="paragraph" w:styleId="Titel">
+  <w:style w:type="paragraph" w:styleId="Title">
     <w:name w:val="Title"/>
-    <w:basedOn w:val="Standard"/>
-    <w:next w:val="Standard"/>
-    <w:link w:val="TitelZchn"/>
+    <w:basedOn w:val="Normal"/>
+    <w:next w:val="Normal"/>
+    <w:link w:val="TitleChar"/>
     <w:uiPriority w:val="10"/>
     <w:qFormat/>
     <w:rsid w:val="003C3BB7"/>
@@ -3966,10 +4000,10 @@
       <w:szCs w:val="52"/>
     </w:rPr>
   </w:style>
-  <w:style w:type="character" w:customStyle="1" w:styleId="TitelZchn">
-    <w:name w:val="Titel Zchn"/>
-    <w:basedOn w:val="Absatz-Standardschriftart"/>
-    <w:link w:val="Titel"/>
+  <w:style w:type="character" w:customStyle="1" w:styleId="TitleChar">
+    <w:name w:val="Title Char"/>
+    <w:basedOn w:val="DefaultParagraphFont"/>
+    <w:link w:val="Title"/>
     <w:uiPriority w:val="10"/>
     <w:rsid w:val="003C3BB7"/>
     <w:rPr>
@@ -3981,11 +4015,11 @@
       <w:szCs w:val="52"/>
     </w:rPr>
   </w:style>
-  <w:style w:type="paragraph" w:styleId="Untertitel">
+  <w:style w:type="paragraph" w:styleId="Subtitle">
     <w:name w:val="Subtitle"/>
-    <w:basedOn w:val="Standard"/>
-    <w:next w:val="Standard"/>
-    <w:link w:val="UntertitelZchn"/>
+    <w:basedOn w:val="Normal"/>
+    <w:next w:val="Normal"/>
+    <w:link w:val="SubtitleChar"/>
     <w:uiPriority w:val="11"/>
     <w:qFormat/>
     <w:rsid w:val="003C3BB7"/>
@@ -4000,10 +4034,10 @@
       <w:szCs w:val="24"/>
     </w:rPr>
   </w:style>
-  <w:style w:type="character" w:customStyle="1" w:styleId="UntertitelZchn">
-    <w:name w:val="Untertitel Zchn"/>
-    <w:basedOn w:val="Absatz-Standardschriftart"/>
-    <w:link w:val="Untertitel"/>
+  <w:style w:type="character" w:customStyle="1" w:styleId="SubtitleChar">
+    <w:name w:val="Subtitle Char"/>
+    <w:basedOn w:val="DefaultParagraphFont"/>
+    <w:link w:val="Subtitle"/>
     <w:uiPriority w:val="11"/>
     <w:rsid w:val="003C3BB7"/>
     <w:rPr>
@@ -4014,7 +4048,7 @@
       <w:szCs w:val="24"/>
     </w:rPr>
   </w:style>
-  <w:style w:type="character" w:styleId="Fett">
+  <w:style w:type="character" w:styleId="Strong">
     <w:name w:val="Strong"/>
     <w:uiPriority w:val="22"/>
     <w:qFormat/>
@@ -4024,7 +4058,7 @@
       <w:bCs/>
     </w:rPr>
   </w:style>
-  <w:style w:type="character" w:styleId="Hervorhebung">
+  <w:style w:type="character" w:styleId="Emphasis">
     <w:name w:val="Emphasis"/>
     <w:uiPriority w:val="20"/>
     <w:qFormat/>
@@ -4035,10 +4069,10 @@
       <w:spacing w:val="5"/>
     </w:rPr>
   </w:style>
-  <w:style w:type="paragraph" w:styleId="KeinLeerraum">
+  <w:style w:type="paragraph" w:styleId="NoSpacing">
     <w:name w:val="No Spacing"/>
-    <w:basedOn w:val="Standard"/>
-    <w:link w:val="KeinLeerraumZchn"/>
+    <w:basedOn w:val="Normal"/>
+    <w:link w:val="NoSpacingChar"/>
     <w:uiPriority w:val="1"/>
     <w:qFormat/>
     <w:rsid w:val="003C3BB7"/>
@@ -4046,10 +4080,10 @@
       <w:spacing w:after="0"/>
     </w:pPr>
   </w:style>
-  <w:style w:type="character" w:customStyle="1" w:styleId="KeinLeerraumZchn">
-    <w:name w:val="Kein Leerraum Zchn"/>
-    <w:basedOn w:val="Absatz-Standardschriftart"/>
-    <w:link w:val="KeinLeerraum"/>
+  <w:style w:type="character" w:customStyle="1" w:styleId="NoSpacingChar">
+    <w:name w:val="No Spacing Char"/>
+    <w:basedOn w:val="DefaultParagraphFont"/>
+    <w:link w:val="NoSpacing"/>
     <w:uiPriority w:val="1"/>
     <w:rsid w:val="003C3BB7"/>
     <w:rPr>
@@ -4057,9 +4091,9 @@
       <w:szCs w:val="20"/>
     </w:rPr>
   </w:style>
-  <w:style w:type="paragraph" w:styleId="Listenabsatz">
+  <w:style w:type="paragraph" w:styleId="ListParagraph">
     <w:name w:val="List Paragraph"/>
-    <w:basedOn w:val="Standard"/>
+    <w:basedOn w:val="Normal"/>
     <w:uiPriority w:val="34"/>
     <w:qFormat/>
     <w:rsid w:val="003C3BB7"/>
@@ -4068,11 +4102,11 @@
       <w:contextualSpacing/>
     </w:pPr>
   </w:style>
-  <w:style w:type="paragraph" w:styleId="Zitat">
+  <w:style w:type="paragraph" w:styleId="Quote">
     <w:name w:val="Quote"/>
-    <w:basedOn w:val="Standard"/>
-    <w:next w:val="Standard"/>
-    <w:link w:val="ZitatZchn"/>
+    <w:basedOn w:val="Normal"/>
+    <w:next w:val="Normal"/>
+    <w:link w:val="QuoteChar"/>
     <w:uiPriority w:val="29"/>
     <w:qFormat/>
     <w:rsid w:val="003C3BB7"/>
@@ -4081,10 +4115,10 @@
       <w:iCs/>
     </w:rPr>
   </w:style>
-  <w:style w:type="character" w:customStyle="1" w:styleId="ZitatZchn">
-    <w:name w:val="Zitat Zchn"/>
-    <w:basedOn w:val="Absatz-Standardschriftart"/>
-    <w:link w:val="Zitat"/>
+  <w:style w:type="character" w:customStyle="1" w:styleId="QuoteChar">
+    <w:name w:val="Quote Char"/>
+    <w:basedOn w:val="DefaultParagraphFont"/>
+    <w:link w:val="Quote"/>
     <w:uiPriority w:val="29"/>
     <w:rsid w:val="003C3BB7"/>
     <w:rPr>
@@ -4094,11 +4128,11 @@
       <w:szCs w:val="20"/>
     </w:rPr>
   </w:style>
-  <w:style w:type="paragraph" w:styleId="IntensivesZitat">
+  <w:style w:type="paragraph" w:styleId="IntenseQuote">
     <w:name w:val="Intense Quote"/>
-    <w:basedOn w:val="Standard"/>
-    <w:next w:val="Standard"/>
-    <w:link w:val="IntensivesZitatZchn"/>
+    <w:basedOn w:val="Normal"/>
+    <w:next w:val="Normal"/>
+    <w:link w:val="IntenseQuoteChar"/>
     <w:uiPriority w:val="30"/>
     <w:qFormat/>
     <w:rsid w:val="003C3BB7"/>
@@ -4117,10 +4151,10 @@
       <w:color w:val="4F81BD" w:themeColor="accent1"/>
     </w:rPr>
   </w:style>
-  <w:style w:type="character" w:customStyle="1" w:styleId="IntensivesZitatZchn">
-    <w:name w:val="Intensives Zitat Zchn"/>
-    <w:basedOn w:val="Absatz-Standardschriftart"/>
-    <w:link w:val="IntensivesZitat"/>
+  <w:style w:type="character" w:customStyle="1" w:styleId="IntenseQuoteChar">
+    <w:name w:val="Intense Quote Char"/>
+    <w:basedOn w:val="DefaultParagraphFont"/>
+    <w:link w:val="IntenseQuote"/>
     <w:uiPriority w:val="30"/>
     <w:rsid w:val="003C3BB7"/>
     <w:rPr>
@@ -4131,7 +4165,7 @@
       <w:szCs w:val="20"/>
     </w:rPr>
   </w:style>
-  <w:style w:type="character" w:styleId="SchwacheHervorhebung">
+  <w:style w:type="character" w:styleId="SubtleEmphasis">
     <w:name w:val="Subtle Emphasis"/>
     <w:uiPriority w:val="19"/>
     <w:qFormat/>
@@ -4142,7 +4176,7 @@
       <w:color w:val="243F60" w:themeColor="accent1" w:themeShade="7F"/>
     </w:rPr>
   </w:style>
-  <w:style w:type="character" w:styleId="IntensiveHervorhebung">
+  <w:style w:type="character" w:styleId="IntenseEmphasis">
     <w:name w:val="Intense Emphasis"/>
     <w:uiPriority w:val="21"/>
     <w:qFormat/>
@@ -4155,7 +4189,7 @@
       <w:spacing w:val="10"/>
     </w:rPr>
   </w:style>
-  <w:style w:type="character" w:styleId="SchwacherVerweis">
+  <w:style w:type="character" w:styleId="SubtleReference">
     <w:name w:val="Subtle Reference"/>
     <w:uiPriority w:val="31"/>
     <w:qFormat/>
@@ -4166,7 +4200,7 @@
       <w:color w:val="4F81BD" w:themeColor="accent1"/>
     </w:rPr>
   </w:style>
-  <w:style w:type="character" w:styleId="IntensiverVerweis">
+  <w:style w:type="character" w:styleId="IntenseReference">
     <w:name w:val="Intense Reference"/>
     <w:uiPriority w:val="32"/>
     <w:qFormat/>
@@ -4180,7 +4214,7 @@
       <w:color w:val="4F81BD" w:themeColor="accent1"/>
     </w:rPr>
   </w:style>
-  <w:style w:type="character" w:styleId="Buchtitel">
+  <w:style w:type="character" w:styleId="BookTitle">
     <w:name w:val="Book Title"/>
     <w:uiPriority w:val="33"/>
     <w:qFormat/>
@@ -4193,10 +4227,10 @@
       <w:spacing w:val="9"/>
     </w:rPr>
   </w:style>
-  <w:style w:type="paragraph" w:styleId="Inhaltsverzeichnisberschrift">
+  <w:style w:type="paragraph" w:styleId="TOCHeading">
     <w:name w:val="TOC Heading"/>
-    <w:basedOn w:val="berschrift1"/>
-    <w:next w:val="Standard"/>
+    <w:basedOn w:val="Heading1"/>
+    <w:next w:val="Normal"/>
     <w:uiPriority w:val="39"/>
     <w:unhideWhenUsed/>
     <w:qFormat/>
@@ -4208,10 +4242,10 @@
       <w:lang w:bidi="en-US"/>
     </w:rPr>
   </w:style>
-  <w:style w:type="paragraph" w:styleId="Verzeichnis1">
+  <w:style w:type="paragraph" w:styleId="TOC1">
     <w:name w:val="toc 1"/>
-    <w:basedOn w:val="Standard"/>
-    <w:next w:val="Standard"/>
+    <w:basedOn w:val="Normal"/>
+    <w:next w:val="Normal"/>
     <w:autoRedefine/>
     <w:uiPriority w:val="39"/>
     <w:unhideWhenUsed/>
@@ -4224,10 +4258,10 @@
       <w:b/>
     </w:rPr>
   </w:style>
-  <w:style w:type="paragraph" w:styleId="Verzeichnis2">
+  <w:style w:type="paragraph" w:styleId="TOC2">
     <w:name w:val="toc 2"/>
-    <w:basedOn w:val="Standard"/>
-    <w:next w:val="Standard"/>
+    <w:basedOn w:val="Normal"/>
+    <w:next w:val="Normal"/>
     <w:autoRedefine/>
     <w:uiPriority w:val="39"/>
     <w:unhideWhenUsed/>
@@ -4240,7 +4274,7 @@
   </w:style>
   <w:style w:type="character" w:styleId="Hyperlink">
     <w:name w:val="Hyperlink"/>
-    <w:basedOn w:val="Absatz-Standardschriftart"/>
+    <w:basedOn w:val="DefaultParagraphFont"/>
     <w:uiPriority w:val="99"/>
     <w:unhideWhenUsed/>
     <w:rsid w:val="006F2255"/>
@@ -4249,10 +4283,10 @@
       <w:u w:val="single"/>
     </w:rPr>
   </w:style>
-  <w:style w:type="paragraph" w:styleId="Sprechblasentext">
+  <w:style w:type="paragraph" w:styleId="BalloonText">
     <w:name w:val="Balloon Text"/>
-    <w:basedOn w:val="Standard"/>
-    <w:link w:val="SprechblasentextZchn"/>
+    <w:basedOn w:val="Normal"/>
+    <w:link w:val="BalloonTextChar"/>
     <w:uiPriority w:val="99"/>
     <w:semiHidden/>
     <w:unhideWhenUsed/>
@@ -4266,10 +4300,10 @@
       <w:szCs w:val="16"/>
     </w:rPr>
   </w:style>
-  <w:style w:type="character" w:customStyle="1" w:styleId="SprechblasentextZchn">
-    <w:name w:val="Sprechblasentext Zchn"/>
-    <w:basedOn w:val="Absatz-Standardschriftart"/>
-    <w:link w:val="Sprechblasentext"/>
+  <w:style w:type="character" w:customStyle="1" w:styleId="BalloonTextChar">
+    <w:name w:val="Balloon Text Char"/>
+    <w:basedOn w:val="DefaultParagraphFont"/>
+    <w:link w:val="BalloonText"/>
     <w:uiPriority w:val="99"/>
     <w:semiHidden/>
     <w:rsid w:val="006F2255"/>
@@ -4279,10 +4313,10 @@
       <w:szCs w:val="16"/>
     </w:rPr>
   </w:style>
-  <w:style w:type="paragraph" w:styleId="Verzeichnis3">
+  <w:style w:type="paragraph" w:styleId="TOC3">
     <w:name w:val="toc 3"/>
-    <w:basedOn w:val="Standard"/>
-    <w:next w:val="Standard"/>
+    <w:basedOn w:val="Normal"/>
+    <w:next w:val="Normal"/>
     <w:autoRedefine/>
     <w:uiPriority w:val="39"/>
     <w:semiHidden/>
@@ -4299,10 +4333,10 @@
       <w:lang w:eastAsia="de-CH"/>
     </w:rPr>
   </w:style>
-  <w:style w:type="paragraph" w:styleId="Kopfzeile">
+  <w:style w:type="paragraph" w:styleId="Header">
     <w:name w:val="header"/>
-    <w:basedOn w:val="Standard"/>
-    <w:link w:val="KopfzeileZchn"/>
+    <w:basedOn w:val="Normal"/>
+    <w:link w:val="HeaderChar"/>
     <w:uiPriority w:val="99"/>
     <w:unhideWhenUsed/>
     <w:rsid w:val="008F2373"/>
@@ -4314,10 +4348,10 @@
       <w:spacing w:after="0"/>
     </w:pPr>
   </w:style>
-  <w:style w:type="character" w:customStyle="1" w:styleId="KopfzeileZchn">
-    <w:name w:val="Kopfzeile Zchn"/>
-    <w:basedOn w:val="Absatz-Standardschriftart"/>
-    <w:link w:val="Kopfzeile"/>
+  <w:style w:type="character" w:customStyle="1" w:styleId="HeaderChar">
+    <w:name w:val="Header Char"/>
+    <w:basedOn w:val="DefaultParagraphFont"/>
+    <w:link w:val="Header"/>
     <w:uiPriority w:val="99"/>
     <w:rsid w:val="008F2373"/>
     <w:rPr>
@@ -4325,10 +4359,10 @@
       <w:szCs w:val="20"/>
     </w:rPr>
   </w:style>
-  <w:style w:type="paragraph" w:styleId="Fuzeile">
+  <w:style w:type="paragraph" w:styleId="Footer">
     <w:name w:val="footer"/>
-    <w:basedOn w:val="Standard"/>
-    <w:link w:val="FuzeileZchn"/>
+    <w:basedOn w:val="Normal"/>
+    <w:link w:val="FooterChar"/>
     <w:uiPriority w:val="99"/>
     <w:unhideWhenUsed/>
     <w:rsid w:val="008F2373"/>
@@ -4340,10 +4374,10 @@
       <w:spacing w:after="0"/>
     </w:pPr>
   </w:style>
-  <w:style w:type="character" w:customStyle="1" w:styleId="FuzeileZchn">
-    <w:name w:val="Fußzeile Zchn"/>
-    <w:basedOn w:val="Absatz-Standardschriftart"/>
-    <w:link w:val="Fuzeile"/>
+  <w:style w:type="character" w:customStyle="1" w:styleId="FooterChar">
+    <w:name w:val="Footer Char"/>
+    <w:basedOn w:val="DefaultParagraphFont"/>
+    <w:link w:val="Footer"/>
     <w:uiPriority w:val="99"/>
     <w:rsid w:val="008F2373"/>
     <w:rPr>
@@ -4351,9 +4385,9 @@
       <w:szCs w:val="20"/>
     </w:rPr>
   </w:style>
-  <w:style w:type="table" w:styleId="HelleSchattierung-Akzent1">
+  <w:style w:type="table" w:styleId="LightShading-Accent1">
     <w:name w:val="Light Shading Accent 1"/>
-    <w:basedOn w:val="NormaleTabelle"/>
+    <w:basedOn w:val="TableNormal"/>
     <w:uiPriority w:val="60"/>
     <w:rsid w:val="002E6643"/>
     <w:pPr>

</xml_diff>

<commit_message>
refs #151 refs #88
</commit_message>
<xml_diff>
--- a/doc/01_Projektplan/glossar.docx
+++ b/doc/01_Projektplan/glossar.docx
@@ -91,7 +91,7 @@
                     <w:noProof/>
                     <w:color w:val="4F81BD" w:themeColor="accent1"/>
                   </w:rPr>
-                  <w:t>8. März 2011</w:t>
+                  <w:t>24. März 2011</w:t>
                 </w:r>
                 <w:r>
                   <w:rPr>
@@ -297,7 +297,7 @@
                         <a:blip r:embed="rId8" cstate="print">
                           <a:extLst>
                             <a:ext uri="{28A0092B-C50C-407E-A947-70E740481C1C}">
-                              <a14:useLocalDpi xmlns:a14="http://schemas.microsoft.com/office/drawing/2010/main" xmlns:wps="http://schemas.microsoft.com/office/word/2010/wordprocessingShape" xmlns:wpi="http://schemas.microsoft.com/office/word/2010/wordprocessingInk" xmlns:wpg="http://schemas.microsoft.com/office/word/2010/wordprocessingGroup" xmlns:w14="http://schemas.microsoft.com/office/word/2010/wordml" xmlns:w="http://schemas.openxmlformats.org/wordprocessingml/2006/main" xmlns:w10="urn:schemas-microsoft-com:office:word" xmlns:wp14="http://schemas.microsoft.com/office/word/2010/wordprocessingDrawing" xmlns:v="urn:schemas-microsoft-com:vml" xmlns:o="urn:schemas-microsoft-com:office:office" xmlns:mc="http://schemas.openxmlformats.org/markup-compatibility/2006" xmlns:wpc="http://schemas.microsoft.com/office/word/2010/wordprocessingCanvas" xmlns="" val="0"/>
+                              <a14:useLocalDpi xmlns="" xmlns:wpc="http://schemas.microsoft.com/office/word/2010/wordprocessingCanvas" xmlns:mc="http://schemas.openxmlformats.org/markup-compatibility/2006" xmlns:o="urn:schemas-microsoft-com:office:office" xmlns:v="urn:schemas-microsoft-com:vml" xmlns:wp14="http://schemas.microsoft.com/office/word/2010/wordprocessingDrawing" xmlns:w10="urn:schemas-microsoft-com:office:word" xmlns:w="http://schemas.openxmlformats.org/wordprocessingml/2006/main" xmlns:w14="http://schemas.microsoft.com/office/word/2010/wordml" xmlns:wpg="http://schemas.microsoft.com/office/word/2010/wordprocessingGroup" xmlns:wpi="http://schemas.microsoft.com/office/word/2010/wordprocessingInk" xmlns:wps="http://schemas.microsoft.com/office/word/2010/wordprocessingShape" xmlns:a14="http://schemas.microsoft.com/office/drawing/2010/main" val="0"/>
                             </a:ext>
                           </a:extLst>
                         </a:blip>
@@ -1885,25 +1885,63 @@
           </w:p>
         </w:tc>
       </w:tr>
+      <w:tr>
+        <w:trPr>
+          <w:cnfStyle w:val="000000100000"/>
+        </w:trPr>
+        <w:tc>
+          <w:tcPr>
+            <w:cnfStyle w:val="001000000000"/>
+            <w:tcW w:w="1951" w:type="dxa"/>
+          </w:tcPr>
+          <w:p>
+            <w:pPr>
+              <w:rPr>
+                <w:rFonts w:ascii="Calibri" w:hAnsi="Calibri" w:cs="Calibri"/>
+              </w:rPr>
+            </w:pPr>
+            <w:r>
+              <w:rPr>
+                <w:rFonts w:ascii="Calibri" w:hAnsi="Calibri" w:cs="Calibri"/>
+              </w:rPr>
+              <w:t>WebOS</w:t>
+            </w:r>
+          </w:p>
+        </w:tc>
+        <w:tc>
+          <w:tcPr>
+            <w:tcW w:w="7261" w:type="dxa"/>
+          </w:tcPr>
+          <w:p>
+            <w:pPr>
+              <w:cnfStyle w:val="000000100000"/>
+              <w:rPr>
+                <w:rFonts w:ascii="Calibri" w:hAnsi="Calibri" w:cs="Calibri"/>
+              </w:rPr>
+            </w:pPr>
+            <w:r>
+              <w:rPr>
+                <w:rFonts w:ascii="Calibri" w:hAnsi="Calibri" w:cs="Calibri"/>
+              </w:rPr>
+              <w:t xml:space="preserve">Ein Betriebssystem wie auch eine Softwareplattform wie Android, Nachfolger von </w:t>
+            </w:r>
+            <w:r>
+              <w:rPr>
+                <w:rFonts w:ascii="Calibri" w:hAnsi="Calibri" w:cs="Calibri"/>
+              </w:rPr>
+              <w:lastRenderedPageBreak/>
+              <w:t>PalmOS</w:t>
+            </w:r>
+          </w:p>
+        </w:tc>
+      </w:tr>
     </w:tbl>
     <w:p>
       <w:pPr>
-        <w:rPr>
-          <w:spacing w:val="15"/>
-          <w:sz w:val="22"/>
-          <w:szCs w:val="22"/>
-        </w:rPr>
-      </w:pPr>
-      <w:bookmarkStart w:id="6" w:name="_Toc286932161"/>
-      <w:r>
-        <w:br w:type="page"/>
-      </w:r>
-    </w:p>
-    <w:p>
-      <w:pPr>
         <w:pStyle w:val="Heading2"/>
         <w:ind w:left="578" w:hanging="578"/>
       </w:pPr>
+      <w:bookmarkStart w:id="6" w:name="_Toc286932161"/>
       <w:r>
         <w:lastRenderedPageBreak/>
         <w:t>Abkürzungserläuterung</w:t>
@@ -2030,7 +2068,6 @@
               <w:cnfStyle w:val="000000010000"/>
               <w:rPr>
                 <w:rFonts w:ascii="Calibri" w:hAnsi="Calibri" w:cs="Calibri"/>
-                <w:lang w:val="en-US"/>
               </w:rPr>
             </w:pPr>
             <w:r>
@@ -2373,7 +2410,7 @@
       <w:rPr>
         <w:noProof/>
       </w:rPr>
-      <w:t>8. März 2011</w:t>
+      <w:t>24. März 2011</w:t>
     </w:r>
     <w:r>
       <w:fldChar w:fldCharType="end"/>
@@ -2411,7 +2448,7 @@
         <w:noProof/>
         <w:lang w:val="de-DE"/>
       </w:rPr>
-      <w:t>1</w:t>
+      <w:t>2</w:t>
     </w:r>
     <w:r>
       <w:rPr>
@@ -2512,7 +2549,7 @@
                   <a:blip r:embed="rId1" cstate="print">
                     <a:extLst>
                       <a:ext uri="{28A0092B-C50C-407E-A947-70E740481C1C}">
-                        <a14:useLocalDpi xmlns:a14="http://schemas.microsoft.com/office/drawing/2010/main" xmlns:wps="http://schemas.microsoft.com/office/word/2010/wordprocessingShape" xmlns:wpi="http://schemas.microsoft.com/office/word/2010/wordprocessingInk" xmlns:wpg="http://schemas.microsoft.com/office/word/2010/wordprocessingGroup" xmlns:w14="http://schemas.microsoft.com/office/word/2010/wordml" xmlns:w="http://schemas.openxmlformats.org/wordprocessingml/2006/main" xmlns:w10="urn:schemas-microsoft-com:office:word" xmlns:wp14="http://schemas.microsoft.com/office/word/2010/wordprocessingDrawing" xmlns:v="urn:schemas-microsoft-com:vml" xmlns:o="urn:schemas-microsoft-com:office:office" xmlns:mc="http://schemas.openxmlformats.org/markup-compatibility/2006" xmlns:wpc="http://schemas.microsoft.com/office/word/2010/wordprocessingCanvas" xmlns="" val="0"/>
+                        <a14:useLocalDpi xmlns="" xmlns:wpc="http://schemas.microsoft.com/office/word/2010/wordprocessingCanvas" xmlns:mc="http://schemas.openxmlformats.org/markup-compatibility/2006" xmlns:o="urn:schemas-microsoft-com:office:office" xmlns:v="urn:schemas-microsoft-com:vml" xmlns:wp14="http://schemas.microsoft.com/office/word/2010/wordprocessingDrawing" xmlns:w10="urn:schemas-microsoft-com:office:word" xmlns:w="http://schemas.openxmlformats.org/wordprocessingml/2006/main" xmlns:w14="http://schemas.microsoft.com/office/word/2010/wordml" xmlns:wpg="http://schemas.microsoft.com/office/word/2010/wordprocessingGroup" xmlns:wpi="http://schemas.microsoft.com/office/word/2010/wordprocessingInk" xmlns:wps="http://schemas.microsoft.com/office/word/2010/wordprocessingShape" xmlns:a14="http://schemas.microsoft.com/office/drawing/2010/main" val="0"/>
                       </a:ext>
                     </a:extLst>
                   </a:blip>

</xml_diff>

<commit_message>
refs #220 Glossar erweitert
</commit_message>
<xml_diff>
--- a/doc/01_Projektplan/glossar.docx
+++ b/doc/01_Projektplan/glossar.docx
@@ -119,7 +119,7 @@
                     <w:noProof/>
                     <w:color w:val="4F81BD" w:themeColor="accent1"/>
                   </w:rPr>
-                  <w:t>30. März 2011</w:t>
+                  <w:t>14. April 2011</w:t>
                 </w:r>
                 <w:r>
                   <w:rPr>
@@ -743,6 +743,81 @@
           </w:p>
         </w:tc>
       </w:tr>
+      <w:tr>
+        <w:trPr>
+          <w:cnfStyle w:val="000000100000" w:firstRow="0" w:lastRow="0" w:firstColumn="0" w:lastColumn="0" w:oddVBand="0" w:evenVBand="0" w:oddHBand="1" w:evenHBand="0" w:firstRowFirstColumn="0" w:firstRowLastColumn="0" w:lastRowFirstColumn="0" w:lastRowLastColumn="0"/>
+        </w:trPr>
+        <w:tc>
+          <w:tcPr>
+            <w:cnfStyle w:val="001000000000" w:firstRow="0" w:lastRow="0" w:firstColumn="1" w:lastColumn="0" w:oddVBand="0" w:evenVBand="0" w:oddHBand="0" w:evenHBand="0" w:firstRowFirstColumn="0" w:firstRowLastColumn="0" w:lastRowFirstColumn="0" w:lastRowLastColumn="0"/>
+            <w:tcW w:w="1138" w:type="dxa"/>
+          </w:tcPr>
+          <w:p>
+            <w:pPr>
+              <w:rPr>
+                <w:b w:val="0"/>
+              </w:rPr>
+            </w:pPr>
+            <w:r>
+              <w:rPr>
+                <w:b w:val="0"/>
+              </w:rPr>
+              <w:t>14</w:t>
+            </w:r>
+            <w:r>
+              <w:rPr>
+                <w:b w:val="0"/>
+              </w:rPr>
+              <w:t>.04</w:t>
+            </w:r>
+            <w:r>
+              <w:rPr>
+                <w:b w:val="0"/>
+              </w:rPr>
+              <w:t>.2011</w:t>
+            </w:r>
+          </w:p>
+        </w:tc>
+        <w:tc>
+          <w:tcPr>
+            <w:tcW w:w="993" w:type="dxa"/>
+          </w:tcPr>
+          <w:p>
+            <w:pPr>
+              <w:cnfStyle w:val="000000100000" w:firstRow="0" w:lastRow="0" w:firstColumn="0" w:lastColumn="0" w:oddVBand="0" w:evenVBand="0" w:oddHBand="1" w:evenHBand="0" w:firstRowFirstColumn="0" w:firstRowLastColumn="0" w:lastRowFirstColumn="0" w:lastRowLastColumn="0"/>
+            </w:pPr>
+            <w:r>
+              <w:t>1.4</w:t>
+            </w:r>
+          </w:p>
+        </w:tc>
+        <w:tc>
+          <w:tcPr>
+            <w:tcW w:w="4674" w:type="dxa"/>
+          </w:tcPr>
+          <w:p>
+            <w:pPr>
+              <w:cnfStyle w:val="000000100000" w:firstRow="0" w:lastRow="0" w:firstColumn="0" w:lastColumn="0" w:oddVBand="0" w:evenVBand="0" w:oddHBand="1" w:evenHBand="0" w:firstRowFirstColumn="0" w:firstRowLastColumn="0" w:lastRowFirstColumn="0" w:lastRowLastColumn="0"/>
+            </w:pPr>
+            <w:r>
+              <w:t>Begriffe hinzugefügt</w:t>
+            </w:r>
+          </w:p>
+        </w:tc>
+        <w:tc>
+          <w:tcPr>
+            <w:tcW w:w="2303" w:type="dxa"/>
+          </w:tcPr>
+          <w:p>
+            <w:pPr>
+              <w:cnfStyle w:val="000000100000" w:firstRow="0" w:lastRow="0" w:firstColumn="0" w:lastColumn="0" w:oddVBand="0" w:evenVBand="0" w:oddHBand="1" w:evenHBand="0" w:firstRowFirstColumn="0" w:firstRowLastColumn="0" w:lastRowFirstColumn="0" w:lastRowLastColumn="0"/>
+            </w:pPr>
+            <w:r>
+              <w:t>TD</w:t>
+            </w:r>
+          </w:p>
+        </w:tc>
+      </w:tr>
     </w:tbl>
     <w:sdt>
       <w:sdtPr>
@@ -1314,14 +1389,141 @@
             <w:tcW w:w="1951" w:type="dxa"/>
           </w:tcPr>
           <w:p>
+            <w:r>
+              <w:rPr>
+                <w:rFonts w:ascii="Calibri" w:hAnsi="Calibri" w:cs="Calibri"/>
+              </w:rPr>
+              <w:t>Android</w:t>
+            </w:r>
+          </w:p>
+        </w:tc>
+        <w:tc>
+          <w:tcPr>
+            <w:tcW w:w="7261" w:type="dxa"/>
+          </w:tcPr>
+          <w:p>
+            <w:pPr>
+              <w:cnfStyle w:val="000000100000" w:firstRow="0" w:lastRow="0" w:firstColumn="0" w:lastColumn="0" w:oddVBand="0" w:evenVBand="0" w:oddHBand="1" w:evenHBand="0" w:firstRowFirstColumn="0" w:firstRowLastColumn="0" w:lastRowFirstColumn="0" w:lastRowLastColumn="0"/>
+            </w:pPr>
+            <w:r>
+              <w:rPr>
+                <w:rFonts w:ascii="Calibri" w:hAnsi="Calibri" w:cs="Calibri"/>
+              </w:rPr>
+              <w:t>Ein Betriebssystem wie auch eine Softwareplattform für mobile Geräte (z.B. Mobiltelefone)</w:t>
+            </w:r>
+          </w:p>
+        </w:tc>
+      </w:tr>
+      <w:tr>
+        <w:trPr>
+          <w:cnfStyle w:val="000000010000" w:firstRow="0" w:lastRow="0" w:firstColumn="0" w:lastColumn="0" w:oddVBand="0" w:evenVBand="0" w:oddHBand="0" w:evenHBand="1" w:firstRowFirstColumn="0" w:firstRowLastColumn="0" w:lastRowFirstColumn="0" w:lastRowLastColumn="0"/>
+        </w:trPr>
+        <w:tc>
+          <w:tcPr>
+            <w:cnfStyle w:val="001000000000" w:firstRow="0" w:lastRow="0" w:firstColumn="1" w:lastColumn="0" w:oddVBand="0" w:evenVBand="0" w:oddHBand="0" w:evenHBand="0" w:firstRowFirstColumn="0" w:firstRowLastColumn="0" w:lastRowFirstColumn="0" w:lastRowLastColumn="0"/>
+            <w:tcW w:w="1951" w:type="dxa"/>
+          </w:tcPr>
+          <w:p>
+            <w:pPr>
+              <w:rPr>
+                <w:rFonts w:ascii="Calibri" w:hAnsi="Calibri" w:cs="Calibri"/>
+              </w:rPr>
+            </w:pPr>
+            <w:r>
+              <w:rPr>
+                <w:rFonts w:ascii="Calibri" w:hAnsi="Calibri" w:cs="Calibri"/>
+              </w:rPr>
+              <w:t>Android Client</w:t>
+            </w:r>
+          </w:p>
+        </w:tc>
+        <w:tc>
+          <w:tcPr>
+            <w:tcW w:w="7261" w:type="dxa"/>
+          </w:tcPr>
+          <w:p>
+            <w:pPr>
+              <w:cnfStyle w:val="000000010000" w:firstRow="0" w:lastRow="0" w:firstColumn="0" w:lastColumn="0" w:oddVBand="0" w:evenVBand="0" w:oddHBand="0" w:evenHBand="1" w:firstRowFirstColumn="0" w:firstRowLastColumn="0" w:lastRowFirstColumn="0" w:lastRowLastColumn="0"/>
+              <w:rPr>
+                <w:rFonts w:ascii="Calibri" w:hAnsi="Calibri" w:cs="Calibri"/>
+              </w:rPr>
+            </w:pPr>
+            <w:r>
+              <w:rPr>
+                <w:rFonts w:ascii="Calibri" w:hAnsi="Calibri" w:cs="Calibri"/>
+              </w:rPr>
+              <w:t>Clientapplikation, die auf dem Android Mobiltelefon läuft und von Aussendienstmitarbeitern bedient wird</w:t>
+            </w:r>
+          </w:p>
+        </w:tc>
+      </w:tr>
+      <w:tr>
+        <w:trPr>
+          <w:cnfStyle w:val="000000100000" w:firstRow="0" w:lastRow="0" w:firstColumn="0" w:lastColumn="0" w:oddVBand="0" w:evenVBand="0" w:oddHBand="1" w:evenHBand="0" w:firstRowFirstColumn="0" w:firstRowLastColumn="0" w:lastRowFirstColumn="0" w:lastRowLastColumn="0"/>
+        </w:trPr>
+        <w:tc>
+          <w:tcPr>
+            <w:cnfStyle w:val="001000000000" w:firstRow="0" w:lastRow="0" w:firstColumn="1" w:lastColumn="0" w:oddVBand="0" w:evenVBand="0" w:oddHBand="0" w:evenHBand="0" w:firstRowFirstColumn="0" w:firstRowLastColumn="0" w:lastRowFirstColumn="0" w:lastRowLastColumn="0"/>
+            <w:tcW w:w="1951" w:type="dxa"/>
+          </w:tcPr>
+          <w:p>
+            <w:r>
+              <w:rPr>
+                <w:rFonts w:ascii="Calibri" w:hAnsi="Calibri" w:cs="Calibri"/>
+              </w:rPr>
+              <w:t>Android SDK</w:t>
+            </w:r>
+          </w:p>
+        </w:tc>
+        <w:tc>
+          <w:tcPr>
+            <w:tcW w:w="7261" w:type="dxa"/>
+          </w:tcPr>
+          <w:p>
+            <w:pPr>
+              <w:cnfStyle w:val="000000100000" w:firstRow="0" w:lastRow="0" w:firstColumn="0" w:lastColumn="0" w:oddVBand="0" w:evenVBand="0" w:oddHBand="1" w:evenHBand="0" w:firstRowFirstColumn="0" w:firstRowLastColumn="0" w:lastRowFirstColumn="0" w:lastRowLastColumn="0"/>
+            </w:pPr>
+            <w:r>
+              <w:rPr>
+                <w:rFonts w:ascii="Calibri" w:hAnsi="Calibri" w:cs="Calibri"/>
+              </w:rPr>
+              <w:t xml:space="preserve">Eine Umgebung zum Entwickeln </w:t>
+            </w:r>
             <w:proofErr w:type="spellStart"/>
             <w:r>
               <w:rPr>
                 <w:rFonts w:ascii="Calibri" w:hAnsi="Calibri" w:cs="Calibri"/>
               </w:rPr>
-              <w:t>Android</w:t>
+              <w:t>javabasierter</w:t>
             </w:r>
             <w:proofErr w:type="spellEnd"/>
+            <w:r>
+              <w:rPr>
+                <w:rFonts w:ascii="Calibri" w:hAnsi="Calibri" w:cs="Calibri"/>
+              </w:rPr>
+              <w:t xml:space="preserve"> Applikationen für die Mobileplattform Android</w:t>
+            </w:r>
+          </w:p>
+        </w:tc>
+      </w:tr>
+      <w:tr>
+        <w:trPr>
+          <w:cnfStyle w:val="000000010000" w:firstRow="0" w:lastRow="0" w:firstColumn="0" w:lastColumn="0" w:oddVBand="0" w:evenVBand="0" w:oddHBand="0" w:evenHBand="1" w:firstRowFirstColumn="0" w:firstRowLastColumn="0" w:lastRowFirstColumn="0" w:lastRowLastColumn="0"/>
+        </w:trPr>
+        <w:tc>
+          <w:tcPr>
+            <w:cnfStyle w:val="001000000000" w:firstRow="0" w:lastRow="0" w:firstColumn="1" w:lastColumn="0" w:oddVBand="0" w:evenVBand="0" w:oddHBand="0" w:evenHBand="0" w:firstRowFirstColumn="0" w:firstRowLastColumn="0" w:lastRowFirstColumn="0" w:lastRowLastColumn="0"/>
+            <w:tcW w:w="1951" w:type="dxa"/>
+          </w:tcPr>
+          <w:p>
+            <w:pPr>
+              <w:rPr>
+                <w:rFonts w:ascii="Calibri" w:hAnsi="Calibri" w:cs="Calibri"/>
+              </w:rPr>
+            </w:pPr>
+            <w:r>
+              <w:t>APK-File</w:t>
+            </w:r>
           </w:p>
         </w:tc>
         <w:tc>
@@ -1330,13 +1532,67 @@
           </w:tcPr>
           <w:p>
             <w:pPr>
+              <w:cnfStyle w:val="000000010000" w:firstRow="0" w:lastRow="0" w:firstColumn="0" w:lastColumn="0" w:oddVBand="0" w:evenVBand="0" w:oddHBand="0" w:evenHBand="1" w:firstRowFirstColumn="0" w:firstRowLastColumn="0" w:lastRowFirstColumn="0" w:lastRowLastColumn="0"/>
+              <w:rPr>
+                <w:rFonts w:ascii="Calibri" w:hAnsi="Calibri" w:cs="Calibri"/>
+              </w:rPr>
+            </w:pPr>
+            <w:r>
+              <w:rPr>
+                <w:rFonts w:ascii="Calibri" w:hAnsi="Calibri" w:cs="Calibri"/>
+              </w:rPr>
+              <w:t>Installationsfil</w:t>
+            </w:r>
+            <w:bookmarkStart w:id="5" w:name="_GoBack"/>
+            <w:bookmarkEnd w:id="5"/>
+            <w:r>
+              <w:rPr>
+                <w:rFonts w:ascii="Calibri" w:hAnsi="Calibri" w:cs="Calibri"/>
+              </w:rPr>
+              <w:t>e für Android</w:t>
+            </w:r>
+          </w:p>
+        </w:tc>
+      </w:tr>
+      <w:tr>
+        <w:trPr>
+          <w:cnfStyle w:val="000000100000" w:firstRow="0" w:lastRow="0" w:firstColumn="0" w:lastColumn="0" w:oddVBand="0" w:evenVBand="0" w:oddHBand="1" w:evenHBand="0" w:firstRowFirstColumn="0" w:firstRowLastColumn="0" w:lastRowFirstColumn="0" w:lastRowLastColumn="0"/>
+        </w:trPr>
+        <w:tc>
+          <w:tcPr>
+            <w:cnfStyle w:val="001000000000" w:firstRow="0" w:lastRow="0" w:firstColumn="1" w:lastColumn="0" w:oddVBand="0" w:evenVBand="0" w:oddHBand="0" w:evenHBand="0" w:firstRowFirstColumn="0" w:firstRowLastColumn="0" w:lastRowFirstColumn="0" w:lastRowLastColumn="0"/>
+            <w:tcW w:w="1951" w:type="dxa"/>
+          </w:tcPr>
+          <w:p>
+            <w:pPr>
+              <w:rPr>
+                <w:rFonts w:ascii="Calibri" w:hAnsi="Calibri" w:cs="Calibri"/>
+              </w:rPr>
+            </w:pPr>
+            <w:r>
+              <w:rPr>
+                <w:rFonts w:ascii="Calibri" w:hAnsi="Calibri" w:cs="Calibri"/>
+              </w:rPr>
+              <w:t>Browser</w:t>
+            </w:r>
+          </w:p>
+        </w:tc>
+        <w:tc>
+          <w:tcPr>
+            <w:tcW w:w="7261" w:type="dxa"/>
+          </w:tcPr>
+          <w:p>
+            <w:pPr>
               <w:cnfStyle w:val="000000100000" w:firstRow="0" w:lastRow="0" w:firstColumn="0" w:lastColumn="0" w:oddVBand="0" w:evenVBand="0" w:oddHBand="1" w:evenHBand="0" w:firstRowFirstColumn="0" w:firstRowLastColumn="0" w:lastRowFirstColumn="0" w:lastRowLastColumn="0"/>
-            </w:pPr>
-            <w:r>
-              <w:rPr>
-                <w:rFonts w:ascii="Calibri" w:hAnsi="Calibri" w:cs="Calibri"/>
-              </w:rPr>
-              <w:t>Ein Betriebssystem wie auch eine Softwareplattform für mobile Geräte (z.B. Mobiltelefone).</w:t>
+              <w:rPr>
+                <w:rFonts w:ascii="Calibri" w:hAnsi="Calibri" w:cs="Calibri"/>
+              </w:rPr>
+            </w:pPr>
+            <w:r>
+              <w:rPr>
+                <w:rFonts w:ascii="Calibri" w:hAnsi="Calibri" w:cs="Calibri"/>
+              </w:rPr>
+              <w:t>Allgemeine Bezeichnung für Webbrowser. Siehe Begriff: Webbrowser</w:t>
             </w:r>
           </w:p>
         </w:tc>
@@ -1356,20 +1612,51 @@
                 <w:rFonts w:ascii="Calibri" w:hAnsi="Calibri" w:cs="Calibri"/>
               </w:rPr>
             </w:pPr>
+            <w:r>
+              <w:rPr>
+                <w:rFonts w:ascii="Calibri" w:hAnsi="Calibri" w:cs="Calibri"/>
+              </w:rPr>
+              <w:t>Button</w:t>
+            </w:r>
+          </w:p>
+        </w:tc>
+        <w:tc>
+          <w:tcPr>
+            <w:tcW w:w="7261" w:type="dxa"/>
+          </w:tcPr>
+          <w:p>
+            <w:pPr>
+              <w:cnfStyle w:val="000000010000" w:firstRow="0" w:lastRow="0" w:firstColumn="0" w:lastColumn="0" w:oddVBand="0" w:evenVBand="0" w:oddHBand="0" w:evenHBand="1" w:firstRowFirstColumn="0" w:firstRowLastColumn="0" w:lastRowFirstColumn="0" w:lastRowLastColumn="0"/>
+              <w:rPr>
+                <w:rFonts w:ascii="Calibri" w:hAnsi="Calibri" w:cs="Calibri"/>
+              </w:rPr>
+            </w:pPr>
+            <w:r>
+              <w:t>Schaltfläche (auf Deutsch: Knopf). Ein Bedienelement in grafischen Benutzeroberflächen</w:t>
+            </w:r>
+          </w:p>
+        </w:tc>
+      </w:tr>
+      <w:tr>
+        <w:trPr>
+          <w:cnfStyle w:val="000000100000" w:firstRow="0" w:lastRow="0" w:firstColumn="0" w:lastColumn="0" w:oddVBand="0" w:evenVBand="0" w:oddHBand="1" w:evenHBand="0" w:firstRowFirstColumn="0" w:firstRowLastColumn="0" w:lastRowFirstColumn="0" w:lastRowLastColumn="0"/>
+        </w:trPr>
+        <w:tc>
+          <w:tcPr>
+            <w:cnfStyle w:val="001000000000" w:firstRow="0" w:lastRow="0" w:firstColumn="1" w:lastColumn="0" w:oddVBand="0" w:evenVBand="0" w:oddHBand="0" w:evenHBand="0" w:firstRowFirstColumn="0" w:firstRowLastColumn="0" w:lastRowFirstColumn="0" w:lastRowLastColumn="0"/>
+            <w:tcW w:w="1951" w:type="dxa"/>
+          </w:tcPr>
+          <w:p>
+            <w:pPr>
+              <w:rPr>
+                <w:rFonts w:ascii="Calibri" w:hAnsi="Calibri" w:cs="Calibri"/>
+              </w:rPr>
+            </w:pPr>
             <w:proofErr w:type="spellStart"/>
             <w:r>
-              <w:rPr>
-                <w:rFonts w:ascii="Calibri" w:hAnsi="Calibri" w:cs="Calibri"/>
-              </w:rPr>
-              <w:t>Android</w:t>
+              <w:t>Capistrano</w:t>
             </w:r>
             <w:proofErr w:type="spellEnd"/>
-            <w:r>
-              <w:rPr>
-                <w:rFonts w:ascii="Calibri" w:hAnsi="Calibri" w:cs="Calibri"/>
-              </w:rPr>
-              <w:t xml:space="preserve"> Client</w:t>
-            </w:r>
           </w:p>
         </w:tc>
         <w:tc>
@@ -1378,6 +1665,63 @@
           </w:tcPr>
           <w:p>
             <w:pPr>
+              <w:cnfStyle w:val="000000100000" w:firstRow="0" w:lastRow="0" w:firstColumn="0" w:lastColumn="0" w:oddVBand="0" w:evenVBand="0" w:oddHBand="1" w:evenHBand="0" w:firstRowFirstColumn="0" w:firstRowLastColumn="0" w:lastRowFirstColumn="0" w:lastRowLastColumn="0"/>
+              <w:rPr>
+                <w:rFonts w:ascii="Calibri" w:hAnsi="Calibri" w:cs="Calibri"/>
+              </w:rPr>
+            </w:pPr>
+            <w:r>
+              <w:rPr>
+                <w:rFonts w:ascii="Calibri" w:hAnsi="Calibri" w:cs="Calibri"/>
+              </w:rPr>
+              <w:t xml:space="preserve">Ein Tool, um eine Ruby on </w:t>
+            </w:r>
+            <w:proofErr w:type="spellStart"/>
+            <w:r>
+              <w:rPr>
+                <w:rFonts w:ascii="Calibri" w:hAnsi="Calibri" w:cs="Calibri"/>
+              </w:rPr>
+              <w:t>Rails</w:t>
+            </w:r>
+            <w:proofErr w:type="spellEnd"/>
+            <w:r>
+              <w:rPr>
+                <w:rFonts w:ascii="Calibri" w:hAnsi="Calibri" w:cs="Calibri"/>
+              </w:rPr>
+              <w:t xml:space="preserve"> Applikation auf den Server hochzuladen</w:t>
+            </w:r>
+          </w:p>
+        </w:tc>
+      </w:tr>
+      <w:tr>
+        <w:trPr>
+          <w:cnfStyle w:val="000000010000" w:firstRow="0" w:lastRow="0" w:firstColumn="0" w:lastColumn="0" w:oddVBand="0" w:evenVBand="0" w:oddHBand="0" w:evenHBand="1" w:firstRowFirstColumn="0" w:firstRowLastColumn="0" w:lastRowFirstColumn="0" w:lastRowLastColumn="0"/>
+        </w:trPr>
+        <w:tc>
+          <w:tcPr>
+            <w:cnfStyle w:val="001000000000" w:firstRow="0" w:lastRow="0" w:firstColumn="1" w:lastColumn="0" w:oddVBand="0" w:evenVBand="0" w:oddHBand="0" w:evenHBand="0" w:firstRowFirstColumn="0" w:firstRowLastColumn="0" w:lastRowFirstColumn="0" w:lastRowLastColumn="0"/>
+            <w:tcW w:w="1951" w:type="dxa"/>
+          </w:tcPr>
+          <w:p>
+            <w:pPr>
+              <w:rPr>
+                <w:rFonts w:ascii="Calibri" w:hAnsi="Calibri" w:cs="Calibri"/>
+              </w:rPr>
+            </w:pPr>
+            <w:r>
+              <w:rPr>
+                <w:rFonts w:ascii="Calibri" w:hAnsi="Calibri" w:cs="Calibri"/>
+              </w:rPr>
+              <w:t>Client</w:t>
+            </w:r>
+          </w:p>
+        </w:tc>
+        <w:tc>
+          <w:tcPr>
+            <w:tcW w:w="7261" w:type="dxa"/>
+          </w:tcPr>
+          <w:p>
+            <w:pPr>
               <w:cnfStyle w:val="000000010000" w:firstRow="0" w:lastRow="0" w:firstColumn="0" w:lastColumn="0" w:oddVBand="0" w:evenVBand="0" w:oddHBand="0" w:evenHBand="1" w:firstRowFirstColumn="0" w:firstRowLastColumn="0" w:lastRowFirstColumn="0" w:lastRowLastColumn="0"/>
               <w:rPr>
                 <w:rFonts w:ascii="Calibri" w:hAnsi="Calibri" w:cs="Calibri"/>
@@ -1387,21 +1731,205 @@
               <w:rPr>
                 <w:rFonts w:ascii="Calibri" w:hAnsi="Calibri" w:cs="Calibri"/>
               </w:rPr>
-              <w:t xml:space="preserve">Clientapplikation, die auf dem </w:t>
-            </w:r>
+              <w:t xml:space="preserve">Auf Deutsch: Kunde. </w:t>
+            </w:r>
+            <w:r>
+              <w:t xml:space="preserve">Ein </w:t>
+            </w:r>
+            <w:r>
+              <w:t>Computerprogramm</w:t>
+            </w:r>
+            <w:r>
+              <w:t>, welches Kontakt zu einem anderen Computerprogramm (</w:t>
+            </w:r>
+            <w:r>
+              <w:t>Server</w:t>
+            </w:r>
+            <w:r>
+              <w:t>) aufnimmt, um dessen Dienstleistung zu nutzen</w:t>
+            </w:r>
+          </w:p>
+        </w:tc>
+      </w:tr>
+      <w:tr>
+        <w:trPr>
+          <w:cnfStyle w:val="000000100000" w:firstRow="0" w:lastRow="0" w:firstColumn="0" w:lastColumn="0" w:oddVBand="0" w:evenVBand="0" w:oddHBand="1" w:evenHBand="0" w:firstRowFirstColumn="0" w:firstRowLastColumn="0" w:lastRowFirstColumn="0" w:lastRowLastColumn="0"/>
+        </w:trPr>
+        <w:tc>
+          <w:tcPr>
+            <w:cnfStyle w:val="001000000000" w:firstRow="0" w:lastRow="0" w:firstColumn="1" w:lastColumn="0" w:oddVBand="0" w:evenVBand="0" w:oddHBand="0" w:evenHBand="0" w:firstRowFirstColumn="0" w:firstRowLastColumn="0" w:lastRowFirstColumn="0" w:lastRowLastColumn="0"/>
+            <w:tcW w:w="1951" w:type="dxa"/>
+          </w:tcPr>
+          <w:p>
+            <w:pPr>
+              <w:rPr>
+                <w:rFonts w:ascii="Calibri" w:hAnsi="Calibri" w:cs="Calibri"/>
+              </w:rPr>
+            </w:pPr>
+            <w:r>
+              <w:rPr>
+                <w:rFonts w:ascii="Calibri" w:hAnsi="Calibri" w:cs="Calibri"/>
+              </w:rPr>
+              <w:t>Controller</w:t>
+            </w:r>
+          </w:p>
+        </w:tc>
+        <w:tc>
+          <w:tcPr>
+            <w:tcW w:w="7261" w:type="dxa"/>
+          </w:tcPr>
+          <w:p>
+            <w:pPr>
+              <w:cnfStyle w:val="000000100000" w:firstRow="0" w:lastRow="0" w:firstColumn="0" w:lastColumn="0" w:oddVBand="0" w:evenVBand="0" w:oddHBand="1" w:evenHBand="0" w:firstRowFirstColumn="0" w:firstRowLastColumn="0" w:lastRowFirstColumn="0" w:lastRowLastColumn="0"/>
+              <w:rPr>
+                <w:rFonts w:ascii="Calibri" w:hAnsi="Calibri" w:cs="Calibri"/>
+              </w:rPr>
+            </w:pPr>
+            <w:r>
+              <w:t>Programmsteuerung, elektronische Einheit, die verschiedenste Vorgänge steuert oder regelt</w:t>
+            </w:r>
+          </w:p>
+        </w:tc>
+      </w:tr>
+      <w:tr>
+        <w:trPr>
+          <w:cnfStyle w:val="000000010000" w:firstRow="0" w:lastRow="0" w:firstColumn="0" w:lastColumn="0" w:oddVBand="0" w:evenVBand="0" w:oddHBand="0" w:evenHBand="1" w:firstRowFirstColumn="0" w:firstRowLastColumn="0" w:lastRowFirstColumn="0" w:lastRowLastColumn="0"/>
+        </w:trPr>
+        <w:tc>
+          <w:tcPr>
+            <w:cnfStyle w:val="001000000000" w:firstRow="0" w:lastRow="0" w:firstColumn="1" w:lastColumn="0" w:oddVBand="0" w:evenVBand="0" w:oddHBand="0" w:evenHBand="0" w:firstRowFirstColumn="0" w:firstRowLastColumn="0" w:lastRowFirstColumn="0" w:lastRowLastColumn="0"/>
+            <w:tcW w:w="1951" w:type="dxa"/>
+          </w:tcPr>
+          <w:p>
+            <w:pPr>
+              <w:rPr>
+                <w:rFonts w:ascii="Calibri" w:hAnsi="Calibri" w:cs="Calibri"/>
+              </w:rPr>
+            </w:pPr>
+            <w:r>
+              <w:rPr>
+                <w:rFonts w:ascii="Calibri" w:hAnsi="Calibri" w:cs="Calibri"/>
+              </w:rPr>
+              <w:t>Dashboard</w:t>
+            </w:r>
+          </w:p>
+        </w:tc>
+        <w:tc>
+          <w:tcPr>
+            <w:tcW w:w="7261" w:type="dxa"/>
+          </w:tcPr>
+          <w:p>
+            <w:pPr>
+              <w:cnfStyle w:val="000000010000" w:firstRow="0" w:lastRow="0" w:firstColumn="0" w:lastColumn="0" w:oddVBand="0" w:evenVBand="0" w:oddHBand="0" w:evenHBand="1" w:firstRowFirstColumn="0" w:firstRowLastColumn="0" w:lastRowFirstColumn="0" w:lastRowLastColumn="0"/>
+              <w:rPr>
+                <w:rFonts w:ascii="Calibri" w:hAnsi="Calibri" w:cs="Calibri"/>
+              </w:rPr>
+            </w:pPr>
+            <w:r>
+              <w:rPr>
+                <w:rFonts w:ascii="Calibri" w:hAnsi="Calibri" w:cs="Calibri"/>
+              </w:rPr>
+              <w:t>Eine Übersicht über die wichtigsten Möglichkeiten/Funktionen</w:t>
+            </w:r>
+          </w:p>
+        </w:tc>
+      </w:tr>
+      <w:tr>
+        <w:trPr>
+          <w:cnfStyle w:val="000000100000" w:firstRow="0" w:lastRow="0" w:firstColumn="0" w:lastColumn="0" w:oddVBand="0" w:evenVBand="0" w:oddHBand="1" w:evenHBand="0" w:firstRowFirstColumn="0" w:firstRowLastColumn="0" w:lastRowFirstColumn="0" w:lastRowLastColumn="0"/>
+        </w:trPr>
+        <w:tc>
+          <w:tcPr>
+            <w:cnfStyle w:val="001000000000" w:firstRow="0" w:lastRow="0" w:firstColumn="1" w:lastColumn="0" w:oddVBand="0" w:evenVBand="0" w:oddHBand="0" w:evenHBand="0" w:firstRowFirstColumn="0" w:firstRowLastColumn="0" w:lastRowFirstColumn="0" w:lastRowLastColumn="0"/>
+            <w:tcW w:w="1951" w:type="dxa"/>
+          </w:tcPr>
+          <w:p>
+            <w:pPr>
+              <w:rPr>
+                <w:rFonts w:ascii="Calibri" w:hAnsi="Calibri" w:cs="Calibri"/>
+              </w:rPr>
+            </w:pPr>
+            <w:r>
+              <w:rPr>
+                <w:rFonts w:ascii="Calibri" w:hAnsi="Calibri" w:cs="Calibri"/>
+              </w:rPr>
+              <w:t>Database</w:t>
+            </w:r>
+          </w:p>
+        </w:tc>
+        <w:tc>
+          <w:tcPr>
+            <w:tcW w:w="7261" w:type="dxa"/>
+          </w:tcPr>
+          <w:p>
+            <w:pPr>
+              <w:cnfStyle w:val="000000100000" w:firstRow="0" w:lastRow="0" w:firstColumn="0" w:lastColumn="0" w:oddVBand="0" w:evenVBand="0" w:oddHBand="1" w:evenHBand="0" w:firstRowFirstColumn="0" w:firstRowLastColumn="0" w:lastRowFirstColumn="0" w:lastRowLastColumn="0"/>
+              <w:rPr>
+                <w:rFonts w:ascii="Calibri" w:hAnsi="Calibri" w:cs="Calibri"/>
+              </w:rPr>
+            </w:pPr>
+            <w:r>
+              <w:rPr>
+                <w:rFonts w:ascii="Calibri" w:hAnsi="Calibri" w:cs="Calibri"/>
+              </w:rPr>
+              <w:t xml:space="preserve">Auf Deutsch: Datenbank. </w:t>
+            </w:r>
+            <w:r>
+              <w:t>System zur elektronischen Datenverwaltung</w:t>
+            </w:r>
+          </w:p>
+        </w:tc>
+      </w:tr>
+      <w:tr>
+        <w:trPr>
+          <w:cnfStyle w:val="000000010000" w:firstRow="0" w:lastRow="0" w:firstColumn="0" w:lastColumn="0" w:oddVBand="0" w:evenVBand="0" w:oddHBand="0" w:evenHBand="1" w:firstRowFirstColumn="0" w:firstRowLastColumn="0" w:lastRowFirstColumn="0" w:lastRowLastColumn="0"/>
+        </w:trPr>
+        <w:tc>
+          <w:tcPr>
+            <w:cnfStyle w:val="001000000000" w:firstRow="0" w:lastRow="0" w:firstColumn="1" w:lastColumn="0" w:oddVBand="0" w:evenVBand="0" w:oddHBand="0" w:evenHBand="0" w:firstRowFirstColumn="0" w:firstRowLastColumn="0" w:lastRowFirstColumn="0" w:lastRowLastColumn="0"/>
+            <w:tcW w:w="1951" w:type="dxa"/>
+          </w:tcPr>
+          <w:p>
+            <w:pPr>
+              <w:rPr>
+                <w:rFonts w:ascii="Calibri" w:hAnsi="Calibri" w:cs="Calibri"/>
+              </w:rPr>
+            </w:pPr>
             <w:proofErr w:type="spellStart"/>
             <w:r>
               <w:rPr>
                 <w:rFonts w:ascii="Calibri" w:hAnsi="Calibri" w:cs="Calibri"/>
               </w:rPr>
-              <w:t>Android</w:t>
+              <w:t>Deployment</w:t>
             </w:r>
             <w:proofErr w:type="spellEnd"/>
-            <w:r>
-              <w:rPr>
-                <w:rFonts w:ascii="Calibri" w:hAnsi="Calibri" w:cs="Calibri"/>
-              </w:rPr>
-              <w:t xml:space="preserve"> Mobiltelefon laufen und von Aussendienstmitarbeitern bedient wird.</w:t>
+          </w:p>
+        </w:tc>
+        <w:tc>
+          <w:tcPr>
+            <w:tcW w:w="7261" w:type="dxa"/>
+          </w:tcPr>
+          <w:p>
+            <w:pPr>
+              <w:cnfStyle w:val="000000010000" w:firstRow="0" w:lastRow="0" w:firstColumn="0" w:lastColumn="0" w:oddVBand="0" w:evenVBand="0" w:oddHBand="0" w:evenHBand="1" w:firstRowFirstColumn="0" w:firstRowLastColumn="0" w:lastRowFirstColumn="0" w:lastRowLastColumn="0"/>
+              <w:rPr>
+                <w:rFonts w:ascii="Calibri" w:hAnsi="Calibri" w:cs="Calibri"/>
+              </w:rPr>
+            </w:pPr>
+            <w:r>
+              <w:t xml:space="preserve">Prozesse zur Installation von </w:t>
+            </w:r>
+            <w:r>
+              <w:t>Software</w:t>
+            </w:r>
+            <w:r>
+              <w:t xml:space="preserve"> auf Anwender-</w:t>
+            </w:r>
+            <w:r>
+              <w:t>PCs</w:t>
+            </w:r>
+            <w:r>
+              <w:t xml:space="preserve"> oder Servern in Betrieben</w:t>
             </w:r>
           </w:p>
         </w:tc>
@@ -1416,20 +1944,102 @@
             <w:tcW w:w="1951" w:type="dxa"/>
           </w:tcPr>
           <w:p>
+            <w:pPr>
+              <w:rPr>
+                <w:rFonts w:ascii="Calibri" w:hAnsi="Calibri" w:cs="Calibri"/>
+              </w:rPr>
+            </w:pPr>
+            <w:r>
+              <w:rPr>
+                <w:rFonts w:ascii="Calibri" w:hAnsi="Calibri" w:cs="Calibri"/>
+              </w:rPr>
+              <w:t>Dispatcher</w:t>
+            </w:r>
+          </w:p>
+        </w:tc>
+        <w:tc>
+          <w:tcPr>
+            <w:tcW w:w="7261" w:type="dxa"/>
+          </w:tcPr>
+          <w:p>
+            <w:pPr>
+              <w:cnfStyle w:val="000000100000" w:firstRow="0" w:lastRow="0" w:firstColumn="0" w:lastColumn="0" w:oddVBand="0" w:evenVBand="0" w:oddHBand="1" w:evenHBand="0" w:firstRowFirstColumn="0" w:firstRowLastColumn="0" w:lastRowFirstColumn="0" w:lastRowLastColumn="0"/>
+              <w:rPr>
+                <w:rFonts w:ascii="Calibri" w:hAnsi="Calibri" w:cs="Calibri"/>
+              </w:rPr>
+            </w:pPr>
+            <w:r>
+              <w:t>Koordinator. Entzieht bei einem Kontextwechsel dem derzeit aktiven Prozess (ein sich im Ablauf befindliches Programm) den Prozessor und teilt sie anschliessend dem nächsten Prozess zu.</w:t>
+            </w:r>
+          </w:p>
+        </w:tc>
+      </w:tr>
+      <w:tr>
+        <w:trPr>
+          <w:cnfStyle w:val="000000010000" w:firstRow="0" w:lastRow="0" w:firstColumn="0" w:lastColumn="0" w:oddVBand="0" w:evenVBand="0" w:oddHBand="0" w:evenHBand="1" w:firstRowFirstColumn="0" w:firstRowLastColumn="0" w:lastRowFirstColumn="0" w:lastRowLastColumn="0"/>
+        </w:trPr>
+        <w:tc>
+          <w:tcPr>
+            <w:cnfStyle w:val="001000000000" w:firstRow="0" w:lastRow="0" w:firstColumn="1" w:lastColumn="0" w:oddVBand="0" w:evenVBand="0" w:oddHBand="0" w:evenHBand="0" w:firstRowFirstColumn="0" w:firstRowLastColumn="0" w:lastRowFirstColumn="0" w:lastRowLastColumn="0"/>
+            <w:tcW w:w="1951" w:type="dxa"/>
+          </w:tcPr>
+          <w:p>
+            <w:pPr>
+              <w:rPr>
+                <w:rFonts w:ascii="Calibri" w:hAnsi="Calibri" w:cs="Calibri"/>
+              </w:rPr>
+            </w:pPr>
+            <w:r>
+              <w:rPr>
+                <w:rFonts w:ascii="Calibri" w:hAnsi="Calibri" w:cs="Calibri"/>
+              </w:rPr>
+              <w:t>Downtime</w:t>
+            </w:r>
+          </w:p>
+        </w:tc>
+        <w:tc>
+          <w:tcPr>
+            <w:tcW w:w="7261" w:type="dxa"/>
+          </w:tcPr>
+          <w:p>
+            <w:pPr>
+              <w:cnfStyle w:val="000000010000" w:firstRow="0" w:lastRow="0" w:firstColumn="0" w:lastColumn="0" w:oddVBand="0" w:evenVBand="0" w:oddHBand="0" w:evenHBand="1" w:firstRowFirstColumn="0" w:firstRowLastColumn="0" w:lastRowFirstColumn="0" w:lastRowLastColumn="0"/>
+              <w:rPr>
+                <w:rFonts w:ascii="Calibri" w:hAnsi="Calibri" w:cs="Calibri"/>
+              </w:rPr>
+            </w:pPr>
+            <w:r>
+              <w:rPr>
+                <w:rFonts w:ascii="Calibri" w:hAnsi="Calibri" w:cs="Calibri"/>
+              </w:rPr>
+              <w:t>Die Zeitspanne, über die ein Server nicht erreichbar ist</w:t>
+            </w:r>
+          </w:p>
+        </w:tc>
+      </w:tr>
+      <w:tr>
+        <w:trPr>
+          <w:cnfStyle w:val="000000100000" w:firstRow="0" w:lastRow="0" w:firstColumn="0" w:lastColumn="0" w:oddVBand="0" w:evenVBand="0" w:oddHBand="1" w:evenHBand="0" w:firstRowFirstColumn="0" w:firstRowLastColumn="0" w:lastRowFirstColumn="0" w:lastRowLastColumn="0"/>
+        </w:trPr>
+        <w:tc>
+          <w:tcPr>
+            <w:cnfStyle w:val="001000000000" w:firstRow="0" w:lastRow="0" w:firstColumn="1" w:lastColumn="0" w:oddVBand="0" w:evenVBand="0" w:oddHBand="0" w:evenHBand="0" w:firstRowFirstColumn="0" w:firstRowLastColumn="0" w:lastRowFirstColumn="0" w:lastRowLastColumn="0"/>
+            <w:tcW w:w="1951" w:type="dxa"/>
+          </w:tcPr>
+          <w:p>
+            <w:pPr>
+              <w:rPr>
+                <w:rFonts w:ascii="Calibri" w:hAnsi="Calibri" w:cs="Calibri"/>
+              </w:rPr>
+            </w:pPr>
             <w:proofErr w:type="spellStart"/>
             <w:r>
               <w:rPr>
                 <w:rFonts w:ascii="Calibri" w:hAnsi="Calibri" w:cs="Calibri"/>
               </w:rPr>
-              <w:t>Android</w:t>
+              <w:t>Eclipse</w:t>
             </w:r>
             <w:proofErr w:type="spellEnd"/>
-            <w:r>
-              <w:rPr>
-                <w:rFonts w:ascii="Calibri" w:hAnsi="Calibri" w:cs="Calibri"/>
-              </w:rPr>
-              <w:t xml:space="preserve"> SDK</w:t>
-            </w:r>
           </w:p>
         </w:tc>
         <w:tc>
@@ -1439,40 +2049,112 @@
           <w:p>
             <w:pPr>
               <w:cnfStyle w:val="000000100000" w:firstRow="0" w:lastRow="0" w:firstColumn="0" w:lastColumn="0" w:oddVBand="0" w:evenVBand="0" w:oddHBand="1" w:evenHBand="0" w:firstRowFirstColumn="0" w:firstRowLastColumn="0" w:lastRowFirstColumn="0" w:lastRowLastColumn="0"/>
-            </w:pPr>
-            <w:r>
-              <w:rPr>
-                <w:rFonts w:ascii="Calibri" w:hAnsi="Calibri" w:cs="Calibri"/>
-              </w:rPr>
-              <w:t xml:space="preserve">Eine Umgebung zum Entwickeln </w:t>
-            </w:r>
+              <w:rPr>
+                <w:rFonts w:ascii="Calibri" w:hAnsi="Calibri" w:cs="Calibri"/>
+              </w:rPr>
+            </w:pPr>
+            <w:r>
+              <w:rPr>
+                <w:rFonts w:ascii="Calibri" w:hAnsi="Calibri" w:cs="Calibri"/>
+              </w:rPr>
+              <w:t>Ein quelloffenes Programmierwerkzeug zur Entwicklung von Software verschiedenster Art</w:t>
+            </w:r>
+          </w:p>
+        </w:tc>
+      </w:tr>
+      <w:tr>
+        <w:trPr>
+          <w:cnfStyle w:val="000000010000" w:firstRow="0" w:lastRow="0" w:firstColumn="0" w:lastColumn="0" w:oddVBand="0" w:evenVBand="0" w:oddHBand="0" w:evenHBand="1" w:firstRowFirstColumn="0" w:firstRowLastColumn="0" w:lastRowFirstColumn="0" w:lastRowLastColumn="0"/>
+        </w:trPr>
+        <w:tc>
+          <w:tcPr>
+            <w:cnfStyle w:val="001000000000" w:firstRow="0" w:lastRow="0" w:firstColumn="1" w:lastColumn="0" w:oddVBand="0" w:evenVBand="0" w:oddHBand="0" w:evenHBand="0" w:firstRowFirstColumn="0" w:firstRowLastColumn="0" w:lastRowFirstColumn="0" w:lastRowLastColumn="0"/>
+            <w:tcW w:w="1951" w:type="dxa"/>
+          </w:tcPr>
+          <w:p>
+            <w:pPr>
+              <w:rPr>
+                <w:rFonts w:ascii="Calibri" w:hAnsi="Calibri" w:cs="Calibri"/>
+              </w:rPr>
+            </w:pPr>
             <w:proofErr w:type="spellStart"/>
             <w:r>
               <w:rPr>
                 <w:rFonts w:ascii="Calibri" w:hAnsi="Calibri" w:cs="Calibri"/>
               </w:rPr>
-              <w:t>javabasierter</w:t>
+              <w:t>Execution</w:t>
             </w:r>
             <w:proofErr w:type="spellEnd"/>
             <w:r>
               <w:rPr>
                 <w:rFonts w:ascii="Calibri" w:hAnsi="Calibri" w:cs="Calibri"/>
               </w:rPr>
-              <w:t xml:space="preserve"> Applikationen für die Mobilplattform </w:t>
+              <w:t xml:space="preserve"> </w:t>
             </w:r>
             <w:proofErr w:type="spellStart"/>
             <w:r>
               <w:rPr>
                 <w:rFonts w:ascii="Calibri" w:hAnsi="Calibri" w:cs="Calibri"/>
               </w:rPr>
-              <w:t>Android</w:t>
+              <w:t>Node</w:t>
             </w:r>
             <w:proofErr w:type="spellEnd"/>
-            <w:r>
-              <w:rPr>
-                <w:rFonts w:ascii="Calibri" w:hAnsi="Calibri" w:cs="Calibri"/>
-              </w:rPr>
-              <w:t>.</w:t>
+          </w:p>
+        </w:tc>
+        <w:tc>
+          <w:tcPr>
+            <w:tcW w:w="7261" w:type="dxa"/>
+          </w:tcPr>
+          <w:p>
+            <w:pPr>
+              <w:cnfStyle w:val="000000010000" w:firstRow="0" w:lastRow="0" w:firstColumn="0" w:lastColumn="0" w:oddVBand="0" w:evenVBand="0" w:oddHBand="0" w:evenHBand="1" w:firstRowFirstColumn="0" w:firstRowLastColumn="0" w:lastRowFirstColumn="0" w:lastRowLastColumn="0"/>
+              <w:rPr>
+                <w:rFonts w:ascii="Calibri" w:hAnsi="Calibri" w:cs="Calibri"/>
+              </w:rPr>
+            </w:pPr>
+          </w:p>
+        </w:tc>
+      </w:tr>
+      <w:tr>
+        <w:trPr>
+          <w:cnfStyle w:val="000000100000" w:firstRow="0" w:lastRow="0" w:firstColumn="0" w:lastColumn="0" w:oddVBand="0" w:evenVBand="0" w:oddHBand="1" w:evenHBand="0" w:firstRowFirstColumn="0" w:firstRowLastColumn="0" w:lastRowFirstColumn="0" w:lastRowLastColumn="0"/>
+        </w:trPr>
+        <w:tc>
+          <w:tcPr>
+            <w:cnfStyle w:val="001000000000" w:firstRow="0" w:lastRow="0" w:firstColumn="1" w:lastColumn="0" w:oddVBand="0" w:evenVBand="0" w:oddHBand="0" w:evenHBand="0" w:firstRowFirstColumn="0" w:firstRowLastColumn="0" w:lastRowFirstColumn="0" w:lastRowLastColumn="0"/>
+            <w:tcW w:w="1951" w:type="dxa"/>
+          </w:tcPr>
+          <w:p>
+            <w:pPr>
+              <w:rPr>
+                <w:rFonts w:ascii="Calibri" w:hAnsi="Calibri" w:cs="Calibri"/>
+              </w:rPr>
+            </w:pPr>
+            <w:r>
+              <w:rPr>
+                <w:rFonts w:ascii="Calibri" w:hAnsi="Calibri" w:cs="Calibri"/>
+              </w:rPr>
+              <w:lastRenderedPageBreak/>
+              <w:t>File</w:t>
+            </w:r>
+          </w:p>
+        </w:tc>
+        <w:tc>
+          <w:tcPr>
+            <w:tcW w:w="7261" w:type="dxa"/>
+          </w:tcPr>
+          <w:p>
+            <w:pPr>
+              <w:cnfStyle w:val="000000100000" w:firstRow="0" w:lastRow="0" w:firstColumn="0" w:lastColumn="0" w:oddVBand="0" w:evenVBand="0" w:oddHBand="1" w:evenHBand="0" w:firstRowFirstColumn="0" w:firstRowLastColumn="0" w:lastRowFirstColumn="0" w:lastRowLastColumn="0"/>
+              <w:rPr>
+                <w:rFonts w:ascii="Calibri" w:hAnsi="Calibri" w:cs="Calibri"/>
+              </w:rPr>
+            </w:pPr>
+            <w:r>
+              <w:rPr>
+                <w:rFonts w:ascii="Calibri" w:hAnsi="Calibri" w:cs="Calibri"/>
+              </w:rPr>
+              <w:t>Datei</w:t>
             </w:r>
           </w:p>
         </w:tc>
@@ -1493,7 +2175,10 @@
               </w:rPr>
             </w:pPr>
             <w:r>
-              <w:t>APK-File</w:t>
+              <w:rPr>
+                <w:rFonts w:ascii="Calibri" w:hAnsi="Calibri" w:cs="Calibri"/>
+              </w:rPr>
+              <w:t>Framework</w:t>
             </w:r>
           </w:p>
         </w:tc>
@@ -1508,28 +2193,498 @@
                 <w:rFonts w:ascii="Calibri" w:hAnsi="Calibri" w:cs="Calibri"/>
               </w:rPr>
             </w:pPr>
+            <w:r>
+              <w:t xml:space="preserve">Programmiergerüst, das in der </w:t>
+            </w:r>
+            <w:r>
+              <w:t>Softwaretechnik</w:t>
+            </w:r>
+            <w:r>
+              <w:t xml:space="preserve"> verwendet wird</w:t>
+            </w:r>
+          </w:p>
+        </w:tc>
+      </w:tr>
+      <w:tr>
+        <w:trPr>
+          <w:cnfStyle w:val="000000100000" w:firstRow="0" w:lastRow="0" w:firstColumn="0" w:lastColumn="0" w:oddVBand="0" w:evenVBand="0" w:oddHBand="1" w:evenHBand="0" w:firstRowFirstColumn="0" w:firstRowLastColumn="0" w:lastRowFirstColumn="0" w:lastRowLastColumn="0"/>
+        </w:trPr>
+        <w:tc>
+          <w:tcPr>
+            <w:cnfStyle w:val="001000000000" w:firstRow="0" w:lastRow="0" w:firstColumn="1" w:lastColumn="0" w:oddVBand="0" w:evenVBand="0" w:oddHBand="0" w:evenHBand="0" w:firstRowFirstColumn="0" w:firstRowLastColumn="0" w:lastRowFirstColumn="0" w:lastRowLastColumn="0"/>
+            <w:tcW w:w="1951" w:type="dxa"/>
+          </w:tcPr>
+          <w:p>
+            <w:pPr>
+              <w:rPr>
+                <w:rFonts w:ascii="Calibri" w:hAnsi="Calibri" w:cs="Calibri"/>
+              </w:rPr>
+            </w:pPr>
+            <w:r>
+              <w:rPr>
+                <w:rFonts w:ascii="Calibri" w:hAnsi="Calibri" w:cs="Calibri"/>
+              </w:rPr>
+              <w:t>Glossar</w:t>
+            </w:r>
+          </w:p>
+        </w:tc>
+        <w:tc>
+          <w:tcPr>
+            <w:tcW w:w="7261" w:type="dxa"/>
+          </w:tcPr>
+          <w:p>
+            <w:pPr>
+              <w:cnfStyle w:val="000000100000" w:firstRow="0" w:lastRow="0" w:firstColumn="0" w:lastColumn="0" w:oddVBand="0" w:evenVBand="0" w:oddHBand="1" w:evenHBand="0" w:firstRowFirstColumn="0" w:firstRowLastColumn="0" w:lastRowFirstColumn="0" w:lastRowLastColumn="0"/>
+              <w:rPr>
+                <w:rFonts w:ascii="Calibri" w:hAnsi="Calibri" w:cs="Calibri"/>
+              </w:rPr>
+            </w:pPr>
+            <w:r>
+              <w:t>Liste von Wörtern mit genauen Erklärungen</w:t>
+            </w:r>
+          </w:p>
+        </w:tc>
+      </w:tr>
+      <w:tr>
+        <w:trPr>
+          <w:cnfStyle w:val="000000010000" w:firstRow="0" w:lastRow="0" w:firstColumn="0" w:lastColumn="0" w:oddVBand="0" w:evenVBand="0" w:oddHBand="0" w:evenHBand="1" w:firstRowFirstColumn="0" w:firstRowLastColumn="0" w:lastRowFirstColumn="0" w:lastRowLastColumn="0"/>
+        </w:trPr>
+        <w:tc>
+          <w:tcPr>
+            <w:cnfStyle w:val="001000000000" w:firstRow="0" w:lastRow="0" w:firstColumn="1" w:lastColumn="0" w:oddVBand="0" w:evenVBand="0" w:oddHBand="0" w:evenHBand="0" w:firstRowFirstColumn="0" w:firstRowLastColumn="0" w:lastRowFirstColumn="0" w:lastRowLastColumn="0"/>
+            <w:tcW w:w="1951" w:type="dxa"/>
+          </w:tcPr>
+          <w:p>
+            <w:pPr>
+              <w:rPr>
+                <w:rFonts w:ascii="Calibri" w:hAnsi="Calibri" w:cs="Calibri"/>
+              </w:rPr>
+            </w:pPr>
+            <w:r>
+              <w:rPr>
+                <w:rFonts w:ascii="Calibri" w:hAnsi="Calibri" w:cs="Calibri"/>
+              </w:rPr>
+              <w:t>Hash</w:t>
+            </w:r>
+          </w:p>
+        </w:tc>
+        <w:tc>
+          <w:tcPr>
+            <w:tcW w:w="7261" w:type="dxa"/>
+          </w:tcPr>
+          <w:p>
+            <w:pPr>
+              <w:cnfStyle w:val="000000010000" w:firstRow="0" w:lastRow="0" w:firstColumn="0" w:lastColumn="0" w:oddVBand="0" w:evenVBand="0" w:oddHBand="0" w:evenHBand="1" w:firstRowFirstColumn="0" w:firstRowLastColumn="0" w:lastRowFirstColumn="0" w:lastRowLastColumn="0"/>
+              <w:rPr>
+                <w:rFonts w:ascii="Calibri" w:hAnsi="Calibri" w:cs="Calibri"/>
+              </w:rPr>
+            </w:pPr>
+            <w:r>
+              <w:t xml:space="preserve">Eindeutige </w:t>
+            </w:r>
+            <w:r>
+              <w:t>Prüfsumme</w:t>
+            </w:r>
+            <w:r>
+              <w:t xml:space="preserve"> einer Datei oder eines Datensatzes. Mit der zugehörigen Hashfunktion können Daten auf Ihre Vollständigkeit überprüft werden</w:t>
+            </w:r>
+          </w:p>
+        </w:tc>
+      </w:tr>
+      <w:tr>
+        <w:trPr>
+          <w:cnfStyle w:val="000000100000" w:firstRow="0" w:lastRow="0" w:firstColumn="0" w:lastColumn="0" w:oddVBand="0" w:evenVBand="0" w:oddHBand="1" w:evenHBand="0" w:firstRowFirstColumn="0" w:firstRowLastColumn="0" w:lastRowFirstColumn="0" w:lastRowLastColumn="0"/>
+        </w:trPr>
+        <w:tc>
+          <w:tcPr>
+            <w:cnfStyle w:val="001000000000" w:firstRow="0" w:lastRow="0" w:firstColumn="1" w:lastColumn="0" w:oddVBand="0" w:evenVBand="0" w:oddHBand="0" w:evenHBand="0" w:firstRowFirstColumn="0" w:firstRowLastColumn="0" w:lastRowFirstColumn="0" w:lastRowLastColumn="0"/>
+            <w:tcW w:w="1951" w:type="dxa"/>
+          </w:tcPr>
+          <w:p>
+            <w:pPr>
+              <w:rPr>
+                <w:rFonts w:ascii="Calibri" w:hAnsi="Calibri" w:cs="Calibri"/>
+              </w:rPr>
+            </w:pPr>
+            <w:r>
+              <w:rPr>
+                <w:rFonts w:ascii="Calibri" w:hAnsi="Calibri" w:cs="Calibri"/>
+              </w:rPr>
+              <w:t>Interface</w:t>
+            </w:r>
+          </w:p>
+        </w:tc>
+        <w:tc>
+          <w:tcPr>
+            <w:tcW w:w="7261" w:type="dxa"/>
+          </w:tcPr>
+          <w:p>
+            <w:pPr>
+              <w:cnfStyle w:val="000000100000" w:firstRow="0" w:lastRow="0" w:firstColumn="0" w:lastColumn="0" w:oddVBand="0" w:evenVBand="0" w:oddHBand="1" w:evenHBand="0" w:firstRowFirstColumn="0" w:firstRowLastColumn="0" w:lastRowFirstColumn="0" w:lastRowLastColumn="0"/>
+              <w:rPr>
+                <w:rFonts w:ascii="Calibri" w:hAnsi="Calibri" w:cs="Calibri"/>
+              </w:rPr>
+            </w:pPr>
+            <w:r>
+              <w:t xml:space="preserve">Teil eines </w:t>
+            </w:r>
+            <w:r>
+              <w:t>Systems</w:t>
+            </w:r>
+            <w:r>
+              <w:t xml:space="preserve">, der der </w:t>
+            </w:r>
+            <w:r>
+              <w:t>Kommunikation</w:t>
+            </w:r>
+            <w:r>
+              <w:t xml:space="preserve"> dient</w:t>
+            </w:r>
+          </w:p>
+        </w:tc>
+      </w:tr>
+      <w:tr>
+        <w:trPr>
+          <w:cnfStyle w:val="000000010000" w:firstRow="0" w:lastRow="0" w:firstColumn="0" w:lastColumn="0" w:oddVBand="0" w:evenVBand="0" w:oddHBand="0" w:evenHBand="1" w:firstRowFirstColumn="0" w:firstRowLastColumn="0" w:lastRowFirstColumn="0" w:lastRowLastColumn="0"/>
+        </w:trPr>
+        <w:tc>
+          <w:tcPr>
+            <w:cnfStyle w:val="001000000000" w:firstRow="0" w:lastRow="0" w:firstColumn="1" w:lastColumn="0" w:oddVBand="0" w:evenVBand="0" w:oddHBand="0" w:evenHBand="0" w:firstRowFirstColumn="0" w:firstRowLastColumn="0" w:lastRowFirstColumn="0" w:lastRowLastColumn="0"/>
+            <w:tcW w:w="1951" w:type="dxa"/>
+          </w:tcPr>
+          <w:p>
+            <w:pPr>
+              <w:rPr>
+                <w:rFonts w:ascii="Calibri" w:hAnsi="Calibri" w:cs="Calibri"/>
+              </w:rPr>
+            </w:pPr>
             <w:proofErr w:type="spellStart"/>
             <w:r>
-              <w:rPr>
-                <w:rFonts w:ascii="Calibri" w:hAnsi="Calibri" w:cs="Calibri"/>
-              </w:rPr>
-              <w:t>Install</w:t>
+              <w:t>iPhone</w:t>
             </w:r>
             <w:proofErr w:type="spellEnd"/>
-            <w:r>
-              <w:rPr>
-                <w:rFonts w:ascii="Calibri" w:hAnsi="Calibri" w:cs="Calibri"/>
-              </w:rPr>
-              <w:t xml:space="preserve"> File für </w:t>
-            </w:r>
+          </w:p>
+        </w:tc>
+        <w:tc>
+          <w:tcPr>
+            <w:tcW w:w="7261" w:type="dxa"/>
+          </w:tcPr>
+          <w:p>
+            <w:pPr>
+              <w:cnfStyle w:val="000000010000" w:firstRow="0" w:lastRow="0" w:firstColumn="0" w:lastColumn="0" w:oddVBand="0" w:evenVBand="0" w:oddHBand="0" w:evenHBand="1" w:firstRowFirstColumn="0" w:firstRowLastColumn="0" w:lastRowFirstColumn="0" w:lastRowLastColumn="0"/>
+              <w:rPr>
+                <w:rFonts w:ascii="Calibri" w:hAnsi="Calibri" w:cs="Calibri"/>
+              </w:rPr>
+            </w:pPr>
+            <w:r>
+              <w:t xml:space="preserve">Ein von </w:t>
+            </w:r>
+            <w:r>
+              <w:t>Apple</w:t>
+            </w:r>
+            <w:r>
+              <w:t xml:space="preserve"> entwickeltes </w:t>
+            </w:r>
+            <w:r>
+              <w:t>Smartphone</w:t>
+            </w:r>
+          </w:p>
+        </w:tc>
+      </w:tr>
+      <w:tr>
+        <w:trPr>
+          <w:cnfStyle w:val="000000100000" w:firstRow="0" w:lastRow="0" w:firstColumn="0" w:lastColumn="0" w:oddVBand="0" w:evenVBand="0" w:oddHBand="1" w:evenHBand="0" w:firstRowFirstColumn="0" w:firstRowLastColumn="0" w:lastRowFirstColumn="0" w:lastRowLastColumn="0"/>
+        </w:trPr>
+        <w:tc>
+          <w:tcPr>
+            <w:cnfStyle w:val="001000000000" w:firstRow="0" w:lastRow="0" w:firstColumn="1" w:lastColumn="0" w:oddVBand="0" w:evenVBand="0" w:oddHBand="0" w:evenHBand="0" w:firstRowFirstColumn="0" w:firstRowLastColumn="0" w:lastRowFirstColumn="0" w:lastRowLastColumn="0"/>
+            <w:tcW w:w="1951" w:type="dxa"/>
+          </w:tcPr>
+          <w:p>
+            <w:pPr>
+              <w:rPr>
+                <w:rFonts w:ascii="Calibri" w:hAnsi="Calibri" w:cs="Calibri"/>
+              </w:rPr>
+            </w:pPr>
+            <w:r>
+              <w:t>Jenkins (Hudson)</w:t>
+            </w:r>
+          </w:p>
+        </w:tc>
+        <w:tc>
+          <w:tcPr>
+            <w:tcW w:w="7261" w:type="dxa"/>
+          </w:tcPr>
+          <w:p>
+            <w:pPr>
+              <w:cnfStyle w:val="000000100000" w:firstRow="0" w:lastRow="0" w:firstColumn="0" w:lastColumn="0" w:oddVBand="0" w:evenVBand="0" w:oddHBand="1" w:evenHBand="0" w:firstRowFirstColumn="0" w:firstRowLastColumn="0" w:lastRowFirstColumn="0" w:lastRowLastColumn="0"/>
+              <w:rPr>
+                <w:rFonts w:ascii="Calibri" w:hAnsi="Calibri" w:cs="Calibri"/>
+              </w:rPr>
+            </w:pPr>
+            <w:r>
+              <w:t xml:space="preserve">Ein erweiterbares, webbasiertes System zur </w:t>
+            </w:r>
+            <w:r>
+              <w:t>kontinuierlichen Integration</w:t>
+            </w:r>
+            <w:r>
+              <w:t xml:space="preserve"> in </w:t>
+            </w:r>
+            <w:r>
+              <w:t>agilen Softwareprojekten</w:t>
+            </w:r>
+          </w:p>
+        </w:tc>
+      </w:tr>
+      <w:tr>
+        <w:trPr>
+          <w:cnfStyle w:val="000000010000" w:firstRow="0" w:lastRow="0" w:firstColumn="0" w:lastColumn="0" w:oddVBand="0" w:evenVBand="0" w:oddHBand="0" w:evenHBand="1" w:firstRowFirstColumn="0" w:firstRowLastColumn="0" w:lastRowFirstColumn="0" w:lastRowLastColumn="0"/>
+        </w:trPr>
+        <w:tc>
+          <w:tcPr>
+            <w:cnfStyle w:val="001000000000" w:firstRow="0" w:lastRow="0" w:firstColumn="1" w:lastColumn="0" w:oddVBand="0" w:evenVBand="0" w:oddHBand="0" w:evenHBand="0" w:firstRowFirstColumn="0" w:firstRowLastColumn="0" w:lastRowFirstColumn="0" w:lastRowLastColumn="0"/>
+            <w:tcW w:w="1951" w:type="dxa"/>
+          </w:tcPr>
+          <w:p>
+            <w:pPr>
+              <w:rPr>
+                <w:rFonts w:ascii="Calibri" w:hAnsi="Calibri" w:cs="Calibri"/>
+              </w:rPr>
+            </w:pPr>
+            <w:r>
+              <w:rPr>
+                <w:rFonts w:ascii="Calibri" w:hAnsi="Calibri" w:cs="Calibri"/>
+              </w:rPr>
+              <w:t>Layout</w:t>
+            </w:r>
+          </w:p>
+        </w:tc>
+        <w:tc>
+          <w:tcPr>
+            <w:tcW w:w="7261" w:type="dxa"/>
+          </w:tcPr>
+          <w:p>
+            <w:pPr>
+              <w:cnfStyle w:val="000000010000" w:firstRow="0" w:lastRow="0" w:firstColumn="0" w:lastColumn="0" w:oddVBand="0" w:evenVBand="0" w:oddHBand="0" w:evenHBand="1" w:firstRowFirstColumn="0" w:firstRowLastColumn="0" w:lastRowFirstColumn="0" w:lastRowLastColumn="0"/>
+              <w:rPr>
+                <w:rFonts w:ascii="Calibri" w:hAnsi="Calibri" w:cs="Calibri"/>
+              </w:rPr>
+            </w:pPr>
+            <w:r>
+              <w:t>Gesamtheit der Text- und Bildgestaltung bei der Verwirklichung eines geistigen Bildes</w:t>
+            </w:r>
+          </w:p>
+        </w:tc>
+      </w:tr>
+      <w:tr>
+        <w:trPr>
+          <w:cnfStyle w:val="000000100000" w:firstRow="0" w:lastRow="0" w:firstColumn="0" w:lastColumn="0" w:oddVBand="0" w:evenVBand="0" w:oddHBand="1" w:evenHBand="0" w:firstRowFirstColumn="0" w:firstRowLastColumn="0" w:lastRowFirstColumn="0" w:lastRowLastColumn="0"/>
+        </w:trPr>
+        <w:tc>
+          <w:tcPr>
+            <w:cnfStyle w:val="001000000000" w:firstRow="0" w:lastRow="0" w:firstColumn="1" w:lastColumn="0" w:oddVBand="0" w:evenVBand="0" w:oddHBand="0" w:evenHBand="0" w:firstRowFirstColumn="0" w:firstRowLastColumn="0" w:lastRowFirstColumn="0" w:lastRowLastColumn="0"/>
+            <w:tcW w:w="1951" w:type="dxa"/>
+          </w:tcPr>
+          <w:p>
+            <w:pPr>
+              <w:rPr>
+                <w:rFonts w:ascii="Calibri" w:hAnsi="Calibri" w:cs="Calibri"/>
+              </w:rPr>
+            </w:pPr>
+            <w:r>
+              <w:rPr>
+                <w:rFonts w:ascii="Calibri" w:hAnsi="Calibri" w:cs="Calibri"/>
+              </w:rPr>
+              <w:t>Milestone</w:t>
+            </w:r>
+          </w:p>
+        </w:tc>
+        <w:tc>
+          <w:tcPr>
+            <w:tcW w:w="7261" w:type="dxa"/>
+          </w:tcPr>
+          <w:p>
+            <w:pPr>
+              <w:cnfStyle w:val="000000100000" w:firstRow="0" w:lastRow="0" w:firstColumn="0" w:lastColumn="0" w:oddVBand="0" w:evenVBand="0" w:oddHBand="1" w:evenHBand="0" w:firstRowFirstColumn="0" w:firstRowLastColumn="0" w:lastRowFirstColumn="0" w:lastRowLastColumn="0"/>
+              <w:rPr>
+                <w:rFonts w:ascii="Calibri" w:hAnsi="Calibri" w:cs="Calibri"/>
+              </w:rPr>
+            </w:pPr>
+            <w:r>
+              <w:rPr>
+                <w:rFonts w:ascii="Calibri" w:hAnsi="Calibri" w:cs="Calibri"/>
+              </w:rPr>
+              <w:t>Auf Deutsch: Meilenstein. Zwischenziel eines Projekts</w:t>
+            </w:r>
+          </w:p>
+        </w:tc>
+      </w:tr>
+      <w:tr>
+        <w:trPr>
+          <w:cnfStyle w:val="000000010000" w:firstRow="0" w:lastRow="0" w:firstColumn="0" w:lastColumn="0" w:oddVBand="0" w:evenVBand="0" w:oddHBand="0" w:evenHBand="1" w:firstRowFirstColumn="0" w:firstRowLastColumn="0" w:lastRowFirstColumn="0" w:lastRowLastColumn="0"/>
+        </w:trPr>
+        <w:tc>
+          <w:tcPr>
+            <w:cnfStyle w:val="001000000000" w:firstRow="0" w:lastRow="0" w:firstColumn="1" w:lastColumn="0" w:oddVBand="0" w:evenVBand="0" w:oddHBand="0" w:evenHBand="0" w:firstRowFirstColumn="0" w:firstRowLastColumn="0" w:lastRowFirstColumn="0" w:lastRowLastColumn="0"/>
+            <w:tcW w:w="1951" w:type="dxa"/>
+          </w:tcPr>
+          <w:p>
+            <w:pPr>
+              <w:rPr>
+                <w:rFonts w:ascii="Calibri" w:hAnsi="Calibri" w:cs="Calibri"/>
+              </w:rPr>
+            </w:pPr>
+            <w:r>
+              <w:rPr>
+                <w:rFonts w:ascii="Calibri" w:hAnsi="Calibri" w:cs="Calibri"/>
+              </w:rPr>
+              <w:t>Model</w:t>
+            </w:r>
+          </w:p>
+        </w:tc>
+        <w:tc>
+          <w:tcPr>
+            <w:tcW w:w="7261" w:type="dxa"/>
+          </w:tcPr>
+          <w:p>
+            <w:pPr>
+              <w:cnfStyle w:val="000000010000" w:firstRow="0" w:lastRow="0" w:firstColumn="0" w:lastColumn="0" w:oddVBand="0" w:evenVBand="0" w:oddHBand="0" w:evenHBand="1" w:firstRowFirstColumn="0" w:firstRowLastColumn="0" w:lastRowFirstColumn="0" w:lastRowLastColumn="0"/>
+              <w:rPr>
+                <w:rFonts w:ascii="Calibri" w:hAnsi="Calibri" w:cs="Calibri"/>
+              </w:rPr>
+            </w:pPr>
+            <w:r>
+              <w:t>Datenmodell, Diagramm, Darstellung, Notation</w:t>
+            </w:r>
+          </w:p>
+        </w:tc>
+      </w:tr>
+      <w:tr>
+        <w:trPr>
+          <w:cnfStyle w:val="000000100000" w:firstRow="0" w:lastRow="0" w:firstColumn="0" w:lastColumn="0" w:oddVBand="0" w:evenVBand="0" w:oddHBand="1" w:evenHBand="0" w:firstRowFirstColumn="0" w:firstRowLastColumn="0" w:lastRowFirstColumn="0" w:lastRowLastColumn="0"/>
+        </w:trPr>
+        <w:tc>
+          <w:tcPr>
+            <w:cnfStyle w:val="001000000000" w:firstRow="0" w:lastRow="0" w:firstColumn="1" w:lastColumn="0" w:oddVBand="0" w:evenVBand="0" w:oddHBand="0" w:evenHBand="0" w:firstRowFirstColumn="0" w:firstRowLastColumn="0" w:lastRowFirstColumn="0" w:lastRowLastColumn="0"/>
+            <w:tcW w:w="1951" w:type="dxa"/>
+          </w:tcPr>
+          <w:p>
+            <w:pPr>
+              <w:rPr>
+                <w:rFonts w:ascii="Calibri" w:hAnsi="Calibri" w:cs="Calibri"/>
+              </w:rPr>
+            </w:pPr>
             <w:proofErr w:type="spellStart"/>
             <w:r>
               <w:rPr>
                 <w:rFonts w:ascii="Calibri" w:hAnsi="Calibri" w:cs="Calibri"/>
               </w:rPr>
-              <w:t>Android</w:t>
+              <w:t>NetBeans</w:t>
             </w:r>
             <w:proofErr w:type="spellEnd"/>
+            <w:r>
+              <w:rPr>
+                <w:rFonts w:ascii="Calibri" w:hAnsi="Calibri" w:cs="Calibri"/>
+              </w:rPr>
+              <w:t xml:space="preserve"> IDE</w:t>
+            </w:r>
+          </w:p>
+        </w:tc>
+        <w:tc>
+          <w:tcPr>
+            <w:tcW w:w="7261" w:type="dxa"/>
+          </w:tcPr>
+          <w:p>
+            <w:pPr>
+              <w:cnfStyle w:val="000000100000" w:firstRow="0" w:lastRow="0" w:firstColumn="0" w:lastColumn="0" w:oddVBand="0" w:evenVBand="0" w:oddHBand="1" w:evenHBand="0" w:firstRowFirstColumn="0" w:firstRowLastColumn="0" w:lastRowFirstColumn="0" w:lastRowLastColumn="0"/>
+              <w:rPr>
+                <w:rFonts w:ascii="Calibri" w:hAnsi="Calibri" w:cs="Calibri"/>
+              </w:rPr>
+            </w:pPr>
+            <w:r>
+              <w:rPr>
+                <w:rFonts w:ascii="Calibri" w:hAnsi="Calibri" w:cs="Calibri"/>
+              </w:rPr>
+              <w:t xml:space="preserve">Kurz: </w:t>
+            </w:r>
+            <w:proofErr w:type="spellStart"/>
+            <w:r>
+              <w:rPr>
+                <w:rFonts w:ascii="Calibri" w:hAnsi="Calibri" w:cs="Calibri"/>
+              </w:rPr>
+              <w:t>NetBeans</w:t>
+            </w:r>
+            <w:proofErr w:type="spellEnd"/>
+            <w:r>
+              <w:rPr>
+                <w:rFonts w:ascii="Calibri" w:hAnsi="Calibri" w:cs="Calibri"/>
+              </w:rPr>
+              <w:br/>
+              <w:t>Eine Entwicklungsumgebung, die jede Programmiersprache unterstützt</w:t>
+            </w:r>
+          </w:p>
+        </w:tc>
+      </w:tr>
+      <w:tr>
+        <w:trPr>
+          <w:cnfStyle w:val="000000010000" w:firstRow="0" w:lastRow="0" w:firstColumn="0" w:lastColumn="0" w:oddVBand="0" w:evenVBand="0" w:oddHBand="0" w:evenHBand="1" w:firstRowFirstColumn="0" w:firstRowLastColumn="0" w:lastRowFirstColumn="0" w:lastRowLastColumn="0"/>
+        </w:trPr>
+        <w:tc>
+          <w:tcPr>
+            <w:cnfStyle w:val="001000000000" w:firstRow="0" w:lastRow="0" w:firstColumn="1" w:lastColumn="0" w:oddVBand="0" w:evenVBand="0" w:oddHBand="0" w:evenHBand="0" w:firstRowFirstColumn="0" w:firstRowLastColumn="0" w:lastRowFirstColumn="0" w:lastRowLastColumn="0"/>
+            <w:tcW w:w="1951" w:type="dxa"/>
+          </w:tcPr>
+          <w:p>
+            <w:pPr>
+              <w:rPr>
+                <w:rFonts w:ascii="Calibri" w:hAnsi="Calibri" w:cs="Calibri"/>
+              </w:rPr>
+            </w:pPr>
+            <w:proofErr w:type="spellStart"/>
+            <w:r>
+              <w:rPr>
+                <w:rFonts w:ascii="Calibri" w:hAnsi="Calibri" w:cs="Calibri"/>
+              </w:rPr>
+              <w:t>Object</w:t>
+            </w:r>
+            <w:proofErr w:type="spellEnd"/>
+            <w:r>
+              <w:rPr>
+                <w:rFonts w:ascii="Calibri" w:hAnsi="Calibri" w:cs="Calibri"/>
+              </w:rPr>
+              <w:t xml:space="preserve"> </w:t>
+            </w:r>
+            <w:proofErr w:type="spellStart"/>
+            <w:r>
+              <w:rPr>
+                <w:rFonts w:ascii="Calibri" w:hAnsi="Calibri" w:cs="Calibri"/>
+              </w:rPr>
+              <w:t>Relationship</w:t>
+            </w:r>
+            <w:proofErr w:type="spellEnd"/>
+            <w:r>
+              <w:rPr>
+                <w:rFonts w:ascii="Calibri" w:hAnsi="Calibri" w:cs="Calibri"/>
+              </w:rPr>
+              <w:t xml:space="preserve"> Mapping</w:t>
+            </w:r>
+          </w:p>
+        </w:tc>
+        <w:tc>
+          <w:tcPr>
+            <w:tcW w:w="7261" w:type="dxa"/>
+          </w:tcPr>
+          <w:p>
+            <w:pPr>
+              <w:cnfStyle w:val="000000010000" w:firstRow="0" w:lastRow="0" w:firstColumn="0" w:lastColumn="0" w:oddVBand="0" w:evenVBand="0" w:oddHBand="0" w:evenHBand="1" w:firstRowFirstColumn="0" w:firstRowLastColumn="0" w:lastRowFirstColumn="0" w:lastRowLastColumn="0"/>
+              <w:rPr>
+                <w:rFonts w:ascii="Calibri" w:hAnsi="Calibri" w:cs="Calibri"/>
+              </w:rPr>
+            </w:pPr>
+            <w:r>
+              <w:t>Konzept zum Abbilden von Objekten in relationale Datenbanken</w:t>
+            </w:r>
           </w:p>
         </w:tc>
       </w:tr>
@@ -1548,9 +2703,76 @@
                 <w:rFonts w:ascii="Calibri" w:hAnsi="Calibri" w:cs="Calibri"/>
               </w:rPr>
             </w:pPr>
+            <w:r>
+              <w:rPr>
+                <w:rFonts w:ascii="Calibri" w:hAnsi="Calibri" w:cs="Calibri"/>
+              </w:rPr>
+              <w:t>Output</w:t>
+            </w:r>
+          </w:p>
+        </w:tc>
+        <w:tc>
+          <w:tcPr>
+            <w:tcW w:w="7261" w:type="dxa"/>
+          </w:tcPr>
+          <w:p>
+            <w:pPr>
+              <w:cnfStyle w:val="000000100000" w:firstRow="0" w:lastRow="0" w:firstColumn="0" w:lastColumn="0" w:oddVBand="0" w:evenVBand="0" w:oddHBand="1" w:evenHBand="0" w:firstRowFirstColumn="0" w:firstRowLastColumn="0" w:lastRowFirstColumn="0" w:lastRowLastColumn="0"/>
+              <w:rPr>
+                <w:rFonts w:ascii="Calibri" w:hAnsi="Calibri" w:cs="Calibri"/>
+              </w:rPr>
+            </w:pPr>
+            <w:r>
+              <w:t xml:space="preserve">Computerausgabe. Was ein </w:t>
+            </w:r>
+            <w:r>
+              <w:t>Programm</w:t>
+            </w:r>
+            <w:r>
+              <w:t xml:space="preserve"> nach interner Berechnung auf einem </w:t>
+            </w:r>
+            <w:r>
+              <w:t>Ausgabegerät</w:t>
+            </w:r>
+            <w:r>
+              <w:t xml:space="preserve">, einer </w:t>
+            </w:r>
+            <w:r>
+              <w:t>Schnittstelle</w:t>
+            </w:r>
+            <w:r>
+              <w:t xml:space="preserve"> oder einem </w:t>
+            </w:r>
+            <w:r>
+              <w:t>Datenspeicher</w:t>
+            </w:r>
+            <w:r>
+              <w:t xml:space="preserve"> ausgibt.</w:t>
+            </w:r>
+          </w:p>
+        </w:tc>
+      </w:tr>
+      <w:tr>
+        <w:trPr>
+          <w:cnfStyle w:val="000000010000" w:firstRow="0" w:lastRow="0" w:firstColumn="0" w:lastColumn="0" w:oddVBand="0" w:evenVBand="0" w:oddHBand="0" w:evenHBand="1" w:firstRowFirstColumn="0" w:firstRowLastColumn="0" w:lastRowFirstColumn="0" w:lastRowLastColumn="0"/>
+        </w:trPr>
+        <w:tc>
+          <w:tcPr>
+            <w:cnfStyle w:val="001000000000" w:firstRow="0" w:lastRow="0" w:firstColumn="1" w:lastColumn="0" w:oddVBand="0" w:evenVBand="0" w:oddHBand="0" w:evenHBand="0" w:firstRowFirstColumn="0" w:firstRowLastColumn="0" w:lastRowFirstColumn="0" w:lastRowLastColumn="0"/>
+            <w:tcW w:w="1951" w:type="dxa"/>
+          </w:tcPr>
+          <w:p>
+            <w:pPr>
+              <w:rPr>
+                <w:rFonts w:ascii="Calibri" w:hAnsi="Calibri" w:cs="Calibri"/>
+              </w:rPr>
+            </w:pPr>
             <w:proofErr w:type="spellStart"/>
             <w:r>
-              <w:t>Capistrano</w:t>
+              <w:rPr>
+                <w:rFonts w:ascii="Calibri" w:hAnsi="Calibri" w:cs="Calibri"/>
+              </w:rPr>
+              <w:t>Plug-in</w:t>
             </w:r>
             <w:proofErr w:type="spellEnd"/>
           </w:p>
@@ -1561,30 +2783,451 @@
           </w:tcPr>
           <w:p>
             <w:pPr>
+              <w:cnfStyle w:val="000000010000" w:firstRow="0" w:lastRow="0" w:firstColumn="0" w:lastColumn="0" w:oddVBand="0" w:evenVBand="0" w:oddHBand="0" w:evenHBand="1" w:firstRowFirstColumn="0" w:firstRowLastColumn="0" w:lastRowFirstColumn="0" w:lastRowLastColumn="0"/>
+              <w:rPr>
+                <w:rFonts w:ascii="Calibri" w:hAnsi="Calibri" w:cs="Calibri"/>
+              </w:rPr>
+            </w:pPr>
+            <w:r>
+              <w:t xml:space="preserve">Ein </w:t>
+            </w:r>
+            <w:r>
+              <w:t>Computerprogramm</w:t>
+            </w:r>
+            <w:r>
+              <w:t xml:space="preserve">, das in ein anderes </w:t>
+            </w:r>
+            <w:r>
+              <w:t>Softwareprodukt</w:t>
+            </w:r>
+            <w:r>
+              <w:t xml:space="preserve"> „eingeklinkt“ wird und damit dessen Funktionalität erweitert</w:t>
+            </w:r>
+          </w:p>
+        </w:tc>
+      </w:tr>
+      <w:tr>
+        <w:trPr>
+          <w:cnfStyle w:val="000000100000" w:firstRow="0" w:lastRow="0" w:firstColumn="0" w:lastColumn="0" w:oddVBand="0" w:evenVBand="0" w:oddHBand="1" w:evenHBand="0" w:firstRowFirstColumn="0" w:firstRowLastColumn="0" w:lastRowFirstColumn="0" w:lastRowLastColumn="0"/>
+        </w:trPr>
+        <w:tc>
+          <w:tcPr>
+            <w:cnfStyle w:val="001000000000" w:firstRow="0" w:lastRow="0" w:firstColumn="1" w:lastColumn="0" w:oddVBand="0" w:evenVBand="0" w:oddHBand="0" w:evenHBand="0" w:firstRowFirstColumn="0" w:firstRowLastColumn="0" w:lastRowFirstColumn="0" w:lastRowLastColumn="0"/>
+            <w:tcW w:w="1951" w:type="dxa"/>
+          </w:tcPr>
+          <w:p>
+            <w:pPr>
+              <w:rPr>
+                <w:rFonts w:ascii="Calibri" w:hAnsi="Calibri" w:cs="Calibri"/>
+              </w:rPr>
+            </w:pPr>
+            <w:r>
+              <w:rPr>
+                <w:rFonts w:ascii="Calibri" w:hAnsi="Calibri" w:cs="Calibri"/>
+              </w:rPr>
+              <w:t>Prototyp</w:t>
+            </w:r>
+          </w:p>
+        </w:tc>
+        <w:tc>
+          <w:tcPr>
+            <w:tcW w:w="7261" w:type="dxa"/>
+          </w:tcPr>
+          <w:p>
+            <w:pPr>
               <w:cnfStyle w:val="000000100000" w:firstRow="0" w:lastRow="0" w:firstColumn="0" w:lastColumn="0" w:oddVBand="0" w:evenVBand="0" w:oddHBand="1" w:evenHBand="0" w:firstRowFirstColumn="0" w:firstRowLastColumn="0" w:lastRowFirstColumn="0" w:lastRowLastColumn="0"/>
               <w:rPr>
                 <w:rFonts w:ascii="Calibri" w:hAnsi="Calibri" w:cs="Calibri"/>
               </w:rPr>
             </w:pPr>
             <w:r>
-              <w:rPr>
-                <w:rFonts w:ascii="Calibri" w:hAnsi="Calibri" w:cs="Calibri"/>
-              </w:rPr>
-              <w:t xml:space="preserve">Ein Tool um eine Ruby on </w:t>
+              <w:t xml:space="preserve">Lauffähiges Stück Software oder eine anderweitige konkrete Modellierung </w:t>
+            </w:r>
+            <w:r>
+              <w:br/>
+              <w:t xml:space="preserve">(z.B. </w:t>
+            </w:r>
+            <w:r>
+              <w:t>Mock-</w:t>
             </w:r>
             <w:proofErr w:type="spellStart"/>
             <w:r>
+              <w:t>up</w:t>
+            </w:r>
+            <w:proofErr w:type="spellEnd"/>
+            <w:r>
+              <w:t>) einer Teilkomponente des Zielsystems</w:t>
+            </w:r>
+          </w:p>
+        </w:tc>
+      </w:tr>
+      <w:tr>
+        <w:trPr>
+          <w:cnfStyle w:val="000000010000" w:firstRow="0" w:lastRow="0" w:firstColumn="0" w:lastColumn="0" w:oddVBand="0" w:evenVBand="0" w:oddHBand="0" w:evenHBand="1" w:firstRowFirstColumn="0" w:firstRowLastColumn="0" w:lastRowFirstColumn="0" w:lastRowLastColumn="0"/>
+        </w:trPr>
+        <w:tc>
+          <w:tcPr>
+            <w:cnfStyle w:val="001000000000" w:firstRow="0" w:lastRow="0" w:firstColumn="1" w:lastColumn="0" w:oddVBand="0" w:evenVBand="0" w:oddHBand="0" w:evenHBand="0" w:firstRowFirstColumn="0" w:firstRowLastColumn="0" w:lastRowFirstColumn="0" w:lastRowLastColumn="0"/>
+            <w:tcW w:w="1951" w:type="dxa"/>
+          </w:tcPr>
+          <w:p>
+            <w:pPr>
+              <w:rPr>
+                <w:rFonts w:ascii="Calibri" w:hAnsi="Calibri" w:cs="Calibri"/>
+              </w:rPr>
+            </w:pPr>
+            <w:r>
+              <w:rPr>
+                <w:rFonts w:ascii="Calibri" w:hAnsi="Calibri" w:cs="Calibri"/>
+              </w:rPr>
+              <w:t>Rack-</w:t>
+            </w:r>
+            <w:proofErr w:type="spellStart"/>
+            <w:r>
+              <w:rPr>
+                <w:rFonts w:ascii="Calibri" w:hAnsi="Calibri" w:cs="Calibri"/>
+              </w:rPr>
+              <w:t>Application</w:t>
+            </w:r>
+            <w:proofErr w:type="spellEnd"/>
+          </w:p>
+        </w:tc>
+        <w:tc>
+          <w:tcPr>
+            <w:tcW w:w="7261" w:type="dxa"/>
+          </w:tcPr>
+          <w:p>
+            <w:pPr>
+              <w:cnfStyle w:val="000000010000" w:firstRow="0" w:lastRow="0" w:firstColumn="0" w:lastColumn="0" w:oddVBand="0" w:evenVBand="0" w:oddHBand="0" w:evenHBand="1" w:firstRowFirstColumn="0" w:firstRowLastColumn="0" w:lastRowFirstColumn="0" w:lastRowLastColumn="0"/>
+              <w:rPr>
+                <w:rFonts w:ascii="Calibri" w:hAnsi="Calibri" w:cs="Calibri"/>
+              </w:rPr>
+            </w:pPr>
+            <w:r>
+              <w:t xml:space="preserve">Ein Ruby-Objekt, das auf die Methode </w:t>
+            </w:r>
+            <w:proofErr w:type="spellStart"/>
+            <w:r>
+              <w:t>call</w:t>
+            </w:r>
+            <w:proofErr w:type="spellEnd"/>
+            <w:r>
+              <w:t xml:space="preserve"> antwortet. Es kann ein Argument mitgegeben werden. Die Rückgabe ist ein Array, welches Status, Header und Body enthält.</w:t>
+            </w:r>
+          </w:p>
+        </w:tc>
+      </w:tr>
+      <w:tr>
+        <w:trPr>
+          <w:cnfStyle w:val="000000100000" w:firstRow="0" w:lastRow="0" w:firstColumn="0" w:lastColumn="0" w:oddVBand="0" w:evenVBand="0" w:oddHBand="1" w:evenHBand="0" w:firstRowFirstColumn="0" w:firstRowLastColumn="0" w:lastRowFirstColumn="0" w:lastRowLastColumn="0"/>
+        </w:trPr>
+        <w:tc>
+          <w:tcPr>
+            <w:cnfStyle w:val="001000000000" w:firstRow="0" w:lastRow="0" w:firstColumn="1" w:lastColumn="0" w:oddVBand="0" w:evenVBand="0" w:oddHBand="0" w:evenHBand="0" w:firstRowFirstColumn="0" w:firstRowLastColumn="0" w:lastRowFirstColumn="0" w:lastRowLastColumn="0"/>
+            <w:tcW w:w="1951" w:type="dxa"/>
+          </w:tcPr>
+          <w:p>
+            <w:pPr>
+              <w:rPr>
+                <w:rFonts w:ascii="Calibri" w:hAnsi="Calibri" w:cs="Calibri"/>
+              </w:rPr>
+            </w:pPr>
+            <w:proofErr w:type="spellStart"/>
+            <w:r>
+              <w:rPr>
+                <w:rFonts w:ascii="Calibri" w:hAnsi="Calibri" w:cs="Calibri"/>
+              </w:rPr>
+              <w:t>Railties</w:t>
+            </w:r>
+            <w:proofErr w:type="spellEnd"/>
+          </w:p>
+        </w:tc>
+        <w:tc>
+          <w:tcPr>
+            <w:tcW w:w="7261" w:type="dxa"/>
+          </w:tcPr>
+          <w:p>
+            <w:pPr>
+              <w:cnfStyle w:val="000000100000" w:firstRow="0" w:lastRow="0" w:firstColumn="0" w:lastColumn="0" w:oddVBand="0" w:evenVBand="0" w:oddHBand="1" w:evenHBand="0" w:firstRowFirstColumn="0" w:firstRowLastColumn="0" w:lastRowFirstColumn="0" w:lastRowLastColumn="0"/>
+              <w:rPr>
+                <w:rFonts w:ascii="Calibri" w:hAnsi="Calibri" w:cs="Calibri"/>
+              </w:rPr>
+            </w:pPr>
+          </w:p>
+        </w:tc>
+      </w:tr>
+      <w:tr>
+        <w:trPr>
+          <w:cnfStyle w:val="000000010000" w:firstRow="0" w:lastRow="0" w:firstColumn="0" w:lastColumn="0" w:oddVBand="0" w:evenVBand="0" w:oddHBand="0" w:evenHBand="1" w:firstRowFirstColumn="0" w:firstRowLastColumn="0" w:lastRowFirstColumn="0" w:lastRowLastColumn="0"/>
+        </w:trPr>
+        <w:tc>
+          <w:tcPr>
+            <w:cnfStyle w:val="001000000000" w:firstRow="0" w:lastRow="0" w:firstColumn="1" w:lastColumn="0" w:oddVBand="0" w:evenVBand="0" w:oddHBand="0" w:evenHBand="0" w:firstRowFirstColumn="0" w:firstRowLastColumn="0" w:lastRowFirstColumn="0" w:lastRowLastColumn="0"/>
+            <w:tcW w:w="1951" w:type="dxa"/>
+          </w:tcPr>
+          <w:p>
+            <w:proofErr w:type="spellStart"/>
+            <w:r>
+              <w:rPr>
+                <w:rFonts w:ascii="Calibri" w:hAnsi="Calibri" w:cs="Calibri"/>
+              </w:rPr>
+              <w:t>Redmine</w:t>
+            </w:r>
+            <w:proofErr w:type="spellEnd"/>
+          </w:p>
+        </w:tc>
+        <w:tc>
+          <w:tcPr>
+            <w:tcW w:w="7261" w:type="dxa"/>
+          </w:tcPr>
+          <w:p>
+            <w:pPr>
+              <w:cnfStyle w:val="000000010000" w:firstRow="0" w:lastRow="0" w:firstColumn="0" w:lastColumn="0" w:oddVBand="0" w:evenVBand="0" w:oddHBand="0" w:evenHBand="1" w:firstRowFirstColumn="0" w:firstRowLastColumn="0" w:lastRowFirstColumn="0" w:lastRowLastColumn="0"/>
+            </w:pPr>
+            <w:r>
+              <w:rPr>
+                <w:rFonts w:ascii="Calibri" w:hAnsi="Calibri" w:cs="Calibri"/>
+              </w:rPr>
+              <w:t>Ein webbasiertes Projektmanagement-Tool mit u.a. Benutzer- und Projektverwaltung, Ticketverwaltung und Wikis</w:t>
+            </w:r>
+          </w:p>
+        </w:tc>
+      </w:tr>
+      <w:tr>
+        <w:trPr>
+          <w:cnfStyle w:val="000000100000" w:firstRow="0" w:lastRow="0" w:firstColumn="0" w:lastColumn="0" w:oddVBand="0" w:evenVBand="0" w:oddHBand="1" w:evenHBand="0" w:firstRowFirstColumn="0" w:firstRowLastColumn="0" w:lastRowFirstColumn="0" w:lastRowLastColumn="0"/>
+        </w:trPr>
+        <w:tc>
+          <w:tcPr>
+            <w:cnfStyle w:val="001000000000" w:firstRow="0" w:lastRow="0" w:firstColumn="1" w:lastColumn="0" w:oddVBand="0" w:evenVBand="0" w:oddHBand="0" w:evenHBand="0" w:firstRowFirstColumn="0" w:firstRowLastColumn="0" w:lastRowFirstColumn="0" w:lastRowLastColumn="0"/>
+            <w:tcW w:w="1951" w:type="dxa"/>
+          </w:tcPr>
+          <w:p>
+            <w:pPr>
+              <w:rPr>
+                <w:rFonts w:ascii="Calibri" w:hAnsi="Calibri" w:cs="Calibri"/>
+              </w:rPr>
+            </w:pPr>
+            <w:r>
+              <w:rPr>
+                <w:rFonts w:ascii="Calibri" w:hAnsi="Calibri" w:cs="Calibri"/>
+              </w:rPr>
+              <w:t>Rendering</w:t>
+            </w:r>
+          </w:p>
+        </w:tc>
+        <w:tc>
+          <w:tcPr>
+            <w:tcW w:w="7261" w:type="dxa"/>
+          </w:tcPr>
+          <w:p>
+            <w:pPr>
+              <w:cnfStyle w:val="000000100000" w:firstRow="0" w:lastRow="0" w:firstColumn="0" w:lastColumn="0" w:oddVBand="0" w:evenVBand="0" w:oddHBand="1" w:evenHBand="0" w:firstRowFirstColumn="0" w:firstRowLastColumn="0" w:lastRowFirstColumn="0" w:lastRowLastColumn="0"/>
+              <w:rPr>
+                <w:rFonts w:ascii="Calibri" w:hAnsi="Calibri" w:cs="Calibri"/>
+              </w:rPr>
+            </w:pPr>
+            <w:r>
+              <w:t>Darstellung oder Berechnung von grafischen Inhalten auf Monitoren oder Displays</w:t>
+            </w:r>
+          </w:p>
+        </w:tc>
+      </w:tr>
+      <w:tr>
+        <w:trPr>
+          <w:cnfStyle w:val="000000010000" w:firstRow="0" w:lastRow="0" w:firstColumn="0" w:lastColumn="0" w:oddVBand="0" w:evenVBand="0" w:oddHBand="0" w:evenHBand="1" w:firstRowFirstColumn="0" w:firstRowLastColumn="0" w:lastRowFirstColumn="0" w:lastRowLastColumn="0"/>
+        </w:trPr>
+        <w:tc>
+          <w:tcPr>
+            <w:cnfStyle w:val="001000000000" w:firstRow="0" w:lastRow="0" w:firstColumn="1" w:lastColumn="0" w:oddVBand="0" w:evenVBand="0" w:oddHBand="0" w:evenHBand="0" w:firstRowFirstColumn="0" w:firstRowLastColumn="0" w:lastRowFirstColumn="0" w:lastRowLastColumn="0"/>
+            <w:tcW w:w="1951" w:type="dxa"/>
+          </w:tcPr>
+          <w:p>
+            <w:pPr>
+              <w:rPr>
+                <w:rFonts w:ascii="Calibri" w:hAnsi="Calibri" w:cs="Calibri"/>
+              </w:rPr>
+            </w:pPr>
+            <w:r>
+              <w:rPr>
+                <w:rFonts w:ascii="Calibri" w:hAnsi="Calibri" w:cs="Calibri"/>
+              </w:rPr>
+              <w:t>Request</w:t>
+            </w:r>
+          </w:p>
+        </w:tc>
+        <w:tc>
+          <w:tcPr>
+            <w:tcW w:w="7261" w:type="dxa"/>
+          </w:tcPr>
+          <w:p>
+            <w:pPr>
+              <w:cnfStyle w:val="000000010000" w:firstRow="0" w:lastRow="0" w:firstColumn="0" w:lastColumn="0" w:oddVBand="0" w:evenVBand="0" w:oddHBand="0" w:evenHBand="1" w:firstRowFirstColumn="0" w:firstRowLastColumn="0" w:lastRowFirstColumn="0" w:lastRowLastColumn="0"/>
+              <w:rPr>
+                <w:rFonts w:ascii="Calibri" w:hAnsi="Calibri" w:cs="Calibri"/>
+              </w:rPr>
+            </w:pPr>
+            <w:r>
+              <w:rPr>
+                <w:rFonts w:ascii="Calibri" w:hAnsi="Calibri" w:cs="Calibri"/>
+              </w:rPr>
+              <w:t>Anfrage, z.B. an einen Webserver</w:t>
+            </w:r>
+          </w:p>
+        </w:tc>
+      </w:tr>
+      <w:tr>
+        <w:trPr>
+          <w:cnfStyle w:val="000000100000" w:firstRow="0" w:lastRow="0" w:firstColumn="0" w:lastColumn="0" w:oddVBand="0" w:evenVBand="0" w:oddHBand="1" w:evenHBand="0" w:firstRowFirstColumn="0" w:firstRowLastColumn="0" w:lastRowFirstColumn="0" w:lastRowLastColumn="0"/>
+        </w:trPr>
+        <w:tc>
+          <w:tcPr>
+            <w:cnfStyle w:val="001000000000" w:firstRow="0" w:lastRow="0" w:firstColumn="1" w:lastColumn="0" w:oddVBand="0" w:evenVBand="0" w:oddHBand="0" w:evenHBand="0" w:firstRowFirstColumn="0" w:firstRowLastColumn="0" w:lastRowFirstColumn="0" w:lastRowLastColumn="0"/>
+            <w:tcW w:w="1951" w:type="dxa"/>
+          </w:tcPr>
+          <w:p>
+            <w:pPr>
+              <w:rPr>
+                <w:rFonts w:ascii="Calibri" w:hAnsi="Calibri" w:cs="Calibri"/>
+              </w:rPr>
+            </w:pPr>
+            <w:proofErr w:type="spellStart"/>
+            <w:r>
+              <w:t>RESTful</w:t>
+            </w:r>
+            <w:proofErr w:type="spellEnd"/>
+            <w:r>
+              <w:t xml:space="preserve"> Web Services</w:t>
+            </w:r>
+          </w:p>
+        </w:tc>
+        <w:tc>
+          <w:tcPr>
+            <w:tcW w:w="7261" w:type="dxa"/>
+          </w:tcPr>
+          <w:p>
+            <w:pPr>
+              <w:cnfStyle w:val="000000100000" w:firstRow="0" w:lastRow="0" w:firstColumn="0" w:lastColumn="0" w:oddVBand="0" w:evenVBand="0" w:oddHBand="1" w:evenHBand="0" w:firstRowFirstColumn="0" w:firstRowLastColumn="0" w:lastRowFirstColumn="0" w:lastRowLastColumn="0"/>
+              <w:rPr>
+                <w:rFonts w:ascii="Calibri" w:hAnsi="Calibri" w:cs="Calibri"/>
+              </w:rPr>
+            </w:pPr>
+          </w:p>
+        </w:tc>
+      </w:tr>
+      <w:tr>
+        <w:trPr>
+          <w:cnfStyle w:val="000000010000" w:firstRow="0" w:lastRow="0" w:firstColumn="0" w:lastColumn="0" w:oddVBand="0" w:evenVBand="0" w:oddHBand="0" w:evenHBand="1" w:firstRowFirstColumn="0" w:firstRowLastColumn="0" w:lastRowFirstColumn="0" w:lastRowLastColumn="0"/>
+        </w:trPr>
+        <w:tc>
+          <w:tcPr>
+            <w:cnfStyle w:val="001000000000" w:firstRow="0" w:lastRow="0" w:firstColumn="1" w:lastColumn="0" w:oddVBand="0" w:evenVBand="0" w:oddHBand="0" w:evenHBand="0" w:firstRowFirstColumn="0" w:firstRowLastColumn="0" w:lastRowFirstColumn="0" w:lastRowLastColumn="0"/>
+            <w:tcW w:w="1951" w:type="dxa"/>
+          </w:tcPr>
+          <w:p>
+            <w:pPr>
+              <w:rPr>
+                <w:rFonts w:ascii="Calibri" w:hAnsi="Calibri" w:cs="Calibri"/>
+              </w:rPr>
+            </w:pPr>
+            <w:r>
+              <w:rPr>
+                <w:rFonts w:ascii="Calibri" w:hAnsi="Calibri" w:cs="Calibri"/>
+              </w:rPr>
+              <w:t>Ruby</w:t>
+            </w:r>
+          </w:p>
+        </w:tc>
+        <w:tc>
+          <w:tcPr>
+            <w:tcW w:w="7261" w:type="dxa"/>
+          </w:tcPr>
+          <w:p>
+            <w:pPr>
+              <w:cnfStyle w:val="000000010000" w:firstRow="0" w:lastRow="0" w:firstColumn="0" w:lastColumn="0" w:oddVBand="0" w:evenVBand="0" w:oddHBand="0" w:evenHBand="1" w:firstRowFirstColumn="0" w:firstRowLastColumn="0" w:lastRowFirstColumn="0" w:lastRowLastColumn="0"/>
+              <w:rPr>
+                <w:rFonts w:ascii="Calibri" w:hAnsi="Calibri" w:cs="Calibri"/>
+              </w:rPr>
+            </w:pPr>
+            <w:r>
+              <w:t>I</w:t>
+            </w:r>
+            <w:r>
+              <w:t>nterpretiert</w:t>
+            </w:r>
+            <w:r>
+              <w:t>e, o</w:t>
+            </w:r>
+            <w:r>
+              <w:t>bjektorientiert</w:t>
+            </w:r>
+            <w:r>
+              <w:t xml:space="preserve">e und dynamische Programmiersprache </w:t>
+            </w:r>
+          </w:p>
+        </w:tc>
+      </w:tr>
+      <w:tr>
+        <w:trPr>
+          <w:cnfStyle w:val="000000100000" w:firstRow="0" w:lastRow="0" w:firstColumn="0" w:lastColumn="0" w:oddVBand="0" w:evenVBand="0" w:oddHBand="1" w:evenHBand="0" w:firstRowFirstColumn="0" w:firstRowLastColumn="0" w:lastRowFirstColumn="0" w:lastRowLastColumn="0"/>
+        </w:trPr>
+        <w:tc>
+          <w:tcPr>
+            <w:cnfStyle w:val="001000000000" w:firstRow="0" w:lastRow="0" w:firstColumn="1" w:lastColumn="0" w:oddVBand="0" w:evenVBand="0" w:oddHBand="0" w:evenHBand="0" w:firstRowFirstColumn="0" w:firstRowLastColumn="0" w:lastRowFirstColumn="0" w:lastRowLastColumn="0"/>
+            <w:tcW w:w="1951" w:type="dxa"/>
+          </w:tcPr>
+          <w:p>
+            <w:pPr>
+              <w:rPr>
+                <w:rFonts w:ascii="Calibri" w:hAnsi="Calibri" w:cs="Calibri"/>
+              </w:rPr>
+            </w:pPr>
+            <w:r>
+              <w:rPr>
+                <w:rFonts w:ascii="Calibri" w:hAnsi="Calibri" w:cs="Calibri"/>
+              </w:rPr>
+              <w:t xml:space="preserve">Ruby on </w:t>
+            </w:r>
+            <w:proofErr w:type="spellStart"/>
+            <w:r>
               <w:rPr>
                 <w:rFonts w:ascii="Calibri" w:hAnsi="Calibri" w:cs="Calibri"/>
               </w:rPr>
               <w:t>Rails</w:t>
             </w:r>
             <w:proofErr w:type="spellEnd"/>
-            <w:r>
-              <w:rPr>
-                <w:rFonts w:ascii="Calibri" w:hAnsi="Calibri" w:cs="Calibri"/>
-              </w:rPr>
-              <w:t xml:space="preserve"> Applikation auf den Server hochzuladen.</w:t>
+          </w:p>
+        </w:tc>
+        <w:tc>
+          <w:tcPr>
+            <w:tcW w:w="7261" w:type="dxa"/>
+          </w:tcPr>
+          <w:p>
+            <w:pPr>
+              <w:cnfStyle w:val="000000100000" w:firstRow="0" w:lastRow="0" w:firstColumn="0" w:lastColumn="0" w:oddVBand="0" w:evenVBand="0" w:oddHBand="1" w:evenHBand="0" w:firstRowFirstColumn="0" w:firstRowLastColumn="0" w:lastRowFirstColumn="0" w:lastRowLastColumn="0"/>
+              <w:rPr>
+                <w:rFonts w:ascii="Calibri" w:hAnsi="Calibri" w:cs="Calibri"/>
+              </w:rPr>
+            </w:pPr>
+            <w:r>
+              <w:rPr>
+                <w:rFonts w:ascii="Calibri" w:hAnsi="Calibri" w:cs="Calibri"/>
+              </w:rPr>
+              <w:t xml:space="preserve">Ein Web </w:t>
+            </w:r>
+            <w:proofErr w:type="spellStart"/>
+            <w:r>
+              <w:rPr>
+                <w:rFonts w:ascii="Calibri" w:hAnsi="Calibri" w:cs="Calibri"/>
+              </w:rPr>
+              <w:t>Application</w:t>
+            </w:r>
+            <w:proofErr w:type="spellEnd"/>
+            <w:r>
+              <w:rPr>
+                <w:rFonts w:ascii="Calibri" w:hAnsi="Calibri" w:cs="Calibri"/>
+              </w:rPr>
+              <w:t xml:space="preserve"> Framework, welches in der Programmiersprache Ruby geschrieben ist</w:t>
             </w:r>
           </w:p>
         </w:tc>
@@ -1604,12 +3247,11 @@
                 <w:rFonts w:ascii="Calibri" w:hAnsi="Calibri" w:cs="Calibri"/>
               </w:rPr>
             </w:pPr>
-            <w:r>
-              <w:rPr>
-                <w:rFonts w:ascii="Calibri" w:hAnsi="Calibri" w:cs="Calibri"/>
-              </w:rPr>
-              <w:t>Dashboard</w:t>
-            </w:r>
+            <w:proofErr w:type="spellStart"/>
+            <w:r>
+              <w:t>Serialisierung</w:t>
+            </w:r>
+            <w:proofErr w:type="spellEnd"/>
           </w:p>
         </w:tc>
         <w:tc>
@@ -1624,10 +3266,19 @@
               </w:rPr>
             </w:pPr>
             <w:r>
-              <w:rPr>
-                <w:rFonts w:ascii="Calibri" w:hAnsi="Calibri" w:cs="Calibri"/>
-              </w:rPr>
-              <w:t>Eine Übersicht über die wichtigsten Möglichkeiten/Funktionen.</w:t>
+              <w:t xml:space="preserve">Abbildung von </w:t>
+            </w:r>
+            <w:r>
+              <w:t>Objekten</w:t>
+            </w:r>
+            <w:r>
+              <w:t xml:space="preserve"> auf eine externe </w:t>
+            </w:r>
+            <w:r>
+              <w:t>sequenzielle</w:t>
+            </w:r>
+            <w:r>
+              <w:t xml:space="preserve"> Darstellungsform</w:t>
             </w:r>
           </w:p>
         </w:tc>
@@ -1647,14 +3298,158 @@
                 <w:rFonts w:ascii="Calibri" w:hAnsi="Calibri" w:cs="Calibri"/>
               </w:rPr>
             </w:pPr>
+            <w:r>
+              <w:rPr>
+                <w:rFonts w:ascii="Calibri" w:hAnsi="Calibri" w:cs="Calibri"/>
+              </w:rPr>
+              <w:t>Server</w:t>
+            </w:r>
+          </w:p>
+        </w:tc>
+        <w:tc>
+          <w:tcPr>
+            <w:tcW w:w="7261" w:type="dxa"/>
+          </w:tcPr>
+          <w:p>
+            <w:pPr>
+              <w:cnfStyle w:val="000000100000" w:firstRow="0" w:lastRow="0" w:firstColumn="0" w:lastColumn="0" w:oddVBand="0" w:evenVBand="0" w:oddHBand="1" w:evenHBand="0" w:firstRowFirstColumn="0" w:firstRowLastColumn="0" w:lastRowFirstColumn="0" w:lastRowLastColumn="0"/>
+              <w:rPr>
+                <w:rFonts w:ascii="Calibri" w:hAnsi="Calibri" w:cs="Calibri"/>
+              </w:rPr>
+            </w:pPr>
+            <w:r>
+              <w:rPr>
+                <w:rFonts w:ascii="Calibri" w:hAnsi="Calibri" w:cs="Calibri"/>
+              </w:rPr>
+              <w:t xml:space="preserve">Auf Deutsch: Diener. </w:t>
+            </w:r>
+            <w:r>
+              <w:t>Programm, das mit einem anderen Programm(Client) kommuniziert, um ihm Zugang zu speziellen Dienstleistungen zu verschaffen</w:t>
+            </w:r>
+          </w:p>
+        </w:tc>
+      </w:tr>
+      <w:tr>
+        <w:trPr>
+          <w:cnfStyle w:val="000000010000" w:firstRow="0" w:lastRow="0" w:firstColumn="0" w:lastColumn="0" w:oddVBand="0" w:evenVBand="0" w:oddHBand="0" w:evenHBand="1" w:firstRowFirstColumn="0" w:firstRowLastColumn="0" w:lastRowFirstColumn="0" w:lastRowLastColumn="0"/>
+        </w:trPr>
+        <w:tc>
+          <w:tcPr>
+            <w:cnfStyle w:val="001000000000" w:firstRow="0" w:lastRow="0" w:firstColumn="1" w:lastColumn="0" w:oddVBand="0" w:evenVBand="0" w:oddHBand="0" w:evenHBand="0" w:firstRowFirstColumn="0" w:firstRowLastColumn="0" w:lastRowFirstColumn="0" w:lastRowLastColumn="0"/>
+            <w:tcW w:w="1951" w:type="dxa"/>
+          </w:tcPr>
+          <w:p>
+            <w:pPr>
+              <w:rPr>
+                <w:rFonts w:ascii="Calibri" w:hAnsi="Calibri" w:cs="Calibri"/>
+              </w:rPr>
+            </w:pPr>
+            <w:r>
+              <w:rPr>
+                <w:rFonts w:ascii="Calibri" w:hAnsi="Calibri" w:cs="Calibri"/>
+              </w:rPr>
+              <w:t>SHA1-Hash</w:t>
+            </w:r>
+          </w:p>
+        </w:tc>
+        <w:tc>
+          <w:tcPr>
+            <w:tcW w:w="7261" w:type="dxa"/>
+          </w:tcPr>
+          <w:p>
+            <w:pPr>
+              <w:cnfStyle w:val="000000010000" w:firstRow="0" w:lastRow="0" w:firstColumn="0" w:lastColumn="0" w:oddVBand="0" w:evenVBand="0" w:oddHBand="0" w:evenHBand="1" w:firstRowFirstColumn="0" w:firstRowLastColumn="0" w:lastRowFirstColumn="0" w:lastRowLastColumn="0"/>
+              <w:rPr>
+                <w:rFonts w:ascii="Calibri" w:hAnsi="Calibri" w:cs="Calibri"/>
+              </w:rPr>
+            </w:pPr>
+            <w:r>
+              <w:rPr>
+                <w:rFonts w:ascii="Calibri" w:hAnsi="Calibri" w:cs="Calibri"/>
+              </w:rPr>
+              <w:t>Spezieller Algorithmus, um aus einer Zeichenkette einen Hash zu erstellen</w:t>
+            </w:r>
+          </w:p>
+        </w:tc>
+      </w:tr>
+      <w:tr>
+        <w:trPr>
+          <w:cnfStyle w:val="000000100000" w:firstRow="0" w:lastRow="0" w:firstColumn="0" w:lastColumn="0" w:oddVBand="0" w:evenVBand="0" w:oddHBand="1" w:evenHBand="0" w:firstRowFirstColumn="0" w:firstRowLastColumn="0" w:lastRowFirstColumn="0" w:lastRowLastColumn="0"/>
+        </w:trPr>
+        <w:tc>
+          <w:tcPr>
+            <w:cnfStyle w:val="001000000000" w:firstRow="0" w:lastRow="0" w:firstColumn="1" w:lastColumn="0" w:oddVBand="0" w:evenVBand="0" w:oddHBand="0" w:evenHBand="0" w:firstRowFirstColumn="0" w:firstRowLastColumn="0" w:lastRowFirstColumn="0" w:lastRowLastColumn="0"/>
+            <w:tcW w:w="1951" w:type="dxa"/>
+          </w:tcPr>
+          <w:p>
+            <w:pPr>
+              <w:rPr>
+                <w:rFonts w:ascii="Calibri" w:hAnsi="Calibri" w:cs="Calibri"/>
+              </w:rPr>
+            </w:pPr>
+            <w:r>
+              <w:rPr>
+                <w:rFonts w:ascii="Calibri" w:hAnsi="Calibri" w:cs="Calibri"/>
+              </w:rPr>
+              <w:t>Skype</w:t>
+            </w:r>
+          </w:p>
+        </w:tc>
+        <w:tc>
+          <w:tcPr>
+            <w:tcW w:w="7261" w:type="dxa"/>
+          </w:tcPr>
+          <w:p>
+            <w:pPr>
+              <w:cnfStyle w:val="000000100000" w:firstRow="0" w:lastRow="0" w:firstColumn="0" w:lastColumn="0" w:oddVBand="0" w:evenVBand="0" w:oddHBand="1" w:evenHBand="0" w:firstRowFirstColumn="0" w:firstRowLastColumn="0" w:lastRowFirstColumn="0" w:lastRowLastColumn="0"/>
+              <w:rPr>
+                <w:rFonts w:ascii="Calibri" w:hAnsi="Calibri" w:cs="Calibri"/>
+              </w:rPr>
+            </w:pPr>
+            <w:r>
+              <w:rPr>
+                <w:rFonts w:ascii="Calibri" w:hAnsi="Calibri" w:cs="Calibri"/>
+              </w:rPr>
+              <w:t xml:space="preserve">Eine kostenlose </w:t>
+            </w:r>
             <w:proofErr w:type="spellStart"/>
             <w:r>
               <w:rPr>
                 <w:rFonts w:ascii="Calibri" w:hAnsi="Calibri" w:cs="Calibri"/>
               </w:rPr>
-              <w:t>Deployment</w:t>
+              <w:t>VoIP</w:t>
             </w:r>
             <w:proofErr w:type="spellEnd"/>
+            <w:r>
+              <w:rPr>
+                <w:rFonts w:ascii="Calibri" w:hAnsi="Calibri" w:cs="Calibri"/>
+              </w:rPr>
+              <w:t>-Software, die das gebührenfreie Telefonieren zwischen Skype-Kunden via Internet ermöglicht. Die Instant-Messaging-Funktion erlaubt es auch zu chatten.</w:t>
+            </w:r>
+          </w:p>
+        </w:tc>
+      </w:tr>
+      <w:tr>
+        <w:trPr>
+          <w:cnfStyle w:val="000000010000" w:firstRow="0" w:lastRow="0" w:firstColumn="0" w:lastColumn="0" w:oddVBand="0" w:evenVBand="0" w:oddHBand="0" w:evenHBand="1" w:firstRowFirstColumn="0" w:firstRowLastColumn="0" w:lastRowFirstColumn="0" w:lastRowLastColumn="0"/>
+        </w:trPr>
+        <w:tc>
+          <w:tcPr>
+            <w:cnfStyle w:val="001000000000" w:firstRow="0" w:lastRow="0" w:firstColumn="1" w:lastColumn="0" w:oddVBand="0" w:evenVBand="0" w:oddHBand="0" w:evenHBand="0" w:firstRowFirstColumn="0" w:firstRowLastColumn="0" w:lastRowFirstColumn="0" w:lastRowLastColumn="0"/>
+            <w:tcW w:w="1951" w:type="dxa"/>
+          </w:tcPr>
+          <w:p>
+            <w:pPr>
+              <w:rPr>
+                <w:rFonts w:ascii="Calibri" w:hAnsi="Calibri" w:cs="Calibri"/>
+              </w:rPr>
+            </w:pPr>
+            <w:r>
+              <w:rPr>
+                <w:rFonts w:ascii="Calibri" w:hAnsi="Calibri" w:cs="Calibri"/>
+              </w:rPr>
+              <w:t>Smartphone</w:t>
+            </w:r>
           </w:p>
         </w:tc>
         <w:tc>
@@ -1663,25 +3458,59 @@
           </w:tcPr>
           <w:p>
             <w:pPr>
+              <w:cnfStyle w:val="000000010000" w:firstRow="0" w:lastRow="0" w:firstColumn="0" w:lastColumn="0" w:oddVBand="0" w:evenVBand="0" w:oddHBand="0" w:evenHBand="1" w:firstRowFirstColumn="0" w:firstRowLastColumn="0" w:lastRowFirstColumn="0" w:lastRowLastColumn="0"/>
+              <w:rPr>
+                <w:rFonts w:ascii="Calibri" w:hAnsi="Calibri" w:cs="Calibri"/>
+              </w:rPr>
+            </w:pPr>
+            <w:r>
+              <w:t>Mobiltelefon</w:t>
+            </w:r>
+            <w:r>
+              <w:t>, das mehr Computerfunktionalität und -konnektivität als ein herkömmliches fortschrittliches Mobiltelefon zur Verfügung stellt</w:t>
+            </w:r>
+          </w:p>
+        </w:tc>
+      </w:tr>
+      <w:tr>
+        <w:trPr>
+          <w:cnfStyle w:val="000000100000" w:firstRow="0" w:lastRow="0" w:firstColumn="0" w:lastColumn="0" w:oddVBand="0" w:evenVBand="0" w:oddHBand="1" w:evenHBand="0" w:firstRowFirstColumn="0" w:firstRowLastColumn="0" w:lastRowFirstColumn="0" w:lastRowLastColumn="0"/>
+        </w:trPr>
+        <w:tc>
+          <w:tcPr>
+            <w:cnfStyle w:val="001000000000" w:firstRow="0" w:lastRow="0" w:firstColumn="1" w:lastColumn="0" w:oddVBand="0" w:evenVBand="0" w:oddHBand="0" w:evenHBand="0" w:firstRowFirstColumn="0" w:firstRowLastColumn="0" w:lastRowFirstColumn="0" w:lastRowLastColumn="0"/>
+            <w:tcW w:w="1951" w:type="dxa"/>
+          </w:tcPr>
+          <w:p>
+            <w:pPr>
+              <w:rPr>
+                <w:rFonts w:ascii="Calibri" w:hAnsi="Calibri" w:cs="Calibri"/>
+              </w:rPr>
+            </w:pPr>
+            <w:r>
+              <w:rPr>
+                <w:rFonts w:ascii="Calibri" w:hAnsi="Calibri" w:cs="Calibri"/>
+              </w:rPr>
+              <w:t>Subversion</w:t>
+            </w:r>
+          </w:p>
+        </w:tc>
+        <w:tc>
+          <w:tcPr>
+            <w:tcW w:w="7261" w:type="dxa"/>
+          </w:tcPr>
+          <w:p>
+            <w:pPr>
               <w:cnfStyle w:val="000000100000" w:firstRow="0" w:lastRow="0" w:firstColumn="0" w:lastColumn="0" w:oddVBand="0" w:evenVBand="0" w:oddHBand="1" w:evenHBand="0" w:firstRowFirstColumn="0" w:firstRowLastColumn="0" w:lastRowFirstColumn="0" w:lastRowLastColumn="0"/>
               <w:rPr>
                 <w:rFonts w:ascii="Calibri" w:hAnsi="Calibri" w:cs="Calibri"/>
               </w:rPr>
             </w:pPr>
             <w:r>
-              <w:t xml:space="preserve">Prozesse zur Installation von </w:t>
-            </w:r>
-            <w:r>
-              <w:t>Software</w:t>
-            </w:r>
-            <w:r>
-              <w:t xml:space="preserve"> auf Anwender-</w:t>
-            </w:r>
-            <w:r>
-              <w:t>PCs</w:t>
-            </w:r>
-            <w:r>
-              <w:t xml:space="preserve"> oder Servern in Betrieben</w:t>
+              <w:rPr>
+                <w:rFonts w:ascii="Calibri" w:hAnsi="Calibri" w:cs="Calibri"/>
+              </w:rPr>
+              <w:t>Eine frei erhältliche Software zur Versionsverwaltung von Dateien und Verzeichnissen</w:t>
             </w:r>
           </w:p>
         </w:tc>
@@ -1705,7 +3534,7 @@
               <w:rPr>
                 <w:rFonts w:ascii="Calibri" w:hAnsi="Calibri" w:cs="Calibri"/>
               </w:rPr>
-              <w:t>Downtime</w:t>
+              <w:t>Template</w:t>
             </w:r>
           </w:p>
         </w:tc>
@@ -1724,7 +3553,7 @@
               <w:rPr>
                 <w:rFonts w:ascii="Calibri" w:hAnsi="Calibri" w:cs="Calibri"/>
               </w:rPr>
-              <w:t>Die Zeitspanne, über die ein Server nicht erreichbar ist.</w:t>
+              <w:t>Programm-Gerüst, das generische Programmierung und Typsichere Container ermöglicht</w:t>
             </w:r>
           </w:p>
         </w:tc>
@@ -1744,12 +3573,258 @@
                 <w:rFonts w:ascii="Calibri" w:hAnsi="Calibri" w:cs="Calibri"/>
               </w:rPr>
             </w:pPr>
+            <w:r>
+              <w:rPr>
+                <w:rFonts w:ascii="Calibri" w:hAnsi="Calibri" w:cs="Calibri"/>
+              </w:rPr>
+              <w:t>Tool</w:t>
+            </w:r>
+          </w:p>
+        </w:tc>
+        <w:tc>
+          <w:tcPr>
+            <w:tcW w:w="7261" w:type="dxa"/>
+          </w:tcPr>
+          <w:p>
+            <w:pPr>
+              <w:cnfStyle w:val="000000100000" w:firstRow="0" w:lastRow="0" w:firstColumn="0" w:lastColumn="0" w:oddVBand="0" w:evenVBand="0" w:oddHBand="1" w:evenHBand="0" w:firstRowFirstColumn="0" w:firstRowLastColumn="0" w:lastRowFirstColumn="0" w:lastRowLastColumn="0"/>
+              <w:rPr>
+                <w:rFonts w:ascii="Calibri" w:hAnsi="Calibri" w:cs="Calibri"/>
+              </w:rPr>
+            </w:pPr>
+            <w:r>
+              <w:rPr>
+                <w:rFonts w:ascii="Calibri" w:hAnsi="Calibri" w:cs="Calibri"/>
+              </w:rPr>
+              <w:t>Werkzeug</w:t>
+            </w:r>
+          </w:p>
+        </w:tc>
+      </w:tr>
+      <w:tr>
+        <w:trPr>
+          <w:cnfStyle w:val="000000010000" w:firstRow="0" w:lastRow="0" w:firstColumn="0" w:lastColumn="0" w:oddVBand="0" w:evenVBand="0" w:oddHBand="0" w:evenHBand="1" w:firstRowFirstColumn="0" w:firstRowLastColumn="0" w:lastRowFirstColumn="0" w:lastRowLastColumn="0"/>
+        </w:trPr>
+        <w:tc>
+          <w:tcPr>
+            <w:cnfStyle w:val="001000000000" w:firstRow="0" w:lastRow="0" w:firstColumn="1" w:lastColumn="0" w:oddVBand="0" w:evenVBand="0" w:oddHBand="0" w:evenHBand="0" w:firstRowFirstColumn="0" w:firstRowLastColumn="0" w:lastRowFirstColumn="0" w:lastRowLastColumn="0"/>
+            <w:tcW w:w="1951" w:type="dxa"/>
+          </w:tcPr>
+          <w:p>
+            <w:pPr>
+              <w:rPr>
+                <w:rFonts w:ascii="Calibri" w:hAnsi="Calibri" w:cs="Calibri"/>
+              </w:rPr>
+            </w:pPr>
+            <w:r>
+              <w:t>Touchscreen</w:t>
+            </w:r>
+          </w:p>
+        </w:tc>
+        <w:tc>
+          <w:tcPr>
+            <w:tcW w:w="7261" w:type="dxa"/>
+          </w:tcPr>
+          <w:p>
+            <w:pPr>
+              <w:cnfStyle w:val="000000010000" w:firstRow="0" w:lastRow="0" w:firstColumn="0" w:lastColumn="0" w:oddVBand="0" w:evenVBand="0" w:oddHBand="0" w:evenHBand="1" w:firstRowFirstColumn="0" w:firstRowLastColumn="0" w:lastRowFirstColumn="0" w:lastRowLastColumn="0"/>
+            </w:pPr>
+            <w:r>
+              <w:t>Computereingabegerät, bei dem durch Berührung von Teilen eines Bildes der Programmablauf eines technischen Gerätes direkt gesteuert werden kann</w:t>
+            </w:r>
+          </w:p>
+        </w:tc>
+      </w:tr>
+      <w:tr>
+        <w:trPr>
+          <w:cnfStyle w:val="000000100000" w:firstRow="0" w:lastRow="0" w:firstColumn="0" w:lastColumn="0" w:oddVBand="0" w:evenVBand="0" w:oddHBand="1" w:evenHBand="0" w:firstRowFirstColumn="0" w:firstRowLastColumn="0" w:lastRowFirstColumn="0" w:lastRowLastColumn="0"/>
+        </w:trPr>
+        <w:tc>
+          <w:tcPr>
+            <w:cnfStyle w:val="001000000000" w:firstRow="0" w:lastRow="0" w:firstColumn="1" w:lastColumn="0" w:oddVBand="0" w:evenVBand="0" w:oddHBand="0" w:evenHBand="0" w:firstRowFirstColumn="0" w:firstRowLastColumn="0" w:lastRowFirstColumn="0" w:lastRowLastColumn="0"/>
+            <w:tcW w:w="1951" w:type="dxa"/>
+          </w:tcPr>
+          <w:p>
+            <w:pPr>
+              <w:rPr>
+                <w:rFonts w:ascii="Calibri" w:hAnsi="Calibri" w:cs="Calibri"/>
+              </w:rPr>
+            </w:pPr>
+            <w:r>
+              <w:rPr>
+                <w:rFonts w:ascii="Calibri" w:hAnsi="Calibri" w:cs="Calibri"/>
+              </w:rPr>
+              <w:t>User Interface</w:t>
+            </w:r>
+          </w:p>
+        </w:tc>
+        <w:tc>
+          <w:tcPr>
+            <w:tcW w:w="7261" w:type="dxa"/>
+          </w:tcPr>
+          <w:p>
+            <w:pPr>
+              <w:cnfStyle w:val="000000100000" w:firstRow="0" w:lastRow="0" w:firstColumn="0" w:lastColumn="0" w:oddVBand="0" w:evenVBand="0" w:oddHBand="1" w:evenHBand="0" w:firstRowFirstColumn="0" w:firstRowLastColumn="0" w:lastRowFirstColumn="0" w:lastRowLastColumn="0"/>
+              <w:rPr>
+                <w:rFonts w:ascii="Calibri" w:hAnsi="Calibri" w:cs="Calibri"/>
+              </w:rPr>
+            </w:pPr>
+            <w:r>
+              <w:rPr>
+                <w:rFonts w:ascii="Calibri" w:hAnsi="Calibri" w:cs="Calibri"/>
+              </w:rPr>
+              <w:t>Benutzeroberfläche</w:t>
+            </w:r>
+          </w:p>
+        </w:tc>
+      </w:tr>
+      <w:tr>
+        <w:trPr>
+          <w:cnfStyle w:val="000000010000" w:firstRow="0" w:lastRow="0" w:firstColumn="0" w:lastColumn="0" w:oddVBand="0" w:evenVBand="0" w:oddHBand="0" w:evenHBand="1" w:firstRowFirstColumn="0" w:firstRowLastColumn="0" w:lastRowFirstColumn="0" w:lastRowLastColumn="0"/>
+        </w:trPr>
+        <w:tc>
+          <w:tcPr>
+            <w:cnfStyle w:val="001000000000" w:firstRow="0" w:lastRow="0" w:firstColumn="1" w:lastColumn="0" w:oddVBand="0" w:evenVBand="0" w:oddHBand="0" w:evenHBand="0" w:firstRowFirstColumn="0" w:firstRowLastColumn="0" w:lastRowFirstColumn="0" w:lastRowLastColumn="0"/>
+            <w:tcW w:w="1951" w:type="dxa"/>
+          </w:tcPr>
+          <w:p>
+            <w:pPr>
+              <w:rPr>
+                <w:rFonts w:ascii="Calibri" w:hAnsi="Calibri" w:cs="Calibri"/>
+              </w:rPr>
+            </w:pPr>
+            <w:r>
+              <w:rPr>
+                <w:rFonts w:ascii="Calibri" w:hAnsi="Calibri" w:cs="Calibri"/>
+              </w:rPr>
+              <w:t>View</w:t>
+            </w:r>
+          </w:p>
+        </w:tc>
+        <w:tc>
+          <w:tcPr>
+            <w:tcW w:w="7261" w:type="dxa"/>
+          </w:tcPr>
+          <w:p>
+            <w:pPr>
+              <w:cnfStyle w:val="000000010000" w:firstRow="0" w:lastRow="0" w:firstColumn="0" w:lastColumn="0" w:oddVBand="0" w:evenVBand="0" w:oddHBand="0" w:evenHBand="1" w:firstRowFirstColumn="0" w:firstRowLastColumn="0" w:lastRowFirstColumn="0" w:lastRowLastColumn="0"/>
+              <w:rPr>
+                <w:rFonts w:ascii="Calibri" w:hAnsi="Calibri" w:cs="Calibri"/>
+              </w:rPr>
+            </w:pPr>
+            <w:r>
+              <w:rPr>
+                <w:rFonts w:ascii="Calibri" w:hAnsi="Calibri" w:cs="Calibri"/>
+              </w:rPr>
+              <w:t>Präsentation, Darstellung der Daten</w:t>
+            </w:r>
+          </w:p>
+        </w:tc>
+      </w:tr>
+      <w:tr>
+        <w:trPr>
+          <w:cnfStyle w:val="000000100000" w:firstRow="0" w:lastRow="0" w:firstColumn="0" w:lastColumn="0" w:oddVBand="0" w:evenVBand="0" w:oddHBand="1" w:evenHBand="0" w:firstRowFirstColumn="0" w:firstRowLastColumn="0" w:lastRowFirstColumn="0" w:lastRowLastColumn="0"/>
+        </w:trPr>
+        <w:tc>
+          <w:tcPr>
+            <w:cnfStyle w:val="001000000000" w:firstRow="0" w:lastRow="0" w:firstColumn="1" w:lastColumn="0" w:oddVBand="0" w:evenVBand="0" w:oddHBand="0" w:evenHBand="0" w:firstRowFirstColumn="0" w:firstRowLastColumn="0" w:lastRowFirstColumn="0" w:lastRowLastColumn="0"/>
+            <w:tcW w:w="1951" w:type="dxa"/>
+          </w:tcPr>
+          <w:p>
+            <w:pPr>
+              <w:rPr>
+                <w:rFonts w:ascii="Calibri" w:hAnsi="Calibri" w:cs="Calibri"/>
+              </w:rPr>
+            </w:pPr>
+            <w:r>
+              <w:rPr>
+                <w:rFonts w:ascii="Calibri" w:hAnsi="Calibri" w:cs="Calibri"/>
+              </w:rPr>
+              <w:t>View Controller</w:t>
+            </w:r>
+          </w:p>
+        </w:tc>
+        <w:tc>
+          <w:tcPr>
+            <w:tcW w:w="7261" w:type="dxa"/>
+          </w:tcPr>
+          <w:p>
+            <w:pPr>
+              <w:cnfStyle w:val="000000100000" w:firstRow="0" w:lastRow="0" w:firstColumn="0" w:lastColumn="0" w:oddVBand="0" w:evenVBand="0" w:oddHBand="1" w:evenHBand="0" w:firstRowFirstColumn="0" w:firstRowLastColumn="0" w:lastRowFirstColumn="0" w:lastRowLastColumn="0"/>
+              <w:rPr>
+                <w:rFonts w:ascii="Calibri" w:hAnsi="Calibri" w:cs="Calibri"/>
+              </w:rPr>
+            </w:pPr>
+            <w:r>
+              <w:rPr>
+                <w:rFonts w:ascii="Calibri" w:hAnsi="Calibri" w:cs="Calibri"/>
+              </w:rPr>
+              <w:t>Steuert die View</w:t>
+            </w:r>
+          </w:p>
+        </w:tc>
+      </w:tr>
+      <w:tr>
+        <w:trPr>
+          <w:cnfStyle w:val="000000010000" w:firstRow="0" w:lastRow="0" w:firstColumn="0" w:lastColumn="0" w:oddVBand="0" w:evenVBand="0" w:oddHBand="0" w:evenHBand="1" w:firstRowFirstColumn="0" w:firstRowLastColumn="0" w:lastRowFirstColumn="0" w:lastRowLastColumn="0"/>
+        </w:trPr>
+        <w:tc>
+          <w:tcPr>
+            <w:cnfStyle w:val="001000000000" w:firstRow="0" w:lastRow="0" w:firstColumn="1" w:lastColumn="0" w:oddVBand="0" w:evenVBand="0" w:oddHBand="0" w:evenHBand="0" w:firstRowFirstColumn="0" w:firstRowLastColumn="0" w:lastRowFirstColumn="0" w:lastRowLastColumn="0"/>
+            <w:tcW w:w="1951" w:type="dxa"/>
+          </w:tcPr>
+          <w:p>
+            <w:pPr>
+              <w:rPr>
+                <w:rFonts w:ascii="Calibri" w:hAnsi="Calibri" w:cs="Calibri"/>
+              </w:rPr>
+            </w:pPr>
+            <w:r>
+              <w:rPr>
+                <w:rFonts w:ascii="Calibri" w:hAnsi="Calibri" w:cs="Calibri"/>
+              </w:rPr>
+              <w:t>Webbrowser</w:t>
+            </w:r>
+          </w:p>
+        </w:tc>
+        <w:tc>
+          <w:tcPr>
+            <w:tcW w:w="7261" w:type="dxa"/>
+          </w:tcPr>
+          <w:p>
+            <w:pPr>
+              <w:cnfStyle w:val="000000010000" w:firstRow="0" w:lastRow="0" w:firstColumn="0" w:lastColumn="0" w:oddVBand="0" w:evenVBand="0" w:oddHBand="0" w:evenHBand="1" w:firstRowFirstColumn="0" w:firstRowLastColumn="0" w:lastRowFirstColumn="0" w:lastRowLastColumn="0"/>
+              <w:rPr>
+                <w:rFonts w:ascii="Calibri" w:hAnsi="Calibri" w:cs="Calibri"/>
+              </w:rPr>
+            </w:pPr>
+            <w:r>
+              <w:t>Computerprogramm zum Betrachten von Webseiten im Internet</w:t>
+            </w:r>
+          </w:p>
+        </w:tc>
+      </w:tr>
+      <w:tr>
+        <w:trPr>
+          <w:cnfStyle w:val="000000100000" w:firstRow="0" w:lastRow="0" w:firstColumn="0" w:lastColumn="0" w:oddVBand="0" w:evenVBand="0" w:oddHBand="1" w:evenHBand="0" w:firstRowFirstColumn="0" w:firstRowLastColumn="0" w:lastRowFirstColumn="0" w:lastRowLastColumn="0"/>
+        </w:trPr>
+        <w:tc>
+          <w:tcPr>
+            <w:cnfStyle w:val="001000000000" w:firstRow="0" w:lastRow="0" w:firstColumn="1" w:lastColumn="0" w:oddVBand="0" w:evenVBand="0" w:oddHBand="0" w:evenHBand="0" w:firstRowFirstColumn="0" w:firstRowLastColumn="0" w:lastRowFirstColumn="0" w:lastRowLastColumn="0"/>
+            <w:tcW w:w="1951" w:type="dxa"/>
+          </w:tcPr>
+          <w:p>
+            <w:pPr>
+              <w:rPr>
+                <w:rFonts w:ascii="Calibri" w:hAnsi="Calibri" w:cs="Calibri"/>
+              </w:rPr>
+            </w:pPr>
             <w:proofErr w:type="spellStart"/>
             <w:r>
               <w:rPr>
                 <w:rFonts w:ascii="Calibri" w:hAnsi="Calibri" w:cs="Calibri"/>
               </w:rPr>
-              <w:t>Eclipse</w:t>
+              <w:t>WebOS</w:t>
             </w:r>
             <w:proofErr w:type="spellEnd"/>
           </w:p>
@@ -1769,8 +3844,17 @@
               <w:rPr>
                 <w:rFonts w:ascii="Calibri" w:hAnsi="Calibri" w:cs="Calibri"/>
               </w:rPr>
-              <w:t>Ein quelloffenes Programmierwerkzeug zur Entwicklung von Software verschiedenster Art.</w:t>
-            </w:r>
+              <w:t xml:space="preserve">Ein Betriebssystem wie auch eine Softwareplattform wie Android, Nachfolger von </w:t>
+            </w:r>
+            <w:proofErr w:type="spellStart"/>
+            <w:r>
+              <w:rPr>
+                <w:rFonts w:ascii="Calibri" w:hAnsi="Calibri" w:cs="Calibri"/>
+              </w:rPr>
+              <w:lastRenderedPageBreak/>
+              <w:t>PalmOS</w:t>
+            </w:r>
+            <w:proofErr w:type="spellEnd"/>
           </w:p>
         </w:tc>
       </w:tr>
@@ -1793,7 +3877,8 @@
               <w:rPr>
                 <w:rFonts w:ascii="Calibri" w:hAnsi="Calibri" w:cs="Calibri"/>
               </w:rPr>
-              <w:t>Glossar</w:t>
+              <w:lastRenderedPageBreak/>
+              <w:t>Webplattform</w:t>
             </w:r>
           </w:p>
         </w:tc>
@@ -1812,7 +3897,21 @@
               <w:rPr>
                 <w:rFonts w:ascii="Calibri" w:hAnsi="Calibri" w:cs="Calibri"/>
               </w:rPr>
-              <w:t>Siehe Dokument „Glossar“</w:t>
+              <w:t xml:space="preserve">Plattform, welche mit Ruby on </w:t>
+            </w:r>
+            <w:proofErr w:type="spellStart"/>
+            <w:r>
+              <w:rPr>
+                <w:rFonts w:ascii="Calibri" w:hAnsi="Calibri" w:cs="Calibri"/>
+              </w:rPr>
+              <w:t>Rails</w:t>
+            </w:r>
+            <w:proofErr w:type="spellEnd"/>
+            <w:r>
+              <w:rPr>
+                <w:rFonts w:ascii="Calibri" w:hAnsi="Calibri" w:cs="Calibri"/>
+              </w:rPr>
+              <w:t xml:space="preserve"> entwickelt wird und auf dem Server laufen wird.</w:t>
             </w:r>
           </w:p>
         </w:tc>
@@ -1833,7 +3932,10 @@
               </w:rPr>
             </w:pPr>
             <w:r>
-              <w:t>Jenkins (Hudson)</w:t>
+              <w:rPr>
+                <w:rFonts w:ascii="Calibri" w:hAnsi="Calibri" w:cs="Calibri"/>
+              </w:rPr>
+              <w:t>Webserver</w:t>
             </w:r>
           </w:p>
         </w:tc>
@@ -1849,16 +3951,13 @@
               </w:rPr>
             </w:pPr>
             <w:r>
-              <w:t xml:space="preserve">Ein erweiterbares, webbasiertes System zur </w:t>
-            </w:r>
-            <w:r>
-              <w:t>kontinuierlichen Integration</w:t>
-            </w:r>
-            <w:r>
-              <w:t xml:space="preserve"> in </w:t>
-            </w:r>
-            <w:r>
-              <w:t>agilen Softwareprojekten</w:t>
+              <w:t xml:space="preserve">Computer, der Dokumente an Clients wie z. B. </w:t>
+            </w:r>
+            <w:r>
+              <w:t>Webbrowser</w:t>
+            </w:r>
+            <w:r>
+              <w:t xml:space="preserve"> überträgt</w:t>
             </w:r>
           </w:p>
         </w:tc>
@@ -1879,10 +3978,7 @@
               </w:rPr>
             </w:pPr>
             <w:r>
-              <w:rPr>
-                <w:rFonts w:ascii="Calibri" w:hAnsi="Calibri" w:cs="Calibri"/>
-              </w:rPr>
-              <w:t>Milestone</w:t>
+              <w:t>Windows 7 Phone</w:t>
             </w:r>
           </w:p>
         </w:tc>
@@ -1898,10 +3994,13 @@
               </w:rPr>
             </w:pPr>
             <w:r>
-              <w:rPr>
-                <w:rFonts w:ascii="Calibri" w:hAnsi="Calibri" w:cs="Calibri"/>
-              </w:rPr>
-              <w:t>Auf Deutsch: Meilenstein. Zwischenziel eines Projekts.</w:t>
+              <w:t xml:space="preserve">Smartphone mit einem </w:t>
+            </w:r>
+            <w:r>
+              <w:t>Betriebssystem</w:t>
+            </w:r>
+            <w:r>
+              <w:t xml:space="preserve"> von Microsoft</w:t>
             </w:r>
           </w:p>
         </w:tc>
@@ -1921,19 +4020,11 @@
                 <w:rFonts w:ascii="Calibri" w:hAnsi="Calibri" w:cs="Calibri"/>
               </w:rPr>
             </w:pPr>
-            <w:proofErr w:type="spellStart"/>
-            <w:r>
-              <w:rPr>
-                <w:rFonts w:ascii="Calibri" w:hAnsi="Calibri" w:cs="Calibri"/>
-              </w:rPr>
-              <w:t>NetBeans</w:t>
-            </w:r>
-            <w:proofErr w:type="spellEnd"/>
-            <w:r>
-              <w:rPr>
-                <w:rFonts w:ascii="Calibri" w:hAnsi="Calibri" w:cs="Calibri"/>
-              </w:rPr>
-              <w:t xml:space="preserve"> IDE</w:t>
+            <w:r>
+              <w:rPr>
+                <w:rFonts w:ascii="Calibri" w:hAnsi="Calibri" w:cs="Calibri"/>
+              </w:rPr>
+              <w:t>XML-File</w:t>
             </w:r>
           </w:p>
         </w:tc>
@@ -1952,457 +4043,7 @@
               <w:rPr>
                 <w:rFonts w:ascii="Calibri" w:hAnsi="Calibri" w:cs="Calibri"/>
               </w:rPr>
-              <w:t xml:space="preserve">Kurz: </w:t>
-            </w:r>
-            <w:proofErr w:type="spellStart"/>
-            <w:r>
-              <w:rPr>
-                <w:rFonts w:ascii="Calibri" w:hAnsi="Calibri" w:cs="Calibri"/>
-              </w:rPr>
-              <w:t>NetBeans</w:t>
-            </w:r>
-            <w:proofErr w:type="spellEnd"/>
-            <w:r>
-              <w:rPr>
-                <w:rFonts w:ascii="Calibri" w:hAnsi="Calibri" w:cs="Calibri"/>
-              </w:rPr>
-              <w:t>. Eine Entwicklungsumgebung, die jede Programmiersprache unterstützt.</w:t>
-            </w:r>
-          </w:p>
-        </w:tc>
-      </w:tr>
-      <w:tr>
-        <w:trPr>
-          <w:cnfStyle w:val="000000010000" w:firstRow="0" w:lastRow="0" w:firstColumn="0" w:lastColumn="0" w:oddVBand="0" w:evenVBand="0" w:oddHBand="0" w:evenHBand="1" w:firstRowFirstColumn="0" w:firstRowLastColumn="0" w:lastRowFirstColumn="0" w:lastRowLastColumn="0"/>
-        </w:trPr>
-        <w:tc>
-          <w:tcPr>
-            <w:cnfStyle w:val="001000000000" w:firstRow="0" w:lastRow="0" w:firstColumn="1" w:lastColumn="0" w:oddVBand="0" w:evenVBand="0" w:oddHBand="0" w:evenHBand="0" w:firstRowFirstColumn="0" w:firstRowLastColumn="0" w:lastRowFirstColumn="0" w:lastRowLastColumn="0"/>
-            <w:tcW w:w="1951" w:type="dxa"/>
-          </w:tcPr>
-          <w:p>
-            <w:proofErr w:type="spellStart"/>
-            <w:r>
-              <w:rPr>
-                <w:rFonts w:ascii="Calibri" w:hAnsi="Calibri" w:cs="Calibri"/>
-              </w:rPr>
-              <w:t>Redmine</w:t>
-            </w:r>
-            <w:proofErr w:type="spellEnd"/>
-          </w:p>
-        </w:tc>
-        <w:tc>
-          <w:tcPr>
-            <w:tcW w:w="7261" w:type="dxa"/>
-          </w:tcPr>
-          <w:p>
-            <w:pPr>
-              <w:cnfStyle w:val="000000010000" w:firstRow="0" w:lastRow="0" w:firstColumn="0" w:lastColumn="0" w:oddVBand="0" w:evenVBand="0" w:oddHBand="0" w:evenHBand="1" w:firstRowFirstColumn="0" w:firstRowLastColumn="0" w:lastRowFirstColumn="0" w:lastRowLastColumn="0"/>
-            </w:pPr>
-            <w:r>
-              <w:rPr>
-                <w:rFonts w:ascii="Calibri" w:hAnsi="Calibri" w:cs="Calibri"/>
-              </w:rPr>
-              <w:t>Ein webbasiertes Projektmanagement-Tool mit u.a. Benutzer- und Projektverwaltung, Ticketverwaltung und Wikis.</w:t>
-            </w:r>
-          </w:p>
-        </w:tc>
-      </w:tr>
-      <w:tr>
-        <w:trPr>
-          <w:cnfStyle w:val="000000100000" w:firstRow="0" w:lastRow="0" w:firstColumn="0" w:lastColumn="0" w:oddVBand="0" w:evenVBand="0" w:oddHBand="1" w:evenHBand="0" w:firstRowFirstColumn="0" w:firstRowLastColumn="0" w:lastRowFirstColumn="0" w:lastRowLastColumn="0"/>
-        </w:trPr>
-        <w:tc>
-          <w:tcPr>
-            <w:cnfStyle w:val="001000000000" w:firstRow="0" w:lastRow="0" w:firstColumn="1" w:lastColumn="0" w:oddVBand="0" w:evenVBand="0" w:oddHBand="0" w:evenHBand="0" w:firstRowFirstColumn="0" w:firstRowLastColumn="0" w:lastRowFirstColumn="0" w:lastRowLastColumn="0"/>
-            <w:tcW w:w="1951" w:type="dxa"/>
-          </w:tcPr>
-          <w:p>
-            <w:pPr>
-              <w:rPr>
-                <w:rFonts w:ascii="Calibri" w:hAnsi="Calibri" w:cs="Calibri"/>
-              </w:rPr>
-            </w:pPr>
-            <w:r>
-              <w:rPr>
-                <w:rFonts w:ascii="Calibri" w:hAnsi="Calibri" w:cs="Calibri"/>
-              </w:rPr>
-              <w:t xml:space="preserve">Ruby on </w:t>
-            </w:r>
-            <w:proofErr w:type="spellStart"/>
-            <w:r>
-              <w:rPr>
-                <w:rFonts w:ascii="Calibri" w:hAnsi="Calibri" w:cs="Calibri"/>
-              </w:rPr>
-              <w:t>Rails</w:t>
-            </w:r>
-            <w:proofErr w:type="spellEnd"/>
-          </w:p>
-        </w:tc>
-        <w:tc>
-          <w:tcPr>
-            <w:tcW w:w="7261" w:type="dxa"/>
-          </w:tcPr>
-          <w:p>
-            <w:pPr>
-              <w:cnfStyle w:val="000000100000" w:firstRow="0" w:lastRow="0" w:firstColumn="0" w:lastColumn="0" w:oddVBand="0" w:evenVBand="0" w:oddHBand="1" w:evenHBand="0" w:firstRowFirstColumn="0" w:firstRowLastColumn="0" w:lastRowFirstColumn="0" w:lastRowLastColumn="0"/>
-              <w:rPr>
-                <w:rFonts w:ascii="Calibri" w:hAnsi="Calibri" w:cs="Calibri"/>
-              </w:rPr>
-            </w:pPr>
-            <w:r>
-              <w:rPr>
-                <w:rFonts w:ascii="Calibri" w:hAnsi="Calibri" w:cs="Calibri"/>
-              </w:rPr>
-              <w:t xml:space="preserve">Ein Web </w:t>
-            </w:r>
-            <w:proofErr w:type="spellStart"/>
-            <w:r>
-              <w:rPr>
-                <w:rFonts w:ascii="Calibri" w:hAnsi="Calibri" w:cs="Calibri"/>
-              </w:rPr>
-              <w:t>Application</w:t>
-            </w:r>
-            <w:proofErr w:type="spellEnd"/>
-            <w:r>
-              <w:rPr>
-                <w:rFonts w:ascii="Calibri" w:hAnsi="Calibri" w:cs="Calibri"/>
-              </w:rPr>
-              <w:t xml:space="preserve"> Framework, welches in der Programmiersprache Ruby geschrieben ist.</w:t>
-            </w:r>
-          </w:p>
-        </w:tc>
-      </w:tr>
-      <w:tr>
-        <w:trPr>
-          <w:cnfStyle w:val="000000010000" w:firstRow="0" w:lastRow="0" w:firstColumn="0" w:lastColumn="0" w:oddVBand="0" w:evenVBand="0" w:oddHBand="0" w:evenHBand="1" w:firstRowFirstColumn="0" w:firstRowLastColumn="0" w:lastRowFirstColumn="0" w:lastRowLastColumn="0"/>
-        </w:trPr>
-        <w:tc>
-          <w:tcPr>
-            <w:cnfStyle w:val="001000000000" w:firstRow="0" w:lastRow="0" w:firstColumn="1" w:lastColumn="0" w:oddVBand="0" w:evenVBand="0" w:oddHBand="0" w:evenHBand="0" w:firstRowFirstColumn="0" w:firstRowLastColumn="0" w:lastRowFirstColumn="0" w:lastRowLastColumn="0"/>
-            <w:tcW w:w="1951" w:type="dxa"/>
-          </w:tcPr>
-          <w:p>
-            <w:pPr>
-              <w:rPr>
-                <w:rFonts w:ascii="Calibri" w:hAnsi="Calibri" w:cs="Calibri"/>
-              </w:rPr>
-            </w:pPr>
-            <w:r>
-              <w:rPr>
-                <w:rFonts w:ascii="Calibri" w:hAnsi="Calibri" w:cs="Calibri"/>
-              </w:rPr>
-              <w:t>SHA1-Hash</w:t>
-            </w:r>
-          </w:p>
-        </w:tc>
-        <w:tc>
-          <w:tcPr>
-            <w:tcW w:w="7261" w:type="dxa"/>
-          </w:tcPr>
-          <w:p>
-            <w:pPr>
-              <w:cnfStyle w:val="000000010000" w:firstRow="0" w:lastRow="0" w:firstColumn="0" w:lastColumn="0" w:oddVBand="0" w:evenVBand="0" w:oddHBand="0" w:evenHBand="1" w:firstRowFirstColumn="0" w:firstRowLastColumn="0" w:lastRowFirstColumn="0" w:lastRowLastColumn="0"/>
-              <w:rPr>
-                <w:rFonts w:ascii="Calibri" w:hAnsi="Calibri" w:cs="Calibri"/>
-              </w:rPr>
-            </w:pPr>
-            <w:r>
-              <w:rPr>
-                <w:rFonts w:ascii="Calibri" w:hAnsi="Calibri" w:cs="Calibri"/>
-              </w:rPr>
-              <w:t>Spezieller Algorithmus, um aus einer Zeichenkette einen Hash zu erstellen.</w:t>
-            </w:r>
-          </w:p>
-        </w:tc>
-      </w:tr>
-      <w:tr>
-        <w:trPr>
-          <w:cnfStyle w:val="000000100000" w:firstRow="0" w:lastRow="0" w:firstColumn="0" w:lastColumn="0" w:oddVBand="0" w:evenVBand="0" w:oddHBand="1" w:evenHBand="0" w:firstRowFirstColumn="0" w:firstRowLastColumn="0" w:lastRowFirstColumn="0" w:lastRowLastColumn="0"/>
-        </w:trPr>
-        <w:tc>
-          <w:tcPr>
-            <w:cnfStyle w:val="001000000000" w:firstRow="0" w:lastRow="0" w:firstColumn="1" w:lastColumn="0" w:oddVBand="0" w:evenVBand="0" w:oddHBand="0" w:evenHBand="0" w:firstRowFirstColumn="0" w:firstRowLastColumn="0" w:lastRowFirstColumn="0" w:lastRowLastColumn="0"/>
-            <w:tcW w:w="1951" w:type="dxa"/>
-          </w:tcPr>
-          <w:p>
-            <w:pPr>
-              <w:rPr>
-                <w:rFonts w:ascii="Calibri" w:hAnsi="Calibri" w:cs="Calibri"/>
-              </w:rPr>
-            </w:pPr>
-            <w:r>
-              <w:rPr>
-                <w:rFonts w:ascii="Calibri" w:hAnsi="Calibri" w:cs="Calibri"/>
-              </w:rPr>
-              <w:t>Skype</w:t>
-            </w:r>
-          </w:p>
-        </w:tc>
-        <w:tc>
-          <w:tcPr>
-            <w:tcW w:w="7261" w:type="dxa"/>
-          </w:tcPr>
-          <w:p>
-            <w:pPr>
-              <w:cnfStyle w:val="000000100000" w:firstRow="0" w:lastRow="0" w:firstColumn="0" w:lastColumn="0" w:oddVBand="0" w:evenVBand="0" w:oddHBand="1" w:evenHBand="0" w:firstRowFirstColumn="0" w:firstRowLastColumn="0" w:lastRowFirstColumn="0" w:lastRowLastColumn="0"/>
-              <w:rPr>
-                <w:rFonts w:ascii="Calibri" w:hAnsi="Calibri" w:cs="Calibri"/>
-              </w:rPr>
-            </w:pPr>
-            <w:r>
-              <w:rPr>
-                <w:rFonts w:ascii="Calibri" w:hAnsi="Calibri" w:cs="Calibri"/>
-              </w:rPr>
-              <w:t xml:space="preserve">Eine kostenlose </w:t>
-            </w:r>
-            <w:proofErr w:type="spellStart"/>
-            <w:r>
-              <w:rPr>
-                <w:rFonts w:ascii="Calibri" w:hAnsi="Calibri" w:cs="Calibri"/>
-              </w:rPr>
-              <w:t>VoIP</w:t>
-            </w:r>
-            <w:proofErr w:type="spellEnd"/>
-            <w:r>
-              <w:rPr>
-                <w:rFonts w:ascii="Calibri" w:hAnsi="Calibri" w:cs="Calibri"/>
-              </w:rPr>
-              <w:t xml:space="preserve">-Software, die das gebührenfreie Telefonieren zwischen Skype-Kunden via Internet ermöglicht. Die Instant-Messaging-Funktion erlaubt es auch zu </w:t>
-            </w:r>
-            <w:r>
-              <w:rPr>
-                <w:rFonts w:ascii="Calibri" w:hAnsi="Calibri" w:cs="Calibri"/>
-              </w:rPr>
-              <w:lastRenderedPageBreak/>
-              <w:t>chatten.</w:t>
-            </w:r>
-          </w:p>
-        </w:tc>
-      </w:tr>
-      <w:tr>
-        <w:trPr>
-          <w:cnfStyle w:val="000000010000" w:firstRow="0" w:lastRow="0" w:firstColumn="0" w:lastColumn="0" w:oddVBand="0" w:evenVBand="0" w:oddHBand="0" w:evenHBand="1" w:firstRowFirstColumn="0" w:firstRowLastColumn="0" w:lastRowFirstColumn="0" w:lastRowLastColumn="0"/>
-        </w:trPr>
-        <w:tc>
-          <w:tcPr>
-            <w:cnfStyle w:val="001000000000" w:firstRow="0" w:lastRow="0" w:firstColumn="1" w:lastColumn="0" w:oddVBand="0" w:evenVBand="0" w:oddHBand="0" w:evenHBand="0" w:firstRowFirstColumn="0" w:firstRowLastColumn="0" w:lastRowFirstColumn="0" w:lastRowLastColumn="0"/>
-            <w:tcW w:w="1951" w:type="dxa"/>
-          </w:tcPr>
-          <w:p>
-            <w:pPr>
-              <w:rPr>
-                <w:rFonts w:ascii="Calibri" w:hAnsi="Calibri" w:cs="Calibri"/>
-              </w:rPr>
-            </w:pPr>
-            <w:r>
-              <w:rPr>
-                <w:rFonts w:ascii="Calibri" w:hAnsi="Calibri" w:cs="Calibri"/>
-              </w:rPr>
-              <w:lastRenderedPageBreak/>
-              <w:t>Subversion</w:t>
-            </w:r>
-          </w:p>
-        </w:tc>
-        <w:tc>
-          <w:tcPr>
-            <w:tcW w:w="7261" w:type="dxa"/>
-          </w:tcPr>
-          <w:p>
-            <w:pPr>
-              <w:cnfStyle w:val="000000010000" w:firstRow="0" w:lastRow="0" w:firstColumn="0" w:lastColumn="0" w:oddVBand="0" w:evenVBand="0" w:oddHBand="0" w:evenHBand="1" w:firstRowFirstColumn="0" w:firstRowLastColumn="0" w:lastRowFirstColumn="0" w:lastRowLastColumn="0"/>
-              <w:rPr>
-                <w:rFonts w:ascii="Calibri" w:hAnsi="Calibri" w:cs="Calibri"/>
-              </w:rPr>
-            </w:pPr>
-            <w:r>
-              <w:rPr>
-                <w:rFonts w:ascii="Calibri" w:hAnsi="Calibri" w:cs="Calibri"/>
-              </w:rPr>
-              <w:t>Eine frei erhältliche Software zur Versionsverwaltung von Dateien und Verzeichnissen.</w:t>
-            </w:r>
-          </w:p>
-        </w:tc>
-      </w:tr>
-      <w:tr>
-        <w:trPr>
-          <w:cnfStyle w:val="000000100000" w:firstRow="0" w:lastRow="0" w:firstColumn="0" w:lastColumn="0" w:oddVBand="0" w:evenVBand="0" w:oddHBand="1" w:evenHBand="0" w:firstRowFirstColumn="0" w:firstRowLastColumn="0" w:lastRowFirstColumn="0" w:lastRowLastColumn="0"/>
-        </w:trPr>
-        <w:tc>
-          <w:tcPr>
-            <w:cnfStyle w:val="001000000000" w:firstRow="0" w:lastRow="0" w:firstColumn="1" w:lastColumn="0" w:oddVBand="0" w:evenVBand="0" w:oddHBand="0" w:evenHBand="0" w:firstRowFirstColumn="0" w:firstRowLastColumn="0" w:lastRowFirstColumn="0" w:lastRowLastColumn="0"/>
-            <w:tcW w:w="1951" w:type="dxa"/>
-          </w:tcPr>
-          <w:p>
-            <w:pPr>
-              <w:rPr>
-                <w:rFonts w:ascii="Calibri" w:hAnsi="Calibri" w:cs="Calibri"/>
-              </w:rPr>
-            </w:pPr>
-            <w:proofErr w:type="spellStart"/>
-            <w:r>
-              <w:rPr>
-                <w:rFonts w:ascii="Calibri" w:hAnsi="Calibri" w:cs="Calibri"/>
-              </w:rPr>
-              <w:t>VoIP</w:t>
-            </w:r>
-            <w:proofErr w:type="spellEnd"/>
-          </w:p>
-        </w:tc>
-        <w:tc>
-          <w:tcPr>
-            <w:tcW w:w="7261" w:type="dxa"/>
-          </w:tcPr>
-          <w:p>
-            <w:pPr>
-              <w:cnfStyle w:val="000000100000" w:firstRow="0" w:lastRow="0" w:firstColumn="0" w:lastColumn="0" w:oddVBand="0" w:evenVBand="0" w:oddHBand="1" w:evenHBand="0" w:firstRowFirstColumn="0" w:firstRowLastColumn="0" w:lastRowFirstColumn="0" w:lastRowLastColumn="0"/>
-              <w:rPr>
-                <w:rFonts w:ascii="Calibri" w:hAnsi="Calibri" w:cs="Calibri"/>
-              </w:rPr>
-            </w:pPr>
-            <w:r>
-              <w:rPr>
-                <w:rFonts w:ascii="Calibri" w:hAnsi="Calibri" w:cs="Calibri"/>
-              </w:rPr>
-              <w:t xml:space="preserve">Voice </w:t>
-            </w:r>
-            <w:proofErr w:type="spellStart"/>
-            <w:r>
-              <w:rPr>
-                <w:rFonts w:ascii="Calibri" w:hAnsi="Calibri" w:cs="Calibri"/>
-              </w:rPr>
-              <w:t>over</w:t>
-            </w:r>
-            <w:proofErr w:type="spellEnd"/>
-            <w:r>
-              <w:rPr>
-                <w:rFonts w:ascii="Calibri" w:hAnsi="Calibri" w:cs="Calibri"/>
-              </w:rPr>
-              <w:t xml:space="preserve"> IP, Telefonie über ein IP basiertes Netzwerk</w:t>
-            </w:r>
-          </w:p>
-        </w:tc>
-      </w:tr>
-      <w:tr>
-        <w:trPr>
-          <w:cnfStyle w:val="000000010000" w:firstRow="0" w:lastRow="0" w:firstColumn="0" w:lastColumn="0" w:oddVBand="0" w:evenVBand="0" w:oddHBand="0" w:evenHBand="1" w:firstRowFirstColumn="0" w:firstRowLastColumn="0" w:lastRowFirstColumn="0" w:lastRowLastColumn="0"/>
-        </w:trPr>
-        <w:tc>
-          <w:tcPr>
-            <w:cnfStyle w:val="001000000000" w:firstRow="0" w:lastRow="0" w:firstColumn="1" w:lastColumn="0" w:oddVBand="0" w:evenVBand="0" w:oddHBand="0" w:evenHBand="0" w:firstRowFirstColumn="0" w:firstRowLastColumn="0" w:lastRowFirstColumn="0" w:lastRowLastColumn="0"/>
-            <w:tcW w:w="1951" w:type="dxa"/>
-          </w:tcPr>
-          <w:p>
-            <w:pPr>
-              <w:rPr>
-                <w:rFonts w:ascii="Calibri" w:hAnsi="Calibri" w:cs="Calibri"/>
-              </w:rPr>
-            </w:pPr>
-            <w:proofErr w:type="spellStart"/>
-            <w:r>
-              <w:rPr>
-                <w:rFonts w:ascii="Calibri" w:hAnsi="Calibri" w:cs="Calibri"/>
-              </w:rPr>
-              <w:t>WebOS</w:t>
-            </w:r>
-            <w:proofErr w:type="spellEnd"/>
-          </w:p>
-        </w:tc>
-        <w:tc>
-          <w:tcPr>
-            <w:tcW w:w="7261" w:type="dxa"/>
-          </w:tcPr>
-          <w:p>
-            <w:pPr>
-              <w:cnfStyle w:val="000000010000" w:firstRow="0" w:lastRow="0" w:firstColumn="0" w:lastColumn="0" w:oddVBand="0" w:evenVBand="0" w:oddHBand="0" w:evenHBand="1" w:firstRowFirstColumn="0" w:firstRowLastColumn="0" w:lastRowFirstColumn="0" w:lastRowLastColumn="0"/>
-              <w:rPr>
-                <w:rFonts w:ascii="Calibri" w:hAnsi="Calibri" w:cs="Calibri"/>
-              </w:rPr>
-            </w:pPr>
-            <w:r>
-              <w:rPr>
-                <w:rFonts w:ascii="Calibri" w:hAnsi="Calibri" w:cs="Calibri"/>
-              </w:rPr>
-              <w:t xml:space="preserve">Ein Betriebssystem wie auch eine Softwareplattform wie </w:t>
-            </w:r>
-            <w:proofErr w:type="spellStart"/>
-            <w:r>
-              <w:rPr>
-                <w:rFonts w:ascii="Calibri" w:hAnsi="Calibri" w:cs="Calibri"/>
-              </w:rPr>
-              <w:t>Android</w:t>
-            </w:r>
-            <w:proofErr w:type="spellEnd"/>
-            <w:r>
-              <w:rPr>
-                <w:rFonts w:ascii="Calibri" w:hAnsi="Calibri" w:cs="Calibri"/>
-              </w:rPr>
-              <w:t xml:space="preserve">, Nachfolger von </w:t>
-            </w:r>
-            <w:proofErr w:type="spellStart"/>
-            <w:r>
-              <w:rPr>
-                <w:rFonts w:ascii="Calibri" w:hAnsi="Calibri" w:cs="Calibri"/>
-              </w:rPr>
-              <w:t>PalmOS</w:t>
-            </w:r>
-            <w:proofErr w:type="spellEnd"/>
-          </w:p>
-        </w:tc>
-      </w:tr>
-      <w:tr>
-        <w:trPr>
-          <w:cnfStyle w:val="000000100000" w:firstRow="0" w:lastRow="0" w:firstColumn="0" w:lastColumn="0" w:oddVBand="0" w:evenVBand="0" w:oddHBand="1" w:evenHBand="0" w:firstRowFirstColumn="0" w:firstRowLastColumn="0" w:lastRowFirstColumn="0" w:lastRowLastColumn="0"/>
-        </w:trPr>
-        <w:tc>
-          <w:tcPr>
-            <w:cnfStyle w:val="001000000000" w:firstRow="0" w:lastRow="0" w:firstColumn="1" w:lastColumn="0" w:oddVBand="0" w:evenVBand="0" w:oddHBand="0" w:evenHBand="0" w:firstRowFirstColumn="0" w:firstRowLastColumn="0" w:lastRowFirstColumn="0" w:lastRowLastColumn="0"/>
-            <w:tcW w:w="1951" w:type="dxa"/>
-          </w:tcPr>
-          <w:p>
-            <w:pPr>
-              <w:rPr>
-                <w:rFonts w:ascii="Calibri" w:hAnsi="Calibri" w:cs="Calibri"/>
-              </w:rPr>
-            </w:pPr>
-            <w:r>
-              <w:rPr>
-                <w:rFonts w:ascii="Calibri" w:hAnsi="Calibri" w:cs="Calibri"/>
-              </w:rPr>
-              <w:t>Webplattform</w:t>
-            </w:r>
-          </w:p>
-        </w:tc>
-        <w:tc>
-          <w:tcPr>
-            <w:tcW w:w="7261" w:type="dxa"/>
-          </w:tcPr>
-          <w:p>
-            <w:pPr>
-              <w:cnfStyle w:val="000000100000" w:firstRow="0" w:lastRow="0" w:firstColumn="0" w:lastColumn="0" w:oddVBand="0" w:evenVBand="0" w:oddHBand="1" w:evenHBand="0" w:firstRowFirstColumn="0" w:firstRowLastColumn="0" w:lastRowFirstColumn="0" w:lastRowLastColumn="0"/>
-              <w:rPr>
-                <w:rFonts w:ascii="Calibri" w:hAnsi="Calibri" w:cs="Calibri"/>
-              </w:rPr>
-            </w:pPr>
-            <w:r>
-              <w:rPr>
-                <w:rFonts w:ascii="Calibri" w:hAnsi="Calibri" w:cs="Calibri"/>
-              </w:rPr>
-              <w:t xml:space="preserve">Plattform, welche mit Ruby on </w:t>
-            </w:r>
-            <w:proofErr w:type="spellStart"/>
-            <w:r>
-              <w:rPr>
-                <w:rFonts w:ascii="Calibri" w:hAnsi="Calibri" w:cs="Calibri"/>
-              </w:rPr>
-              <w:t>Rails</w:t>
-            </w:r>
-            <w:proofErr w:type="spellEnd"/>
-            <w:r>
-              <w:rPr>
-                <w:rFonts w:ascii="Calibri" w:hAnsi="Calibri" w:cs="Calibri"/>
-              </w:rPr>
-              <w:t xml:space="preserve"> entwickelt wird und auf dem Server laufen wird.</w:t>
+              <w:t>Datei, die XML-Daten enthält</w:t>
             </w:r>
           </w:p>
         </w:tc>
@@ -2413,11 +4054,11 @@
         <w:pStyle w:val="berschrift2"/>
         <w:ind w:left="578" w:hanging="578"/>
       </w:pPr>
-      <w:bookmarkStart w:id="5" w:name="_Toc286932161"/>
+      <w:bookmarkStart w:id="6" w:name="_Toc286932161"/>
       <w:r>
         <w:t>Abkürzungserläuterung</w:t>
       </w:r>
-      <w:bookmarkEnd w:id="5"/>
+      <w:bookmarkEnd w:id="6"/>
     </w:p>
     <w:tbl>
       <w:tblPr>
@@ -2477,9 +4118,692 @@
             <w:r>
               <w:rPr>
                 <w:rFonts w:ascii="Calibri" w:hAnsi="Calibri" w:cs="Calibri"/>
+              </w:rPr>
+              <w:t>AJAX</w:t>
+            </w:r>
+          </w:p>
+        </w:tc>
+        <w:tc>
+          <w:tcPr>
+            <w:tcW w:w="7261" w:type="dxa"/>
+          </w:tcPr>
+          <w:p>
+            <w:pPr>
+              <w:cnfStyle w:val="000000100000" w:firstRow="0" w:lastRow="0" w:firstColumn="0" w:lastColumn="0" w:oddVBand="0" w:evenVBand="0" w:oddHBand="1" w:evenHBand="0" w:firstRowFirstColumn="0" w:firstRowLastColumn="0" w:lastRowFirstColumn="0" w:lastRowLastColumn="0"/>
+              <w:rPr>
+                <w:rFonts w:ascii="Calibri" w:hAnsi="Calibri" w:cs="Calibri"/>
+              </w:rPr>
+            </w:pPr>
+            <w:proofErr w:type="spellStart"/>
+            <w:r>
+              <w:rPr>
+                <w:rFonts w:ascii="Calibri" w:hAnsi="Calibri" w:cs="Calibri"/>
+              </w:rPr>
+              <w:t>Apronym</w:t>
+            </w:r>
+            <w:proofErr w:type="spellEnd"/>
+            <w:r>
+              <w:rPr>
+                <w:rFonts w:ascii="Calibri" w:hAnsi="Calibri" w:cs="Calibri"/>
+              </w:rPr>
+              <w:t xml:space="preserve"> für </w:t>
+            </w:r>
+            <w:proofErr w:type="spellStart"/>
+            <w:r>
+              <w:rPr>
+                <w:bCs/>
+              </w:rPr>
+              <w:t>A</w:t>
+            </w:r>
+            <w:r>
+              <w:t>synchronous</w:t>
+            </w:r>
+            <w:proofErr w:type="spellEnd"/>
+            <w:r>
+              <w:t xml:space="preserve"> </w:t>
+            </w:r>
+            <w:r>
+              <w:rPr>
+                <w:bCs/>
+              </w:rPr>
+              <w:t>J</w:t>
+            </w:r>
+            <w:r>
+              <w:t xml:space="preserve">avaScript </w:t>
+            </w:r>
+            <w:proofErr w:type="spellStart"/>
+            <w:r>
+              <w:rPr>
+                <w:bCs/>
+              </w:rPr>
+              <w:t>a</w:t>
+            </w:r>
+            <w:r>
+              <w:t>nd</w:t>
+            </w:r>
+            <w:proofErr w:type="spellEnd"/>
+            <w:r>
+              <w:t xml:space="preserve"> </w:t>
+            </w:r>
+            <w:r>
+              <w:rPr>
+                <w:bCs/>
+              </w:rPr>
+              <w:t>X</w:t>
+            </w:r>
+            <w:r>
+              <w:t>ML</w:t>
+            </w:r>
+            <w:r>
+              <w:br/>
+            </w:r>
+            <w:r>
+              <w:t>Konzept der asynchronen Datenübertragung zwischen einem Browser und dem Server</w:t>
+            </w:r>
+          </w:p>
+        </w:tc>
+      </w:tr>
+      <w:tr>
+        <w:trPr>
+          <w:cnfStyle w:val="000000010000" w:firstRow="0" w:lastRow="0" w:firstColumn="0" w:lastColumn="0" w:oddVBand="0" w:evenVBand="0" w:oddHBand="0" w:evenHBand="1" w:firstRowFirstColumn="0" w:firstRowLastColumn="0" w:lastRowFirstColumn="0" w:lastRowLastColumn="0"/>
+        </w:trPr>
+        <w:tc>
+          <w:tcPr>
+            <w:cnfStyle w:val="001000000000" w:firstRow="0" w:lastRow="0" w:firstColumn="1" w:lastColumn="0" w:oddVBand="0" w:evenVBand="0" w:oddHBand="0" w:evenHBand="0" w:firstRowFirstColumn="0" w:firstRowLastColumn="0" w:lastRowFirstColumn="0" w:lastRowLastColumn="0"/>
+            <w:tcW w:w="1951" w:type="dxa"/>
+          </w:tcPr>
+          <w:p>
+            <w:pPr>
+              <w:rPr>
+                <w:rFonts w:ascii="Calibri" w:hAnsi="Calibri" w:cs="Calibri"/>
+              </w:rPr>
+            </w:pPr>
+            <w:r>
+              <w:rPr>
+                <w:rFonts w:ascii="Calibri" w:hAnsi="Calibri" w:cs="Calibri"/>
+              </w:rPr>
+              <w:t>API</w:t>
+            </w:r>
+          </w:p>
+        </w:tc>
+        <w:tc>
+          <w:tcPr>
+            <w:tcW w:w="7261" w:type="dxa"/>
+          </w:tcPr>
+          <w:p>
+            <w:pPr>
+              <w:cnfStyle w:val="000000010000" w:firstRow="0" w:lastRow="0" w:firstColumn="0" w:lastColumn="0" w:oddVBand="0" w:evenVBand="0" w:oddHBand="0" w:evenHBand="1" w:firstRowFirstColumn="0" w:firstRowLastColumn="0" w:lastRowFirstColumn="0" w:lastRowLastColumn="0"/>
+              <w:rPr>
+                <w:rFonts w:ascii="Calibri" w:hAnsi="Calibri" w:cs="Calibri"/>
+              </w:rPr>
+            </w:pPr>
+            <w:proofErr w:type="spellStart"/>
+            <w:r>
+              <w:rPr>
+                <w:rFonts w:ascii="Calibri" w:hAnsi="Calibri" w:cs="Calibri"/>
+              </w:rPr>
+              <w:t>Application</w:t>
+            </w:r>
+            <w:proofErr w:type="spellEnd"/>
+            <w:r>
+              <w:rPr>
+                <w:rFonts w:ascii="Calibri" w:hAnsi="Calibri" w:cs="Calibri"/>
+              </w:rPr>
+              <w:t xml:space="preserve"> </w:t>
+            </w:r>
+            <w:proofErr w:type="spellStart"/>
+            <w:r>
+              <w:rPr>
+                <w:rFonts w:ascii="Calibri" w:hAnsi="Calibri" w:cs="Calibri"/>
+              </w:rPr>
+              <w:t>Programming</w:t>
+            </w:r>
+            <w:proofErr w:type="spellEnd"/>
+            <w:r>
+              <w:rPr>
+                <w:rFonts w:ascii="Calibri" w:hAnsi="Calibri" w:cs="Calibri"/>
+              </w:rPr>
+              <w:t xml:space="preserve"> Interface</w:t>
+            </w:r>
+            <w:r>
+              <w:rPr>
+                <w:rFonts w:ascii="Calibri" w:hAnsi="Calibri" w:cs="Calibri"/>
+              </w:rPr>
+              <w:br/>
+              <w:t>Programmierschnittstelle</w:t>
+            </w:r>
+          </w:p>
+        </w:tc>
+      </w:tr>
+      <w:tr>
+        <w:trPr>
+          <w:cnfStyle w:val="000000100000" w:firstRow="0" w:lastRow="0" w:firstColumn="0" w:lastColumn="0" w:oddVBand="0" w:evenVBand="0" w:oddHBand="1" w:evenHBand="0" w:firstRowFirstColumn="0" w:firstRowLastColumn="0" w:lastRowFirstColumn="0" w:lastRowLastColumn="0"/>
+        </w:trPr>
+        <w:tc>
+          <w:tcPr>
+            <w:cnfStyle w:val="001000000000" w:firstRow="0" w:lastRow="0" w:firstColumn="1" w:lastColumn="0" w:oddVBand="0" w:evenVBand="0" w:oddHBand="0" w:evenHBand="0" w:firstRowFirstColumn="0" w:firstRowLastColumn="0" w:lastRowFirstColumn="0" w:lastRowLastColumn="0"/>
+            <w:tcW w:w="1951" w:type="dxa"/>
+          </w:tcPr>
+          <w:p>
+            <w:pPr>
+              <w:rPr>
+                <w:rFonts w:ascii="Calibri" w:hAnsi="Calibri" w:cs="Calibri"/>
+              </w:rPr>
+            </w:pPr>
+            <w:r>
+              <w:rPr>
+                <w:rFonts w:ascii="Calibri" w:hAnsi="Calibri" w:cs="Calibri"/>
+              </w:rPr>
+              <w:t>CRUD</w:t>
+            </w:r>
+          </w:p>
+        </w:tc>
+        <w:tc>
+          <w:tcPr>
+            <w:tcW w:w="7261" w:type="dxa"/>
+          </w:tcPr>
+          <w:p>
+            <w:pPr>
+              <w:cnfStyle w:val="000000100000" w:firstRow="0" w:lastRow="0" w:firstColumn="0" w:lastColumn="0" w:oddVBand="0" w:evenVBand="0" w:oddHBand="1" w:evenHBand="0" w:firstRowFirstColumn="0" w:firstRowLastColumn="0" w:lastRowFirstColumn="0" w:lastRowLastColumn="0"/>
+              <w:rPr>
+                <w:rFonts w:ascii="Calibri" w:hAnsi="Calibri" w:cs="Calibri"/>
+              </w:rPr>
+            </w:pPr>
+            <w:r>
+              <w:rPr>
+                <w:rFonts w:ascii="Calibri" w:hAnsi="Calibri" w:cs="Calibri"/>
+              </w:rPr>
+              <w:t>Die einzelnen Buchstaben bezeichnen die grun</w:t>
+            </w:r>
+            <w:r>
+              <w:rPr>
+                <w:rFonts w:ascii="Calibri" w:hAnsi="Calibri" w:cs="Calibri"/>
+              </w:rPr>
+              <w:t>dlegenden Datenbankoperationen: Create (anlegen), Read (lesen), Update (aktualisieren) und Delete (löschen)</w:t>
+            </w:r>
+          </w:p>
+        </w:tc>
+      </w:tr>
+      <w:tr>
+        <w:trPr>
+          <w:cnfStyle w:val="000000010000" w:firstRow="0" w:lastRow="0" w:firstColumn="0" w:lastColumn="0" w:oddVBand="0" w:evenVBand="0" w:oddHBand="0" w:evenHBand="1" w:firstRowFirstColumn="0" w:firstRowLastColumn="0" w:lastRowFirstColumn="0" w:lastRowLastColumn="0"/>
+        </w:trPr>
+        <w:tc>
+          <w:tcPr>
+            <w:cnfStyle w:val="001000000000" w:firstRow="0" w:lastRow="0" w:firstColumn="1" w:lastColumn="0" w:oddVBand="0" w:evenVBand="0" w:oddHBand="0" w:evenHBand="0" w:firstRowFirstColumn="0" w:firstRowLastColumn="0" w:lastRowFirstColumn="0" w:lastRowLastColumn="0"/>
+            <w:tcW w:w="1951" w:type="dxa"/>
+          </w:tcPr>
+          <w:p>
+            <w:pPr>
+              <w:rPr>
+                <w:rFonts w:ascii="Calibri" w:hAnsi="Calibri" w:cs="Calibri"/>
+              </w:rPr>
+            </w:pPr>
+            <w:r>
+              <w:rPr>
+                <w:rFonts w:ascii="Calibri" w:hAnsi="Calibri" w:cs="Calibri"/>
+              </w:rPr>
+              <w:t>HTML</w:t>
+            </w:r>
+          </w:p>
+        </w:tc>
+        <w:tc>
+          <w:tcPr>
+            <w:tcW w:w="7261" w:type="dxa"/>
+          </w:tcPr>
+          <w:p>
+            <w:pPr>
+              <w:cnfStyle w:val="000000010000" w:firstRow="0" w:lastRow="0" w:firstColumn="0" w:lastColumn="0" w:oddVBand="0" w:evenVBand="0" w:oddHBand="0" w:evenHBand="1" w:firstRowFirstColumn="0" w:firstRowLastColumn="0" w:lastRowFirstColumn="0" w:lastRowLastColumn="0"/>
+              <w:rPr>
+                <w:rFonts w:ascii="Calibri" w:hAnsi="Calibri" w:cs="Calibri"/>
+              </w:rPr>
+            </w:pPr>
+            <w:r>
+              <w:rPr>
+                <w:bCs/>
+              </w:rPr>
+              <w:t>Hypertext Markup Language</w:t>
+            </w:r>
+            <w:r>
+              <w:rPr>
+                <w:bCs/>
+              </w:rPr>
+              <w:br/>
+              <w:t>T</w:t>
+            </w:r>
+            <w:r>
+              <w:t>extbasierte Auszeichnungssprache zur Strukturierung von Inhalten wie Texten, Bildern und Hyperlinks in Dokumenten</w:t>
+            </w:r>
+          </w:p>
+        </w:tc>
+      </w:tr>
+      <w:tr>
+        <w:trPr>
+          <w:cnfStyle w:val="000000100000" w:firstRow="0" w:lastRow="0" w:firstColumn="0" w:lastColumn="0" w:oddVBand="0" w:evenVBand="0" w:oddHBand="1" w:evenHBand="0" w:firstRowFirstColumn="0" w:firstRowLastColumn="0" w:lastRowFirstColumn="0" w:lastRowLastColumn="0"/>
+        </w:trPr>
+        <w:tc>
+          <w:tcPr>
+            <w:cnfStyle w:val="001000000000" w:firstRow="0" w:lastRow="0" w:firstColumn="1" w:lastColumn="0" w:oddVBand="0" w:evenVBand="0" w:oddHBand="0" w:evenHBand="0" w:firstRowFirstColumn="0" w:firstRowLastColumn="0" w:lastRowFirstColumn="0" w:lastRowLastColumn="0"/>
+            <w:tcW w:w="1951" w:type="dxa"/>
+          </w:tcPr>
+          <w:p>
+            <w:pPr>
+              <w:rPr>
+                <w:rFonts w:ascii="Calibri" w:hAnsi="Calibri" w:cs="Calibri"/>
+              </w:rPr>
+            </w:pPr>
+            <w:r>
+              <w:rPr>
+                <w:rFonts w:ascii="Calibri" w:hAnsi="Calibri" w:cs="Calibri"/>
+              </w:rPr>
+              <w:t>HTTP</w:t>
+            </w:r>
+          </w:p>
+        </w:tc>
+        <w:tc>
+          <w:tcPr>
+            <w:tcW w:w="7261" w:type="dxa"/>
+          </w:tcPr>
+          <w:p>
+            <w:pPr>
+              <w:cnfStyle w:val="000000100000" w:firstRow="0" w:lastRow="0" w:firstColumn="0" w:lastColumn="0" w:oddVBand="0" w:evenVBand="0" w:oddHBand="1" w:evenHBand="0" w:firstRowFirstColumn="0" w:firstRowLastColumn="0" w:lastRowFirstColumn="0" w:lastRowLastColumn="0"/>
+              <w:rPr>
+                <w:rFonts w:ascii="Calibri" w:hAnsi="Calibri" w:cs="Calibri"/>
+              </w:rPr>
+            </w:pPr>
+            <w:r>
+              <w:rPr>
+                <w:bCs/>
+              </w:rPr>
+              <w:t>Hypertext Transfer Protocol</w:t>
+            </w:r>
+            <w:r>
+              <w:rPr>
+                <w:bCs/>
+              </w:rPr>
+              <w:br/>
+            </w:r>
+            <w:r>
+              <w:t>Protokoll zur Übertragung von Daten über ein Netzwerk</w:t>
+            </w:r>
+          </w:p>
+        </w:tc>
+      </w:tr>
+      <w:tr>
+        <w:trPr>
+          <w:cnfStyle w:val="000000010000" w:firstRow="0" w:lastRow="0" w:firstColumn="0" w:lastColumn="0" w:oddVBand="0" w:evenVBand="0" w:oddHBand="0" w:evenHBand="1" w:firstRowFirstColumn="0" w:firstRowLastColumn="0" w:lastRowFirstColumn="0" w:lastRowLastColumn="0"/>
+        </w:trPr>
+        <w:tc>
+          <w:tcPr>
+            <w:cnfStyle w:val="001000000000" w:firstRow="0" w:lastRow="0" w:firstColumn="1" w:lastColumn="0" w:oddVBand="0" w:evenVBand="0" w:oddHBand="0" w:evenHBand="0" w:firstRowFirstColumn="0" w:firstRowLastColumn="0" w:lastRowFirstColumn="0" w:lastRowLastColumn="0"/>
+            <w:tcW w:w="1951" w:type="dxa"/>
+          </w:tcPr>
+          <w:p>
+            <w:pPr>
+              <w:rPr>
+                <w:rFonts w:ascii="Calibri" w:hAnsi="Calibri" w:cs="Calibri"/>
+              </w:rPr>
+            </w:pPr>
+            <w:r>
+              <w:rPr>
+                <w:rFonts w:ascii="Calibri" w:hAnsi="Calibri" w:cs="Calibri"/>
+              </w:rPr>
+              <w:t>HTTPS</w:t>
+            </w:r>
+          </w:p>
+        </w:tc>
+        <w:tc>
+          <w:tcPr>
+            <w:tcW w:w="7261" w:type="dxa"/>
+          </w:tcPr>
+          <w:p>
+            <w:pPr>
+              <w:cnfStyle w:val="000000010000" w:firstRow="0" w:lastRow="0" w:firstColumn="0" w:lastColumn="0" w:oddVBand="0" w:evenVBand="0" w:oddHBand="0" w:evenHBand="1" w:firstRowFirstColumn="0" w:firstRowLastColumn="0" w:lastRowFirstColumn="0" w:lastRowLastColumn="0"/>
+              <w:rPr>
+                <w:rFonts w:ascii="Calibri" w:hAnsi="Calibri" w:cs="Calibri"/>
+              </w:rPr>
+            </w:pPr>
+            <w:proofErr w:type="spellStart"/>
+            <w:r>
+              <w:rPr>
+                <w:bCs/>
+              </w:rPr>
+              <w:t>HyperText</w:t>
+            </w:r>
+            <w:proofErr w:type="spellEnd"/>
+            <w:r>
+              <w:rPr>
+                <w:bCs/>
+              </w:rPr>
+              <w:t xml:space="preserve"> Transfer Protocol Secure</w:t>
+            </w:r>
+            <w:r>
+              <w:rPr>
+                <w:bCs/>
+              </w:rPr>
+              <w:br/>
+              <w:t>P</w:t>
+            </w:r>
+            <w:r>
+              <w:rPr>
+                <w:bCs/>
+              </w:rPr>
+              <w:t>rotokoll zur abhörsicheren Übertragung von Daten über ein Netzwerk</w:t>
+            </w:r>
+          </w:p>
+        </w:tc>
+      </w:tr>
+      <w:tr>
+        <w:trPr>
+          <w:cnfStyle w:val="000000100000" w:firstRow="0" w:lastRow="0" w:firstColumn="0" w:lastColumn="0" w:oddVBand="0" w:evenVBand="0" w:oddHBand="1" w:evenHBand="0" w:firstRowFirstColumn="0" w:firstRowLastColumn="0" w:lastRowFirstColumn="0" w:lastRowLastColumn="0"/>
+        </w:trPr>
+        <w:tc>
+          <w:tcPr>
+            <w:cnfStyle w:val="001000000000" w:firstRow="0" w:lastRow="0" w:firstColumn="1" w:lastColumn="0" w:oddVBand="0" w:evenVBand="0" w:oddHBand="0" w:evenHBand="0" w:firstRowFirstColumn="0" w:firstRowLastColumn="0" w:lastRowFirstColumn="0" w:lastRowLastColumn="0"/>
+            <w:tcW w:w="1951" w:type="dxa"/>
+          </w:tcPr>
+          <w:p>
+            <w:pPr>
+              <w:rPr>
+                <w:rFonts w:ascii="Calibri" w:hAnsi="Calibri" w:cs="Calibri"/>
+              </w:rPr>
+            </w:pPr>
+            <w:r>
+              <w:rPr>
+                <w:rFonts w:ascii="Calibri" w:hAnsi="Calibri" w:cs="Calibri"/>
+              </w:rPr>
+              <w:t>IDE</w:t>
+            </w:r>
+          </w:p>
+        </w:tc>
+        <w:tc>
+          <w:tcPr>
+            <w:tcW w:w="7261" w:type="dxa"/>
+          </w:tcPr>
+          <w:p>
+            <w:pPr>
+              <w:cnfStyle w:val="000000100000" w:firstRow="0" w:lastRow="0" w:firstColumn="0" w:lastColumn="0" w:oddVBand="0" w:evenVBand="0" w:oddHBand="1" w:evenHBand="0" w:firstRowFirstColumn="0" w:firstRowLastColumn="0" w:lastRowFirstColumn="0" w:lastRowLastColumn="0"/>
+              <w:rPr>
+                <w:iCs/>
+              </w:rPr>
+            </w:pPr>
+            <w:r>
+              <w:t>V</w:t>
+            </w:r>
+            <w:r>
+              <w:t>on engl.</w:t>
+            </w:r>
+            <w:r>
+              <w:t xml:space="preserve"> </w:t>
+            </w:r>
+            <w:r>
+              <w:rPr>
+                <w:iCs/>
+              </w:rPr>
+              <w:t xml:space="preserve">Integrated </w:t>
+            </w:r>
+            <w:proofErr w:type="spellStart"/>
+            <w:r>
+              <w:rPr>
+                <w:iCs/>
+              </w:rPr>
+              <w:t>development</w:t>
+            </w:r>
+            <w:proofErr w:type="spellEnd"/>
+            <w:r>
+              <w:rPr>
+                <w:iCs/>
+              </w:rPr>
+              <w:t xml:space="preserve"> </w:t>
+            </w:r>
+            <w:proofErr w:type="spellStart"/>
+            <w:r>
+              <w:rPr>
+                <w:iCs/>
+              </w:rPr>
+              <w:t>environment</w:t>
+            </w:r>
+            <w:proofErr w:type="spellEnd"/>
+          </w:p>
+          <w:p>
+            <w:pPr>
+              <w:cnfStyle w:val="000000100000" w:firstRow="0" w:lastRow="0" w:firstColumn="0" w:lastColumn="0" w:oddVBand="0" w:evenVBand="0" w:oddHBand="1" w:evenHBand="0" w:firstRowFirstColumn="0" w:firstRowLastColumn="0" w:lastRowFirstColumn="0" w:lastRowLastColumn="0"/>
+              <w:rPr>
+                <w:rFonts w:ascii="Calibri" w:hAnsi="Calibri" w:cs="Calibri"/>
+              </w:rPr>
+            </w:pPr>
+            <w:r>
+              <w:rPr>
+                <w:bCs/>
+              </w:rPr>
+              <w:t>Integrierte Entwicklungsumgebung</w:t>
+            </w:r>
+          </w:p>
+        </w:tc>
+      </w:tr>
+      <w:tr>
+        <w:trPr>
+          <w:cnfStyle w:val="000000010000" w:firstRow="0" w:lastRow="0" w:firstColumn="0" w:lastColumn="0" w:oddVBand="0" w:evenVBand="0" w:oddHBand="0" w:evenHBand="1" w:firstRowFirstColumn="0" w:firstRowLastColumn="0" w:lastRowFirstColumn="0" w:lastRowLastColumn="0"/>
+        </w:trPr>
+        <w:tc>
+          <w:tcPr>
+            <w:cnfStyle w:val="001000000000" w:firstRow="0" w:lastRow="0" w:firstColumn="1" w:lastColumn="0" w:oddVBand="0" w:evenVBand="0" w:oddHBand="0" w:evenHBand="0" w:firstRowFirstColumn="0" w:firstRowLastColumn="0" w:lastRowFirstColumn="0" w:lastRowLastColumn="0"/>
+            <w:tcW w:w="1951" w:type="dxa"/>
+          </w:tcPr>
+          <w:p>
+            <w:pPr>
+              <w:rPr>
+                <w:rFonts w:ascii="Calibri" w:hAnsi="Calibri" w:cs="Calibri"/>
+              </w:rPr>
+            </w:pPr>
+            <w:proofErr w:type="spellStart"/>
+            <w:r>
+              <w:rPr>
+                <w:rFonts w:ascii="Calibri" w:hAnsi="Calibri" w:cs="Calibri"/>
+              </w:rPr>
+              <w:t>iOS</w:t>
+            </w:r>
+            <w:proofErr w:type="spellEnd"/>
+          </w:p>
+        </w:tc>
+        <w:tc>
+          <w:tcPr>
+            <w:tcW w:w="7261" w:type="dxa"/>
+          </w:tcPr>
+          <w:p>
+            <w:pPr>
+              <w:cnfStyle w:val="000000010000" w:firstRow="0" w:lastRow="0" w:firstColumn="0" w:lastColumn="0" w:oddVBand="0" w:evenVBand="0" w:oddHBand="0" w:evenHBand="1" w:firstRowFirstColumn="0" w:firstRowLastColumn="0" w:lastRowFirstColumn="0" w:lastRowLastColumn="0"/>
+              <w:rPr>
+                <w:rFonts w:ascii="Calibri" w:hAnsi="Calibri" w:cs="Calibri"/>
+              </w:rPr>
+            </w:pPr>
+            <w:r>
+              <w:rPr>
+                <w:rFonts w:ascii="Calibri" w:hAnsi="Calibri" w:cs="Calibri"/>
+              </w:rPr>
+              <w:t xml:space="preserve">Betriebssystem der Apple-Laptops, portiert auf das </w:t>
+            </w:r>
+            <w:proofErr w:type="spellStart"/>
+            <w:r>
+              <w:rPr>
+                <w:rFonts w:ascii="Calibri" w:hAnsi="Calibri" w:cs="Calibri"/>
+              </w:rPr>
+              <w:t>iPhone</w:t>
+            </w:r>
+            <w:proofErr w:type="spellEnd"/>
+          </w:p>
+        </w:tc>
+      </w:tr>
+      <w:tr>
+        <w:trPr>
+          <w:cnfStyle w:val="000000100000" w:firstRow="0" w:lastRow="0" w:firstColumn="0" w:lastColumn="0" w:oddVBand="0" w:evenVBand="0" w:oddHBand="1" w:evenHBand="0" w:firstRowFirstColumn="0" w:firstRowLastColumn="0" w:lastRowFirstColumn="0" w:lastRowLastColumn="0"/>
+        </w:trPr>
+        <w:tc>
+          <w:tcPr>
+            <w:cnfStyle w:val="001000000000" w:firstRow="0" w:lastRow="0" w:firstColumn="1" w:lastColumn="0" w:oddVBand="0" w:evenVBand="0" w:oddHBand="0" w:evenHBand="0" w:firstRowFirstColumn="0" w:firstRowLastColumn="0" w:lastRowFirstColumn="0" w:lastRowLastColumn="0"/>
+            <w:tcW w:w="1951" w:type="dxa"/>
+          </w:tcPr>
+          <w:p>
+            <w:pPr>
+              <w:rPr>
+                <w:rFonts w:ascii="Calibri" w:hAnsi="Calibri" w:cs="Calibri"/>
+              </w:rPr>
+            </w:pPr>
+            <w:r>
+              <w:rPr>
+                <w:rFonts w:ascii="Calibri" w:hAnsi="Calibri" w:cs="Calibri"/>
+              </w:rPr>
+              <w:t>IP</w:t>
+            </w:r>
+          </w:p>
+        </w:tc>
+        <w:tc>
+          <w:tcPr>
+            <w:tcW w:w="7261" w:type="dxa"/>
+          </w:tcPr>
+          <w:p>
+            <w:pPr>
+              <w:cnfStyle w:val="000000100000" w:firstRow="0" w:lastRow="0" w:firstColumn="0" w:lastColumn="0" w:oddVBand="0" w:evenVBand="0" w:oddHBand="1" w:evenHBand="0" w:firstRowFirstColumn="0" w:firstRowLastColumn="0" w:lastRowFirstColumn="0" w:lastRowLastColumn="0"/>
+              <w:rPr>
+                <w:rFonts w:ascii="Calibri" w:hAnsi="Calibri" w:cs="Calibri"/>
+              </w:rPr>
+            </w:pPr>
+            <w:r>
+              <w:rPr>
+                <w:bCs/>
+              </w:rPr>
+              <w:t>Internet Protocol</w:t>
+            </w:r>
+            <w:r>
+              <w:br/>
+              <w:t>Netzwerkprotokoll, welches die Grundlage des Internets darstellt</w:t>
+            </w:r>
+          </w:p>
+        </w:tc>
+      </w:tr>
+      <w:tr>
+        <w:trPr>
+          <w:cnfStyle w:val="000000010000" w:firstRow="0" w:lastRow="0" w:firstColumn="0" w:lastColumn="0" w:oddVBand="0" w:evenVBand="0" w:oddHBand="0" w:evenHBand="1" w:firstRowFirstColumn="0" w:firstRowLastColumn="0" w:lastRowFirstColumn="0" w:lastRowLastColumn="0"/>
+        </w:trPr>
+        <w:tc>
+          <w:tcPr>
+            <w:cnfStyle w:val="001000000000" w:firstRow="0" w:lastRow="0" w:firstColumn="1" w:lastColumn="0" w:oddVBand="0" w:evenVBand="0" w:oddHBand="0" w:evenHBand="0" w:firstRowFirstColumn="0" w:firstRowLastColumn="0" w:lastRowFirstColumn="0" w:lastRowLastColumn="0"/>
+            <w:tcW w:w="1951" w:type="dxa"/>
+          </w:tcPr>
+          <w:p>
+            <w:pPr>
+              <w:rPr>
+                <w:rFonts w:ascii="Calibri" w:hAnsi="Calibri" w:cs="Calibri"/>
+              </w:rPr>
+            </w:pPr>
+            <w:r>
+              <w:rPr>
+                <w:rFonts w:ascii="Calibri" w:hAnsi="Calibri" w:cs="Calibri"/>
+              </w:rPr>
+              <w:t>JSON</w:t>
+            </w:r>
+          </w:p>
+        </w:tc>
+        <w:tc>
+          <w:tcPr>
+            <w:tcW w:w="7261" w:type="dxa"/>
+          </w:tcPr>
+          <w:p>
+            <w:pPr>
+              <w:cnfStyle w:val="000000010000" w:firstRow="0" w:lastRow="0" w:firstColumn="0" w:lastColumn="0" w:oddVBand="0" w:evenVBand="0" w:oddHBand="0" w:evenHBand="1" w:firstRowFirstColumn="0" w:firstRowLastColumn="0" w:lastRowFirstColumn="0" w:lastRowLastColumn="0"/>
+              <w:rPr>
+                <w:rFonts w:ascii="Calibri" w:hAnsi="Calibri" w:cs="Calibri"/>
+              </w:rPr>
+            </w:pPr>
+            <w:r>
+              <w:t xml:space="preserve">JavaScript </w:t>
+            </w:r>
+            <w:proofErr w:type="spellStart"/>
+            <w:r>
+              <w:t>Object</w:t>
+            </w:r>
+            <w:proofErr w:type="spellEnd"/>
+            <w:r>
+              <w:t xml:space="preserve"> Notation</w:t>
+            </w:r>
+            <w:r>
+              <w:rPr>
+                <w:rFonts w:ascii="Calibri" w:hAnsi="Calibri" w:cs="Calibri"/>
+              </w:rPr>
+              <w:br/>
+            </w:r>
+            <w:r>
+              <w:rPr>
+                <w:rFonts w:ascii="Calibri" w:hAnsi="Calibri" w:cs="Calibri"/>
+              </w:rPr>
+              <w:t xml:space="preserve">Format um Daten </w:t>
+            </w:r>
+            <w:r>
+              <w:rPr>
+                <w:rFonts w:ascii="Calibri" w:hAnsi="Calibri" w:cs="Calibri"/>
+              </w:rPr>
+              <w:t>darzustellen und auszutauschen</w:t>
+            </w:r>
+          </w:p>
+        </w:tc>
+      </w:tr>
+      <w:tr>
+        <w:trPr>
+          <w:cnfStyle w:val="000000100000" w:firstRow="0" w:lastRow="0" w:firstColumn="0" w:lastColumn="0" w:oddVBand="0" w:evenVBand="0" w:oddHBand="1" w:evenHBand="0" w:firstRowFirstColumn="0" w:firstRowLastColumn="0" w:lastRowFirstColumn="0" w:lastRowLastColumn="0"/>
+        </w:trPr>
+        <w:tc>
+          <w:tcPr>
+            <w:cnfStyle w:val="001000000000" w:firstRow="0" w:lastRow="0" w:firstColumn="1" w:lastColumn="0" w:oddVBand="0" w:evenVBand="0" w:oddHBand="0" w:evenHBand="0" w:firstRowFirstColumn="0" w:firstRowLastColumn="0" w:lastRowFirstColumn="0" w:lastRowLastColumn="0"/>
+            <w:tcW w:w="1951" w:type="dxa"/>
+          </w:tcPr>
+          <w:p>
+            <w:r>
+              <w:rPr>
+                <w:rFonts w:ascii="Calibri" w:hAnsi="Calibri" w:cs="Calibri"/>
+              </w:rPr>
+              <w:t>MRT</w:t>
+            </w:r>
+          </w:p>
+        </w:tc>
+        <w:tc>
+          <w:tcPr>
+            <w:tcW w:w="7261" w:type="dxa"/>
+          </w:tcPr>
+          <w:p>
+            <w:pPr>
+              <w:cnfStyle w:val="000000100000" w:firstRow="0" w:lastRow="0" w:firstColumn="0" w:lastColumn="0" w:oddVBand="0" w:evenVBand="0" w:oddHBand="1" w:evenHBand="0" w:firstRowFirstColumn="0" w:firstRowLastColumn="0" w:lastRowFirstColumn="0" w:lastRowLastColumn="0"/>
+            </w:pPr>
+            <w:r>
+              <w:rPr>
+                <w:rFonts w:ascii="Calibri" w:hAnsi="Calibri" w:cs="Calibri"/>
+              </w:rPr>
+              <w:t>Mobile Reporting Tool</w:t>
+            </w:r>
+          </w:p>
+        </w:tc>
+      </w:tr>
+      <w:tr>
+        <w:trPr>
+          <w:cnfStyle w:val="000000010000" w:firstRow="0" w:lastRow="0" w:firstColumn="0" w:lastColumn="0" w:oddVBand="0" w:evenVBand="0" w:oddHBand="0" w:evenHBand="1" w:firstRowFirstColumn="0" w:firstRowLastColumn="0" w:lastRowFirstColumn="0" w:lastRowLastColumn="0"/>
+        </w:trPr>
+        <w:tc>
+          <w:tcPr>
+            <w:cnfStyle w:val="001000000000" w:firstRow="0" w:lastRow="0" w:firstColumn="1" w:lastColumn="0" w:oddVBand="0" w:evenVBand="0" w:oddHBand="0" w:evenHBand="0" w:firstRowFirstColumn="0" w:firstRowLastColumn="0" w:lastRowFirstColumn="0" w:lastRowLastColumn="0"/>
+            <w:tcW w:w="1951" w:type="dxa"/>
+          </w:tcPr>
+          <w:p>
+            <w:pPr>
+              <w:rPr>
+                <w:rFonts w:ascii="Calibri" w:hAnsi="Calibri" w:cs="Calibri"/>
                 <w:lang w:val="en-US"/>
               </w:rPr>
-              <w:t>API</w:t>
+            </w:pPr>
+            <w:r>
+              <w:rPr>
+                <w:rFonts w:ascii="Calibri" w:hAnsi="Calibri" w:cs="Calibri"/>
+                <w:lang w:val="en-US"/>
+              </w:rPr>
+              <w:t>MS</w:t>
             </w:r>
           </w:p>
         </w:tc>
@@ -2489,18 +4813,477 @@
           </w:tcPr>
           <w:p>
             <w:pPr>
+              <w:cnfStyle w:val="000000010000" w:firstRow="0" w:lastRow="0" w:firstColumn="0" w:lastColumn="0" w:oddVBand="0" w:evenVBand="0" w:oddHBand="0" w:evenHBand="1" w:firstRowFirstColumn="0" w:firstRowLastColumn="0" w:lastRowFirstColumn="0" w:lastRowLastColumn="0"/>
+              <w:rPr>
+                <w:bCs/>
+              </w:rPr>
+            </w:pPr>
+            <w:r>
+              <w:rPr>
+                <w:bCs/>
+              </w:rPr>
+              <w:t>Milestone</w:t>
+            </w:r>
+          </w:p>
+        </w:tc>
+      </w:tr>
+      <w:tr>
+        <w:trPr>
+          <w:cnfStyle w:val="000000100000" w:firstRow="0" w:lastRow="0" w:firstColumn="0" w:lastColumn="0" w:oddVBand="0" w:evenVBand="0" w:oddHBand="1" w:evenHBand="0" w:firstRowFirstColumn="0" w:firstRowLastColumn="0" w:lastRowFirstColumn="0" w:lastRowLastColumn="0"/>
+        </w:trPr>
+        <w:tc>
+          <w:tcPr>
+            <w:cnfStyle w:val="001000000000" w:firstRow="0" w:lastRow="0" w:firstColumn="1" w:lastColumn="0" w:oddVBand="0" w:evenVBand="0" w:oddHBand="0" w:evenHBand="0" w:firstRowFirstColumn="0" w:firstRowLastColumn="0" w:lastRowFirstColumn="0" w:lastRowLastColumn="0"/>
+            <w:tcW w:w="1951" w:type="dxa"/>
+          </w:tcPr>
+          <w:p>
+            <w:pPr>
+              <w:rPr>
+                <w:rFonts w:ascii="Calibri" w:hAnsi="Calibri" w:cs="Calibri"/>
+                <w:lang w:val="en-US"/>
+              </w:rPr>
+            </w:pPr>
+            <w:r>
+              <w:rPr>
+                <w:rFonts w:ascii="Calibri" w:hAnsi="Calibri" w:cs="Calibri"/>
+                <w:lang w:val="en-US"/>
+              </w:rPr>
+              <w:t>MVC</w:t>
+            </w:r>
+          </w:p>
+        </w:tc>
+        <w:tc>
+          <w:tcPr>
+            <w:tcW w:w="7261" w:type="dxa"/>
+          </w:tcPr>
+          <w:p>
+            <w:pPr>
               <w:cnfStyle w:val="000000100000" w:firstRow="0" w:lastRow="0" w:firstColumn="0" w:lastColumn="0" w:oddVBand="0" w:evenVBand="0" w:oddHBand="1" w:evenHBand="0" w:firstRowFirstColumn="0" w:firstRowLastColumn="0" w:lastRowFirstColumn="0" w:lastRowLastColumn="0"/>
               <w:rPr>
                 <w:rFonts w:ascii="Calibri" w:hAnsi="Calibri" w:cs="Calibri"/>
+              </w:rPr>
+            </w:pPr>
+            <w:r>
+              <w:rPr>
+                <w:bCs/>
+              </w:rPr>
+              <w:t xml:space="preserve">Model View Controller </w:t>
+            </w:r>
+            <w:r>
+              <w:rPr>
+                <w:bCs/>
+              </w:rPr>
+              <w:br/>
+            </w:r>
+            <w:r>
+              <w:t xml:space="preserve">Architekturmuster zur Strukturierung von Software-Entwicklung in die drei Einheiten </w:t>
+            </w:r>
+            <w:r>
+              <w:rPr>
+                <w:iCs/>
+              </w:rPr>
+              <w:t>M</w:t>
+            </w:r>
+            <w:r>
+              <w:rPr>
+                <w:rStyle w:val="lang"/>
+                <w:iCs/>
+              </w:rPr>
+              <w:t>odel</w:t>
+            </w:r>
+            <w:r>
+              <w:rPr>
+                <w:rStyle w:val="lang"/>
+                <w:iCs/>
+              </w:rPr>
+              <w:t xml:space="preserve"> (Datenmodell)</w:t>
+            </w:r>
+            <w:r>
+              <w:t xml:space="preserve">, </w:t>
+            </w:r>
+            <w:r>
+              <w:rPr>
+                <w:iCs/>
+              </w:rPr>
+              <w:t>View</w:t>
+            </w:r>
+            <w:r>
+              <w:t xml:space="preserve"> </w:t>
+            </w:r>
+            <w:r>
+              <w:t xml:space="preserve">(Präsentation) </w:t>
+            </w:r>
+            <w:r>
+              <w:t xml:space="preserve">und </w:t>
+            </w:r>
+            <w:r>
+              <w:rPr>
+                <w:iCs/>
+              </w:rPr>
+              <w:t>C</w:t>
+            </w:r>
+            <w:r>
+              <w:rPr>
+                <w:rStyle w:val="lang"/>
+                <w:iCs/>
+              </w:rPr>
+              <w:t>ontroller</w:t>
+            </w:r>
+            <w:r>
+              <w:rPr>
+                <w:rStyle w:val="lang"/>
+                <w:iCs/>
+              </w:rPr>
+              <w:t xml:space="preserve"> (Programmsteuerung)</w:t>
+            </w:r>
+          </w:p>
+        </w:tc>
+      </w:tr>
+      <w:tr>
+        <w:trPr>
+          <w:cnfStyle w:val="000000010000" w:firstRow="0" w:lastRow="0" w:firstColumn="0" w:lastColumn="0" w:oddVBand="0" w:evenVBand="0" w:oddHBand="0" w:evenHBand="1" w:firstRowFirstColumn="0" w:firstRowLastColumn="0" w:lastRowFirstColumn="0" w:lastRowLastColumn="0"/>
+        </w:trPr>
+        <w:tc>
+          <w:tcPr>
+            <w:cnfStyle w:val="001000000000" w:firstRow="0" w:lastRow="0" w:firstColumn="1" w:lastColumn="0" w:oddVBand="0" w:evenVBand="0" w:oddHBand="0" w:evenHBand="0" w:firstRowFirstColumn="0" w:firstRowLastColumn="0" w:lastRowFirstColumn="0" w:lastRowLastColumn="0"/>
+            <w:tcW w:w="1951" w:type="dxa"/>
+          </w:tcPr>
+          <w:p>
+            <w:pPr>
+              <w:rPr>
+                <w:rFonts w:ascii="Calibri" w:hAnsi="Calibri" w:cs="Calibri"/>
+              </w:rPr>
+            </w:pPr>
+            <w:r>
+              <w:rPr>
+                <w:rFonts w:ascii="Calibri" w:hAnsi="Calibri" w:cs="Calibri"/>
+              </w:rPr>
+              <w:t>ORM</w:t>
+            </w:r>
+          </w:p>
+        </w:tc>
+        <w:tc>
+          <w:tcPr>
+            <w:tcW w:w="7261" w:type="dxa"/>
+          </w:tcPr>
+          <w:p>
+            <w:pPr>
+              <w:cnfStyle w:val="000000010000" w:firstRow="0" w:lastRow="0" w:firstColumn="0" w:lastColumn="0" w:oddVBand="0" w:evenVBand="0" w:oddHBand="0" w:evenHBand="1" w:firstRowFirstColumn="0" w:firstRowLastColumn="0" w:lastRowFirstColumn="0" w:lastRowLastColumn="0"/>
+              <w:rPr>
+                <w:rFonts w:ascii="Calibri" w:hAnsi="Calibri" w:cs="Calibri"/>
+              </w:rPr>
+            </w:pPr>
+            <w:r>
+              <w:rPr>
+                <w:bCs/>
+              </w:rPr>
+              <w:t>Von engl.</w:t>
+            </w:r>
+            <w:r>
+              <w:rPr>
+                <w:bCs/>
+              </w:rPr>
+              <w:t xml:space="preserve"> </w:t>
+            </w:r>
+            <w:proofErr w:type="spellStart"/>
+            <w:r>
+              <w:rPr>
+                <w:bCs/>
+              </w:rPr>
+              <w:t>object</w:t>
+            </w:r>
+            <w:proofErr w:type="spellEnd"/>
+            <w:r>
+              <w:rPr>
+                <w:bCs/>
+              </w:rPr>
+              <w:t xml:space="preserve">-relational </w:t>
+            </w:r>
+            <w:proofErr w:type="spellStart"/>
+            <w:r>
+              <w:rPr>
+                <w:bCs/>
+              </w:rPr>
+              <w:t>mapping</w:t>
+            </w:r>
+            <w:proofErr w:type="spellEnd"/>
+            <w:r>
+              <w:rPr>
+                <w:bCs/>
+              </w:rPr>
+              <w:br/>
+            </w:r>
+            <w:r>
+              <w:rPr>
+                <w:bCs/>
+              </w:rPr>
+              <w:t>Objektrelationale Abbildung</w:t>
+            </w:r>
+          </w:p>
+        </w:tc>
+      </w:tr>
+      <w:tr>
+        <w:trPr>
+          <w:cnfStyle w:val="000000100000" w:firstRow="0" w:lastRow="0" w:firstColumn="0" w:lastColumn="0" w:oddVBand="0" w:evenVBand="0" w:oddHBand="1" w:evenHBand="0" w:firstRowFirstColumn="0" w:firstRowLastColumn="0" w:lastRowFirstColumn="0" w:lastRowLastColumn="0"/>
+        </w:trPr>
+        <w:tc>
+          <w:tcPr>
+            <w:cnfStyle w:val="001000000000" w:firstRow="0" w:lastRow="0" w:firstColumn="1" w:lastColumn="0" w:oddVBand="0" w:evenVBand="0" w:oddHBand="0" w:evenHBand="0" w:firstRowFirstColumn="0" w:firstRowLastColumn="0" w:lastRowFirstColumn="0" w:lastRowLastColumn="0"/>
+            <w:tcW w:w="1951" w:type="dxa"/>
+          </w:tcPr>
+          <w:p>
+            <w:proofErr w:type="spellStart"/>
+            <w:r>
+              <w:rPr>
+                <w:rFonts w:ascii="Calibri" w:hAnsi="Calibri" w:cs="Calibri"/>
+              </w:rPr>
+              <w:t>RoR</w:t>
+            </w:r>
+            <w:proofErr w:type="spellEnd"/>
+          </w:p>
+        </w:tc>
+        <w:tc>
+          <w:tcPr>
+            <w:tcW w:w="7261" w:type="dxa"/>
+          </w:tcPr>
+          <w:p>
+            <w:pPr>
+              <w:cnfStyle w:val="000000100000" w:firstRow="0" w:lastRow="0" w:firstColumn="0" w:lastColumn="0" w:oddVBand="0" w:evenVBand="0" w:oddHBand="1" w:evenHBand="0" w:firstRowFirstColumn="0" w:firstRowLastColumn="0" w:lastRowFirstColumn="0" w:lastRowLastColumn="0"/>
+            </w:pPr>
+            <w:r>
+              <w:rPr>
+                <w:rFonts w:ascii="Calibri" w:hAnsi="Calibri" w:cs="Calibri"/>
+              </w:rPr>
+              <w:t xml:space="preserve">Ruby on </w:t>
+            </w:r>
+            <w:proofErr w:type="spellStart"/>
+            <w:r>
+              <w:rPr>
+                <w:rFonts w:ascii="Calibri" w:hAnsi="Calibri" w:cs="Calibri"/>
+              </w:rPr>
+              <w:t>Rails</w:t>
+            </w:r>
+            <w:proofErr w:type="spellEnd"/>
+          </w:p>
+        </w:tc>
+      </w:tr>
+      <w:tr>
+        <w:trPr>
+          <w:cnfStyle w:val="000000010000" w:firstRow="0" w:lastRow="0" w:firstColumn="0" w:lastColumn="0" w:oddVBand="0" w:evenVBand="0" w:oddHBand="0" w:evenHBand="1" w:firstRowFirstColumn="0" w:firstRowLastColumn="0" w:lastRowFirstColumn="0" w:lastRowLastColumn="0"/>
+        </w:trPr>
+        <w:tc>
+          <w:tcPr>
+            <w:cnfStyle w:val="001000000000" w:firstRow="0" w:lastRow="0" w:firstColumn="1" w:lastColumn="0" w:oddVBand="0" w:evenVBand="0" w:oddHBand="0" w:evenHBand="0" w:firstRowFirstColumn="0" w:firstRowLastColumn="0" w:lastRowFirstColumn="0" w:lastRowLastColumn="0"/>
+            <w:tcW w:w="1951" w:type="dxa"/>
+          </w:tcPr>
+          <w:p>
+            <w:pPr>
+              <w:rPr>
+                <w:rFonts w:ascii="Calibri" w:hAnsi="Calibri" w:cs="Calibri"/>
+              </w:rPr>
+            </w:pPr>
+            <w:r>
+              <w:rPr>
+                <w:rFonts w:ascii="Calibri" w:hAnsi="Calibri" w:cs="Calibri"/>
+              </w:rPr>
+              <w:t>SDK</w:t>
+            </w:r>
+          </w:p>
+        </w:tc>
+        <w:tc>
+          <w:tcPr>
+            <w:tcW w:w="7261" w:type="dxa"/>
+          </w:tcPr>
+          <w:p>
+            <w:pPr>
+              <w:cnfStyle w:val="000000010000" w:firstRow="0" w:lastRow="0" w:firstColumn="0" w:lastColumn="0" w:oddVBand="0" w:evenVBand="0" w:oddHBand="0" w:evenHBand="1" w:firstRowFirstColumn="0" w:firstRowLastColumn="0" w:lastRowFirstColumn="0" w:lastRowLastColumn="0"/>
+              <w:rPr>
+                <w:rFonts w:ascii="Calibri" w:hAnsi="Calibri" w:cs="Calibri"/>
+              </w:rPr>
+            </w:pPr>
+            <w:r>
+              <w:rPr>
+                <w:rFonts w:ascii="Calibri" w:hAnsi="Calibri" w:cs="Calibri"/>
+              </w:rPr>
+              <w:t>Software Development Kit</w:t>
+            </w:r>
+          </w:p>
+        </w:tc>
+      </w:tr>
+      <w:tr>
+        <w:trPr>
+          <w:cnfStyle w:val="000000100000" w:firstRow="0" w:lastRow="0" w:firstColumn="0" w:lastColumn="0" w:oddVBand="0" w:evenVBand="0" w:oddHBand="1" w:evenHBand="0" w:firstRowFirstColumn="0" w:firstRowLastColumn="0" w:lastRowFirstColumn="0" w:lastRowLastColumn="0"/>
+        </w:trPr>
+        <w:tc>
+          <w:tcPr>
+            <w:cnfStyle w:val="001000000000" w:firstRow="0" w:lastRow="0" w:firstColumn="1" w:lastColumn="0" w:oddVBand="0" w:evenVBand="0" w:oddHBand="0" w:evenHBand="0" w:firstRowFirstColumn="0" w:firstRowLastColumn="0" w:lastRowFirstColumn="0" w:lastRowLastColumn="0"/>
+            <w:tcW w:w="1951" w:type="dxa"/>
+          </w:tcPr>
+          <w:p>
+            <w:r>
+              <w:rPr>
+                <w:rFonts w:ascii="Calibri" w:hAnsi="Calibri" w:cs="Calibri"/>
+              </w:rPr>
+              <w:t>SVN</w:t>
+            </w:r>
+          </w:p>
+        </w:tc>
+        <w:tc>
+          <w:tcPr>
+            <w:tcW w:w="7261" w:type="dxa"/>
+          </w:tcPr>
+          <w:p>
+            <w:pPr>
+              <w:cnfStyle w:val="000000100000" w:firstRow="0" w:lastRow="0" w:firstColumn="0" w:lastColumn="0" w:oddVBand="0" w:evenVBand="0" w:oddHBand="1" w:evenHBand="0" w:firstRowFirstColumn="0" w:firstRowLastColumn="0" w:lastRowFirstColumn="0" w:lastRowLastColumn="0"/>
+            </w:pPr>
+            <w:proofErr w:type="spellStart"/>
+            <w:r>
+              <w:rPr>
+                <w:rFonts w:ascii="Calibri" w:hAnsi="Calibri" w:cs="Calibri"/>
+              </w:rPr>
+              <w:t>Subve</w:t>
+            </w:r>
+            <w:r>
+              <w:rPr>
+                <w:rFonts w:ascii="Calibri" w:hAnsi="Calibri" w:cs="Calibri"/>
                 <w:lang w:val="en-US"/>
               </w:rPr>
-            </w:pPr>
-            <w:r>
+              <w:t>rsion</w:t>
+            </w:r>
+            <w:proofErr w:type="spellEnd"/>
+          </w:p>
+        </w:tc>
+      </w:tr>
+      <w:tr>
+        <w:trPr>
+          <w:cnfStyle w:val="000000010000" w:firstRow="0" w:lastRow="0" w:firstColumn="0" w:lastColumn="0" w:oddVBand="0" w:evenVBand="0" w:oddHBand="0" w:evenHBand="1" w:firstRowFirstColumn="0" w:firstRowLastColumn="0" w:lastRowFirstColumn="0" w:lastRowLastColumn="0"/>
+        </w:trPr>
+        <w:tc>
+          <w:tcPr>
+            <w:cnfStyle w:val="001000000000" w:firstRow="0" w:lastRow="0" w:firstColumn="1" w:lastColumn="0" w:oddVBand="0" w:evenVBand="0" w:oddHBand="0" w:evenHBand="0" w:firstRowFirstColumn="0" w:firstRowLastColumn="0" w:lastRowFirstColumn="0" w:lastRowLastColumn="0"/>
+            <w:tcW w:w="1951" w:type="dxa"/>
+          </w:tcPr>
+          <w:p>
+            <w:pPr>
               <w:rPr>
                 <w:rFonts w:ascii="Calibri" w:hAnsi="Calibri" w:cs="Calibri"/>
                 <w:lang w:val="en-US"/>
               </w:rPr>
-              <w:t>Application Programming Interface</w:t>
+            </w:pPr>
+            <w:r>
+              <w:rPr>
+                <w:rFonts w:ascii="Calibri" w:hAnsi="Calibri" w:cs="Calibri"/>
+                <w:lang w:val="en-US"/>
+              </w:rPr>
+              <w:t>TCP</w:t>
+            </w:r>
+          </w:p>
+        </w:tc>
+        <w:tc>
+          <w:tcPr>
+            <w:tcW w:w="7261" w:type="dxa"/>
+          </w:tcPr>
+          <w:p>
+            <w:pPr>
+              <w:cnfStyle w:val="000000010000" w:firstRow="0" w:lastRow="0" w:firstColumn="0" w:lastColumn="0" w:oddVBand="0" w:evenVBand="0" w:oddHBand="0" w:evenHBand="1" w:firstRowFirstColumn="0" w:firstRowLastColumn="0" w:lastRowFirstColumn="0" w:lastRowLastColumn="0"/>
+              <w:rPr>
+                <w:rFonts w:ascii="Calibri" w:hAnsi="Calibri" w:cs="Calibri"/>
+              </w:rPr>
+            </w:pPr>
+            <w:r>
+              <w:rPr>
+                <w:bCs/>
+              </w:rPr>
+              <w:t xml:space="preserve">Transmission </w:t>
+            </w:r>
+            <w:proofErr w:type="spellStart"/>
+            <w:r>
+              <w:rPr>
+                <w:bCs/>
+              </w:rPr>
+              <w:t>Control</w:t>
+            </w:r>
+            <w:proofErr w:type="spellEnd"/>
+            <w:r>
+              <w:rPr>
+                <w:bCs/>
+              </w:rPr>
+              <w:t xml:space="preserve"> Protocol</w:t>
+            </w:r>
+            <w:r>
+              <w:rPr>
+                <w:bCs/>
+              </w:rPr>
+              <w:br/>
+            </w:r>
+            <w:r>
+              <w:t>Protokoll darüber, auf welche Art und Weise Daten zwischen Computern ausgetauscht werden sollen</w:t>
+            </w:r>
+          </w:p>
+        </w:tc>
+      </w:tr>
+      <w:tr>
+        <w:trPr>
+          <w:cnfStyle w:val="000000100000" w:firstRow="0" w:lastRow="0" w:firstColumn="0" w:lastColumn="0" w:oddVBand="0" w:evenVBand="0" w:oddHBand="1" w:evenHBand="0" w:firstRowFirstColumn="0" w:firstRowLastColumn="0" w:lastRowFirstColumn="0" w:lastRowLastColumn="0"/>
+        </w:trPr>
+        <w:tc>
+          <w:tcPr>
+            <w:cnfStyle w:val="001000000000" w:firstRow="0" w:lastRow="0" w:firstColumn="1" w:lastColumn="0" w:oddVBand="0" w:evenVBand="0" w:oddHBand="0" w:evenHBand="0" w:firstRowFirstColumn="0" w:firstRowLastColumn="0" w:lastRowFirstColumn="0" w:lastRowLastColumn="0"/>
+            <w:tcW w:w="1951" w:type="dxa"/>
+          </w:tcPr>
+          <w:p>
+            <w:pPr>
+              <w:rPr>
+                <w:rFonts w:ascii="Calibri" w:hAnsi="Calibri" w:cs="Calibri"/>
+              </w:rPr>
+            </w:pPr>
+            <w:proofErr w:type="spellStart"/>
+            <w:r>
+              <w:rPr>
+                <w:rFonts w:ascii="Calibri" w:hAnsi="Calibri" w:cs="Calibri"/>
+              </w:rPr>
+              <w:t>VoIP</w:t>
+            </w:r>
+            <w:proofErr w:type="spellEnd"/>
+          </w:p>
+        </w:tc>
+        <w:tc>
+          <w:tcPr>
+            <w:tcW w:w="7261" w:type="dxa"/>
+          </w:tcPr>
+          <w:p>
+            <w:pPr>
+              <w:cnfStyle w:val="000000100000" w:firstRow="0" w:lastRow="0" w:firstColumn="0" w:lastColumn="0" w:oddVBand="0" w:evenVBand="0" w:oddHBand="1" w:evenHBand="0" w:firstRowFirstColumn="0" w:firstRowLastColumn="0" w:lastRowFirstColumn="0" w:lastRowLastColumn="0"/>
+              <w:rPr>
+                <w:rFonts w:ascii="Calibri" w:hAnsi="Calibri" w:cs="Calibri"/>
+              </w:rPr>
+            </w:pPr>
+            <w:r>
+              <w:rPr>
+                <w:rFonts w:ascii="Calibri" w:hAnsi="Calibri" w:cs="Calibri"/>
+              </w:rPr>
+              <w:t xml:space="preserve">Voice </w:t>
+            </w:r>
+            <w:proofErr w:type="spellStart"/>
+            <w:r>
+              <w:rPr>
+                <w:rFonts w:ascii="Calibri" w:hAnsi="Calibri" w:cs="Calibri"/>
+              </w:rPr>
+              <w:t>over</w:t>
+            </w:r>
+            <w:proofErr w:type="spellEnd"/>
+            <w:r>
+              <w:rPr>
+                <w:rFonts w:ascii="Calibri" w:hAnsi="Calibri" w:cs="Calibri"/>
+              </w:rPr>
+              <w:t xml:space="preserve"> IP</w:t>
+            </w:r>
+            <w:r>
+              <w:rPr>
+                <w:rFonts w:ascii="Calibri" w:hAnsi="Calibri" w:cs="Calibri"/>
+              </w:rPr>
+              <w:br/>
+              <w:t>Telefonie über ein IP basiertes Netzwerk</w:t>
             </w:r>
           </w:p>
         </w:tc>
@@ -2518,16 +5301,16 @@
             <w:pPr>
               <w:rPr>
                 <w:rFonts w:ascii="Calibri" w:hAnsi="Calibri" w:cs="Calibri"/>
-                <w:lang w:val="en-US"/>
-              </w:rPr>
-            </w:pPr>
-            <w:r>
-              <w:rPr>
-                <w:rFonts w:ascii="Calibri" w:hAnsi="Calibri" w:cs="Calibri"/>
-                <w:lang w:val="en-US"/>
-              </w:rPr>
-              <w:t>IDE</w:t>
-            </w:r>
+              </w:rPr>
+            </w:pPr>
+            <w:proofErr w:type="spellStart"/>
+            <w:r>
+              <w:rPr>
+                <w:rFonts w:ascii="Calibri" w:hAnsi="Calibri" w:cs="Calibri"/>
+              </w:rPr>
+              <w:t>WebOS</w:t>
+            </w:r>
+            <w:proofErr w:type="spellEnd"/>
           </w:p>
         </w:tc>
         <w:tc>
@@ -2543,479 +5326,67 @@
             </w:pPr>
             <w:r>
               <w:rPr>
+                <w:rFonts w:ascii="Calibri" w:hAnsi="Calibri" w:cs="Calibri"/>
+              </w:rPr>
+              <w:t>Betriebssystem von Google</w:t>
+            </w:r>
+          </w:p>
+        </w:tc>
+      </w:tr>
+      <w:tr>
+        <w:trPr>
+          <w:cnfStyle w:val="000000100000" w:firstRow="0" w:lastRow="0" w:firstColumn="0" w:lastColumn="0" w:oddVBand="0" w:evenVBand="0" w:oddHBand="1" w:evenHBand="0" w:firstRowFirstColumn="0" w:firstRowLastColumn="0" w:lastRowFirstColumn="0" w:lastRowLastColumn="0"/>
+        </w:trPr>
+        <w:tc>
+          <w:tcPr>
+            <w:cnfStyle w:val="001000000000" w:firstRow="0" w:lastRow="0" w:firstColumn="1" w:lastColumn="0" w:oddVBand="0" w:evenVBand="0" w:oddHBand="0" w:evenHBand="0" w:firstRowFirstColumn="0" w:firstRowLastColumn="0" w:lastRowFirstColumn="0" w:lastRowLastColumn="0"/>
+            <w:tcW w:w="1951" w:type="dxa"/>
+          </w:tcPr>
+          <w:p>
+            <w:pPr>
+              <w:rPr>
+                <w:rFonts w:ascii="Calibri" w:hAnsi="Calibri" w:cs="Calibri"/>
+              </w:rPr>
+            </w:pPr>
+            <w:r>
+              <w:rPr>
+                <w:rFonts w:ascii="Calibri" w:hAnsi="Calibri" w:cs="Calibri"/>
+              </w:rPr>
+              <w:t>XML</w:t>
+            </w:r>
+          </w:p>
+        </w:tc>
+        <w:tc>
+          <w:tcPr>
+            <w:tcW w:w="7261" w:type="dxa"/>
+          </w:tcPr>
+          <w:p>
+            <w:pPr>
+              <w:cnfStyle w:val="000000100000" w:firstRow="0" w:lastRow="0" w:firstColumn="0" w:lastColumn="0" w:oddVBand="0" w:evenVBand="0" w:oddHBand="1" w:evenHBand="0" w:firstRowFirstColumn="0" w:firstRowLastColumn="0" w:lastRowFirstColumn="0" w:lastRowLastColumn="0"/>
+              <w:rPr>
+                <w:rFonts w:ascii="Calibri" w:hAnsi="Calibri" w:cs="Calibri"/>
+              </w:rPr>
+            </w:pPr>
+            <w:r>
+              <w:rPr>
                 <w:bCs/>
               </w:rPr>
-              <w:t xml:space="preserve">integrierte Entwicklungsumgebung, </w:t>
-            </w:r>
-            <w:r>
-              <w:t xml:space="preserve">von engl. </w:t>
-            </w:r>
-            <w:proofErr w:type="spellStart"/>
-            <w:r>
-              <w:rPr>
-                <w:i/>
-                <w:iCs/>
-              </w:rPr>
-              <w:t>integrateddevelopmentenvironment</w:t>
-            </w:r>
-            <w:proofErr w:type="spellEnd"/>
-          </w:p>
-        </w:tc>
-      </w:tr>
-      <w:tr>
-        <w:trPr>
-          <w:cnfStyle w:val="000000100000" w:firstRow="0" w:lastRow="0" w:firstColumn="0" w:lastColumn="0" w:oddVBand="0" w:evenVBand="0" w:oddHBand="1" w:evenHBand="0" w:firstRowFirstColumn="0" w:firstRowLastColumn="0" w:lastRowFirstColumn="0" w:lastRowLastColumn="0"/>
-        </w:trPr>
-        <w:tc>
-          <w:tcPr>
-            <w:cnfStyle w:val="001000000000" w:firstRow="0" w:lastRow="0" w:firstColumn="1" w:lastColumn="0" w:oddVBand="0" w:evenVBand="0" w:oddHBand="0" w:evenHBand="0" w:firstRowFirstColumn="0" w:firstRowLastColumn="0" w:lastRowFirstColumn="0" w:lastRowLastColumn="0"/>
-            <w:tcW w:w="1951" w:type="dxa"/>
-          </w:tcPr>
-          <w:p>
-            <w:pPr>
-              <w:rPr>
-                <w:rFonts w:ascii="Calibri" w:hAnsi="Calibri" w:cs="Calibri"/>
-                <w:lang w:val="en-US"/>
-              </w:rPr>
-            </w:pPr>
-            <w:proofErr w:type="spellStart"/>
-            <w:r>
-              <w:rPr>
-                <w:rFonts w:ascii="Calibri" w:hAnsi="Calibri" w:cs="Calibri"/>
-                <w:lang w:val="en-US"/>
-              </w:rPr>
-              <w:t>iOS</w:t>
-            </w:r>
-            <w:proofErr w:type="spellEnd"/>
-          </w:p>
-        </w:tc>
-        <w:tc>
-          <w:tcPr>
-            <w:tcW w:w="7261" w:type="dxa"/>
-          </w:tcPr>
-          <w:p>
-            <w:pPr>
-              <w:cnfStyle w:val="000000100000" w:firstRow="0" w:lastRow="0" w:firstColumn="0" w:lastColumn="0" w:oddVBand="0" w:evenVBand="0" w:oddHBand="1" w:evenHBand="0" w:firstRowFirstColumn="0" w:firstRowLastColumn="0" w:lastRowFirstColumn="0" w:lastRowLastColumn="0"/>
-              <w:rPr>
-                <w:rFonts w:ascii="Calibri" w:hAnsi="Calibri" w:cs="Calibri"/>
-                <w:lang w:val="en-US"/>
-              </w:rPr>
-            </w:pPr>
-            <w:proofErr w:type="spellStart"/>
-            <w:r>
-              <w:rPr>
-                <w:rFonts w:ascii="Calibri" w:hAnsi="Calibri" w:cs="Calibri"/>
-                <w:lang w:val="en-US"/>
-              </w:rPr>
-              <w:t>Betriebssystem</w:t>
-            </w:r>
-            <w:proofErr w:type="spellEnd"/>
-            <w:r>
-              <w:rPr>
-                <w:rFonts w:ascii="Calibri" w:hAnsi="Calibri" w:cs="Calibri"/>
-                <w:lang w:val="en-US"/>
-              </w:rPr>
-              <w:t xml:space="preserve"> der Apple-Laptops, </w:t>
-            </w:r>
-            <w:proofErr w:type="spellStart"/>
-            <w:r>
-              <w:rPr>
-                <w:rFonts w:ascii="Calibri" w:hAnsi="Calibri" w:cs="Calibri"/>
-                <w:lang w:val="en-US"/>
-              </w:rPr>
-              <w:t>portiert</w:t>
-            </w:r>
-            <w:proofErr w:type="spellEnd"/>
-            <w:r>
-              <w:rPr>
-                <w:rFonts w:ascii="Calibri" w:hAnsi="Calibri" w:cs="Calibri"/>
-                <w:lang w:val="en-US"/>
-              </w:rPr>
-              <w:t xml:space="preserve"> auf das iPhone</w:t>
-            </w:r>
-          </w:p>
-        </w:tc>
-      </w:tr>
-      <w:tr>
-        <w:trPr>
-          <w:cnfStyle w:val="000000010000" w:firstRow="0" w:lastRow="0" w:firstColumn="0" w:lastColumn="0" w:oddVBand="0" w:evenVBand="0" w:oddHBand="0" w:evenHBand="1" w:firstRowFirstColumn="0" w:firstRowLastColumn="0" w:lastRowFirstColumn="0" w:lastRowLastColumn="0"/>
-        </w:trPr>
-        <w:tc>
-          <w:tcPr>
-            <w:cnfStyle w:val="001000000000" w:firstRow="0" w:lastRow="0" w:firstColumn="1" w:lastColumn="0" w:oddVBand="0" w:evenVBand="0" w:oddHBand="0" w:evenHBand="0" w:firstRowFirstColumn="0" w:firstRowLastColumn="0" w:lastRowFirstColumn="0" w:lastRowLastColumn="0"/>
-            <w:tcW w:w="1951" w:type="dxa"/>
-          </w:tcPr>
-          <w:p>
-            <w:pPr>
-              <w:rPr>
-                <w:rFonts w:ascii="Calibri" w:hAnsi="Calibri" w:cs="Calibri"/>
-                <w:lang w:val="en-US"/>
-              </w:rPr>
-            </w:pPr>
-            <w:r>
-              <w:rPr>
-                <w:rFonts w:ascii="Calibri" w:hAnsi="Calibri" w:cs="Calibri"/>
-                <w:lang w:val="en-US"/>
-              </w:rPr>
-              <w:t>JSON</w:t>
-            </w:r>
-          </w:p>
-        </w:tc>
-        <w:tc>
-          <w:tcPr>
-            <w:tcW w:w="7261" w:type="dxa"/>
-          </w:tcPr>
-          <w:p>
-            <w:pPr>
-              <w:cnfStyle w:val="000000010000" w:firstRow="0" w:lastRow="0" w:firstColumn="0" w:lastColumn="0" w:oddVBand="0" w:evenVBand="0" w:oddHBand="0" w:evenHBand="1" w:firstRowFirstColumn="0" w:firstRowLastColumn="0" w:lastRowFirstColumn="0" w:lastRowLastColumn="0"/>
-              <w:rPr>
-                <w:rFonts w:ascii="Calibri" w:hAnsi="Calibri" w:cs="Calibri"/>
-                <w:lang w:val="en-US"/>
-              </w:rPr>
-            </w:pPr>
-            <w:r>
-              <w:rPr>
-                <w:rFonts w:ascii="Calibri" w:hAnsi="Calibri" w:cs="Calibri"/>
-                <w:lang w:val="en-US"/>
-              </w:rPr>
-              <w:t xml:space="preserve">Format um </w:t>
-            </w:r>
-            <w:proofErr w:type="spellStart"/>
-            <w:r>
-              <w:rPr>
-                <w:rFonts w:ascii="Calibri" w:hAnsi="Calibri" w:cs="Calibri"/>
-                <w:lang w:val="en-US"/>
-              </w:rPr>
-              <w:t>Daten</w:t>
-            </w:r>
-            <w:proofErr w:type="spellEnd"/>
-            <w:r>
-              <w:rPr>
-                <w:rFonts w:ascii="Calibri" w:hAnsi="Calibri" w:cs="Calibri"/>
-                <w:lang w:val="en-US"/>
-              </w:rPr>
-              <w:t xml:space="preserve"> </w:t>
-            </w:r>
-            <w:proofErr w:type="spellStart"/>
-            <w:r>
-              <w:rPr>
-                <w:rFonts w:ascii="Calibri" w:hAnsi="Calibri" w:cs="Calibri"/>
-                <w:lang w:val="en-US"/>
-              </w:rPr>
-              <w:t>darzustellen</w:t>
-            </w:r>
-            <w:proofErr w:type="spellEnd"/>
-            <w:r>
-              <w:rPr>
-                <w:rFonts w:ascii="Calibri" w:hAnsi="Calibri" w:cs="Calibri"/>
-                <w:lang w:val="en-US"/>
-              </w:rPr>
-              <w:t xml:space="preserve"> und </w:t>
-            </w:r>
-            <w:proofErr w:type="spellStart"/>
-            <w:r>
-              <w:rPr>
-                <w:rFonts w:ascii="Calibri" w:hAnsi="Calibri" w:cs="Calibri"/>
-                <w:lang w:val="en-US"/>
-              </w:rPr>
-              <w:t>auszutauschen</w:t>
-            </w:r>
-            <w:proofErr w:type="spellEnd"/>
-            <w:r>
-              <w:rPr>
-                <w:rFonts w:ascii="Calibri" w:hAnsi="Calibri" w:cs="Calibri"/>
-                <w:lang w:val="en-US"/>
-              </w:rPr>
-              <w:t xml:space="preserve">, </w:t>
-            </w:r>
-            <w:proofErr w:type="spellStart"/>
-            <w:r>
-              <w:rPr>
-                <w:rFonts w:ascii="Calibri" w:hAnsi="Calibri" w:cs="Calibri"/>
-                <w:lang w:val="en-US"/>
-              </w:rPr>
-              <w:t>siehe</w:t>
-            </w:r>
-            <w:proofErr w:type="spellEnd"/>
-            <w:r>
-              <w:rPr>
-                <w:rFonts w:ascii="Calibri" w:hAnsi="Calibri" w:cs="Calibri"/>
-                <w:lang w:val="en-US"/>
-              </w:rPr>
-              <w:t xml:space="preserve"> </w:t>
-            </w:r>
-            <w:hyperlink r:id="rId10" w:history="1">
-              <w:r>
-                <w:rPr>
-                  <w:rStyle w:val="Hyperlink"/>
-                  <w:rFonts w:ascii="Calibri" w:hAnsi="Calibri" w:cs="Calibri"/>
-                  <w:lang w:val="en-US"/>
-                </w:rPr>
-                <w:t>json.org</w:t>
-              </w:r>
-            </w:hyperlink>
-          </w:p>
-        </w:tc>
-      </w:tr>
-      <w:tr>
-        <w:trPr>
-          <w:cnfStyle w:val="000000100000" w:firstRow="0" w:lastRow="0" w:firstColumn="0" w:lastColumn="0" w:oddVBand="0" w:evenVBand="0" w:oddHBand="1" w:evenHBand="0" w:firstRowFirstColumn="0" w:firstRowLastColumn="0" w:lastRowFirstColumn="0" w:lastRowLastColumn="0"/>
-        </w:trPr>
-        <w:tc>
-          <w:tcPr>
-            <w:cnfStyle w:val="001000000000" w:firstRow="0" w:lastRow="0" w:firstColumn="1" w:lastColumn="0" w:oddVBand="0" w:evenVBand="0" w:oddHBand="0" w:evenHBand="0" w:firstRowFirstColumn="0" w:firstRowLastColumn="0" w:lastRowFirstColumn="0" w:lastRowLastColumn="0"/>
-            <w:tcW w:w="1951" w:type="dxa"/>
-          </w:tcPr>
-          <w:p>
-            <w:r>
-              <w:rPr>
-                <w:rFonts w:ascii="Calibri" w:hAnsi="Calibri" w:cs="Calibri"/>
-              </w:rPr>
-              <w:t>MRT</w:t>
-            </w:r>
-          </w:p>
-        </w:tc>
-        <w:tc>
-          <w:tcPr>
-            <w:tcW w:w="7261" w:type="dxa"/>
-          </w:tcPr>
-          <w:p>
-            <w:pPr>
-              <w:cnfStyle w:val="000000100000" w:firstRow="0" w:lastRow="0" w:firstColumn="0" w:lastColumn="0" w:oddVBand="0" w:evenVBand="0" w:oddHBand="1" w:evenHBand="0" w:firstRowFirstColumn="0" w:firstRowLastColumn="0" w:lastRowFirstColumn="0" w:lastRowLastColumn="0"/>
-            </w:pPr>
-            <w:r>
-              <w:rPr>
-                <w:rFonts w:ascii="Calibri" w:hAnsi="Calibri" w:cs="Calibri"/>
-              </w:rPr>
-              <w:t>Mobile Reporting Tool</w:t>
-            </w:r>
-            <w:bookmarkStart w:id="6" w:name="_GoBack"/>
-            <w:bookmarkEnd w:id="6"/>
-          </w:p>
-        </w:tc>
-      </w:tr>
-      <w:tr>
-        <w:trPr>
-          <w:cnfStyle w:val="000000010000" w:firstRow="0" w:lastRow="0" w:firstColumn="0" w:lastColumn="0" w:oddVBand="0" w:evenVBand="0" w:oddHBand="0" w:evenHBand="1" w:firstRowFirstColumn="0" w:firstRowLastColumn="0" w:lastRowFirstColumn="0" w:lastRowLastColumn="0"/>
-        </w:trPr>
-        <w:tc>
-          <w:tcPr>
-            <w:cnfStyle w:val="001000000000" w:firstRow="0" w:lastRow="0" w:firstColumn="1" w:lastColumn="0" w:oddVBand="0" w:evenVBand="0" w:oddHBand="0" w:evenHBand="0" w:firstRowFirstColumn="0" w:firstRowLastColumn="0" w:lastRowFirstColumn="0" w:lastRowLastColumn="0"/>
-            <w:tcW w:w="1951" w:type="dxa"/>
-          </w:tcPr>
-          <w:p>
-            <w:pPr>
-              <w:rPr>
-                <w:rFonts w:ascii="Calibri" w:hAnsi="Calibri" w:cs="Calibri"/>
-                <w:lang w:val="en-US"/>
-              </w:rPr>
-            </w:pPr>
-            <w:r>
-              <w:rPr>
-                <w:rFonts w:ascii="Calibri" w:hAnsi="Calibri" w:cs="Calibri"/>
-                <w:lang w:val="en-US"/>
-              </w:rPr>
-              <w:t>MS</w:t>
-            </w:r>
-          </w:p>
-        </w:tc>
-        <w:tc>
-          <w:tcPr>
-            <w:tcW w:w="7261" w:type="dxa"/>
-          </w:tcPr>
-          <w:p>
-            <w:pPr>
-              <w:cnfStyle w:val="000000010000" w:firstRow="0" w:lastRow="0" w:firstColumn="0" w:lastColumn="0" w:oddVBand="0" w:evenVBand="0" w:oddHBand="0" w:evenHBand="1" w:firstRowFirstColumn="0" w:firstRowLastColumn="0" w:lastRowFirstColumn="0" w:lastRowLastColumn="0"/>
+              <w:t>Extensible Markup Language</w:t>
+            </w:r>
+            <w:r>
               <w:rPr>
                 <w:bCs/>
               </w:rPr>
-            </w:pPr>
-            <w:r>
-              <w:rPr>
-                <w:bCs/>
-              </w:rPr>
-              <w:t>Milestone</w:t>
-            </w:r>
-          </w:p>
-        </w:tc>
-      </w:tr>
-      <w:tr>
-        <w:trPr>
-          <w:cnfStyle w:val="000000100000" w:firstRow="0" w:lastRow="0" w:firstColumn="0" w:lastColumn="0" w:oddVBand="0" w:evenVBand="0" w:oddHBand="1" w:evenHBand="0" w:firstRowFirstColumn="0" w:firstRowLastColumn="0" w:lastRowFirstColumn="0" w:lastRowLastColumn="0"/>
-        </w:trPr>
-        <w:tc>
-          <w:tcPr>
-            <w:cnfStyle w:val="001000000000" w:firstRow="0" w:lastRow="0" w:firstColumn="1" w:lastColumn="0" w:oddVBand="0" w:evenVBand="0" w:oddHBand="0" w:evenHBand="0" w:firstRowFirstColumn="0" w:firstRowLastColumn="0" w:lastRowFirstColumn="0" w:lastRowLastColumn="0"/>
-            <w:tcW w:w="1951" w:type="dxa"/>
-          </w:tcPr>
-          <w:p>
-            <w:proofErr w:type="spellStart"/>
-            <w:r>
-              <w:rPr>
-                <w:rFonts w:ascii="Calibri" w:hAnsi="Calibri" w:cs="Calibri"/>
-                <w:lang w:val="en-US"/>
-              </w:rPr>
-              <w:t>RoR</w:t>
-            </w:r>
-            <w:proofErr w:type="spellEnd"/>
-          </w:p>
-        </w:tc>
-        <w:tc>
-          <w:tcPr>
-            <w:tcW w:w="7261" w:type="dxa"/>
-          </w:tcPr>
-          <w:p>
-            <w:pPr>
-              <w:cnfStyle w:val="000000100000" w:firstRow="0" w:lastRow="0" w:firstColumn="0" w:lastColumn="0" w:oddVBand="0" w:evenVBand="0" w:oddHBand="1" w:evenHBand="0" w:firstRowFirstColumn="0" w:firstRowLastColumn="0" w:lastRowFirstColumn="0" w:lastRowLastColumn="0"/>
-            </w:pPr>
-            <w:r>
-              <w:rPr>
-                <w:rFonts w:ascii="Calibri" w:hAnsi="Calibri" w:cs="Calibri"/>
-                <w:lang w:val="en-US"/>
-              </w:rPr>
-              <w:t>Ruby on Rails</w:t>
-            </w:r>
-          </w:p>
-        </w:tc>
-      </w:tr>
-      <w:tr>
-        <w:trPr>
-          <w:cnfStyle w:val="000000010000" w:firstRow="0" w:lastRow="0" w:firstColumn="0" w:lastColumn="0" w:oddVBand="0" w:evenVBand="0" w:oddHBand="0" w:evenHBand="1" w:firstRowFirstColumn="0" w:firstRowLastColumn="0" w:lastRowFirstColumn="0" w:lastRowLastColumn="0"/>
-        </w:trPr>
-        <w:tc>
-          <w:tcPr>
-            <w:cnfStyle w:val="001000000000" w:firstRow="0" w:lastRow="0" w:firstColumn="1" w:lastColumn="0" w:oddVBand="0" w:evenVBand="0" w:oddHBand="0" w:evenHBand="0" w:firstRowFirstColumn="0" w:firstRowLastColumn="0" w:lastRowFirstColumn="0" w:lastRowLastColumn="0"/>
-            <w:tcW w:w="1951" w:type="dxa"/>
-          </w:tcPr>
-          <w:p>
-            <w:pPr>
-              <w:rPr>
-                <w:rFonts w:ascii="Calibri" w:hAnsi="Calibri" w:cs="Calibri"/>
-                <w:lang w:val="en-US"/>
-              </w:rPr>
-            </w:pPr>
-            <w:r>
-              <w:rPr>
-                <w:rFonts w:ascii="Calibri" w:hAnsi="Calibri" w:cs="Calibri"/>
-                <w:lang w:val="en-US"/>
-              </w:rPr>
-              <w:t>SDK</w:t>
-            </w:r>
-          </w:p>
-        </w:tc>
-        <w:tc>
-          <w:tcPr>
-            <w:tcW w:w="7261" w:type="dxa"/>
-          </w:tcPr>
-          <w:p>
-            <w:pPr>
-              <w:cnfStyle w:val="000000010000" w:firstRow="0" w:lastRow="0" w:firstColumn="0" w:lastColumn="0" w:oddVBand="0" w:evenVBand="0" w:oddHBand="0" w:evenHBand="1" w:firstRowFirstColumn="0" w:firstRowLastColumn="0" w:lastRowFirstColumn="0" w:lastRowLastColumn="0"/>
-              <w:rPr>
-                <w:rFonts w:ascii="Calibri" w:hAnsi="Calibri" w:cs="Calibri"/>
-                <w:lang w:val="en-US"/>
-              </w:rPr>
-            </w:pPr>
-            <w:r>
-              <w:rPr>
-                <w:rFonts w:ascii="Calibri" w:hAnsi="Calibri" w:cs="Calibri"/>
-                <w:lang w:val="en-US"/>
-              </w:rPr>
-              <w:t>Software Development Kit</w:t>
-            </w:r>
-          </w:p>
-        </w:tc>
-      </w:tr>
-      <w:tr>
-        <w:trPr>
-          <w:cnfStyle w:val="000000100000" w:firstRow="0" w:lastRow="0" w:firstColumn="0" w:lastColumn="0" w:oddVBand="0" w:evenVBand="0" w:oddHBand="1" w:evenHBand="0" w:firstRowFirstColumn="0" w:firstRowLastColumn="0" w:lastRowFirstColumn="0" w:lastRowLastColumn="0"/>
-        </w:trPr>
-        <w:tc>
-          <w:tcPr>
-            <w:cnfStyle w:val="001000000000" w:firstRow="0" w:lastRow="0" w:firstColumn="1" w:lastColumn="0" w:oddVBand="0" w:evenVBand="0" w:oddHBand="0" w:evenHBand="0" w:firstRowFirstColumn="0" w:firstRowLastColumn="0" w:lastRowFirstColumn="0" w:lastRowLastColumn="0"/>
-            <w:tcW w:w="1951" w:type="dxa"/>
-          </w:tcPr>
-          <w:p>
-            <w:r>
-              <w:rPr>
-                <w:rFonts w:ascii="Calibri" w:hAnsi="Calibri" w:cs="Calibri"/>
-                <w:lang w:val="en-US"/>
-              </w:rPr>
-              <w:t>SVN</w:t>
-            </w:r>
-          </w:p>
-        </w:tc>
-        <w:tc>
-          <w:tcPr>
-            <w:tcW w:w="7261" w:type="dxa"/>
-          </w:tcPr>
-          <w:p>
-            <w:pPr>
-              <w:cnfStyle w:val="000000100000" w:firstRow="0" w:lastRow="0" w:firstColumn="0" w:lastColumn="0" w:oddVBand="0" w:evenVBand="0" w:oddHBand="1" w:evenHBand="0" w:firstRowFirstColumn="0" w:firstRowLastColumn="0" w:lastRowFirstColumn="0" w:lastRowLastColumn="0"/>
-            </w:pPr>
-            <w:r>
-              <w:rPr>
-                <w:rFonts w:ascii="Calibri" w:hAnsi="Calibri" w:cs="Calibri"/>
-                <w:lang w:val="en-US"/>
-              </w:rPr>
-              <w:t>Subversion</w:t>
-            </w:r>
-          </w:p>
-        </w:tc>
-      </w:tr>
-      <w:tr>
-        <w:trPr>
-          <w:cnfStyle w:val="000000010000" w:firstRow="0" w:lastRow="0" w:firstColumn="0" w:lastColumn="0" w:oddVBand="0" w:evenVBand="0" w:oddHBand="0" w:evenHBand="1" w:firstRowFirstColumn="0" w:firstRowLastColumn="0" w:lastRowFirstColumn="0" w:lastRowLastColumn="0"/>
-        </w:trPr>
-        <w:tc>
-          <w:tcPr>
-            <w:cnfStyle w:val="001000000000" w:firstRow="0" w:lastRow="0" w:firstColumn="1" w:lastColumn="0" w:oddVBand="0" w:evenVBand="0" w:oddHBand="0" w:evenHBand="0" w:firstRowFirstColumn="0" w:firstRowLastColumn="0" w:lastRowFirstColumn="0" w:lastRowLastColumn="0"/>
-            <w:tcW w:w="1951" w:type="dxa"/>
-          </w:tcPr>
-          <w:p>
-            <w:pPr>
-              <w:rPr>
-                <w:rFonts w:ascii="Calibri" w:hAnsi="Calibri" w:cs="Calibri"/>
-                <w:lang w:val="en-US"/>
-              </w:rPr>
-            </w:pPr>
-            <w:proofErr w:type="spellStart"/>
-            <w:r>
-              <w:rPr>
-                <w:rFonts w:ascii="Calibri" w:hAnsi="Calibri" w:cs="Calibri"/>
-                <w:lang w:val="en-US"/>
-              </w:rPr>
-              <w:t>WebOS</w:t>
-            </w:r>
-            <w:proofErr w:type="spellEnd"/>
-          </w:p>
-        </w:tc>
-        <w:tc>
-          <w:tcPr>
-            <w:tcW w:w="7261" w:type="dxa"/>
-          </w:tcPr>
-          <w:p>
-            <w:pPr>
-              <w:cnfStyle w:val="000000010000" w:firstRow="0" w:lastRow="0" w:firstColumn="0" w:lastColumn="0" w:oddVBand="0" w:evenVBand="0" w:oddHBand="0" w:evenHBand="1" w:firstRowFirstColumn="0" w:firstRowLastColumn="0" w:lastRowFirstColumn="0" w:lastRowLastColumn="0"/>
-              <w:rPr>
-                <w:rFonts w:ascii="Calibri" w:hAnsi="Calibri" w:cs="Calibri"/>
-                <w:lang w:val="en-US"/>
-              </w:rPr>
-            </w:pPr>
-            <w:proofErr w:type="spellStart"/>
-            <w:r>
-              <w:rPr>
-                <w:rFonts w:ascii="Calibri" w:hAnsi="Calibri" w:cs="Calibri"/>
-                <w:lang w:val="en-US"/>
-              </w:rPr>
-              <w:t>Betriebssystem</w:t>
-            </w:r>
-            <w:proofErr w:type="spellEnd"/>
-            <w:r>
-              <w:rPr>
-                <w:rFonts w:ascii="Calibri" w:hAnsi="Calibri" w:cs="Calibri"/>
-                <w:lang w:val="en-US"/>
-              </w:rPr>
-              <w:t xml:space="preserve"> von Google</w:t>
+              <w:br/>
+            </w:r>
+            <w:r>
+              <w:t>Auszeichnungssprache</w:t>
+            </w:r>
+            <w:r>
+              <w:t xml:space="preserve"> zur Darstellung hierarchisch strukturierter Daten in Form von </w:t>
+            </w:r>
+            <w:r>
+              <w:t>Textdaten</w:t>
             </w:r>
           </w:p>
         </w:tc>
@@ -3023,8 +5394,8 @@
     </w:tbl>
     <w:p/>
     <w:sectPr>
-      <w:headerReference w:type="default" r:id="rId11"/>
-      <w:footerReference w:type="default" r:id="rId12"/>
+      <w:headerReference w:type="default" r:id="rId10"/>
+      <w:footerReference w:type="default" r:id="rId11"/>
       <w:pgSz w:w="11906" w:h="16838"/>
       <w:pgMar w:top="1417" w:right="1417" w:bottom="1134" w:left="1417" w:header="708" w:footer="708" w:gutter="0"/>
       <w:pgNumType w:start="0"/>
@@ -3140,7 +5511,7 @@
       <w:rPr>
         <w:noProof/>
       </w:rPr>
-      <w:t>30. März 2011</w:t>
+      <w:t>14. April 2011</w:t>
     </w:r>
     <w:r>
       <w:fldChar w:fldCharType="end"/>
@@ -3178,7 +5549,7 @@
         <w:noProof/>
         <w:lang w:val="de-DE"/>
       </w:rPr>
-      <w:t>2</w:t>
+      <w:t>1</w:t>
     </w:r>
     <w:r>
       <w:rPr>
@@ -3199,7 +5570,7 @@
           <w:noProof/>
           <w:lang w:val="de-DE"/>
         </w:rPr>
-        <w:t>2</w:t>
+        <w:t>3</w:t>
       </w:r>
     </w:fldSimple>
   </w:p>
@@ -5254,6 +7625,11 @@
       </w:tcPr>
     </w:tblStylePr>
   </w:style>
+  <w:style w:type="character" w:customStyle="1" w:styleId="lang">
+    <w:name w:val="lang"/>
+    <w:basedOn w:val="Absatz-Standardschriftart"/>
+    <w:rsid w:val="003A6035"/>
+  </w:style>
 </w:styles>
 </file>
 
@@ -5737,7 +8113,7 @@
 </file>
 
 <file path=customXml/itemProps1.xml><?xml version="1.0" encoding="utf-8"?>
-<ds:datastoreItem xmlns:ds="http://schemas.openxmlformats.org/officeDocument/2006/customXml" ds:itemID="{39834CF3-942A-4273-919D-50137B1FC240}">
+<ds:datastoreItem xmlns:ds="http://schemas.openxmlformats.org/officeDocument/2006/customXml" ds:itemID="{50980D9F-3F01-4F0E-81D6-294896B8FE89}">
   <ds:schemaRefs>
     <ds:schemaRef ds:uri="http://schemas.openxmlformats.org/officeDocument/2006/bibliography"/>
   </ds:schemaRefs>

</xml_diff>